<commit_message>
Transforming data in excel
</commit_message>
<xml_diff>
--- a/Career-Essentials-in-Data-Analysis-by-Microsoft-and-LinkedIn.docx
+++ b/Career-Essentials-in-Data-Analysis-by-Microsoft-and-LinkedIn.docx
@@ -1215,6 +1215,18 @@
       <w:pPr>
         <w:ind w:left="720"/>
       </w:pPr>
+    </w:p>
+    <w:p>
+      <w:pPr>
+        <w:pStyle w:val="Heading2"/>
+        <w:numPr>
+          <w:ilvl w:val="0"/>
+          <w:numId w:val="1"/>
+        </w:numPr>
+      </w:pPr>
+      <w:r>
+        <w:t>Transforming Data:</w:t>
+      </w:r>
     </w:p>
     <w:p>
       <w:pPr>

</xml_diff>

<commit_message>
Transforming data in excel Signed-off-by: developersview <pcslg1998@gmail.com>
</commit_message>
<xml_diff>
--- a/Career-Essentials-in-Data-Analysis-by-Microsoft-and-LinkedIn.docx
+++ b/Career-Essentials-in-Data-Analysis-by-Microsoft-and-LinkedIn.docx
@@ -1581,19 +1581,11 @@
           <w:rFonts w:ascii="Aptos" w:hAnsi="Aptos"/>
         </w:rPr>
       </w:pPr>
-      <w:proofErr w:type="spellStart"/>
-      <w:r>
-        <w:rPr>
-          <w:rFonts w:ascii="Aptos" w:hAnsi="Aptos"/>
-        </w:rPr>
-        <w:t>SalesOrderID</w:t>
-      </w:r>
-      <w:proofErr w:type="spellEnd"/>
-      <w:r>
-        <w:rPr>
-          <w:rFonts w:ascii="Aptos" w:hAnsi="Aptos"/>
-        </w:rPr>
-        <w:t xml:space="preserve"> must be converted into a text data type</w:t>
+      <w:r>
+        <w:rPr>
+          <w:rFonts w:ascii="Aptos" w:hAnsi="Aptos"/>
+        </w:rPr>
+        <w:t>SalesOrderID must be converted into a text data type</w:t>
       </w:r>
     </w:p>
     <w:p>
@@ -1607,19 +1599,11 @@
           <w:rFonts w:ascii="Aptos" w:hAnsi="Aptos"/>
         </w:rPr>
       </w:pPr>
-      <w:proofErr w:type="spellStart"/>
-      <w:r>
-        <w:rPr>
-          <w:rFonts w:ascii="Aptos" w:hAnsi="Aptos"/>
-        </w:rPr>
-        <w:t>SalesOrderNumber</w:t>
-      </w:r>
-      <w:proofErr w:type="spellEnd"/>
-      <w:r>
-        <w:rPr>
-          <w:rFonts w:ascii="Aptos" w:hAnsi="Aptos"/>
-        </w:rPr>
-        <w:t xml:space="preserve"> must be converted to text data type and must not contain any number.</w:t>
+      <w:r>
+        <w:rPr>
+          <w:rFonts w:ascii="Aptos" w:hAnsi="Aptos"/>
+        </w:rPr>
+        <w:t>SalesOrderNumber must be converted to text data type and must not contain any number.</w:t>
       </w:r>
     </w:p>
     <w:p>
@@ -1673,21 +1657,7 @@
         <w:rPr>
           <w:rFonts w:ascii="Aptos" w:hAnsi="Aptos"/>
         </w:rPr>
-        <w:t xml:space="preserve">The main account GL Number holds the </w:t>
-      </w:r>
-      <w:proofErr w:type="gramStart"/>
-      <w:r>
-        <w:rPr>
-          <w:rFonts w:ascii="Aptos" w:hAnsi="Aptos"/>
-        </w:rPr>
-        <w:t>4 digit</w:t>
-      </w:r>
-      <w:proofErr w:type="gramEnd"/>
-      <w:r>
-        <w:rPr>
-          <w:rFonts w:ascii="Aptos" w:hAnsi="Aptos"/>
-        </w:rPr>
-        <w:t xml:space="preserve"> code for accounting and the last two digits to specify the category</w:t>
+        <w:t>The main account GL Number holds the 4 digit code for accounting and the last two digits to specify the category</w:t>
       </w:r>
     </w:p>
     <w:p>
@@ -1701,19 +1671,11 @@
           <w:rFonts w:ascii="Aptos" w:hAnsi="Aptos"/>
         </w:rPr>
       </w:pPr>
-      <w:proofErr w:type="spellStart"/>
-      <w:r>
-        <w:rPr>
-          <w:rFonts w:ascii="Aptos" w:hAnsi="Aptos"/>
-        </w:rPr>
-        <w:t>TerritoryID</w:t>
-      </w:r>
-      <w:proofErr w:type="spellEnd"/>
-      <w:r>
-        <w:rPr>
-          <w:rFonts w:ascii="Aptos" w:hAnsi="Aptos"/>
-        </w:rPr>
-        <w:t xml:space="preserve"> and Comments fields must be removed.</w:t>
+      <w:r>
+        <w:rPr>
+          <w:rFonts w:ascii="Aptos" w:hAnsi="Aptos"/>
+        </w:rPr>
+        <w:t>TerritoryID and Comments fields must be removed.</w:t>
       </w:r>
     </w:p>
     <w:p>
@@ -1799,54 +1761,12 @@
         <w:rPr>
           <w:rFonts w:ascii="Consolas" w:hAnsi="Consolas"/>
         </w:rPr>
-        <w:t>Csv.Document(File.Contents("F:\_DS+DA\Career-Essentials-in-Data-Analysis-by-Microsoft-and-LinkedIn\_1_Intoduction to Career Skills in Data Analytics\05_Transforming Data\Suppliers.csv"</w:t>
-      </w:r>
-      <w:proofErr w:type="gramStart"/>
+        <w:t>Csv.Document(File.Contents("F:\_DS+DA\Career-Essentials-in-Data-Analysis-by-Microsoft-and-LinkedIn\_1_Intoduction to Career Skills in Data Analytics\05_Transforming Data\Suppliers.csv"),[Delimiter=",", Columns=9, Encoding=65001, QuoteStyle=QuoteStyle.None])</w:t>
+      </w:r>
       <w:r>
         <w:rPr>
           <w:rFonts w:ascii="Consolas" w:hAnsi="Consolas"/>
         </w:rPr>
-        <w:t>),[</w:t>
-      </w:r>
-      <w:proofErr w:type="gramEnd"/>
-      <w:r>
-        <w:rPr>
-          <w:rFonts w:ascii="Consolas" w:hAnsi="Consolas"/>
-        </w:rPr>
-        <w:t xml:space="preserve">Delimiter=",", Columns=9, Encoding=65001, </w:t>
-      </w:r>
-      <w:proofErr w:type="spellStart"/>
-      <w:r>
-        <w:rPr>
-          <w:rFonts w:ascii="Consolas" w:hAnsi="Consolas"/>
-        </w:rPr>
-        <w:t>QuoteStyle</w:t>
-      </w:r>
-      <w:proofErr w:type="spellEnd"/>
-      <w:r>
-        <w:rPr>
-          <w:rFonts w:ascii="Consolas" w:hAnsi="Consolas"/>
-        </w:rPr>
-        <w:t>=</w:t>
-      </w:r>
-      <w:proofErr w:type="spellStart"/>
-      <w:r>
-        <w:rPr>
-          <w:rFonts w:ascii="Consolas" w:hAnsi="Consolas"/>
-        </w:rPr>
-        <w:t>QuoteStyle.None</w:t>
-      </w:r>
-      <w:proofErr w:type="spellEnd"/>
-      <w:r>
-        <w:rPr>
-          <w:rFonts w:ascii="Consolas" w:hAnsi="Consolas"/>
-        </w:rPr>
-        <w:t>])</w:t>
-      </w:r>
-      <w:r>
-        <w:rPr>
-          <w:rFonts w:ascii="Consolas" w:hAnsi="Consolas"/>
-        </w:rPr>
         <w:t>)</w:t>
       </w:r>
     </w:p>
@@ -1862,21 +1782,7 @@
         <w:rPr>
           <w:rFonts w:ascii="Aptos" w:hAnsi="Aptos"/>
         </w:rPr>
-        <w:t xml:space="preserve">Changes </w:t>
-      </w:r>
-      <w:proofErr w:type="spellStart"/>
-      <w:r>
-        <w:rPr>
-          <w:rFonts w:ascii="Aptos" w:hAnsi="Aptos"/>
-        </w:rPr>
-        <w:t>SupplierName</w:t>
-      </w:r>
-      <w:proofErr w:type="spellEnd"/>
-      <w:r>
-        <w:rPr>
-          <w:rFonts w:ascii="Aptos" w:hAnsi="Aptos"/>
-        </w:rPr>
-        <w:t xml:space="preserve"> type of text</w:t>
+        <w:t>Changes SupplierName type of text</w:t>
       </w:r>
     </w:p>
     <w:p>
@@ -1891,21 +1797,7 @@
         <w:rPr>
           <w:rFonts w:ascii="Aptos" w:hAnsi="Aptos"/>
         </w:rPr>
-        <w:t xml:space="preserve">Change </w:t>
-      </w:r>
-      <w:proofErr w:type="spellStart"/>
-      <w:r>
-        <w:rPr>
-          <w:rFonts w:ascii="Aptos" w:hAnsi="Aptos"/>
-        </w:rPr>
-        <w:t>SupplierName</w:t>
-      </w:r>
-      <w:proofErr w:type="spellEnd"/>
-      <w:r>
-        <w:rPr>
-          <w:rFonts w:ascii="Aptos" w:hAnsi="Aptos"/>
-        </w:rPr>
-        <w:t xml:space="preserve"> to UPPERCASE – Right Click – Transform – Uppercase </w:t>
+        <w:t xml:space="preserve">Change SupplierName to UPPERCASE – Right Click – Transform – Uppercase </w:t>
       </w:r>
     </w:p>
     <w:p>
@@ -1932,29 +1824,7 @@
         <w:rPr>
           <w:rFonts w:ascii="Aptos" w:hAnsi="Aptos"/>
         </w:rPr>
-        <w:t xml:space="preserve"> from </w:t>
-      </w:r>
-      <w:proofErr w:type="spellStart"/>
-      <w:proofErr w:type="gramStart"/>
-      <w:r>
-        <w:rPr>
-          <w:rFonts w:ascii="Aptos" w:hAnsi="Aptos"/>
-        </w:rPr>
-        <w:t>TransactionDate</w:t>
-      </w:r>
-      <w:proofErr w:type="spellEnd"/>
-      <w:r>
-        <w:rPr>
-          <w:rFonts w:ascii="Aptos" w:hAnsi="Aptos"/>
-        </w:rPr>
-        <w:t xml:space="preserve"> ,</w:t>
-      </w:r>
-      <w:proofErr w:type="gramEnd"/>
-      <w:r>
-        <w:rPr>
-          <w:rFonts w:ascii="Aptos" w:hAnsi="Aptos"/>
-        </w:rPr>
-        <w:t xml:space="preserve"> extract only year</w:t>
+        <w:t xml:space="preserve"> from TransactionDate , extract only year</w:t>
       </w:r>
       <w:r>
         <w:rPr>
@@ -1981,21 +1851,7 @@
         <w:rPr>
           <w:rFonts w:ascii="Aptos" w:hAnsi="Aptos"/>
         </w:rPr>
-        <w:t>"</w:t>
-      </w:r>
-      <w:proofErr w:type="spellStart"/>
-      <w:r>
-        <w:rPr>
-          <w:rFonts w:ascii="Aptos" w:hAnsi="Aptos"/>
-        </w:rPr>
-        <w:t>TotalAmount</w:t>
-      </w:r>
-      <w:proofErr w:type="spellEnd"/>
-      <w:r>
-        <w:rPr>
-          <w:rFonts w:ascii="Aptos" w:hAnsi="Aptos"/>
-        </w:rPr>
-        <w:t xml:space="preserve">", </w:t>
+        <w:t xml:space="preserve">"TotalAmount", </w:t>
       </w:r>
       <w:r>
         <w:rPr>
@@ -2007,35 +1863,7 @@
         <w:rPr>
           <w:rFonts w:ascii="Aptos" w:hAnsi="Aptos"/>
         </w:rPr>
-        <w:t>[</w:t>
-      </w:r>
-      <w:proofErr w:type="spellStart"/>
-      <w:r>
-        <w:rPr>
-          <w:rFonts w:ascii="Aptos" w:hAnsi="Aptos"/>
-        </w:rPr>
-        <w:t>AmountExcludingTax</w:t>
-      </w:r>
-      <w:proofErr w:type="spellEnd"/>
-      <w:r>
-        <w:rPr>
-          <w:rFonts w:ascii="Aptos" w:hAnsi="Aptos"/>
-        </w:rPr>
-        <w:t>]+[</w:t>
-      </w:r>
-      <w:proofErr w:type="spellStart"/>
-      <w:r>
-        <w:rPr>
-          <w:rFonts w:ascii="Aptos" w:hAnsi="Aptos"/>
-        </w:rPr>
-        <w:t>TaxAmount</w:t>
-      </w:r>
-      <w:proofErr w:type="spellEnd"/>
-      <w:r>
-        <w:rPr>
-          <w:rFonts w:ascii="Aptos" w:hAnsi="Aptos"/>
-        </w:rPr>
-        <w:t>]</w:t>
+        <w:t>[AmountExcludingTax]+[TaxAmount]</w:t>
       </w:r>
       <w:r>
         <w:rPr>
@@ -2074,23 +1902,7 @@
         <w:t>which is</w:t>
       </w:r>
       <w:r>
-        <w:t xml:space="preserve"> [Transa</w:t>
-      </w:r>
-      <w:proofErr w:type="spellStart"/>
-      <w:r>
-        <w:t>ctionDate</w:t>
-      </w:r>
-      <w:proofErr w:type="spellEnd"/>
-      <w:r>
-        <w:t>]-[</w:t>
-      </w:r>
-      <w:proofErr w:type="spellStart"/>
-      <w:r>
-        <w:t>FinalizationDate</w:t>
-      </w:r>
-      <w:proofErr w:type="spellEnd"/>
-      <w:r>
-        <w:t>]</w:t>
+        <w:t xml:space="preserve"> [TransactionDate]-[FinalizationDate]</w:t>
       </w:r>
       <w:r>
         <w:t xml:space="preserve"> and changed type and absolute value</w:t>
@@ -2105,30 +1917,28 @@
         </w:numPr>
       </w:pPr>
       <w:r>
-        <w:t xml:space="preserve">Added conditional </w:t>
-      </w:r>
-      <w:proofErr w:type="spellStart"/>
-      <w:r>
-        <w:t>coloum</w:t>
-      </w:r>
-      <w:proofErr w:type="spellEnd"/>
-      <w:r>
-        <w:t>.</w:t>
-      </w:r>
-    </w:p>
-    <w:p/>
+        <w:t>Added conditional coloum.</w:t>
+      </w:r>
+    </w:p>
+    <w:p>
+      <w:pPr>
+        <w:pStyle w:val="ListParagraph"/>
+        <w:numPr>
+          <w:ilvl w:val="0"/>
+          <w:numId w:val="23"/>
+        </w:numPr>
+      </w:pPr>
+      <w:r>
+        <w:t>Added Pivot table, learnt and implemented.</w:t>
+      </w:r>
+    </w:p>
     <w:p>
       <w:pPr>
         <w:ind w:left="720"/>
       </w:pPr>
       <w:r>
-        <w:t xml:space="preserve">Advance </w:t>
-      </w:r>
-      <w:proofErr w:type="gramStart"/>
-      <w:r>
-        <w:t>Query :</w:t>
-      </w:r>
-      <w:proofErr w:type="gramEnd"/>
+        <w:t>Advance Query :</w:t>
+      </w:r>
     </w:p>
     <w:p>
       <w:pPr>
@@ -2218,61 +2028,7 @@
                                 <w:sz w:val="16"/>
                                 <w:szCs w:val="16"/>
                               </w:rPr>
-                              <w:t xml:space="preserve">    Source = Csv.Document(File.Contents("F:\_DS+DA\Career-Essentials-in-Data-Analysis-by-Microsoft-and-LinkedIn\_1_Intoduction to Career Skills in Data Analytics\05_Transforming Data\Suppliers.csv"</w:t>
-                            </w:r>
-                            <w:proofErr w:type="gramStart"/>
-                            <w:r>
-                              <w:rPr>
-                                <w:rFonts w:ascii="Consolas" w:hAnsi="Consolas"/>
-                                <w:sz w:val="16"/>
-                                <w:szCs w:val="16"/>
-                              </w:rPr>
-                              <w:t>),[</w:t>
-                            </w:r>
-                            <w:proofErr w:type="gramEnd"/>
-                            <w:r>
-                              <w:rPr>
-                                <w:rFonts w:ascii="Consolas" w:hAnsi="Consolas"/>
-                                <w:sz w:val="16"/>
-                                <w:szCs w:val="16"/>
-                              </w:rPr>
-                              <w:t xml:space="preserve">Delimiter=",", Columns=9, Encoding=65001, </w:t>
-                            </w:r>
-                            <w:proofErr w:type="spellStart"/>
-                            <w:r>
-                              <w:rPr>
-                                <w:rFonts w:ascii="Consolas" w:hAnsi="Consolas"/>
-                                <w:sz w:val="16"/>
-                                <w:szCs w:val="16"/>
-                              </w:rPr>
-                              <w:t>QuoteStyle</w:t>
-                            </w:r>
-                            <w:proofErr w:type="spellEnd"/>
-                            <w:r>
-                              <w:rPr>
-                                <w:rFonts w:ascii="Consolas" w:hAnsi="Consolas"/>
-                                <w:sz w:val="16"/>
-                                <w:szCs w:val="16"/>
-                              </w:rPr>
-                              <w:t>=</w:t>
-                            </w:r>
-                            <w:proofErr w:type="spellStart"/>
-                            <w:r>
-                              <w:rPr>
-                                <w:rFonts w:ascii="Consolas" w:hAnsi="Consolas"/>
-                                <w:sz w:val="16"/>
-                                <w:szCs w:val="16"/>
-                              </w:rPr>
-                              <w:t>QuoteStyle.None</w:t>
-                            </w:r>
-                            <w:proofErr w:type="spellEnd"/>
-                            <w:r>
-                              <w:rPr>
-                                <w:rFonts w:ascii="Consolas" w:hAnsi="Consolas"/>
-                                <w:sz w:val="16"/>
-                                <w:szCs w:val="16"/>
-                              </w:rPr>
-                              <w:t>]),</w:t>
+                              <w:t xml:space="preserve">    Source = Csv.Document(File.Contents("F:\_DS+DA\Career-Essentials-in-Data-Analysis-by-Microsoft-and-LinkedIn\_1_Intoduction to Career Skills in Data Analytics\05_Transforming Data\Suppliers.csv"),[Delimiter=",", Columns=9, Encoding=65001, QuoteStyle=QuoteStyle.None]),</w:t>
                             </w:r>
                           </w:p>
                           <w:p>
@@ -2290,25 +2046,7 @@
                                 <w:sz w:val="16"/>
                                 <w:szCs w:val="16"/>
                               </w:rPr>
-                              <w:t xml:space="preserve">    #"Promoted Headers" = </w:t>
-                            </w:r>
-                            <w:proofErr w:type="spellStart"/>
-                            <w:r>
-                              <w:rPr>
-                                <w:rFonts w:ascii="Consolas" w:hAnsi="Consolas"/>
-                                <w:sz w:val="16"/>
-                                <w:szCs w:val="16"/>
-                              </w:rPr>
-                              <w:t>Table.PromoteHeaders</w:t>
-                            </w:r>
-                            <w:proofErr w:type="spellEnd"/>
-                            <w:r>
-                              <w:rPr>
-                                <w:rFonts w:ascii="Consolas" w:hAnsi="Consolas"/>
-                                <w:sz w:val="16"/>
-                                <w:szCs w:val="16"/>
-                              </w:rPr>
-                              <w:t>(Source, [PromoteAllScalars=true]),</w:t>
+                              <w:t xml:space="preserve">    #"Promoted Headers" = Table.PromoteHeaders(Source, [PromoteAllScalars=true]),</w:t>
                             </w:r>
                           </w:p>
                           <w:p>
@@ -2326,205 +2064,7 @@
                                 <w:sz w:val="16"/>
                                 <w:szCs w:val="16"/>
                               </w:rPr>
-                              <w:t xml:space="preserve">    #"Changed Type" = </w:t>
-                            </w:r>
-                            <w:proofErr w:type="spellStart"/>
-                            <w:r>
-                              <w:rPr>
-                                <w:rFonts w:ascii="Consolas" w:hAnsi="Consolas"/>
-                                <w:sz w:val="16"/>
-                                <w:szCs w:val="16"/>
-                              </w:rPr>
-                              <w:t>Table.TransformColumnTypes</w:t>
-                            </w:r>
-                            <w:proofErr w:type="spellEnd"/>
-                            <w:r>
-                              <w:rPr>
-                                <w:rFonts w:ascii="Consolas" w:hAnsi="Consolas"/>
-                                <w:sz w:val="16"/>
-                                <w:szCs w:val="16"/>
-                              </w:rPr>
-                              <w:t>(#"Promoted Headers</w:t>
-                            </w:r>
-                            <w:proofErr w:type="gramStart"/>
-                            <w:r>
-                              <w:rPr>
-                                <w:rFonts w:ascii="Consolas" w:hAnsi="Consolas"/>
-                                <w:sz w:val="16"/>
-                                <w:szCs w:val="16"/>
-                              </w:rPr>
-                              <w:t>",{</w:t>
-                            </w:r>
-                            <w:proofErr w:type="gramEnd"/>
-                            <w:r>
-                              <w:rPr>
-                                <w:rFonts w:ascii="Consolas" w:hAnsi="Consolas"/>
-                                <w:sz w:val="16"/>
-                                <w:szCs w:val="16"/>
-                              </w:rPr>
-                              <w:t>{"</w:t>
-                            </w:r>
-                            <w:proofErr w:type="spellStart"/>
-                            <w:r>
-                              <w:rPr>
-                                <w:rFonts w:ascii="Consolas" w:hAnsi="Consolas"/>
-                                <w:sz w:val="16"/>
-                                <w:szCs w:val="16"/>
-                              </w:rPr>
-                              <w:t>SupplierName</w:t>
-                            </w:r>
-                            <w:proofErr w:type="spellEnd"/>
-                            <w:r>
-                              <w:rPr>
-                                <w:rFonts w:ascii="Consolas" w:hAnsi="Consolas"/>
-                                <w:sz w:val="16"/>
-                                <w:szCs w:val="16"/>
-                              </w:rPr>
-                              <w:t>", type text}, {"</w:t>
-                            </w:r>
-                            <w:proofErr w:type="spellStart"/>
-                            <w:r>
-                              <w:rPr>
-                                <w:rFonts w:ascii="Consolas" w:hAnsi="Consolas"/>
-                                <w:sz w:val="16"/>
-                                <w:szCs w:val="16"/>
-                              </w:rPr>
-                              <w:t>SupplierTransactionID</w:t>
-                            </w:r>
-                            <w:proofErr w:type="spellEnd"/>
-                            <w:r>
-                              <w:rPr>
-                                <w:rFonts w:ascii="Consolas" w:hAnsi="Consolas"/>
-                                <w:sz w:val="16"/>
-                                <w:szCs w:val="16"/>
-                              </w:rPr>
-                              <w:t>", Int64.Type}, {"</w:t>
-                            </w:r>
-                            <w:proofErr w:type="spellStart"/>
-                            <w:r>
-                              <w:rPr>
-                                <w:rFonts w:ascii="Consolas" w:hAnsi="Consolas"/>
-                                <w:sz w:val="16"/>
-                                <w:szCs w:val="16"/>
-                              </w:rPr>
-                              <w:t>SupplierID</w:t>
-                            </w:r>
-                            <w:proofErr w:type="spellEnd"/>
-                            <w:r>
-                              <w:rPr>
-                                <w:rFonts w:ascii="Consolas" w:hAnsi="Consolas"/>
-                                <w:sz w:val="16"/>
-                                <w:szCs w:val="16"/>
-                              </w:rPr>
-                              <w:t>", Int64.Type}, {"</w:t>
-                            </w:r>
-                            <w:proofErr w:type="spellStart"/>
-                            <w:r>
-                              <w:rPr>
-                                <w:rFonts w:ascii="Consolas" w:hAnsi="Consolas"/>
-                                <w:sz w:val="16"/>
-                                <w:szCs w:val="16"/>
-                              </w:rPr>
-                              <w:t>PurchaseOrderID</w:t>
-                            </w:r>
-                            <w:proofErr w:type="spellEnd"/>
-                            <w:r>
-                              <w:rPr>
-                                <w:rFonts w:ascii="Consolas" w:hAnsi="Consolas"/>
-                                <w:sz w:val="16"/>
-                                <w:szCs w:val="16"/>
-                              </w:rPr>
-                              <w:t>", Int64.Type}, {"</w:t>
-                            </w:r>
-                            <w:proofErr w:type="spellStart"/>
-                            <w:r>
-                              <w:rPr>
-                                <w:rFonts w:ascii="Consolas" w:hAnsi="Consolas"/>
-                                <w:sz w:val="16"/>
-                                <w:szCs w:val="16"/>
-                              </w:rPr>
-                              <w:t>SupplierInvoiceNumber</w:t>
-                            </w:r>
-                            <w:proofErr w:type="spellEnd"/>
-                            <w:r>
-                              <w:rPr>
-                                <w:rFonts w:ascii="Consolas" w:hAnsi="Consolas"/>
-                                <w:sz w:val="16"/>
-                                <w:szCs w:val="16"/>
-                              </w:rPr>
-                              <w:t>", Int64.Type}, {"</w:t>
-                            </w:r>
-                            <w:proofErr w:type="spellStart"/>
-                            <w:r>
-                              <w:rPr>
-                                <w:rFonts w:ascii="Consolas" w:hAnsi="Consolas"/>
-                                <w:sz w:val="16"/>
-                                <w:szCs w:val="16"/>
-                              </w:rPr>
-                              <w:t>TransactionDate</w:t>
-                            </w:r>
-                            <w:proofErr w:type="spellEnd"/>
-                            <w:r>
-                              <w:rPr>
-                                <w:rFonts w:ascii="Consolas" w:hAnsi="Consolas"/>
-                                <w:sz w:val="16"/>
-                                <w:szCs w:val="16"/>
-                              </w:rPr>
-                              <w:t>", type date}, {"</w:t>
-                            </w:r>
-                            <w:proofErr w:type="spellStart"/>
-                            <w:r>
-                              <w:rPr>
-                                <w:rFonts w:ascii="Consolas" w:hAnsi="Consolas"/>
-                                <w:sz w:val="16"/>
-                                <w:szCs w:val="16"/>
-                              </w:rPr>
-                              <w:t>AmountExcludingTax</w:t>
-                            </w:r>
-                            <w:proofErr w:type="spellEnd"/>
-                            <w:r>
-                              <w:rPr>
-                                <w:rFonts w:ascii="Consolas" w:hAnsi="Consolas"/>
-                                <w:sz w:val="16"/>
-                                <w:szCs w:val="16"/>
-                              </w:rPr>
-                              <w:t>", type number}, {"</w:t>
-                            </w:r>
-                            <w:proofErr w:type="spellStart"/>
-                            <w:r>
-                              <w:rPr>
-                                <w:rFonts w:ascii="Consolas" w:hAnsi="Consolas"/>
-                                <w:sz w:val="16"/>
-                                <w:szCs w:val="16"/>
-                              </w:rPr>
-                              <w:t>TaxAmount</w:t>
-                            </w:r>
-                            <w:proofErr w:type="spellEnd"/>
-                            <w:r>
-                              <w:rPr>
-                                <w:rFonts w:ascii="Consolas" w:hAnsi="Consolas"/>
-                                <w:sz w:val="16"/>
-                                <w:szCs w:val="16"/>
-                              </w:rPr>
-                              <w:t>", type number}, {"</w:t>
-                            </w:r>
-                            <w:proofErr w:type="spellStart"/>
-                            <w:r>
-                              <w:rPr>
-                                <w:rFonts w:ascii="Consolas" w:hAnsi="Consolas"/>
-                                <w:sz w:val="16"/>
-                                <w:szCs w:val="16"/>
-                              </w:rPr>
-                              <w:t>FinalizationDate</w:t>
-                            </w:r>
-                            <w:proofErr w:type="spellEnd"/>
-                            <w:r>
-                              <w:rPr>
-                                <w:rFonts w:ascii="Consolas" w:hAnsi="Consolas"/>
-                                <w:sz w:val="16"/>
-                                <w:szCs w:val="16"/>
-                              </w:rPr>
-                              <w:t>", type date}}),</w:t>
+                              <w:t xml:space="preserve">    #"Changed Type" = Table.TransformColumnTypes(#"Promoted Headers",{{"SupplierName", type text}, {"SupplierTransactionID", Int64.Type}, {"SupplierID", Int64.Type}, {"PurchaseOrderID", Int64.Type}, {"SupplierInvoiceNumber", Int64.Type}, {"TransactionDate", type date}, {"AmountExcludingTax", type number}, {"TaxAmount", type number}, {"FinalizationDate", type date}}),</w:t>
                             </w:r>
                           </w:p>
                           <w:p>
@@ -2542,79 +2082,7 @@
                                 <w:sz w:val="16"/>
                                 <w:szCs w:val="16"/>
                               </w:rPr>
-                              <w:t xml:space="preserve">    #"Uppercased Text" = </w:t>
-                            </w:r>
-                            <w:proofErr w:type="spellStart"/>
-                            <w:r>
-                              <w:rPr>
-                                <w:rFonts w:ascii="Consolas" w:hAnsi="Consolas"/>
-                                <w:sz w:val="16"/>
-                                <w:szCs w:val="16"/>
-                              </w:rPr>
-                              <w:t>Table.TransformColumns</w:t>
-                            </w:r>
-                            <w:proofErr w:type="spellEnd"/>
-                            <w:r>
-                              <w:rPr>
-                                <w:rFonts w:ascii="Consolas" w:hAnsi="Consolas"/>
-                                <w:sz w:val="16"/>
-                                <w:szCs w:val="16"/>
-                              </w:rPr>
-                              <w:t>(#"Changed Type</w:t>
-                            </w:r>
-                            <w:proofErr w:type="gramStart"/>
-                            <w:r>
-                              <w:rPr>
-                                <w:rFonts w:ascii="Consolas" w:hAnsi="Consolas"/>
-                                <w:sz w:val="16"/>
-                                <w:szCs w:val="16"/>
-                              </w:rPr>
-                              <w:t>",{</w:t>
-                            </w:r>
-                            <w:proofErr w:type="gramEnd"/>
-                            <w:r>
-                              <w:rPr>
-                                <w:rFonts w:ascii="Consolas" w:hAnsi="Consolas"/>
-                                <w:sz w:val="16"/>
-                                <w:szCs w:val="16"/>
-                              </w:rPr>
-                              <w:t>{"</w:t>
-                            </w:r>
-                            <w:proofErr w:type="spellStart"/>
-                            <w:r>
-                              <w:rPr>
-                                <w:rFonts w:ascii="Consolas" w:hAnsi="Consolas"/>
-                                <w:sz w:val="16"/>
-                                <w:szCs w:val="16"/>
-                              </w:rPr>
-                              <w:t>SupplierName</w:t>
-                            </w:r>
-                            <w:proofErr w:type="spellEnd"/>
-                            <w:r>
-                              <w:rPr>
-                                <w:rFonts w:ascii="Consolas" w:hAnsi="Consolas"/>
-                                <w:sz w:val="16"/>
-                                <w:szCs w:val="16"/>
-                              </w:rPr>
-                              <w:t xml:space="preserve">", </w:t>
-                            </w:r>
-                            <w:proofErr w:type="spellStart"/>
-                            <w:r>
-                              <w:rPr>
-                                <w:rFonts w:ascii="Consolas" w:hAnsi="Consolas"/>
-                                <w:sz w:val="16"/>
-                                <w:szCs w:val="16"/>
-                              </w:rPr>
-                              <w:t>Text.Upper</w:t>
-                            </w:r>
-                            <w:proofErr w:type="spellEnd"/>
-                            <w:r>
-                              <w:rPr>
-                                <w:rFonts w:ascii="Consolas" w:hAnsi="Consolas"/>
-                                <w:sz w:val="16"/>
-                                <w:szCs w:val="16"/>
-                              </w:rPr>
-                              <w:t>, type text}}),</w:t>
+                              <w:t xml:space="preserve">    #"Uppercased Text" = Table.TransformColumns(#"Changed Type",{{"SupplierName", Text.Upper, type text}}),</w:t>
                             </w:r>
                           </w:p>
                           <w:p>
@@ -2632,61 +2100,7 @@
                                 <w:sz w:val="16"/>
                                 <w:szCs w:val="16"/>
                               </w:rPr>
-                              <w:t xml:space="preserve">    #"Duplicated Column" = </w:t>
-                            </w:r>
-                            <w:proofErr w:type="spellStart"/>
-                            <w:r>
-                              <w:rPr>
-                                <w:rFonts w:ascii="Consolas" w:hAnsi="Consolas"/>
-                                <w:sz w:val="16"/>
-                                <w:szCs w:val="16"/>
-                              </w:rPr>
-                              <w:t>Table.DuplicateColumn</w:t>
-                            </w:r>
-                            <w:proofErr w:type="spellEnd"/>
-                            <w:r>
-                              <w:rPr>
-                                <w:rFonts w:ascii="Consolas" w:hAnsi="Consolas"/>
-                                <w:sz w:val="16"/>
-                                <w:szCs w:val="16"/>
-                              </w:rPr>
-                              <w:t>(#"Uppercased Text", "</w:t>
-                            </w:r>
-                            <w:proofErr w:type="spellStart"/>
-                            <w:r>
-                              <w:rPr>
-                                <w:rFonts w:ascii="Consolas" w:hAnsi="Consolas"/>
-                                <w:sz w:val="16"/>
-                                <w:szCs w:val="16"/>
-                              </w:rPr>
-                              <w:t>TransactionDate</w:t>
-                            </w:r>
-                            <w:proofErr w:type="spellEnd"/>
-                            <w:r>
-                              <w:rPr>
-                                <w:rFonts w:ascii="Consolas" w:hAnsi="Consolas"/>
-                                <w:sz w:val="16"/>
-                                <w:szCs w:val="16"/>
-                              </w:rPr>
-                              <w:t>", "</w:t>
-                            </w:r>
-                            <w:proofErr w:type="spellStart"/>
-                            <w:r>
-                              <w:rPr>
-                                <w:rFonts w:ascii="Consolas" w:hAnsi="Consolas"/>
-                                <w:sz w:val="16"/>
-                                <w:szCs w:val="16"/>
-                              </w:rPr>
-                              <w:t>TransactionDate</w:t>
-                            </w:r>
-                            <w:proofErr w:type="spellEnd"/>
-                            <w:r>
-                              <w:rPr>
-                                <w:rFonts w:ascii="Consolas" w:hAnsi="Consolas"/>
-                                <w:sz w:val="16"/>
-                                <w:szCs w:val="16"/>
-                              </w:rPr>
-                              <w:t xml:space="preserve"> - Copy"),</w:t>
+                              <w:t xml:space="preserve">    #"Duplicated Column" = Table.DuplicateColumn(#"Uppercased Text", "TransactionDate", "TransactionDate - Copy"),</w:t>
                             </w:r>
                           </w:p>
                           <w:p>
@@ -2704,79 +2118,7 @@
                                 <w:sz w:val="16"/>
                                 <w:szCs w:val="16"/>
                               </w:rPr>
-                              <w:t xml:space="preserve">    #"Extracted Year" = </w:t>
-                            </w:r>
-                            <w:proofErr w:type="spellStart"/>
-                            <w:r>
-                              <w:rPr>
-                                <w:rFonts w:ascii="Consolas" w:hAnsi="Consolas"/>
-                                <w:sz w:val="16"/>
-                                <w:szCs w:val="16"/>
-                              </w:rPr>
-                              <w:t>Table.TransformColumns</w:t>
-                            </w:r>
-                            <w:proofErr w:type="spellEnd"/>
-                            <w:r>
-                              <w:rPr>
-                                <w:rFonts w:ascii="Consolas" w:hAnsi="Consolas"/>
-                                <w:sz w:val="16"/>
-                                <w:szCs w:val="16"/>
-                              </w:rPr>
-                              <w:t>(#"Duplicated Column</w:t>
-                            </w:r>
-                            <w:proofErr w:type="gramStart"/>
-                            <w:r>
-                              <w:rPr>
-                                <w:rFonts w:ascii="Consolas" w:hAnsi="Consolas"/>
-                                <w:sz w:val="16"/>
-                                <w:szCs w:val="16"/>
-                              </w:rPr>
-                              <w:t>",{</w:t>
-                            </w:r>
-                            <w:proofErr w:type="gramEnd"/>
-                            <w:r>
-                              <w:rPr>
-                                <w:rFonts w:ascii="Consolas" w:hAnsi="Consolas"/>
-                                <w:sz w:val="16"/>
-                                <w:szCs w:val="16"/>
-                              </w:rPr>
-                              <w:t>{"</w:t>
-                            </w:r>
-                            <w:proofErr w:type="spellStart"/>
-                            <w:r>
-                              <w:rPr>
-                                <w:rFonts w:ascii="Consolas" w:hAnsi="Consolas"/>
-                                <w:sz w:val="16"/>
-                                <w:szCs w:val="16"/>
-                              </w:rPr>
-                              <w:t>TransactionDate</w:t>
-                            </w:r>
-                            <w:proofErr w:type="spellEnd"/>
-                            <w:r>
-                              <w:rPr>
-                                <w:rFonts w:ascii="Consolas" w:hAnsi="Consolas"/>
-                                <w:sz w:val="16"/>
-                                <w:szCs w:val="16"/>
-                              </w:rPr>
-                              <w:t xml:space="preserve"> - Copy", </w:t>
-                            </w:r>
-                            <w:proofErr w:type="spellStart"/>
-                            <w:r>
-                              <w:rPr>
-                                <w:rFonts w:ascii="Consolas" w:hAnsi="Consolas"/>
-                                <w:sz w:val="16"/>
-                                <w:szCs w:val="16"/>
-                              </w:rPr>
-                              <w:t>Date.Year</w:t>
-                            </w:r>
-                            <w:proofErr w:type="spellEnd"/>
-                            <w:r>
-                              <w:rPr>
-                                <w:rFonts w:ascii="Consolas" w:hAnsi="Consolas"/>
-                                <w:sz w:val="16"/>
-                                <w:szCs w:val="16"/>
-                              </w:rPr>
-                              <w:t>, Int64.Type}}),</w:t>
+                              <w:t xml:space="preserve">    #"Extracted Year" = Table.TransformColumns(#"Duplicated Column",{{"TransactionDate - Copy", Date.Year, Int64.Type}}),</w:t>
                             </w:r>
                           </w:p>
                           <w:p>
@@ -2794,79 +2136,7 @@
                                 <w:sz w:val="16"/>
                                 <w:szCs w:val="16"/>
                               </w:rPr>
-                              <w:t xml:space="preserve">    #"Renamed Columns" = </w:t>
-                            </w:r>
-                            <w:proofErr w:type="spellStart"/>
-                            <w:r>
-                              <w:rPr>
-                                <w:rFonts w:ascii="Consolas" w:hAnsi="Consolas"/>
-                                <w:sz w:val="16"/>
-                                <w:szCs w:val="16"/>
-                              </w:rPr>
-                              <w:t>Table.RenameColumns</w:t>
-                            </w:r>
-                            <w:proofErr w:type="spellEnd"/>
-                            <w:r>
-                              <w:rPr>
-                                <w:rFonts w:ascii="Consolas" w:hAnsi="Consolas"/>
-                                <w:sz w:val="16"/>
-                                <w:szCs w:val="16"/>
-                              </w:rPr>
-                              <w:t>(#"Extracted Year</w:t>
-                            </w:r>
-                            <w:proofErr w:type="gramStart"/>
-                            <w:r>
-                              <w:rPr>
-                                <w:rFonts w:ascii="Consolas" w:hAnsi="Consolas"/>
-                                <w:sz w:val="16"/>
-                                <w:szCs w:val="16"/>
-                              </w:rPr>
-                              <w:t>",{</w:t>
-                            </w:r>
-                            <w:proofErr w:type="gramEnd"/>
-                            <w:r>
-                              <w:rPr>
-                                <w:rFonts w:ascii="Consolas" w:hAnsi="Consolas"/>
-                                <w:sz w:val="16"/>
-                                <w:szCs w:val="16"/>
-                              </w:rPr>
-                              <w:t>{"</w:t>
-                            </w:r>
-                            <w:proofErr w:type="spellStart"/>
-                            <w:r>
-                              <w:rPr>
-                                <w:rFonts w:ascii="Consolas" w:hAnsi="Consolas"/>
-                                <w:sz w:val="16"/>
-                                <w:szCs w:val="16"/>
-                              </w:rPr>
-                              <w:t>TransactionDate</w:t>
-                            </w:r>
-                            <w:proofErr w:type="spellEnd"/>
-                            <w:r>
-                              <w:rPr>
-                                <w:rFonts w:ascii="Consolas" w:hAnsi="Consolas"/>
-                                <w:sz w:val="16"/>
-                                <w:szCs w:val="16"/>
-                              </w:rPr>
-                              <w:t xml:space="preserve"> - Copy", "</w:t>
-                            </w:r>
-                            <w:proofErr w:type="spellStart"/>
-                            <w:r>
-                              <w:rPr>
-                                <w:rFonts w:ascii="Consolas" w:hAnsi="Consolas"/>
-                                <w:sz w:val="16"/>
-                                <w:szCs w:val="16"/>
-                              </w:rPr>
-                              <w:t>TransactionYear</w:t>
-                            </w:r>
-                            <w:proofErr w:type="spellEnd"/>
-                            <w:r>
-                              <w:rPr>
-                                <w:rFonts w:ascii="Consolas" w:hAnsi="Consolas"/>
-                                <w:sz w:val="16"/>
-                                <w:szCs w:val="16"/>
-                              </w:rPr>
-                              <w:t>"}}),</w:t>
+                              <w:t xml:space="preserve">    #"Renamed Columns" = Table.RenameColumns(#"Extracted Year",{{"TransactionDate - Copy", "TransactionYear"}}),</w:t>
                             </w:r>
                           </w:p>
                           <w:p>
@@ -2884,223 +2154,7 @@
                                 <w:sz w:val="16"/>
                                 <w:szCs w:val="16"/>
                               </w:rPr>
-                              <w:t xml:space="preserve">    #"Reordered Columns" = </w:t>
-                            </w:r>
-                            <w:proofErr w:type="spellStart"/>
-                            <w:r>
-                              <w:rPr>
-                                <w:rFonts w:ascii="Consolas" w:hAnsi="Consolas"/>
-                                <w:sz w:val="16"/>
-                                <w:szCs w:val="16"/>
-                              </w:rPr>
-                              <w:t>Table.ReorderColumns</w:t>
-                            </w:r>
-                            <w:proofErr w:type="spellEnd"/>
-                            <w:r>
-                              <w:rPr>
-                                <w:rFonts w:ascii="Consolas" w:hAnsi="Consolas"/>
-                                <w:sz w:val="16"/>
-                                <w:szCs w:val="16"/>
-                              </w:rPr>
-                              <w:t>(#"Renamed Columns</w:t>
-                            </w:r>
-                            <w:proofErr w:type="gramStart"/>
-                            <w:r>
-                              <w:rPr>
-                                <w:rFonts w:ascii="Consolas" w:hAnsi="Consolas"/>
-                                <w:sz w:val="16"/>
-                                <w:szCs w:val="16"/>
-                              </w:rPr>
-                              <w:t>",{</w:t>
-                            </w:r>
-                            <w:proofErr w:type="gramEnd"/>
-                            <w:r>
-                              <w:rPr>
-                                <w:rFonts w:ascii="Consolas" w:hAnsi="Consolas"/>
-                                <w:sz w:val="16"/>
-                                <w:szCs w:val="16"/>
-                              </w:rPr>
-                              <w:t>"</w:t>
-                            </w:r>
-                            <w:proofErr w:type="spellStart"/>
-                            <w:r>
-                              <w:rPr>
-                                <w:rFonts w:ascii="Consolas" w:hAnsi="Consolas"/>
-                                <w:sz w:val="16"/>
-                                <w:szCs w:val="16"/>
-                              </w:rPr>
-                              <w:t>SupplierName</w:t>
-                            </w:r>
-                            <w:proofErr w:type="spellEnd"/>
-                            <w:r>
-                              <w:rPr>
-                                <w:rFonts w:ascii="Consolas" w:hAnsi="Consolas"/>
-                                <w:sz w:val="16"/>
-                                <w:szCs w:val="16"/>
-                              </w:rPr>
-                              <w:t>", "</w:t>
-                            </w:r>
-                            <w:proofErr w:type="spellStart"/>
-                            <w:r>
-                              <w:rPr>
-                                <w:rFonts w:ascii="Consolas" w:hAnsi="Consolas"/>
-                                <w:sz w:val="16"/>
-                                <w:szCs w:val="16"/>
-                              </w:rPr>
-                              <w:t>SupplierTransactionID</w:t>
-                            </w:r>
-                            <w:proofErr w:type="spellEnd"/>
-                            <w:r>
-                              <w:rPr>
-                                <w:rFonts w:ascii="Consolas" w:hAnsi="Consolas"/>
-                                <w:sz w:val="16"/>
-                                <w:szCs w:val="16"/>
-                              </w:rPr>
-                              <w:t>", "</w:t>
-                            </w:r>
-                            <w:proofErr w:type="spellStart"/>
-                            <w:r>
-                              <w:rPr>
-                                <w:rFonts w:ascii="Consolas" w:hAnsi="Consolas"/>
-                                <w:sz w:val="16"/>
-                                <w:szCs w:val="16"/>
-                              </w:rPr>
-                              <w:t>SupplierID</w:t>
-                            </w:r>
-                            <w:proofErr w:type="spellEnd"/>
-                            <w:r>
-                              <w:rPr>
-                                <w:rFonts w:ascii="Consolas" w:hAnsi="Consolas"/>
-                                <w:sz w:val="16"/>
-                                <w:szCs w:val="16"/>
-                              </w:rPr>
-                              <w:t>", "</w:t>
-                            </w:r>
-                            <w:proofErr w:type="spellStart"/>
-                            <w:r>
-                              <w:rPr>
-                                <w:rFonts w:ascii="Consolas" w:hAnsi="Consolas"/>
-                                <w:sz w:val="16"/>
-                                <w:szCs w:val="16"/>
-                              </w:rPr>
-                              <w:t>PurchaseOrderID</w:t>
-                            </w:r>
-                            <w:proofErr w:type="spellEnd"/>
-                            <w:r>
-                              <w:rPr>
-                                <w:rFonts w:ascii="Consolas" w:hAnsi="Consolas"/>
-                                <w:sz w:val="16"/>
-                                <w:szCs w:val="16"/>
-                              </w:rPr>
-                              <w:t>", "</w:t>
-                            </w:r>
-                            <w:proofErr w:type="spellStart"/>
-                            <w:r>
-                              <w:rPr>
-                                <w:rFonts w:ascii="Consolas" w:hAnsi="Consolas"/>
-                                <w:sz w:val="16"/>
-                                <w:szCs w:val="16"/>
-                              </w:rPr>
-                              <w:t>SupplierInvoiceNumber</w:t>
-                            </w:r>
-                            <w:proofErr w:type="spellEnd"/>
-                            <w:r>
-                              <w:rPr>
-                                <w:rFonts w:ascii="Consolas" w:hAnsi="Consolas"/>
-                                <w:sz w:val="16"/>
-                                <w:szCs w:val="16"/>
-                              </w:rPr>
-                              <w:t>", "</w:t>
-                            </w:r>
-                            <w:proofErr w:type="spellStart"/>
-                            <w:r>
-                              <w:rPr>
-                                <w:rFonts w:ascii="Consolas" w:hAnsi="Consolas"/>
-                                <w:sz w:val="16"/>
-                                <w:szCs w:val="16"/>
-                              </w:rPr>
-                              <w:t>TransactionDate</w:t>
-                            </w:r>
-                            <w:proofErr w:type="spellEnd"/>
-                            <w:r>
-                              <w:rPr>
-                                <w:rFonts w:ascii="Consolas" w:hAnsi="Consolas"/>
-                                <w:sz w:val="16"/>
-                                <w:szCs w:val="16"/>
-                              </w:rPr>
-                              <w:t>", "</w:t>
-                            </w:r>
-                            <w:proofErr w:type="spellStart"/>
-                            <w:r>
-                              <w:rPr>
-                                <w:rFonts w:ascii="Consolas" w:hAnsi="Consolas"/>
-                                <w:sz w:val="16"/>
-                                <w:szCs w:val="16"/>
-                              </w:rPr>
-                              <w:t>TransactionYear</w:t>
-                            </w:r>
-                            <w:proofErr w:type="spellEnd"/>
-                            <w:r>
-                              <w:rPr>
-                                <w:rFonts w:ascii="Consolas" w:hAnsi="Consolas"/>
-                                <w:sz w:val="16"/>
-                                <w:szCs w:val="16"/>
-                              </w:rPr>
-                              <w:t>", "</w:t>
-                            </w:r>
-                            <w:proofErr w:type="spellStart"/>
-                            <w:r>
-                              <w:rPr>
-                                <w:rFonts w:ascii="Consolas" w:hAnsi="Consolas"/>
-                                <w:sz w:val="16"/>
-                                <w:szCs w:val="16"/>
-                              </w:rPr>
-                              <w:t>AmountExcludingTax</w:t>
-                            </w:r>
-                            <w:proofErr w:type="spellEnd"/>
-                            <w:r>
-                              <w:rPr>
-                                <w:rFonts w:ascii="Consolas" w:hAnsi="Consolas"/>
-                                <w:sz w:val="16"/>
-                                <w:szCs w:val="16"/>
-                              </w:rPr>
-                              <w:t>", "</w:t>
-                            </w:r>
-                            <w:proofErr w:type="spellStart"/>
-                            <w:r>
-                              <w:rPr>
-                                <w:rFonts w:ascii="Consolas" w:hAnsi="Consolas"/>
-                                <w:sz w:val="16"/>
-                                <w:szCs w:val="16"/>
-                              </w:rPr>
-                              <w:t>TaxAmount</w:t>
-                            </w:r>
-                            <w:proofErr w:type="spellEnd"/>
-                            <w:r>
-                              <w:rPr>
-                                <w:rFonts w:ascii="Consolas" w:hAnsi="Consolas"/>
-                                <w:sz w:val="16"/>
-                                <w:szCs w:val="16"/>
-                              </w:rPr>
-                              <w:t>", "</w:t>
-                            </w:r>
-                            <w:proofErr w:type="spellStart"/>
-                            <w:r>
-                              <w:rPr>
-                                <w:rFonts w:ascii="Consolas" w:hAnsi="Consolas"/>
-                                <w:sz w:val="16"/>
-                                <w:szCs w:val="16"/>
-                              </w:rPr>
-                              <w:t>FinalizationDate</w:t>
-                            </w:r>
-                            <w:proofErr w:type="spellEnd"/>
-                            <w:r>
-                              <w:rPr>
-                                <w:rFonts w:ascii="Consolas" w:hAnsi="Consolas"/>
-                                <w:sz w:val="16"/>
-                                <w:szCs w:val="16"/>
-                              </w:rPr>
-                              <w:t>"}),</w:t>
+                              <w:t xml:space="preserve">    #"Reordered Columns" = Table.ReorderColumns(#"Renamed Columns",{"SupplierName", "SupplierTransactionID", "SupplierID", "PurchaseOrderID", "SupplierInvoiceNumber", "TransactionDate", "TransactionYear", "AmountExcludingTax", "TaxAmount", "FinalizationDate"}),</w:t>
                             </w:r>
                           </w:p>
                           <w:p>
@@ -3118,79 +2172,7 @@
                                 <w:sz w:val="16"/>
                                 <w:szCs w:val="16"/>
                               </w:rPr>
-                              <w:t xml:space="preserve">    #"Added Custom" = </w:t>
-                            </w:r>
-                            <w:proofErr w:type="spellStart"/>
-                            <w:r>
-                              <w:rPr>
-                                <w:rFonts w:ascii="Consolas" w:hAnsi="Consolas"/>
-                                <w:sz w:val="16"/>
-                                <w:szCs w:val="16"/>
-                              </w:rPr>
-                              <w:t>Table.AddColumn</w:t>
-                            </w:r>
-                            <w:proofErr w:type="spellEnd"/>
-                            <w:r>
-                              <w:rPr>
-                                <w:rFonts w:ascii="Consolas" w:hAnsi="Consolas"/>
-                                <w:sz w:val="16"/>
-                                <w:szCs w:val="16"/>
-                              </w:rPr>
-                              <w:t>(#"Reordered Columns", "</w:t>
-                            </w:r>
-                            <w:proofErr w:type="spellStart"/>
-                            <w:r>
-                              <w:rPr>
-                                <w:rFonts w:ascii="Consolas" w:hAnsi="Consolas"/>
-                                <w:sz w:val="16"/>
-                                <w:szCs w:val="16"/>
-                              </w:rPr>
-                              <w:t>TotalAmount</w:t>
-                            </w:r>
-                            <w:proofErr w:type="spellEnd"/>
-                            <w:r>
-                              <w:rPr>
-                                <w:rFonts w:ascii="Consolas" w:hAnsi="Consolas"/>
-                                <w:sz w:val="16"/>
-                                <w:szCs w:val="16"/>
-                              </w:rPr>
-                              <w:t>", each [</w:t>
-                            </w:r>
-                            <w:proofErr w:type="spellStart"/>
-                            <w:r>
-                              <w:rPr>
-                                <w:rFonts w:ascii="Consolas" w:hAnsi="Consolas"/>
-                                <w:sz w:val="16"/>
-                                <w:szCs w:val="16"/>
-                              </w:rPr>
-                              <w:t>AmountExcludingTax</w:t>
-                            </w:r>
-                            <w:proofErr w:type="spellEnd"/>
-                            <w:r>
-                              <w:rPr>
-                                <w:rFonts w:ascii="Consolas" w:hAnsi="Consolas"/>
-                                <w:sz w:val="16"/>
-                                <w:szCs w:val="16"/>
-                              </w:rPr>
-                              <w:t>]+[</w:t>
-                            </w:r>
-                            <w:proofErr w:type="spellStart"/>
-                            <w:r>
-                              <w:rPr>
-                                <w:rFonts w:ascii="Consolas" w:hAnsi="Consolas"/>
-                                <w:sz w:val="16"/>
-                                <w:szCs w:val="16"/>
-                              </w:rPr>
-                              <w:t>TaxAmount</w:t>
-                            </w:r>
-                            <w:proofErr w:type="spellEnd"/>
-                            <w:r>
-                              <w:rPr>
-                                <w:rFonts w:ascii="Consolas" w:hAnsi="Consolas"/>
-                                <w:sz w:val="16"/>
-                                <w:szCs w:val="16"/>
-                              </w:rPr>
-                              <w:t>]),</w:t>
+                              <w:t xml:space="preserve">    #"Added Custom" = Table.AddColumn(#"Reordered Columns", "TotalAmount", each [AmountExcludingTax]+[TaxAmount]),</w:t>
                             </w:r>
                           </w:p>
                           <w:p>
@@ -3208,79 +2190,7 @@
                                 <w:sz w:val="16"/>
                                 <w:szCs w:val="16"/>
                               </w:rPr>
-                              <w:t xml:space="preserve">    #"Changed Type1" = </w:t>
-                            </w:r>
-                            <w:proofErr w:type="spellStart"/>
-                            <w:r>
-                              <w:rPr>
-                                <w:rFonts w:ascii="Consolas" w:hAnsi="Consolas"/>
-                                <w:sz w:val="16"/>
-                                <w:szCs w:val="16"/>
-                              </w:rPr>
-                              <w:t>Table.TransformColumnTypes</w:t>
-                            </w:r>
-                            <w:proofErr w:type="spellEnd"/>
-                            <w:r>
-                              <w:rPr>
-                                <w:rFonts w:ascii="Consolas" w:hAnsi="Consolas"/>
-                                <w:sz w:val="16"/>
-                                <w:szCs w:val="16"/>
-                              </w:rPr>
-                              <w:t>(#"Added Custom</w:t>
-                            </w:r>
-                            <w:proofErr w:type="gramStart"/>
-                            <w:r>
-                              <w:rPr>
-                                <w:rFonts w:ascii="Consolas" w:hAnsi="Consolas"/>
-                                <w:sz w:val="16"/>
-                                <w:szCs w:val="16"/>
-                              </w:rPr>
-                              <w:t>",{</w:t>
-                            </w:r>
-                            <w:proofErr w:type="gramEnd"/>
-                            <w:r>
-                              <w:rPr>
-                                <w:rFonts w:ascii="Consolas" w:hAnsi="Consolas"/>
-                                <w:sz w:val="16"/>
-                                <w:szCs w:val="16"/>
-                              </w:rPr>
-                              <w:t>{"</w:t>
-                            </w:r>
-                            <w:proofErr w:type="spellStart"/>
-                            <w:r>
-                              <w:rPr>
-                                <w:rFonts w:ascii="Consolas" w:hAnsi="Consolas"/>
-                                <w:sz w:val="16"/>
-                                <w:szCs w:val="16"/>
-                              </w:rPr>
-                              <w:t>TotalAmount</w:t>
-                            </w:r>
-                            <w:proofErr w:type="spellEnd"/>
-                            <w:r>
-                              <w:rPr>
-                                <w:rFonts w:ascii="Consolas" w:hAnsi="Consolas"/>
-                                <w:sz w:val="16"/>
-                                <w:szCs w:val="16"/>
-                              </w:rPr>
-                              <w:t xml:space="preserve">", </w:t>
-                            </w:r>
-                            <w:proofErr w:type="spellStart"/>
-                            <w:r>
-                              <w:rPr>
-                                <w:rFonts w:ascii="Consolas" w:hAnsi="Consolas"/>
-                                <w:sz w:val="16"/>
-                                <w:szCs w:val="16"/>
-                              </w:rPr>
-                              <w:t>Currency.Type</w:t>
-                            </w:r>
-                            <w:proofErr w:type="spellEnd"/>
-                            <w:r>
-                              <w:rPr>
-                                <w:rFonts w:ascii="Consolas" w:hAnsi="Consolas"/>
-                                <w:sz w:val="16"/>
-                                <w:szCs w:val="16"/>
-                              </w:rPr>
-                              <w:t>}}),</w:t>
+                              <w:t xml:space="preserve">    #"Changed Type1" = Table.TransformColumnTypes(#"Added Custom",{{"TotalAmount", Currency.Type}}),</w:t>
                             </w:r>
                           </w:p>
                           <w:p>
@@ -3298,205 +2208,7 @@
                                 <w:sz w:val="16"/>
                                 <w:szCs w:val="16"/>
                               </w:rPr>
-                              <w:t xml:space="preserve">    #"Removed Other Columns" = </w:t>
-                            </w:r>
-                            <w:proofErr w:type="spellStart"/>
-                            <w:r>
-                              <w:rPr>
-                                <w:rFonts w:ascii="Consolas" w:hAnsi="Consolas"/>
-                                <w:sz w:val="16"/>
-                                <w:szCs w:val="16"/>
-                              </w:rPr>
-                              <w:t>Table.SelectColumns</w:t>
-                            </w:r>
-                            <w:proofErr w:type="spellEnd"/>
-                            <w:r>
-                              <w:rPr>
-                                <w:rFonts w:ascii="Consolas" w:hAnsi="Consolas"/>
-                                <w:sz w:val="16"/>
-                                <w:szCs w:val="16"/>
-                              </w:rPr>
-                              <w:t>(#"Changed Type1</w:t>
-                            </w:r>
-                            <w:proofErr w:type="gramStart"/>
-                            <w:r>
-                              <w:rPr>
-                                <w:rFonts w:ascii="Consolas" w:hAnsi="Consolas"/>
-                                <w:sz w:val="16"/>
-                                <w:szCs w:val="16"/>
-                              </w:rPr>
-                              <w:t>",{</w:t>
-                            </w:r>
-                            <w:proofErr w:type="gramEnd"/>
-                            <w:r>
-                              <w:rPr>
-                                <w:rFonts w:ascii="Consolas" w:hAnsi="Consolas"/>
-                                <w:sz w:val="16"/>
-                                <w:szCs w:val="16"/>
-                              </w:rPr>
-                              <w:t>"</w:t>
-                            </w:r>
-                            <w:proofErr w:type="spellStart"/>
-                            <w:r>
-                              <w:rPr>
-                                <w:rFonts w:ascii="Consolas" w:hAnsi="Consolas"/>
-                                <w:sz w:val="16"/>
-                                <w:szCs w:val="16"/>
-                              </w:rPr>
-                              <w:t>SupplierName</w:t>
-                            </w:r>
-                            <w:proofErr w:type="spellEnd"/>
-                            <w:r>
-                              <w:rPr>
-                                <w:rFonts w:ascii="Consolas" w:hAnsi="Consolas"/>
-                                <w:sz w:val="16"/>
-                                <w:szCs w:val="16"/>
-                              </w:rPr>
-                              <w:t>", "</w:t>
-                            </w:r>
-                            <w:proofErr w:type="spellStart"/>
-                            <w:r>
-                              <w:rPr>
-                                <w:rFonts w:ascii="Consolas" w:hAnsi="Consolas"/>
-                                <w:sz w:val="16"/>
-                                <w:szCs w:val="16"/>
-                              </w:rPr>
-                              <w:t>SupplierTransactionID</w:t>
-                            </w:r>
-                            <w:proofErr w:type="spellEnd"/>
-                            <w:r>
-                              <w:rPr>
-                                <w:rFonts w:ascii="Consolas" w:hAnsi="Consolas"/>
-                                <w:sz w:val="16"/>
-                                <w:szCs w:val="16"/>
-                              </w:rPr>
-                              <w:t>", "</w:t>
-                            </w:r>
-                            <w:proofErr w:type="spellStart"/>
-                            <w:r>
-                              <w:rPr>
-                                <w:rFonts w:ascii="Consolas" w:hAnsi="Consolas"/>
-                                <w:sz w:val="16"/>
-                                <w:szCs w:val="16"/>
-                              </w:rPr>
-                              <w:t>SupplierID</w:t>
-                            </w:r>
-                            <w:proofErr w:type="spellEnd"/>
-                            <w:r>
-                              <w:rPr>
-                                <w:rFonts w:ascii="Consolas" w:hAnsi="Consolas"/>
-                                <w:sz w:val="16"/>
-                                <w:szCs w:val="16"/>
-                              </w:rPr>
-                              <w:t>", "</w:t>
-                            </w:r>
-                            <w:proofErr w:type="spellStart"/>
-                            <w:r>
-                              <w:rPr>
-                                <w:rFonts w:ascii="Consolas" w:hAnsi="Consolas"/>
-                                <w:sz w:val="16"/>
-                                <w:szCs w:val="16"/>
-                              </w:rPr>
-                              <w:t>PurchaseOrderID</w:t>
-                            </w:r>
-                            <w:proofErr w:type="spellEnd"/>
-                            <w:r>
-                              <w:rPr>
-                                <w:rFonts w:ascii="Consolas" w:hAnsi="Consolas"/>
-                                <w:sz w:val="16"/>
-                                <w:szCs w:val="16"/>
-                              </w:rPr>
-                              <w:t>", "</w:t>
-                            </w:r>
-                            <w:proofErr w:type="spellStart"/>
-                            <w:r>
-                              <w:rPr>
-                                <w:rFonts w:ascii="Consolas" w:hAnsi="Consolas"/>
-                                <w:sz w:val="16"/>
-                                <w:szCs w:val="16"/>
-                              </w:rPr>
-                              <w:t>SupplierInvoiceNumber</w:t>
-                            </w:r>
-                            <w:proofErr w:type="spellEnd"/>
-                            <w:r>
-                              <w:rPr>
-                                <w:rFonts w:ascii="Consolas" w:hAnsi="Consolas"/>
-                                <w:sz w:val="16"/>
-                                <w:szCs w:val="16"/>
-                              </w:rPr>
-                              <w:t>", "</w:t>
-                            </w:r>
-                            <w:proofErr w:type="spellStart"/>
-                            <w:r>
-                              <w:rPr>
-                                <w:rFonts w:ascii="Consolas" w:hAnsi="Consolas"/>
-                                <w:sz w:val="16"/>
-                                <w:szCs w:val="16"/>
-                              </w:rPr>
-                              <w:t>TransactionDate</w:t>
-                            </w:r>
-                            <w:proofErr w:type="spellEnd"/>
-                            <w:r>
-                              <w:rPr>
-                                <w:rFonts w:ascii="Consolas" w:hAnsi="Consolas"/>
-                                <w:sz w:val="16"/>
-                                <w:szCs w:val="16"/>
-                              </w:rPr>
-                              <w:t>", "</w:t>
-                            </w:r>
-                            <w:proofErr w:type="spellStart"/>
-                            <w:r>
-                              <w:rPr>
-                                <w:rFonts w:ascii="Consolas" w:hAnsi="Consolas"/>
-                                <w:sz w:val="16"/>
-                                <w:szCs w:val="16"/>
-                              </w:rPr>
-                              <w:t>TransactionYear</w:t>
-                            </w:r>
-                            <w:proofErr w:type="spellEnd"/>
-                            <w:r>
-                              <w:rPr>
-                                <w:rFonts w:ascii="Consolas" w:hAnsi="Consolas"/>
-                                <w:sz w:val="16"/>
-                                <w:szCs w:val="16"/>
-                              </w:rPr>
-                              <w:t>", "</w:t>
-                            </w:r>
-                            <w:proofErr w:type="spellStart"/>
-                            <w:r>
-                              <w:rPr>
-                                <w:rFonts w:ascii="Consolas" w:hAnsi="Consolas"/>
-                                <w:sz w:val="16"/>
-                                <w:szCs w:val="16"/>
-                              </w:rPr>
-                              <w:t>FinalizationDate</w:t>
-                            </w:r>
-                            <w:proofErr w:type="spellEnd"/>
-                            <w:r>
-                              <w:rPr>
-                                <w:rFonts w:ascii="Consolas" w:hAnsi="Consolas"/>
-                                <w:sz w:val="16"/>
-                                <w:szCs w:val="16"/>
-                              </w:rPr>
-                              <w:t>", "</w:t>
-                            </w:r>
-                            <w:proofErr w:type="spellStart"/>
-                            <w:r>
-                              <w:rPr>
-                                <w:rFonts w:ascii="Consolas" w:hAnsi="Consolas"/>
-                                <w:sz w:val="16"/>
-                                <w:szCs w:val="16"/>
-                              </w:rPr>
-                              <w:t>TotalAmount</w:t>
-                            </w:r>
-                            <w:proofErr w:type="spellEnd"/>
-                            <w:r>
-                              <w:rPr>
-                                <w:rFonts w:ascii="Consolas" w:hAnsi="Consolas"/>
-                                <w:sz w:val="16"/>
-                                <w:szCs w:val="16"/>
-                              </w:rPr>
-                              <w:t>"}),</w:t>
+                              <w:t xml:space="preserve">    #"Removed Other Columns" = Table.SelectColumns(#"Changed Type1",{"SupplierName", "SupplierTransactionID", "SupplierID", "PurchaseOrderID", "SupplierInvoiceNumber", "TransactionDate", "TransactionYear", "FinalizationDate", "TotalAmount"}),</w:t>
                             </w:r>
                           </w:p>
                           <w:p>
@@ -3514,61 +2226,7 @@
                                 <w:sz w:val="16"/>
                                 <w:szCs w:val="16"/>
                               </w:rPr>
-                              <w:t xml:space="preserve">    #"Added Custom1" = </w:t>
-                            </w:r>
-                            <w:proofErr w:type="spellStart"/>
-                            <w:r>
-                              <w:rPr>
-                                <w:rFonts w:ascii="Consolas" w:hAnsi="Consolas"/>
-                                <w:sz w:val="16"/>
-                                <w:szCs w:val="16"/>
-                              </w:rPr>
-                              <w:t>Table.AddColumn</w:t>
-                            </w:r>
-                            <w:proofErr w:type="spellEnd"/>
-                            <w:r>
-                              <w:rPr>
-                                <w:rFonts w:ascii="Consolas" w:hAnsi="Consolas"/>
-                                <w:sz w:val="16"/>
-                                <w:szCs w:val="16"/>
-                              </w:rPr>
-                              <w:t>(#"Removed Other Columns", "Days", each [</w:t>
-                            </w:r>
-                            <w:proofErr w:type="spellStart"/>
-                            <w:r>
-                              <w:rPr>
-                                <w:rFonts w:ascii="Consolas" w:hAnsi="Consolas"/>
-                                <w:sz w:val="16"/>
-                                <w:szCs w:val="16"/>
-                              </w:rPr>
-                              <w:t>TransactionDate</w:t>
-                            </w:r>
-                            <w:proofErr w:type="spellEnd"/>
-                            <w:r>
-                              <w:rPr>
-                                <w:rFonts w:ascii="Consolas" w:hAnsi="Consolas"/>
-                                <w:sz w:val="16"/>
-                                <w:szCs w:val="16"/>
-                              </w:rPr>
-                              <w:t>]-[</w:t>
-                            </w:r>
-                            <w:proofErr w:type="spellStart"/>
-                            <w:r>
-                              <w:rPr>
-                                <w:rFonts w:ascii="Consolas" w:hAnsi="Consolas"/>
-                                <w:sz w:val="16"/>
-                                <w:szCs w:val="16"/>
-                              </w:rPr>
-                              <w:t>FinalizationDate</w:t>
-                            </w:r>
-                            <w:proofErr w:type="spellEnd"/>
-                            <w:r>
-                              <w:rPr>
-                                <w:rFonts w:ascii="Consolas" w:hAnsi="Consolas"/>
-                                <w:sz w:val="16"/>
-                                <w:szCs w:val="16"/>
-                              </w:rPr>
-                              <w:t>]),</w:t>
+                              <w:t xml:space="preserve">    #"Added Custom1" = Table.AddColumn(#"Removed Other Columns", "Days", each [TransactionDate]-[FinalizationDate]),</w:t>
                             </w:r>
                           </w:p>
                           <w:p>
@@ -3586,43 +2244,7 @@
                                 <w:sz w:val="16"/>
                                 <w:szCs w:val="16"/>
                               </w:rPr>
-                              <w:t xml:space="preserve">    #"Changed Type2" = </w:t>
-                            </w:r>
-                            <w:proofErr w:type="spellStart"/>
-                            <w:r>
-                              <w:rPr>
-                                <w:rFonts w:ascii="Consolas" w:hAnsi="Consolas"/>
-                                <w:sz w:val="16"/>
-                                <w:szCs w:val="16"/>
-                              </w:rPr>
-                              <w:t>Table.TransformColumnTypes</w:t>
-                            </w:r>
-                            <w:proofErr w:type="spellEnd"/>
-                            <w:r>
-                              <w:rPr>
-                                <w:rFonts w:ascii="Consolas" w:hAnsi="Consolas"/>
-                                <w:sz w:val="16"/>
-                                <w:szCs w:val="16"/>
-                              </w:rPr>
-                              <w:t>(#"Added Custom1</w:t>
-                            </w:r>
-                            <w:proofErr w:type="gramStart"/>
-                            <w:r>
-                              <w:rPr>
-                                <w:rFonts w:ascii="Consolas" w:hAnsi="Consolas"/>
-                                <w:sz w:val="16"/>
-                                <w:szCs w:val="16"/>
-                              </w:rPr>
-                              <w:t>",{</w:t>
-                            </w:r>
-                            <w:proofErr w:type="gramEnd"/>
-                            <w:r>
-                              <w:rPr>
-                                <w:rFonts w:ascii="Consolas" w:hAnsi="Consolas"/>
-                                <w:sz w:val="16"/>
-                                <w:szCs w:val="16"/>
-                              </w:rPr>
-                              <w:t>{"Days", Int64.Type}}),</w:t>
+                              <w:t xml:space="preserve">    #"Changed Type2" = Table.TransformColumnTypes(#"Added Custom1",{{"Days", Int64.Type}}),</w:t>
                             </w:r>
                           </w:p>
                           <w:p>
@@ -3640,61 +2262,7 @@
                                 <w:sz w:val="16"/>
                                 <w:szCs w:val="16"/>
                               </w:rPr>
-                              <w:t xml:space="preserve">    #"Calculated Absolute Value" = </w:t>
-                            </w:r>
-                            <w:proofErr w:type="spellStart"/>
-                            <w:r>
-                              <w:rPr>
-                                <w:rFonts w:ascii="Consolas" w:hAnsi="Consolas"/>
-                                <w:sz w:val="16"/>
-                                <w:szCs w:val="16"/>
-                              </w:rPr>
-                              <w:t>Table.TransformColumns</w:t>
-                            </w:r>
-                            <w:proofErr w:type="spellEnd"/>
-                            <w:r>
-                              <w:rPr>
-                                <w:rFonts w:ascii="Consolas" w:hAnsi="Consolas"/>
-                                <w:sz w:val="16"/>
-                                <w:szCs w:val="16"/>
-                              </w:rPr>
-                              <w:t>(#"Changed Type2</w:t>
-                            </w:r>
-                            <w:proofErr w:type="gramStart"/>
-                            <w:r>
-                              <w:rPr>
-                                <w:rFonts w:ascii="Consolas" w:hAnsi="Consolas"/>
-                                <w:sz w:val="16"/>
-                                <w:szCs w:val="16"/>
-                              </w:rPr>
-                              <w:t>",{</w:t>
-                            </w:r>
-                            <w:proofErr w:type="gramEnd"/>
-                            <w:r>
-                              <w:rPr>
-                                <w:rFonts w:ascii="Consolas" w:hAnsi="Consolas"/>
-                                <w:sz w:val="16"/>
-                                <w:szCs w:val="16"/>
-                              </w:rPr>
-                              <w:t xml:space="preserve">{"Days", </w:t>
-                            </w:r>
-                            <w:proofErr w:type="spellStart"/>
-                            <w:r>
-                              <w:rPr>
-                                <w:rFonts w:ascii="Consolas" w:hAnsi="Consolas"/>
-                                <w:sz w:val="16"/>
-                                <w:szCs w:val="16"/>
-                              </w:rPr>
-                              <w:t>Number.Abs</w:t>
-                            </w:r>
-                            <w:proofErr w:type="spellEnd"/>
-                            <w:r>
-                              <w:rPr>
-                                <w:rFonts w:ascii="Consolas" w:hAnsi="Consolas"/>
-                                <w:sz w:val="16"/>
-                                <w:szCs w:val="16"/>
-                              </w:rPr>
-                              <w:t>, Int64.Type}}),</w:t>
+                              <w:t xml:space="preserve">    #"Calculated Absolute Value" = Table.TransformColumns(#"Changed Type2",{{"Days", Number.Abs, Int64.Type}}),</w:t>
                             </w:r>
                           </w:p>
                           <w:p>
@@ -3712,43 +2280,7 @@
                                 <w:sz w:val="16"/>
                                 <w:szCs w:val="16"/>
                               </w:rPr>
-                              <w:t xml:space="preserve">    #"Added Conditional Column" = </w:t>
-                            </w:r>
-                            <w:proofErr w:type="spellStart"/>
-                            <w:r>
-                              <w:rPr>
-                                <w:rFonts w:ascii="Consolas" w:hAnsi="Consolas"/>
-                                <w:sz w:val="16"/>
-                                <w:szCs w:val="16"/>
-                              </w:rPr>
-                              <w:t>Table.AddColumn</w:t>
-                            </w:r>
-                            <w:proofErr w:type="spellEnd"/>
-                            <w:r>
-                              <w:rPr>
-                                <w:rFonts w:ascii="Consolas" w:hAnsi="Consolas"/>
-                                <w:sz w:val="16"/>
-                                <w:szCs w:val="16"/>
-                              </w:rPr>
-                              <w:t>(#"Calculated Absolute Value", "</w:t>
-                            </w:r>
-                            <w:proofErr w:type="spellStart"/>
-                            <w:r>
-                              <w:rPr>
-                                <w:rFonts w:ascii="Consolas" w:hAnsi="Consolas"/>
-                                <w:sz w:val="16"/>
-                                <w:szCs w:val="16"/>
-                              </w:rPr>
-                              <w:t>OverUnder</w:t>
-                            </w:r>
-                            <w:proofErr w:type="spellEnd"/>
-                            <w:r>
-                              <w:rPr>
-                                <w:rFonts w:ascii="Consolas" w:hAnsi="Consolas"/>
-                                <w:sz w:val="16"/>
-                                <w:szCs w:val="16"/>
-                              </w:rPr>
-                              <w:t>", each if [Days] &gt;= 3 then "3 Days or More" else "2 Days or Less")</w:t>
+                              <w:t xml:space="preserve">    #"Added Conditional Column" = Table.AddColumn(#"Calculated Absolute Value", "OverUnder", each if [Days] &gt;= 3 then "3 Days or More" else "2 Days or Less")</w:t>
                             </w:r>
                           </w:p>
                           <w:p>
@@ -3846,61 +2378,7 @@
                           <w:sz w:val="16"/>
                           <w:szCs w:val="16"/>
                         </w:rPr>
-                        <w:t xml:space="preserve">    Source = Csv.Document(File.Contents("F:\_DS+DA\Career-Essentials-in-Data-Analysis-by-Microsoft-and-LinkedIn\_1_Intoduction to Career Skills in Data Analytics\05_Transforming Data\Suppliers.csv"</w:t>
-                      </w:r>
-                      <w:proofErr w:type="gramStart"/>
-                      <w:r>
-                        <w:rPr>
-                          <w:rFonts w:ascii="Consolas" w:hAnsi="Consolas"/>
-                          <w:sz w:val="16"/>
-                          <w:szCs w:val="16"/>
-                        </w:rPr>
-                        <w:t>),[</w:t>
-                      </w:r>
-                      <w:proofErr w:type="gramEnd"/>
-                      <w:r>
-                        <w:rPr>
-                          <w:rFonts w:ascii="Consolas" w:hAnsi="Consolas"/>
-                          <w:sz w:val="16"/>
-                          <w:szCs w:val="16"/>
-                        </w:rPr>
-                        <w:t xml:space="preserve">Delimiter=",", Columns=9, Encoding=65001, </w:t>
-                      </w:r>
-                      <w:proofErr w:type="spellStart"/>
-                      <w:r>
-                        <w:rPr>
-                          <w:rFonts w:ascii="Consolas" w:hAnsi="Consolas"/>
-                          <w:sz w:val="16"/>
-                          <w:szCs w:val="16"/>
-                        </w:rPr>
-                        <w:t>QuoteStyle</w:t>
-                      </w:r>
-                      <w:proofErr w:type="spellEnd"/>
-                      <w:r>
-                        <w:rPr>
-                          <w:rFonts w:ascii="Consolas" w:hAnsi="Consolas"/>
-                          <w:sz w:val="16"/>
-                          <w:szCs w:val="16"/>
-                        </w:rPr>
-                        <w:t>=</w:t>
-                      </w:r>
-                      <w:proofErr w:type="spellStart"/>
-                      <w:r>
-                        <w:rPr>
-                          <w:rFonts w:ascii="Consolas" w:hAnsi="Consolas"/>
-                          <w:sz w:val="16"/>
-                          <w:szCs w:val="16"/>
-                        </w:rPr>
-                        <w:t>QuoteStyle.None</w:t>
-                      </w:r>
-                      <w:proofErr w:type="spellEnd"/>
-                      <w:r>
-                        <w:rPr>
-                          <w:rFonts w:ascii="Consolas" w:hAnsi="Consolas"/>
-                          <w:sz w:val="16"/>
-                          <w:szCs w:val="16"/>
-                        </w:rPr>
-                        <w:t>]),</w:t>
+                        <w:t xml:space="preserve">    Source = Csv.Document(File.Contents("F:\_DS+DA\Career-Essentials-in-Data-Analysis-by-Microsoft-and-LinkedIn\_1_Intoduction to Career Skills in Data Analytics\05_Transforming Data\Suppliers.csv"),[Delimiter=",", Columns=9, Encoding=65001, QuoteStyle=QuoteStyle.None]),</w:t>
                       </w:r>
                     </w:p>
                     <w:p>
@@ -3918,25 +2396,7 @@
                           <w:sz w:val="16"/>
                           <w:szCs w:val="16"/>
                         </w:rPr>
-                        <w:t xml:space="preserve">    #"Promoted Headers" = </w:t>
-                      </w:r>
-                      <w:proofErr w:type="spellStart"/>
-                      <w:r>
-                        <w:rPr>
-                          <w:rFonts w:ascii="Consolas" w:hAnsi="Consolas"/>
-                          <w:sz w:val="16"/>
-                          <w:szCs w:val="16"/>
-                        </w:rPr>
-                        <w:t>Table.PromoteHeaders</w:t>
-                      </w:r>
-                      <w:proofErr w:type="spellEnd"/>
-                      <w:r>
-                        <w:rPr>
-                          <w:rFonts w:ascii="Consolas" w:hAnsi="Consolas"/>
-                          <w:sz w:val="16"/>
-                          <w:szCs w:val="16"/>
-                        </w:rPr>
-                        <w:t>(Source, [PromoteAllScalars=true]),</w:t>
+                        <w:t xml:space="preserve">    #"Promoted Headers" = Table.PromoteHeaders(Source, [PromoteAllScalars=true]),</w:t>
                       </w:r>
                     </w:p>
                     <w:p>
@@ -3954,205 +2414,7 @@
                           <w:sz w:val="16"/>
                           <w:szCs w:val="16"/>
                         </w:rPr>
-                        <w:t xml:space="preserve">    #"Changed Type" = </w:t>
-                      </w:r>
-                      <w:proofErr w:type="spellStart"/>
-                      <w:r>
-                        <w:rPr>
-                          <w:rFonts w:ascii="Consolas" w:hAnsi="Consolas"/>
-                          <w:sz w:val="16"/>
-                          <w:szCs w:val="16"/>
-                        </w:rPr>
-                        <w:t>Table.TransformColumnTypes</w:t>
-                      </w:r>
-                      <w:proofErr w:type="spellEnd"/>
-                      <w:r>
-                        <w:rPr>
-                          <w:rFonts w:ascii="Consolas" w:hAnsi="Consolas"/>
-                          <w:sz w:val="16"/>
-                          <w:szCs w:val="16"/>
-                        </w:rPr>
-                        <w:t>(#"Promoted Headers</w:t>
-                      </w:r>
-                      <w:proofErr w:type="gramStart"/>
-                      <w:r>
-                        <w:rPr>
-                          <w:rFonts w:ascii="Consolas" w:hAnsi="Consolas"/>
-                          <w:sz w:val="16"/>
-                          <w:szCs w:val="16"/>
-                        </w:rPr>
-                        <w:t>",{</w:t>
-                      </w:r>
-                      <w:proofErr w:type="gramEnd"/>
-                      <w:r>
-                        <w:rPr>
-                          <w:rFonts w:ascii="Consolas" w:hAnsi="Consolas"/>
-                          <w:sz w:val="16"/>
-                          <w:szCs w:val="16"/>
-                        </w:rPr>
-                        <w:t>{"</w:t>
-                      </w:r>
-                      <w:proofErr w:type="spellStart"/>
-                      <w:r>
-                        <w:rPr>
-                          <w:rFonts w:ascii="Consolas" w:hAnsi="Consolas"/>
-                          <w:sz w:val="16"/>
-                          <w:szCs w:val="16"/>
-                        </w:rPr>
-                        <w:t>SupplierName</w:t>
-                      </w:r>
-                      <w:proofErr w:type="spellEnd"/>
-                      <w:r>
-                        <w:rPr>
-                          <w:rFonts w:ascii="Consolas" w:hAnsi="Consolas"/>
-                          <w:sz w:val="16"/>
-                          <w:szCs w:val="16"/>
-                        </w:rPr>
-                        <w:t>", type text}, {"</w:t>
-                      </w:r>
-                      <w:proofErr w:type="spellStart"/>
-                      <w:r>
-                        <w:rPr>
-                          <w:rFonts w:ascii="Consolas" w:hAnsi="Consolas"/>
-                          <w:sz w:val="16"/>
-                          <w:szCs w:val="16"/>
-                        </w:rPr>
-                        <w:t>SupplierTransactionID</w:t>
-                      </w:r>
-                      <w:proofErr w:type="spellEnd"/>
-                      <w:r>
-                        <w:rPr>
-                          <w:rFonts w:ascii="Consolas" w:hAnsi="Consolas"/>
-                          <w:sz w:val="16"/>
-                          <w:szCs w:val="16"/>
-                        </w:rPr>
-                        <w:t>", Int64.Type}, {"</w:t>
-                      </w:r>
-                      <w:proofErr w:type="spellStart"/>
-                      <w:r>
-                        <w:rPr>
-                          <w:rFonts w:ascii="Consolas" w:hAnsi="Consolas"/>
-                          <w:sz w:val="16"/>
-                          <w:szCs w:val="16"/>
-                        </w:rPr>
-                        <w:t>SupplierID</w:t>
-                      </w:r>
-                      <w:proofErr w:type="spellEnd"/>
-                      <w:r>
-                        <w:rPr>
-                          <w:rFonts w:ascii="Consolas" w:hAnsi="Consolas"/>
-                          <w:sz w:val="16"/>
-                          <w:szCs w:val="16"/>
-                        </w:rPr>
-                        <w:t>", Int64.Type}, {"</w:t>
-                      </w:r>
-                      <w:proofErr w:type="spellStart"/>
-                      <w:r>
-                        <w:rPr>
-                          <w:rFonts w:ascii="Consolas" w:hAnsi="Consolas"/>
-                          <w:sz w:val="16"/>
-                          <w:szCs w:val="16"/>
-                        </w:rPr>
-                        <w:t>PurchaseOrderID</w:t>
-                      </w:r>
-                      <w:proofErr w:type="spellEnd"/>
-                      <w:r>
-                        <w:rPr>
-                          <w:rFonts w:ascii="Consolas" w:hAnsi="Consolas"/>
-                          <w:sz w:val="16"/>
-                          <w:szCs w:val="16"/>
-                        </w:rPr>
-                        <w:t>", Int64.Type}, {"</w:t>
-                      </w:r>
-                      <w:proofErr w:type="spellStart"/>
-                      <w:r>
-                        <w:rPr>
-                          <w:rFonts w:ascii="Consolas" w:hAnsi="Consolas"/>
-                          <w:sz w:val="16"/>
-                          <w:szCs w:val="16"/>
-                        </w:rPr>
-                        <w:t>SupplierInvoiceNumber</w:t>
-                      </w:r>
-                      <w:proofErr w:type="spellEnd"/>
-                      <w:r>
-                        <w:rPr>
-                          <w:rFonts w:ascii="Consolas" w:hAnsi="Consolas"/>
-                          <w:sz w:val="16"/>
-                          <w:szCs w:val="16"/>
-                        </w:rPr>
-                        <w:t>", Int64.Type}, {"</w:t>
-                      </w:r>
-                      <w:proofErr w:type="spellStart"/>
-                      <w:r>
-                        <w:rPr>
-                          <w:rFonts w:ascii="Consolas" w:hAnsi="Consolas"/>
-                          <w:sz w:val="16"/>
-                          <w:szCs w:val="16"/>
-                        </w:rPr>
-                        <w:t>TransactionDate</w:t>
-                      </w:r>
-                      <w:proofErr w:type="spellEnd"/>
-                      <w:r>
-                        <w:rPr>
-                          <w:rFonts w:ascii="Consolas" w:hAnsi="Consolas"/>
-                          <w:sz w:val="16"/>
-                          <w:szCs w:val="16"/>
-                        </w:rPr>
-                        <w:t>", type date}, {"</w:t>
-                      </w:r>
-                      <w:proofErr w:type="spellStart"/>
-                      <w:r>
-                        <w:rPr>
-                          <w:rFonts w:ascii="Consolas" w:hAnsi="Consolas"/>
-                          <w:sz w:val="16"/>
-                          <w:szCs w:val="16"/>
-                        </w:rPr>
-                        <w:t>AmountExcludingTax</w:t>
-                      </w:r>
-                      <w:proofErr w:type="spellEnd"/>
-                      <w:r>
-                        <w:rPr>
-                          <w:rFonts w:ascii="Consolas" w:hAnsi="Consolas"/>
-                          <w:sz w:val="16"/>
-                          <w:szCs w:val="16"/>
-                        </w:rPr>
-                        <w:t>", type number}, {"</w:t>
-                      </w:r>
-                      <w:proofErr w:type="spellStart"/>
-                      <w:r>
-                        <w:rPr>
-                          <w:rFonts w:ascii="Consolas" w:hAnsi="Consolas"/>
-                          <w:sz w:val="16"/>
-                          <w:szCs w:val="16"/>
-                        </w:rPr>
-                        <w:t>TaxAmount</w:t>
-                      </w:r>
-                      <w:proofErr w:type="spellEnd"/>
-                      <w:r>
-                        <w:rPr>
-                          <w:rFonts w:ascii="Consolas" w:hAnsi="Consolas"/>
-                          <w:sz w:val="16"/>
-                          <w:szCs w:val="16"/>
-                        </w:rPr>
-                        <w:t>", type number}, {"</w:t>
-                      </w:r>
-                      <w:proofErr w:type="spellStart"/>
-                      <w:r>
-                        <w:rPr>
-                          <w:rFonts w:ascii="Consolas" w:hAnsi="Consolas"/>
-                          <w:sz w:val="16"/>
-                          <w:szCs w:val="16"/>
-                        </w:rPr>
-                        <w:t>FinalizationDate</w:t>
-                      </w:r>
-                      <w:proofErr w:type="spellEnd"/>
-                      <w:r>
-                        <w:rPr>
-                          <w:rFonts w:ascii="Consolas" w:hAnsi="Consolas"/>
-                          <w:sz w:val="16"/>
-                          <w:szCs w:val="16"/>
-                        </w:rPr>
-                        <w:t>", type date}}),</w:t>
+                        <w:t xml:space="preserve">    #"Changed Type" = Table.TransformColumnTypes(#"Promoted Headers",{{"SupplierName", type text}, {"SupplierTransactionID", Int64.Type}, {"SupplierID", Int64.Type}, {"PurchaseOrderID", Int64.Type}, {"SupplierInvoiceNumber", Int64.Type}, {"TransactionDate", type date}, {"AmountExcludingTax", type number}, {"TaxAmount", type number}, {"FinalizationDate", type date}}),</w:t>
                       </w:r>
                     </w:p>
                     <w:p>
@@ -4170,79 +2432,7 @@
                           <w:sz w:val="16"/>
                           <w:szCs w:val="16"/>
                         </w:rPr>
-                        <w:t xml:space="preserve">    #"Uppercased Text" = </w:t>
-                      </w:r>
-                      <w:proofErr w:type="spellStart"/>
-                      <w:r>
-                        <w:rPr>
-                          <w:rFonts w:ascii="Consolas" w:hAnsi="Consolas"/>
-                          <w:sz w:val="16"/>
-                          <w:szCs w:val="16"/>
-                        </w:rPr>
-                        <w:t>Table.TransformColumns</w:t>
-                      </w:r>
-                      <w:proofErr w:type="spellEnd"/>
-                      <w:r>
-                        <w:rPr>
-                          <w:rFonts w:ascii="Consolas" w:hAnsi="Consolas"/>
-                          <w:sz w:val="16"/>
-                          <w:szCs w:val="16"/>
-                        </w:rPr>
-                        <w:t>(#"Changed Type</w:t>
-                      </w:r>
-                      <w:proofErr w:type="gramStart"/>
-                      <w:r>
-                        <w:rPr>
-                          <w:rFonts w:ascii="Consolas" w:hAnsi="Consolas"/>
-                          <w:sz w:val="16"/>
-                          <w:szCs w:val="16"/>
-                        </w:rPr>
-                        <w:t>",{</w:t>
-                      </w:r>
-                      <w:proofErr w:type="gramEnd"/>
-                      <w:r>
-                        <w:rPr>
-                          <w:rFonts w:ascii="Consolas" w:hAnsi="Consolas"/>
-                          <w:sz w:val="16"/>
-                          <w:szCs w:val="16"/>
-                        </w:rPr>
-                        <w:t>{"</w:t>
-                      </w:r>
-                      <w:proofErr w:type="spellStart"/>
-                      <w:r>
-                        <w:rPr>
-                          <w:rFonts w:ascii="Consolas" w:hAnsi="Consolas"/>
-                          <w:sz w:val="16"/>
-                          <w:szCs w:val="16"/>
-                        </w:rPr>
-                        <w:t>SupplierName</w:t>
-                      </w:r>
-                      <w:proofErr w:type="spellEnd"/>
-                      <w:r>
-                        <w:rPr>
-                          <w:rFonts w:ascii="Consolas" w:hAnsi="Consolas"/>
-                          <w:sz w:val="16"/>
-                          <w:szCs w:val="16"/>
-                        </w:rPr>
-                        <w:t xml:space="preserve">", </w:t>
-                      </w:r>
-                      <w:proofErr w:type="spellStart"/>
-                      <w:r>
-                        <w:rPr>
-                          <w:rFonts w:ascii="Consolas" w:hAnsi="Consolas"/>
-                          <w:sz w:val="16"/>
-                          <w:szCs w:val="16"/>
-                        </w:rPr>
-                        <w:t>Text.Upper</w:t>
-                      </w:r>
-                      <w:proofErr w:type="spellEnd"/>
-                      <w:r>
-                        <w:rPr>
-                          <w:rFonts w:ascii="Consolas" w:hAnsi="Consolas"/>
-                          <w:sz w:val="16"/>
-                          <w:szCs w:val="16"/>
-                        </w:rPr>
-                        <w:t>, type text}}),</w:t>
+                        <w:t xml:space="preserve">    #"Uppercased Text" = Table.TransformColumns(#"Changed Type",{{"SupplierName", Text.Upper, type text}}),</w:t>
                       </w:r>
                     </w:p>
                     <w:p>
@@ -4260,61 +2450,7 @@
                           <w:sz w:val="16"/>
                           <w:szCs w:val="16"/>
                         </w:rPr>
-                        <w:t xml:space="preserve">    #"Duplicated Column" = </w:t>
-                      </w:r>
-                      <w:proofErr w:type="spellStart"/>
-                      <w:r>
-                        <w:rPr>
-                          <w:rFonts w:ascii="Consolas" w:hAnsi="Consolas"/>
-                          <w:sz w:val="16"/>
-                          <w:szCs w:val="16"/>
-                        </w:rPr>
-                        <w:t>Table.DuplicateColumn</w:t>
-                      </w:r>
-                      <w:proofErr w:type="spellEnd"/>
-                      <w:r>
-                        <w:rPr>
-                          <w:rFonts w:ascii="Consolas" w:hAnsi="Consolas"/>
-                          <w:sz w:val="16"/>
-                          <w:szCs w:val="16"/>
-                        </w:rPr>
-                        <w:t>(#"Uppercased Text", "</w:t>
-                      </w:r>
-                      <w:proofErr w:type="spellStart"/>
-                      <w:r>
-                        <w:rPr>
-                          <w:rFonts w:ascii="Consolas" w:hAnsi="Consolas"/>
-                          <w:sz w:val="16"/>
-                          <w:szCs w:val="16"/>
-                        </w:rPr>
-                        <w:t>TransactionDate</w:t>
-                      </w:r>
-                      <w:proofErr w:type="spellEnd"/>
-                      <w:r>
-                        <w:rPr>
-                          <w:rFonts w:ascii="Consolas" w:hAnsi="Consolas"/>
-                          <w:sz w:val="16"/>
-                          <w:szCs w:val="16"/>
-                        </w:rPr>
-                        <w:t>", "</w:t>
-                      </w:r>
-                      <w:proofErr w:type="spellStart"/>
-                      <w:r>
-                        <w:rPr>
-                          <w:rFonts w:ascii="Consolas" w:hAnsi="Consolas"/>
-                          <w:sz w:val="16"/>
-                          <w:szCs w:val="16"/>
-                        </w:rPr>
-                        <w:t>TransactionDate</w:t>
-                      </w:r>
-                      <w:proofErr w:type="spellEnd"/>
-                      <w:r>
-                        <w:rPr>
-                          <w:rFonts w:ascii="Consolas" w:hAnsi="Consolas"/>
-                          <w:sz w:val="16"/>
-                          <w:szCs w:val="16"/>
-                        </w:rPr>
-                        <w:t xml:space="preserve"> - Copy"),</w:t>
+                        <w:t xml:space="preserve">    #"Duplicated Column" = Table.DuplicateColumn(#"Uppercased Text", "TransactionDate", "TransactionDate - Copy"),</w:t>
                       </w:r>
                     </w:p>
                     <w:p>
@@ -4332,79 +2468,7 @@
                           <w:sz w:val="16"/>
                           <w:szCs w:val="16"/>
                         </w:rPr>
-                        <w:t xml:space="preserve">    #"Extracted Year" = </w:t>
-                      </w:r>
-                      <w:proofErr w:type="spellStart"/>
-                      <w:r>
-                        <w:rPr>
-                          <w:rFonts w:ascii="Consolas" w:hAnsi="Consolas"/>
-                          <w:sz w:val="16"/>
-                          <w:szCs w:val="16"/>
-                        </w:rPr>
-                        <w:t>Table.TransformColumns</w:t>
-                      </w:r>
-                      <w:proofErr w:type="spellEnd"/>
-                      <w:r>
-                        <w:rPr>
-                          <w:rFonts w:ascii="Consolas" w:hAnsi="Consolas"/>
-                          <w:sz w:val="16"/>
-                          <w:szCs w:val="16"/>
-                        </w:rPr>
-                        <w:t>(#"Duplicated Column</w:t>
-                      </w:r>
-                      <w:proofErr w:type="gramStart"/>
-                      <w:r>
-                        <w:rPr>
-                          <w:rFonts w:ascii="Consolas" w:hAnsi="Consolas"/>
-                          <w:sz w:val="16"/>
-                          <w:szCs w:val="16"/>
-                        </w:rPr>
-                        <w:t>",{</w:t>
-                      </w:r>
-                      <w:proofErr w:type="gramEnd"/>
-                      <w:r>
-                        <w:rPr>
-                          <w:rFonts w:ascii="Consolas" w:hAnsi="Consolas"/>
-                          <w:sz w:val="16"/>
-                          <w:szCs w:val="16"/>
-                        </w:rPr>
-                        <w:t>{"</w:t>
-                      </w:r>
-                      <w:proofErr w:type="spellStart"/>
-                      <w:r>
-                        <w:rPr>
-                          <w:rFonts w:ascii="Consolas" w:hAnsi="Consolas"/>
-                          <w:sz w:val="16"/>
-                          <w:szCs w:val="16"/>
-                        </w:rPr>
-                        <w:t>TransactionDate</w:t>
-                      </w:r>
-                      <w:proofErr w:type="spellEnd"/>
-                      <w:r>
-                        <w:rPr>
-                          <w:rFonts w:ascii="Consolas" w:hAnsi="Consolas"/>
-                          <w:sz w:val="16"/>
-                          <w:szCs w:val="16"/>
-                        </w:rPr>
-                        <w:t xml:space="preserve"> - Copy", </w:t>
-                      </w:r>
-                      <w:proofErr w:type="spellStart"/>
-                      <w:r>
-                        <w:rPr>
-                          <w:rFonts w:ascii="Consolas" w:hAnsi="Consolas"/>
-                          <w:sz w:val="16"/>
-                          <w:szCs w:val="16"/>
-                        </w:rPr>
-                        <w:t>Date.Year</w:t>
-                      </w:r>
-                      <w:proofErr w:type="spellEnd"/>
-                      <w:r>
-                        <w:rPr>
-                          <w:rFonts w:ascii="Consolas" w:hAnsi="Consolas"/>
-                          <w:sz w:val="16"/>
-                          <w:szCs w:val="16"/>
-                        </w:rPr>
-                        <w:t>, Int64.Type}}),</w:t>
+                        <w:t xml:space="preserve">    #"Extracted Year" = Table.TransformColumns(#"Duplicated Column",{{"TransactionDate - Copy", Date.Year, Int64.Type}}),</w:t>
                       </w:r>
                     </w:p>
                     <w:p>
@@ -4422,79 +2486,7 @@
                           <w:sz w:val="16"/>
                           <w:szCs w:val="16"/>
                         </w:rPr>
-                        <w:t xml:space="preserve">    #"Renamed Columns" = </w:t>
-                      </w:r>
-                      <w:proofErr w:type="spellStart"/>
-                      <w:r>
-                        <w:rPr>
-                          <w:rFonts w:ascii="Consolas" w:hAnsi="Consolas"/>
-                          <w:sz w:val="16"/>
-                          <w:szCs w:val="16"/>
-                        </w:rPr>
-                        <w:t>Table.RenameColumns</w:t>
-                      </w:r>
-                      <w:proofErr w:type="spellEnd"/>
-                      <w:r>
-                        <w:rPr>
-                          <w:rFonts w:ascii="Consolas" w:hAnsi="Consolas"/>
-                          <w:sz w:val="16"/>
-                          <w:szCs w:val="16"/>
-                        </w:rPr>
-                        <w:t>(#"Extracted Year</w:t>
-                      </w:r>
-                      <w:proofErr w:type="gramStart"/>
-                      <w:r>
-                        <w:rPr>
-                          <w:rFonts w:ascii="Consolas" w:hAnsi="Consolas"/>
-                          <w:sz w:val="16"/>
-                          <w:szCs w:val="16"/>
-                        </w:rPr>
-                        <w:t>",{</w:t>
-                      </w:r>
-                      <w:proofErr w:type="gramEnd"/>
-                      <w:r>
-                        <w:rPr>
-                          <w:rFonts w:ascii="Consolas" w:hAnsi="Consolas"/>
-                          <w:sz w:val="16"/>
-                          <w:szCs w:val="16"/>
-                        </w:rPr>
-                        <w:t>{"</w:t>
-                      </w:r>
-                      <w:proofErr w:type="spellStart"/>
-                      <w:r>
-                        <w:rPr>
-                          <w:rFonts w:ascii="Consolas" w:hAnsi="Consolas"/>
-                          <w:sz w:val="16"/>
-                          <w:szCs w:val="16"/>
-                        </w:rPr>
-                        <w:t>TransactionDate</w:t>
-                      </w:r>
-                      <w:proofErr w:type="spellEnd"/>
-                      <w:r>
-                        <w:rPr>
-                          <w:rFonts w:ascii="Consolas" w:hAnsi="Consolas"/>
-                          <w:sz w:val="16"/>
-                          <w:szCs w:val="16"/>
-                        </w:rPr>
-                        <w:t xml:space="preserve"> - Copy", "</w:t>
-                      </w:r>
-                      <w:proofErr w:type="spellStart"/>
-                      <w:r>
-                        <w:rPr>
-                          <w:rFonts w:ascii="Consolas" w:hAnsi="Consolas"/>
-                          <w:sz w:val="16"/>
-                          <w:szCs w:val="16"/>
-                        </w:rPr>
-                        <w:t>TransactionYear</w:t>
-                      </w:r>
-                      <w:proofErr w:type="spellEnd"/>
-                      <w:r>
-                        <w:rPr>
-                          <w:rFonts w:ascii="Consolas" w:hAnsi="Consolas"/>
-                          <w:sz w:val="16"/>
-                          <w:szCs w:val="16"/>
-                        </w:rPr>
-                        <w:t>"}}),</w:t>
+                        <w:t xml:space="preserve">    #"Renamed Columns" = Table.RenameColumns(#"Extracted Year",{{"TransactionDate - Copy", "TransactionYear"}}),</w:t>
                       </w:r>
                     </w:p>
                     <w:p>
@@ -4512,223 +2504,7 @@
                           <w:sz w:val="16"/>
                           <w:szCs w:val="16"/>
                         </w:rPr>
-                        <w:t xml:space="preserve">    #"Reordered Columns" = </w:t>
-                      </w:r>
-                      <w:proofErr w:type="spellStart"/>
-                      <w:r>
-                        <w:rPr>
-                          <w:rFonts w:ascii="Consolas" w:hAnsi="Consolas"/>
-                          <w:sz w:val="16"/>
-                          <w:szCs w:val="16"/>
-                        </w:rPr>
-                        <w:t>Table.ReorderColumns</w:t>
-                      </w:r>
-                      <w:proofErr w:type="spellEnd"/>
-                      <w:r>
-                        <w:rPr>
-                          <w:rFonts w:ascii="Consolas" w:hAnsi="Consolas"/>
-                          <w:sz w:val="16"/>
-                          <w:szCs w:val="16"/>
-                        </w:rPr>
-                        <w:t>(#"Renamed Columns</w:t>
-                      </w:r>
-                      <w:proofErr w:type="gramStart"/>
-                      <w:r>
-                        <w:rPr>
-                          <w:rFonts w:ascii="Consolas" w:hAnsi="Consolas"/>
-                          <w:sz w:val="16"/>
-                          <w:szCs w:val="16"/>
-                        </w:rPr>
-                        <w:t>",{</w:t>
-                      </w:r>
-                      <w:proofErr w:type="gramEnd"/>
-                      <w:r>
-                        <w:rPr>
-                          <w:rFonts w:ascii="Consolas" w:hAnsi="Consolas"/>
-                          <w:sz w:val="16"/>
-                          <w:szCs w:val="16"/>
-                        </w:rPr>
-                        <w:t>"</w:t>
-                      </w:r>
-                      <w:proofErr w:type="spellStart"/>
-                      <w:r>
-                        <w:rPr>
-                          <w:rFonts w:ascii="Consolas" w:hAnsi="Consolas"/>
-                          <w:sz w:val="16"/>
-                          <w:szCs w:val="16"/>
-                        </w:rPr>
-                        <w:t>SupplierName</w:t>
-                      </w:r>
-                      <w:proofErr w:type="spellEnd"/>
-                      <w:r>
-                        <w:rPr>
-                          <w:rFonts w:ascii="Consolas" w:hAnsi="Consolas"/>
-                          <w:sz w:val="16"/>
-                          <w:szCs w:val="16"/>
-                        </w:rPr>
-                        <w:t>", "</w:t>
-                      </w:r>
-                      <w:proofErr w:type="spellStart"/>
-                      <w:r>
-                        <w:rPr>
-                          <w:rFonts w:ascii="Consolas" w:hAnsi="Consolas"/>
-                          <w:sz w:val="16"/>
-                          <w:szCs w:val="16"/>
-                        </w:rPr>
-                        <w:t>SupplierTransactionID</w:t>
-                      </w:r>
-                      <w:proofErr w:type="spellEnd"/>
-                      <w:r>
-                        <w:rPr>
-                          <w:rFonts w:ascii="Consolas" w:hAnsi="Consolas"/>
-                          <w:sz w:val="16"/>
-                          <w:szCs w:val="16"/>
-                        </w:rPr>
-                        <w:t>", "</w:t>
-                      </w:r>
-                      <w:proofErr w:type="spellStart"/>
-                      <w:r>
-                        <w:rPr>
-                          <w:rFonts w:ascii="Consolas" w:hAnsi="Consolas"/>
-                          <w:sz w:val="16"/>
-                          <w:szCs w:val="16"/>
-                        </w:rPr>
-                        <w:t>SupplierID</w:t>
-                      </w:r>
-                      <w:proofErr w:type="spellEnd"/>
-                      <w:r>
-                        <w:rPr>
-                          <w:rFonts w:ascii="Consolas" w:hAnsi="Consolas"/>
-                          <w:sz w:val="16"/>
-                          <w:szCs w:val="16"/>
-                        </w:rPr>
-                        <w:t>", "</w:t>
-                      </w:r>
-                      <w:proofErr w:type="spellStart"/>
-                      <w:r>
-                        <w:rPr>
-                          <w:rFonts w:ascii="Consolas" w:hAnsi="Consolas"/>
-                          <w:sz w:val="16"/>
-                          <w:szCs w:val="16"/>
-                        </w:rPr>
-                        <w:t>PurchaseOrderID</w:t>
-                      </w:r>
-                      <w:proofErr w:type="spellEnd"/>
-                      <w:r>
-                        <w:rPr>
-                          <w:rFonts w:ascii="Consolas" w:hAnsi="Consolas"/>
-                          <w:sz w:val="16"/>
-                          <w:szCs w:val="16"/>
-                        </w:rPr>
-                        <w:t>", "</w:t>
-                      </w:r>
-                      <w:proofErr w:type="spellStart"/>
-                      <w:r>
-                        <w:rPr>
-                          <w:rFonts w:ascii="Consolas" w:hAnsi="Consolas"/>
-                          <w:sz w:val="16"/>
-                          <w:szCs w:val="16"/>
-                        </w:rPr>
-                        <w:t>SupplierInvoiceNumber</w:t>
-                      </w:r>
-                      <w:proofErr w:type="spellEnd"/>
-                      <w:r>
-                        <w:rPr>
-                          <w:rFonts w:ascii="Consolas" w:hAnsi="Consolas"/>
-                          <w:sz w:val="16"/>
-                          <w:szCs w:val="16"/>
-                        </w:rPr>
-                        <w:t>", "</w:t>
-                      </w:r>
-                      <w:proofErr w:type="spellStart"/>
-                      <w:r>
-                        <w:rPr>
-                          <w:rFonts w:ascii="Consolas" w:hAnsi="Consolas"/>
-                          <w:sz w:val="16"/>
-                          <w:szCs w:val="16"/>
-                        </w:rPr>
-                        <w:t>TransactionDate</w:t>
-                      </w:r>
-                      <w:proofErr w:type="spellEnd"/>
-                      <w:r>
-                        <w:rPr>
-                          <w:rFonts w:ascii="Consolas" w:hAnsi="Consolas"/>
-                          <w:sz w:val="16"/>
-                          <w:szCs w:val="16"/>
-                        </w:rPr>
-                        <w:t>", "</w:t>
-                      </w:r>
-                      <w:proofErr w:type="spellStart"/>
-                      <w:r>
-                        <w:rPr>
-                          <w:rFonts w:ascii="Consolas" w:hAnsi="Consolas"/>
-                          <w:sz w:val="16"/>
-                          <w:szCs w:val="16"/>
-                        </w:rPr>
-                        <w:t>TransactionYear</w:t>
-                      </w:r>
-                      <w:proofErr w:type="spellEnd"/>
-                      <w:r>
-                        <w:rPr>
-                          <w:rFonts w:ascii="Consolas" w:hAnsi="Consolas"/>
-                          <w:sz w:val="16"/>
-                          <w:szCs w:val="16"/>
-                        </w:rPr>
-                        <w:t>", "</w:t>
-                      </w:r>
-                      <w:proofErr w:type="spellStart"/>
-                      <w:r>
-                        <w:rPr>
-                          <w:rFonts w:ascii="Consolas" w:hAnsi="Consolas"/>
-                          <w:sz w:val="16"/>
-                          <w:szCs w:val="16"/>
-                        </w:rPr>
-                        <w:t>AmountExcludingTax</w:t>
-                      </w:r>
-                      <w:proofErr w:type="spellEnd"/>
-                      <w:r>
-                        <w:rPr>
-                          <w:rFonts w:ascii="Consolas" w:hAnsi="Consolas"/>
-                          <w:sz w:val="16"/>
-                          <w:szCs w:val="16"/>
-                        </w:rPr>
-                        <w:t>", "</w:t>
-                      </w:r>
-                      <w:proofErr w:type="spellStart"/>
-                      <w:r>
-                        <w:rPr>
-                          <w:rFonts w:ascii="Consolas" w:hAnsi="Consolas"/>
-                          <w:sz w:val="16"/>
-                          <w:szCs w:val="16"/>
-                        </w:rPr>
-                        <w:t>TaxAmount</w:t>
-                      </w:r>
-                      <w:proofErr w:type="spellEnd"/>
-                      <w:r>
-                        <w:rPr>
-                          <w:rFonts w:ascii="Consolas" w:hAnsi="Consolas"/>
-                          <w:sz w:val="16"/>
-                          <w:szCs w:val="16"/>
-                        </w:rPr>
-                        <w:t>", "</w:t>
-                      </w:r>
-                      <w:proofErr w:type="spellStart"/>
-                      <w:r>
-                        <w:rPr>
-                          <w:rFonts w:ascii="Consolas" w:hAnsi="Consolas"/>
-                          <w:sz w:val="16"/>
-                          <w:szCs w:val="16"/>
-                        </w:rPr>
-                        <w:t>FinalizationDate</w:t>
-                      </w:r>
-                      <w:proofErr w:type="spellEnd"/>
-                      <w:r>
-                        <w:rPr>
-                          <w:rFonts w:ascii="Consolas" w:hAnsi="Consolas"/>
-                          <w:sz w:val="16"/>
-                          <w:szCs w:val="16"/>
-                        </w:rPr>
-                        <w:t>"}),</w:t>
+                        <w:t xml:space="preserve">    #"Reordered Columns" = Table.ReorderColumns(#"Renamed Columns",{"SupplierName", "SupplierTransactionID", "SupplierID", "PurchaseOrderID", "SupplierInvoiceNumber", "TransactionDate", "TransactionYear", "AmountExcludingTax", "TaxAmount", "FinalizationDate"}),</w:t>
                       </w:r>
                     </w:p>
                     <w:p>
@@ -4746,79 +2522,7 @@
                           <w:sz w:val="16"/>
                           <w:szCs w:val="16"/>
                         </w:rPr>
-                        <w:t xml:space="preserve">    #"Added Custom" = </w:t>
-                      </w:r>
-                      <w:proofErr w:type="spellStart"/>
-                      <w:r>
-                        <w:rPr>
-                          <w:rFonts w:ascii="Consolas" w:hAnsi="Consolas"/>
-                          <w:sz w:val="16"/>
-                          <w:szCs w:val="16"/>
-                        </w:rPr>
-                        <w:t>Table.AddColumn</w:t>
-                      </w:r>
-                      <w:proofErr w:type="spellEnd"/>
-                      <w:r>
-                        <w:rPr>
-                          <w:rFonts w:ascii="Consolas" w:hAnsi="Consolas"/>
-                          <w:sz w:val="16"/>
-                          <w:szCs w:val="16"/>
-                        </w:rPr>
-                        <w:t>(#"Reordered Columns", "</w:t>
-                      </w:r>
-                      <w:proofErr w:type="spellStart"/>
-                      <w:r>
-                        <w:rPr>
-                          <w:rFonts w:ascii="Consolas" w:hAnsi="Consolas"/>
-                          <w:sz w:val="16"/>
-                          <w:szCs w:val="16"/>
-                        </w:rPr>
-                        <w:t>TotalAmount</w:t>
-                      </w:r>
-                      <w:proofErr w:type="spellEnd"/>
-                      <w:r>
-                        <w:rPr>
-                          <w:rFonts w:ascii="Consolas" w:hAnsi="Consolas"/>
-                          <w:sz w:val="16"/>
-                          <w:szCs w:val="16"/>
-                        </w:rPr>
-                        <w:t>", each [</w:t>
-                      </w:r>
-                      <w:proofErr w:type="spellStart"/>
-                      <w:r>
-                        <w:rPr>
-                          <w:rFonts w:ascii="Consolas" w:hAnsi="Consolas"/>
-                          <w:sz w:val="16"/>
-                          <w:szCs w:val="16"/>
-                        </w:rPr>
-                        <w:t>AmountExcludingTax</w:t>
-                      </w:r>
-                      <w:proofErr w:type="spellEnd"/>
-                      <w:r>
-                        <w:rPr>
-                          <w:rFonts w:ascii="Consolas" w:hAnsi="Consolas"/>
-                          <w:sz w:val="16"/>
-                          <w:szCs w:val="16"/>
-                        </w:rPr>
-                        <w:t>]+[</w:t>
-                      </w:r>
-                      <w:proofErr w:type="spellStart"/>
-                      <w:r>
-                        <w:rPr>
-                          <w:rFonts w:ascii="Consolas" w:hAnsi="Consolas"/>
-                          <w:sz w:val="16"/>
-                          <w:szCs w:val="16"/>
-                        </w:rPr>
-                        <w:t>TaxAmount</w:t>
-                      </w:r>
-                      <w:proofErr w:type="spellEnd"/>
-                      <w:r>
-                        <w:rPr>
-                          <w:rFonts w:ascii="Consolas" w:hAnsi="Consolas"/>
-                          <w:sz w:val="16"/>
-                          <w:szCs w:val="16"/>
-                        </w:rPr>
-                        <w:t>]),</w:t>
+                        <w:t xml:space="preserve">    #"Added Custom" = Table.AddColumn(#"Reordered Columns", "TotalAmount", each [AmountExcludingTax]+[TaxAmount]),</w:t>
                       </w:r>
                     </w:p>
                     <w:p>
@@ -4836,79 +2540,7 @@
                           <w:sz w:val="16"/>
                           <w:szCs w:val="16"/>
                         </w:rPr>
-                        <w:t xml:space="preserve">    #"Changed Type1" = </w:t>
-                      </w:r>
-                      <w:proofErr w:type="spellStart"/>
-                      <w:r>
-                        <w:rPr>
-                          <w:rFonts w:ascii="Consolas" w:hAnsi="Consolas"/>
-                          <w:sz w:val="16"/>
-                          <w:szCs w:val="16"/>
-                        </w:rPr>
-                        <w:t>Table.TransformColumnTypes</w:t>
-                      </w:r>
-                      <w:proofErr w:type="spellEnd"/>
-                      <w:r>
-                        <w:rPr>
-                          <w:rFonts w:ascii="Consolas" w:hAnsi="Consolas"/>
-                          <w:sz w:val="16"/>
-                          <w:szCs w:val="16"/>
-                        </w:rPr>
-                        <w:t>(#"Added Custom</w:t>
-                      </w:r>
-                      <w:proofErr w:type="gramStart"/>
-                      <w:r>
-                        <w:rPr>
-                          <w:rFonts w:ascii="Consolas" w:hAnsi="Consolas"/>
-                          <w:sz w:val="16"/>
-                          <w:szCs w:val="16"/>
-                        </w:rPr>
-                        <w:t>",{</w:t>
-                      </w:r>
-                      <w:proofErr w:type="gramEnd"/>
-                      <w:r>
-                        <w:rPr>
-                          <w:rFonts w:ascii="Consolas" w:hAnsi="Consolas"/>
-                          <w:sz w:val="16"/>
-                          <w:szCs w:val="16"/>
-                        </w:rPr>
-                        <w:t>{"</w:t>
-                      </w:r>
-                      <w:proofErr w:type="spellStart"/>
-                      <w:r>
-                        <w:rPr>
-                          <w:rFonts w:ascii="Consolas" w:hAnsi="Consolas"/>
-                          <w:sz w:val="16"/>
-                          <w:szCs w:val="16"/>
-                        </w:rPr>
-                        <w:t>TotalAmount</w:t>
-                      </w:r>
-                      <w:proofErr w:type="spellEnd"/>
-                      <w:r>
-                        <w:rPr>
-                          <w:rFonts w:ascii="Consolas" w:hAnsi="Consolas"/>
-                          <w:sz w:val="16"/>
-                          <w:szCs w:val="16"/>
-                        </w:rPr>
-                        <w:t xml:space="preserve">", </w:t>
-                      </w:r>
-                      <w:proofErr w:type="spellStart"/>
-                      <w:r>
-                        <w:rPr>
-                          <w:rFonts w:ascii="Consolas" w:hAnsi="Consolas"/>
-                          <w:sz w:val="16"/>
-                          <w:szCs w:val="16"/>
-                        </w:rPr>
-                        <w:t>Currency.Type</w:t>
-                      </w:r>
-                      <w:proofErr w:type="spellEnd"/>
-                      <w:r>
-                        <w:rPr>
-                          <w:rFonts w:ascii="Consolas" w:hAnsi="Consolas"/>
-                          <w:sz w:val="16"/>
-                          <w:szCs w:val="16"/>
-                        </w:rPr>
-                        <w:t>}}),</w:t>
+                        <w:t xml:space="preserve">    #"Changed Type1" = Table.TransformColumnTypes(#"Added Custom",{{"TotalAmount", Currency.Type}}),</w:t>
                       </w:r>
                     </w:p>
                     <w:p>
@@ -4926,205 +2558,7 @@
                           <w:sz w:val="16"/>
                           <w:szCs w:val="16"/>
                         </w:rPr>
-                        <w:t xml:space="preserve">    #"Removed Other Columns" = </w:t>
-                      </w:r>
-                      <w:proofErr w:type="spellStart"/>
-                      <w:r>
-                        <w:rPr>
-                          <w:rFonts w:ascii="Consolas" w:hAnsi="Consolas"/>
-                          <w:sz w:val="16"/>
-                          <w:szCs w:val="16"/>
-                        </w:rPr>
-                        <w:t>Table.SelectColumns</w:t>
-                      </w:r>
-                      <w:proofErr w:type="spellEnd"/>
-                      <w:r>
-                        <w:rPr>
-                          <w:rFonts w:ascii="Consolas" w:hAnsi="Consolas"/>
-                          <w:sz w:val="16"/>
-                          <w:szCs w:val="16"/>
-                        </w:rPr>
-                        <w:t>(#"Changed Type1</w:t>
-                      </w:r>
-                      <w:proofErr w:type="gramStart"/>
-                      <w:r>
-                        <w:rPr>
-                          <w:rFonts w:ascii="Consolas" w:hAnsi="Consolas"/>
-                          <w:sz w:val="16"/>
-                          <w:szCs w:val="16"/>
-                        </w:rPr>
-                        <w:t>",{</w:t>
-                      </w:r>
-                      <w:proofErr w:type="gramEnd"/>
-                      <w:r>
-                        <w:rPr>
-                          <w:rFonts w:ascii="Consolas" w:hAnsi="Consolas"/>
-                          <w:sz w:val="16"/>
-                          <w:szCs w:val="16"/>
-                        </w:rPr>
-                        <w:t>"</w:t>
-                      </w:r>
-                      <w:proofErr w:type="spellStart"/>
-                      <w:r>
-                        <w:rPr>
-                          <w:rFonts w:ascii="Consolas" w:hAnsi="Consolas"/>
-                          <w:sz w:val="16"/>
-                          <w:szCs w:val="16"/>
-                        </w:rPr>
-                        <w:t>SupplierName</w:t>
-                      </w:r>
-                      <w:proofErr w:type="spellEnd"/>
-                      <w:r>
-                        <w:rPr>
-                          <w:rFonts w:ascii="Consolas" w:hAnsi="Consolas"/>
-                          <w:sz w:val="16"/>
-                          <w:szCs w:val="16"/>
-                        </w:rPr>
-                        <w:t>", "</w:t>
-                      </w:r>
-                      <w:proofErr w:type="spellStart"/>
-                      <w:r>
-                        <w:rPr>
-                          <w:rFonts w:ascii="Consolas" w:hAnsi="Consolas"/>
-                          <w:sz w:val="16"/>
-                          <w:szCs w:val="16"/>
-                        </w:rPr>
-                        <w:t>SupplierTransactionID</w:t>
-                      </w:r>
-                      <w:proofErr w:type="spellEnd"/>
-                      <w:r>
-                        <w:rPr>
-                          <w:rFonts w:ascii="Consolas" w:hAnsi="Consolas"/>
-                          <w:sz w:val="16"/>
-                          <w:szCs w:val="16"/>
-                        </w:rPr>
-                        <w:t>", "</w:t>
-                      </w:r>
-                      <w:proofErr w:type="spellStart"/>
-                      <w:r>
-                        <w:rPr>
-                          <w:rFonts w:ascii="Consolas" w:hAnsi="Consolas"/>
-                          <w:sz w:val="16"/>
-                          <w:szCs w:val="16"/>
-                        </w:rPr>
-                        <w:t>SupplierID</w:t>
-                      </w:r>
-                      <w:proofErr w:type="spellEnd"/>
-                      <w:r>
-                        <w:rPr>
-                          <w:rFonts w:ascii="Consolas" w:hAnsi="Consolas"/>
-                          <w:sz w:val="16"/>
-                          <w:szCs w:val="16"/>
-                        </w:rPr>
-                        <w:t>", "</w:t>
-                      </w:r>
-                      <w:proofErr w:type="spellStart"/>
-                      <w:r>
-                        <w:rPr>
-                          <w:rFonts w:ascii="Consolas" w:hAnsi="Consolas"/>
-                          <w:sz w:val="16"/>
-                          <w:szCs w:val="16"/>
-                        </w:rPr>
-                        <w:t>PurchaseOrderID</w:t>
-                      </w:r>
-                      <w:proofErr w:type="spellEnd"/>
-                      <w:r>
-                        <w:rPr>
-                          <w:rFonts w:ascii="Consolas" w:hAnsi="Consolas"/>
-                          <w:sz w:val="16"/>
-                          <w:szCs w:val="16"/>
-                        </w:rPr>
-                        <w:t>", "</w:t>
-                      </w:r>
-                      <w:proofErr w:type="spellStart"/>
-                      <w:r>
-                        <w:rPr>
-                          <w:rFonts w:ascii="Consolas" w:hAnsi="Consolas"/>
-                          <w:sz w:val="16"/>
-                          <w:szCs w:val="16"/>
-                        </w:rPr>
-                        <w:t>SupplierInvoiceNumber</w:t>
-                      </w:r>
-                      <w:proofErr w:type="spellEnd"/>
-                      <w:r>
-                        <w:rPr>
-                          <w:rFonts w:ascii="Consolas" w:hAnsi="Consolas"/>
-                          <w:sz w:val="16"/>
-                          <w:szCs w:val="16"/>
-                        </w:rPr>
-                        <w:t>", "</w:t>
-                      </w:r>
-                      <w:proofErr w:type="spellStart"/>
-                      <w:r>
-                        <w:rPr>
-                          <w:rFonts w:ascii="Consolas" w:hAnsi="Consolas"/>
-                          <w:sz w:val="16"/>
-                          <w:szCs w:val="16"/>
-                        </w:rPr>
-                        <w:t>TransactionDate</w:t>
-                      </w:r>
-                      <w:proofErr w:type="spellEnd"/>
-                      <w:r>
-                        <w:rPr>
-                          <w:rFonts w:ascii="Consolas" w:hAnsi="Consolas"/>
-                          <w:sz w:val="16"/>
-                          <w:szCs w:val="16"/>
-                        </w:rPr>
-                        <w:t>", "</w:t>
-                      </w:r>
-                      <w:proofErr w:type="spellStart"/>
-                      <w:r>
-                        <w:rPr>
-                          <w:rFonts w:ascii="Consolas" w:hAnsi="Consolas"/>
-                          <w:sz w:val="16"/>
-                          <w:szCs w:val="16"/>
-                        </w:rPr>
-                        <w:t>TransactionYear</w:t>
-                      </w:r>
-                      <w:proofErr w:type="spellEnd"/>
-                      <w:r>
-                        <w:rPr>
-                          <w:rFonts w:ascii="Consolas" w:hAnsi="Consolas"/>
-                          <w:sz w:val="16"/>
-                          <w:szCs w:val="16"/>
-                        </w:rPr>
-                        <w:t>", "</w:t>
-                      </w:r>
-                      <w:proofErr w:type="spellStart"/>
-                      <w:r>
-                        <w:rPr>
-                          <w:rFonts w:ascii="Consolas" w:hAnsi="Consolas"/>
-                          <w:sz w:val="16"/>
-                          <w:szCs w:val="16"/>
-                        </w:rPr>
-                        <w:t>FinalizationDate</w:t>
-                      </w:r>
-                      <w:proofErr w:type="spellEnd"/>
-                      <w:r>
-                        <w:rPr>
-                          <w:rFonts w:ascii="Consolas" w:hAnsi="Consolas"/>
-                          <w:sz w:val="16"/>
-                          <w:szCs w:val="16"/>
-                        </w:rPr>
-                        <w:t>", "</w:t>
-                      </w:r>
-                      <w:proofErr w:type="spellStart"/>
-                      <w:r>
-                        <w:rPr>
-                          <w:rFonts w:ascii="Consolas" w:hAnsi="Consolas"/>
-                          <w:sz w:val="16"/>
-                          <w:szCs w:val="16"/>
-                        </w:rPr>
-                        <w:t>TotalAmount</w:t>
-                      </w:r>
-                      <w:proofErr w:type="spellEnd"/>
-                      <w:r>
-                        <w:rPr>
-                          <w:rFonts w:ascii="Consolas" w:hAnsi="Consolas"/>
-                          <w:sz w:val="16"/>
-                          <w:szCs w:val="16"/>
-                        </w:rPr>
-                        <w:t>"}),</w:t>
+                        <w:t xml:space="preserve">    #"Removed Other Columns" = Table.SelectColumns(#"Changed Type1",{"SupplierName", "SupplierTransactionID", "SupplierID", "PurchaseOrderID", "SupplierInvoiceNumber", "TransactionDate", "TransactionYear", "FinalizationDate", "TotalAmount"}),</w:t>
                       </w:r>
                     </w:p>
                     <w:p>
@@ -5142,61 +2576,7 @@
                           <w:sz w:val="16"/>
                           <w:szCs w:val="16"/>
                         </w:rPr>
-                        <w:t xml:space="preserve">    #"Added Custom1" = </w:t>
-                      </w:r>
-                      <w:proofErr w:type="spellStart"/>
-                      <w:r>
-                        <w:rPr>
-                          <w:rFonts w:ascii="Consolas" w:hAnsi="Consolas"/>
-                          <w:sz w:val="16"/>
-                          <w:szCs w:val="16"/>
-                        </w:rPr>
-                        <w:t>Table.AddColumn</w:t>
-                      </w:r>
-                      <w:proofErr w:type="spellEnd"/>
-                      <w:r>
-                        <w:rPr>
-                          <w:rFonts w:ascii="Consolas" w:hAnsi="Consolas"/>
-                          <w:sz w:val="16"/>
-                          <w:szCs w:val="16"/>
-                        </w:rPr>
-                        <w:t>(#"Removed Other Columns", "Days", each [</w:t>
-                      </w:r>
-                      <w:proofErr w:type="spellStart"/>
-                      <w:r>
-                        <w:rPr>
-                          <w:rFonts w:ascii="Consolas" w:hAnsi="Consolas"/>
-                          <w:sz w:val="16"/>
-                          <w:szCs w:val="16"/>
-                        </w:rPr>
-                        <w:t>TransactionDate</w:t>
-                      </w:r>
-                      <w:proofErr w:type="spellEnd"/>
-                      <w:r>
-                        <w:rPr>
-                          <w:rFonts w:ascii="Consolas" w:hAnsi="Consolas"/>
-                          <w:sz w:val="16"/>
-                          <w:szCs w:val="16"/>
-                        </w:rPr>
-                        <w:t>]-[</w:t>
-                      </w:r>
-                      <w:proofErr w:type="spellStart"/>
-                      <w:r>
-                        <w:rPr>
-                          <w:rFonts w:ascii="Consolas" w:hAnsi="Consolas"/>
-                          <w:sz w:val="16"/>
-                          <w:szCs w:val="16"/>
-                        </w:rPr>
-                        <w:t>FinalizationDate</w:t>
-                      </w:r>
-                      <w:proofErr w:type="spellEnd"/>
-                      <w:r>
-                        <w:rPr>
-                          <w:rFonts w:ascii="Consolas" w:hAnsi="Consolas"/>
-                          <w:sz w:val="16"/>
-                          <w:szCs w:val="16"/>
-                        </w:rPr>
-                        <w:t>]),</w:t>
+                        <w:t xml:space="preserve">    #"Added Custom1" = Table.AddColumn(#"Removed Other Columns", "Days", each [TransactionDate]-[FinalizationDate]),</w:t>
                       </w:r>
                     </w:p>
                     <w:p>
@@ -5214,43 +2594,7 @@
                           <w:sz w:val="16"/>
                           <w:szCs w:val="16"/>
                         </w:rPr>
-                        <w:t xml:space="preserve">    #"Changed Type2" = </w:t>
-                      </w:r>
-                      <w:proofErr w:type="spellStart"/>
-                      <w:r>
-                        <w:rPr>
-                          <w:rFonts w:ascii="Consolas" w:hAnsi="Consolas"/>
-                          <w:sz w:val="16"/>
-                          <w:szCs w:val="16"/>
-                        </w:rPr>
-                        <w:t>Table.TransformColumnTypes</w:t>
-                      </w:r>
-                      <w:proofErr w:type="spellEnd"/>
-                      <w:r>
-                        <w:rPr>
-                          <w:rFonts w:ascii="Consolas" w:hAnsi="Consolas"/>
-                          <w:sz w:val="16"/>
-                          <w:szCs w:val="16"/>
-                        </w:rPr>
-                        <w:t>(#"Added Custom1</w:t>
-                      </w:r>
-                      <w:proofErr w:type="gramStart"/>
-                      <w:r>
-                        <w:rPr>
-                          <w:rFonts w:ascii="Consolas" w:hAnsi="Consolas"/>
-                          <w:sz w:val="16"/>
-                          <w:szCs w:val="16"/>
-                        </w:rPr>
-                        <w:t>",{</w:t>
-                      </w:r>
-                      <w:proofErr w:type="gramEnd"/>
-                      <w:r>
-                        <w:rPr>
-                          <w:rFonts w:ascii="Consolas" w:hAnsi="Consolas"/>
-                          <w:sz w:val="16"/>
-                          <w:szCs w:val="16"/>
-                        </w:rPr>
-                        <w:t>{"Days", Int64.Type}}),</w:t>
+                        <w:t xml:space="preserve">    #"Changed Type2" = Table.TransformColumnTypes(#"Added Custom1",{{"Days", Int64.Type}}),</w:t>
                       </w:r>
                     </w:p>
                     <w:p>
@@ -5268,61 +2612,7 @@
                           <w:sz w:val="16"/>
                           <w:szCs w:val="16"/>
                         </w:rPr>
-                        <w:t xml:space="preserve">    #"Calculated Absolute Value" = </w:t>
-                      </w:r>
-                      <w:proofErr w:type="spellStart"/>
-                      <w:r>
-                        <w:rPr>
-                          <w:rFonts w:ascii="Consolas" w:hAnsi="Consolas"/>
-                          <w:sz w:val="16"/>
-                          <w:szCs w:val="16"/>
-                        </w:rPr>
-                        <w:t>Table.TransformColumns</w:t>
-                      </w:r>
-                      <w:proofErr w:type="spellEnd"/>
-                      <w:r>
-                        <w:rPr>
-                          <w:rFonts w:ascii="Consolas" w:hAnsi="Consolas"/>
-                          <w:sz w:val="16"/>
-                          <w:szCs w:val="16"/>
-                        </w:rPr>
-                        <w:t>(#"Changed Type2</w:t>
-                      </w:r>
-                      <w:proofErr w:type="gramStart"/>
-                      <w:r>
-                        <w:rPr>
-                          <w:rFonts w:ascii="Consolas" w:hAnsi="Consolas"/>
-                          <w:sz w:val="16"/>
-                          <w:szCs w:val="16"/>
-                        </w:rPr>
-                        <w:t>",{</w:t>
-                      </w:r>
-                      <w:proofErr w:type="gramEnd"/>
-                      <w:r>
-                        <w:rPr>
-                          <w:rFonts w:ascii="Consolas" w:hAnsi="Consolas"/>
-                          <w:sz w:val="16"/>
-                          <w:szCs w:val="16"/>
-                        </w:rPr>
-                        <w:t xml:space="preserve">{"Days", </w:t>
-                      </w:r>
-                      <w:proofErr w:type="spellStart"/>
-                      <w:r>
-                        <w:rPr>
-                          <w:rFonts w:ascii="Consolas" w:hAnsi="Consolas"/>
-                          <w:sz w:val="16"/>
-                          <w:szCs w:val="16"/>
-                        </w:rPr>
-                        <w:t>Number.Abs</w:t>
-                      </w:r>
-                      <w:proofErr w:type="spellEnd"/>
-                      <w:r>
-                        <w:rPr>
-                          <w:rFonts w:ascii="Consolas" w:hAnsi="Consolas"/>
-                          <w:sz w:val="16"/>
-                          <w:szCs w:val="16"/>
-                        </w:rPr>
-                        <w:t>, Int64.Type}}),</w:t>
+                        <w:t xml:space="preserve">    #"Calculated Absolute Value" = Table.TransformColumns(#"Changed Type2",{{"Days", Number.Abs, Int64.Type}}),</w:t>
                       </w:r>
                     </w:p>
                     <w:p>
@@ -5340,43 +2630,7 @@
                           <w:sz w:val="16"/>
                           <w:szCs w:val="16"/>
                         </w:rPr>
-                        <w:t xml:space="preserve">    #"Added Conditional Column" = </w:t>
-                      </w:r>
-                      <w:proofErr w:type="spellStart"/>
-                      <w:r>
-                        <w:rPr>
-                          <w:rFonts w:ascii="Consolas" w:hAnsi="Consolas"/>
-                          <w:sz w:val="16"/>
-                          <w:szCs w:val="16"/>
-                        </w:rPr>
-                        <w:t>Table.AddColumn</w:t>
-                      </w:r>
-                      <w:proofErr w:type="spellEnd"/>
-                      <w:r>
-                        <w:rPr>
-                          <w:rFonts w:ascii="Consolas" w:hAnsi="Consolas"/>
-                          <w:sz w:val="16"/>
-                          <w:szCs w:val="16"/>
-                        </w:rPr>
-                        <w:t>(#"Calculated Absolute Value", "</w:t>
-                      </w:r>
-                      <w:proofErr w:type="spellStart"/>
-                      <w:r>
-                        <w:rPr>
-                          <w:rFonts w:ascii="Consolas" w:hAnsi="Consolas"/>
-                          <w:sz w:val="16"/>
-                          <w:szCs w:val="16"/>
-                        </w:rPr>
-                        <w:t>OverUnder</w:t>
-                      </w:r>
-                      <w:proofErr w:type="spellEnd"/>
-                      <w:r>
-                        <w:rPr>
-                          <w:rFonts w:ascii="Consolas" w:hAnsi="Consolas"/>
-                          <w:sz w:val="16"/>
-                          <w:szCs w:val="16"/>
-                        </w:rPr>
-                        <w:t>", each if [Days] &gt;= 3 then "3 Days or More" else "2 Days or Less")</w:t>
+                        <w:t xml:space="preserve">    #"Added Conditional Column" = Table.AddColumn(#"Calculated Absolute Value", "OverUnder", each if [Days] &gt;= 3 then "3 Days or More" else "2 Days or Less")</w:t>
                       </w:r>
                     </w:p>
                     <w:p>

</xml_diff>

<commit_message>
transforming data in sql
</commit_message>
<xml_diff>
--- a/Career-Essentials-in-Data-Analysis-by-Microsoft-and-LinkedIn.docx
+++ b/Career-Essentials-in-Data-Analysis-by-Microsoft-and-LinkedIn.docx
@@ -1761,13 +1761,7 @@
         <w:rPr>
           <w:rFonts w:ascii="Consolas" w:hAnsi="Consolas"/>
         </w:rPr>
-        <w:t>Csv.Document(File.Contents("F:\_DS+DA\Career-Essentials-in-Data-Analysis-by-Microsoft-and-LinkedIn\_1_Intoduction to Career Skills in Data Analytics\05_Transforming Data\Suppliers.csv"),[Delimiter=",", Columns=9, Encoding=65001, QuoteStyle=QuoteStyle.None])</w:t>
-      </w:r>
-      <w:r>
-        <w:rPr>
-          <w:rFonts w:ascii="Consolas" w:hAnsi="Consolas"/>
-        </w:rPr>
-        <w:t>)</w:t>
+        <w:t>Csv.Document(File.Contents("F:\_DS+DA\Career-Essentials-in-Data-Analysis-by-Microsoft-and-LinkedIn\_1_Intoduction to Career Skills in Data Analytics\05_Transforming Data\Suppliers.csv"),[Delimiter=",", Columns=9, Encoding=65001, QuoteStyle=QuoteStyle.None]))</w:t>
       </w:r>
     </w:p>
     <w:p>
@@ -1944,6 +1938,28 @@
       <w:pPr>
         <w:ind w:left="720"/>
       </w:pPr>
+    </w:p>
+    <w:p>
+      <w:pPr>
+        <w:ind w:left="720"/>
+      </w:pPr>
+    </w:p>
+    <w:p>
+      <w:pPr>
+        <w:ind w:left="720"/>
+      </w:pPr>
+    </w:p>
+    <w:p>
+      <w:pPr>
+        <w:ind w:left="720"/>
+      </w:pPr>
+    </w:p>
+    <w:p>
+      <w:pPr>
+        <w:ind w:left="720"/>
+      </w:pPr>
+    </w:p>
+    <w:p>
       <w:r>
         <w:rPr>
           <w:noProof/>
@@ -2342,7 +2358,7 @@
                 <v:stroke joinstyle="miter"/>
                 <v:path gradientshapeok="t" o:connecttype="rect"/>
               </v:shapetype>
-              <v:shape id="Text Box 2" o:spid="_x0000_s1026" type="#_x0000_t202" style="position:absolute;left:0;text-align:left;margin-left:0;margin-top:8.15pt;width:566.45pt;height:298.85pt;z-index:251659264;visibility:visible;mso-wrap-style:square;mso-width-percent:0;mso-height-percent:0;mso-wrap-distance-left:9pt;mso-wrap-distance-top:3.6pt;mso-wrap-distance-right:9pt;mso-wrap-distance-bottom:3.6pt;mso-position-horizontal:left;mso-position-horizontal-relative:margin;mso-position-vertical:absolute;mso-position-vertical-relative:text;mso-width-percent:0;mso-height-percent:0;mso-width-relative:margin;mso-height-relative:margin;v-text-anchor:top" o:gfxdata="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">
+              <v:shape id="Text Box 2" o:spid="_x0000_s1026" type="#_x0000_t202" style="position:absolute;margin-left:0;margin-top:8.15pt;width:566.45pt;height:298.85pt;z-index:251659264;visibility:visible;mso-wrap-style:square;mso-width-percent:0;mso-height-percent:0;mso-wrap-distance-left:9pt;mso-wrap-distance-top:3.6pt;mso-wrap-distance-right:9pt;mso-wrap-distance-bottom:3.6pt;mso-position-horizontal:left;mso-position-horizontal-relative:margin;mso-position-vertical:absolute;mso-position-vertical-relative:text;mso-width-percent:0;mso-height-percent:0;mso-width-relative:margin;mso-height-relative:margin;v-text-anchor:top" o:gfxdata="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">
                 <v:textbox>
                   <w:txbxContent>
                     <w:p>
@@ -2678,6 +2694,181 @@
         </mc:AlternateContent>
       </w:r>
     </w:p>
+    <w:p>
+      <w:pPr>
+        <w:pStyle w:val="Heading3"/>
+        <w:numPr>
+          <w:ilvl w:val="0"/>
+          <w:numId w:val="19"/>
+        </w:numPr>
+        <w:rPr>
+          <w:rFonts w:ascii="Aptos" w:hAnsi="Aptos"/>
+        </w:rPr>
+      </w:pPr>
+      <w:r>
+        <w:rPr>
+          <w:rFonts w:ascii="Aptos" w:hAnsi="Aptos"/>
+        </w:rPr>
+        <w:t>Transforming Data in SQL</w:t>
+      </w:r>
+      <w:r>
+        <w:rPr>
+          <w:rFonts w:ascii="Aptos" w:hAnsi="Aptos"/>
+        </w:rPr>
+        <w:t>:</w:t>
+      </w:r>
+    </w:p>
+    <w:p>
+      <w:pPr>
+        <w:spacing w:before="240"/>
+        <w:ind w:left="1080"/>
+        <w:rPr>
+          <w:rFonts w:ascii="Aptos" w:hAnsi="Aptos"/>
+        </w:rPr>
+      </w:pPr>
+      <w:r>
+        <w:rPr>
+          <w:rFonts w:ascii="Aptos" w:hAnsi="Aptos"/>
+        </w:rPr>
+        <w:t>Structured Query Language (SQL):</w:t>
+      </w:r>
+      <w:r>
+        <w:rPr>
+          <w:rFonts w:ascii="Aptos" w:hAnsi="Aptos"/>
+        </w:rPr>
+        <w:t xml:space="preserve"> A computer language that works with data in a relational database management system.</w:t>
+      </w:r>
+    </w:p>
+    <w:p>
+      <w:pPr>
+        <w:ind w:left="1080"/>
+        <w:rPr>
+          <w:rFonts w:ascii="Aptos" w:hAnsi="Aptos"/>
+        </w:rPr>
+      </w:pPr>
+      <w:r>
+        <w:rPr>
+          <w:rFonts w:ascii="Aptos" w:hAnsi="Aptos"/>
+        </w:rPr>
+        <w:t>Microsoft SQL Server: A relational database management system with the primary function of storing and retrieving data.</w:t>
+      </w:r>
+    </w:p>
+    <w:p>
+      <w:pPr>
+        <w:pStyle w:val="ListParagraph"/>
+        <w:numPr>
+          <w:ilvl w:val="0"/>
+          <w:numId w:val="24"/>
+        </w:numPr>
+        <w:rPr>
+          <w:rFonts w:ascii="Aptos" w:hAnsi="Aptos"/>
+        </w:rPr>
+      </w:pPr>
+      <w:r>
+        <w:rPr>
+          <w:rFonts w:ascii="Aptos" w:hAnsi="Aptos"/>
+        </w:rPr>
+        <w:t>SELECT – fields from the Table</w:t>
+      </w:r>
+    </w:p>
+    <w:p>
+      <w:pPr>
+        <w:pStyle w:val="ListParagraph"/>
+        <w:numPr>
+          <w:ilvl w:val="0"/>
+          <w:numId w:val="24"/>
+        </w:numPr>
+        <w:rPr>
+          <w:rFonts w:ascii="Aptos" w:hAnsi="Aptos"/>
+        </w:rPr>
+      </w:pPr>
+      <w:r>
+        <w:rPr>
+          <w:rFonts w:ascii="Aptos" w:hAnsi="Aptos"/>
+        </w:rPr>
+        <w:t>FROM – table name</w:t>
+      </w:r>
+    </w:p>
+    <w:p>
+      <w:pPr>
+        <w:pStyle w:val="ListParagraph"/>
+        <w:numPr>
+          <w:ilvl w:val="0"/>
+          <w:numId w:val="24"/>
+        </w:numPr>
+        <w:rPr>
+          <w:rFonts w:ascii="Aptos" w:hAnsi="Aptos"/>
+        </w:rPr>
+      </w:pPr>
+      <w:r>
+        <w:rPr>
+          <w:rFonts w:ascii="Aptos" w:hAnsi="Aptos"/>
+        </w:rPr>
+        <w:t>WHERE – filter data</w:t>
+      </w:r>
+    </w:p>
+    <w:p>
+      <w:pPr>
+        <w:pStyle w:val="ListParagraph"/>
+        <w:numPr>
+          <w:ilvl w:val="0"/>
+          <w:numId w:val="24"/>
+        </w:numPr>
+        <w:rPr>
+          <w:rFonts w:ascii="Aptos" w:hAnsi="Aptos"/>
+        </w:rPr>
+      </w:pPr>
+      <w:r>
+        <w:rPr>
+          <w:rFonts w:ascii="Aptos" w:hAnsi="Aptos"/>
+        </w:rPr>
+        <w:t>GROUP BY – group rows that have same values</w:t>
+      </w:r>
+    </w:p>
+    <w:p>
+      <w:pPr>
+        <w:pStyle w:val="ListParagraph"/>
+        <w:numPr>
+          <w:ilvl w:val="0"/>
+          <w:numId w:val="24"/>
+        </w:numPr>
+        <w:rPr>
+          <w:rFonts w:ascii="Aptos" w:hAnsi="Aptos"/>
+        </w:rPr>
+      </w:pPr>
+      <w:r>
+        <w:rPr>
+          <w:rFonts w:ascii="Aptos" w:hAnsi="Aptos"/>
+        </w:rPr>
+        <w:t>HAVING – filters groups based on specified condition</w:t>
+      </w:r>
+    </w:p>
+    <w:p>
+      <w:pPr>
+        <w:pStyle w:val="ListParagraph"/>
+        <w:numPr>
+          <w:ilvl w:val="0"/>
+          <w:numId w:val="24"/>
+        </w:numPr>
+        <w:rPr>
+          <w:rFonts w:ascii="Aptos" w:hAnsi="Aptos"/>
+        </w:rPr>
+      </w:pPr>
+      <w:r>
+        <w:rPr>
+          <w:rFonts w:ascii="Aptos" w:hAnsi="Aptos"/>
+        </w:rPr>
+        <w:t>ORDER BY – sort data</w:t>
+      </w:r>
+    </w:p>
+    <w:p>
+      <w:pPr>
+        <w:ind w:left="1080"/>
+        <w:rPr>
+          <w:rFonts w:ascii="Aptos" w:hAnsi="Aptos"/>
+        </w:rPr>
+      </w:pPr>
+    </w:p>
     <w:sectPr>
       <w:pgSz w:w="12240" w:h="15840"/>
       <w:pgMar w:top="720" w:right="720" w:bottom="720" w:left="720" w:header="720" w:footer="720" w:gutter="0"/>
@@ -4967,6 +5158,92 @@
     </w:lvl>
   </w:abstractNum>
   <w:abstractNum w:abstractNumId="21" w15:restartNumberingAfterBreak="0">
+    <w:nsid w:val="67BA0992"/>
+    <w:multiLevelType w:val="hybridMultilevel"/>
+    <w:tmpl w:val="8B4EAE22"/>
+    <w:lvl w:ilvl="0" w:tplc="0409000F">
+      <w:start w:val="1"/>
+      <w:numFmt w:val="decimal"/>
+      <w:lvlText w:val="%1."/>
+      <w:lvlJc w:val="left"/>
+      <w:pPr>
+        <w:ind w:left="1800" w:hanging="360"/>
+      </w:pPr>
+    </w:lvl>
+    <w:lvl w:ilvl="1" w:tplc="04090019" w:tentative="1">
+      <w:start w:val="1"/>
+      <w:numFmt w:val="lowerLetter"/>
+      <w:lvlText w:val="%2."/>
+      <w:lvlJc w:val="left"/>
+      <w:pPr>
+        <w:ind w:left="2520" w:hanging="360"/>
+      </w:pPr>
+    </w:lvl>
+    <w:lvl w:ilvl="2" w:tplc="0409001B" w:tentative="1">
+      <w:start w:val="1"/>
+      <w:numFmt w:val="lowerRoman"/>
+      <w:lvlText w:val="%3."/>
+      <w:lvlJc w:val="right"/>
+      <w:pPr>
+        <w:ind w:left="3240" w:hanging="180"/>
+      </w:pPr>
+    </w:lvl>
+    <w:lvl w:ilvl="3" w:tplc="0409000F" w:tentative="1">
+      <w:start w:val="1"/>
+      <w:numFmt w:val="decimal"/>
+      <w:lvlText w:val="%4."/>
+      <w:lvlJc w:val="left"/>
+      <w:pPr>
+        <w:ind w:left="3960" w:hanging="360"/>
+      </w:pPr>
+    </w:lvl>
+    <w:lvl w:ilvl="4" w:tplc="04090019" w:tentative="1">
+      <w:start w:val="1"/>
+      <w:numFmt w:val="lowerLetter"/>
+      <w:lvlText w:val="%5."/>
+      <w:lvlJc w:val="left"/>
+      <w:pPr>
+        <w:ind w:left="4680" w:hanging="360"/>
+      </w:pPr>
+    </w:lvl>
+    <w:lvl w:ilvl="5" w:tplc="0409001B" w:tentative="1">
+      <w:start w:val="1"/>
+      <w:numFmt w:val="lowerRoman"/>
+      <w:lvlText w:val="%6."/>
+      <w:lvlJc w:val="right"/>
+      <w:pPr>
+        <w:ind w:left="5400" w:hanging="180"/>
+      </w:pPr>
+    </w:lvl>
+    <w:lvl w:ilvl="6" w:tplc="0409000F" w:tentative="1">
+      <w:start w:val="1"/>
+      <w:numFmt w:val="decimal"/>
+      <w:lvlText w:val="%7."/>
+      <w:lvlJc w:val="left"/>
+      <w:pPr>
+        <w:ind w:left="6120" w:hanging="360"/>
+      </w:pPr>
+    </w:lvl>
+    <w:lvl w:ilvl="7" w:tplc="04090019" w:tentative="1">
+      <w:start w:val="1"/>
+      <w:numFmt w:val="lowerLetter"/>
+      <w:lvlText w:val="%8."/>
+      <w:lvlJc w:val="left"/>
+      <w:pPr>
+        <w:ind w:left="6840" w:hanging="360"/>
+      </w:pPr>
+    </w:lvl>
+    <w:lvl w:ilvl="8" w:tplc="0409001B" w:tentative="1">
+      <w:start w:val="1"/>
+      <w:numFmt w:val="lowerRoman"/>
+      <w:lvlText w:val="%9."/>
+      <w:lvlJc w:val="right"/>
+      <w:pPr>
+        <w:ind w:left="7560" w:hanging="180"/>
+      </w:pPr>
+    </w:lvl>
+  </w:abstractNum>
+  <w:abstractNum w:abstractNumId="22" w15:restartNumberingAfterBreak="0">
     <w:nsid w:val="6F7953E6"/>
     <w:multiLevelType w:val="hybridMultilevel"/>
     <w:tmpl w:val="D9147F32"/>
@@ -5052,7 +5329,7 @@
       </w:pPr>
     </w:lvl>
   </w:abstractNum>
-  <w:abstractNum w:abstractNumId="22" w15:restartNumberingAfterBreak="0">
+  <w:abstractNum w:abstractNumId="23" w15:restartNumberingAfterBreak="0">
     <w:nsid w:val="7C651418"/>
     <w:multiLevelType w:val="hybridMultilevel"/>
     <w:tmpl w:val="CA90B0D8"/>
@@ -5163,7 +5440,7 @@
     <w:abstractNumId w:val="9"/>
   </w:num>
   <w:num w:numId="8" w16cid:durableId="231934271">
-    <w:abstractNumId w:val="21"/>
+    <w:abstractNumId w:val="22"/>
   </w:num>
   <w:num w:numId="9" w16cid:durableId="1313829887">
     <w:abstractNumId w:val="18"/>
@@ -5199,7 +5476,7 @@
     <w:abstractNumId w:val="8"/>
   </w:num>
   <w:num w:numId="20" w16cid:durableId="1716157280">
-    <w:abstractNumId w:val="22"/>
+    <w:abstractNumId w:val="23"/>
   </w:num>
   <w:num w:numId="21" w16cid:durableId="1214846575">
     <w:abstractNumId w:val="16"/>
@@ -5209,6 +5486,9 @@
   </w:num>
   <w:num w:numId="23" w16cid:durableId="960838296">
     <w:abstractNumId w:val="3"/>
+  </w:num>
+  <w:num w:numId="24" w16cid:durableId="604768959">
+    <w:abstractNumId w:val="21"/>
   </w:num>
 </w:numbering>
 </file>

</xml_diff>

<commit_message>
transforminf data in power bi
</commit_message>
<xml_diff>
--- a/Career-Essentials-in-Data-Analysis-by-Microsoft-and-LinkedIn.docx
+++ b/Career-Essentials-in-Data-Analysis-by-Microsoft-and-LinkedIn.docx
@@ -2863,6 +2863,210 @@
     </w:p>
     <w:p>
       <w:pPr>
+        <w:pStyle w:val="Heading3"/>
+        <w:numPr>
+          <w:ilvl w:val="0"/>
+          <w:numId w:val="19"/>
+        </w:numPr>
+        <w:rPr>
+          <w:rFonts w:ascii="Aptos" w:hAnsi="Aptos"/>
+        </w:rPr>
+      </w:pPr>
+      <w:r>
+        <w:rPr>
+          <w:rFonts w:ascii="Aptos" w:hAnsi="Aptos"/>
+        </w:rPr>
+        <w:t>Transforming data in Power BI:</w:t>
+      </w:r>
+    </w:p>
+    <w:p>
+      <w:pPr>
+        <w:spacing w:before="240" w:after="0"/>
+        <w:ind w:left="1080"/>
+        <w:rPr>
+          <w:rFonts w:ascii="Aptos" w:hAnsi="Aptos"/>
+        </w:rPr>
+      </w:pPr>
+      <w:r>
+        <w:rPr>
+          <w:rFonts w:ascii="Aptos" w:hAnsi="Aptos"/>
+        </w:rPr>
+        <w:t>Power BI:</w:t>
+      </w:r>
+    </w:p>
+    <w:p>
+      <w:pPr>
+        <w:pStyle w:val="ListParagraph"/>
+        <w:numPr>
+          <w:ilvl w:val="0"/>
+          <w:numId w:val="25"/>
+        </w:numPr>
+        <w:spacing w:after="0"/>
+        <w:rPr>
+          <w:rFonts w:ascii="Aptos" w:hAnsi="Aptos"/>
+        </w:rPr>
+      </w:pPr>
+      <w:r>
+        <w:rPr>
+          <w:rFonts w:ascii="Aptos" w:hAnsi="Aptos"/>
+        </w:rPr>
+        <w:t>Transforms Data</w:t>
+      </w:r>
+    </w:p>
+    <w:p>
+      <w:pPr>
+        <w:pStyle w:val="ListParagraph"/>
+        <w:numPr>
+          <w:ilvl w:val="0"/>
+          <w:numId w:val="25"/>
+        </w:numPr>
+        <w:spacing w:after="0"/>
+        <w:rPr>
+          <w:rFonts w:ascii="Aptos" w:hAnsi="Aptos"/>
+        </w:rPr>
+      </w:pPr>
+      <w:r>
+        <w:rPr>
+          <w:rFonts w:ascii="Aptos" w:hAnsi="Aptos"/>
+        </w:rPr>
+        <w:t>Presents data</w:t>
+      </w:r>
+    </w:p>
+    <w:p>
+      <w:pPr>
+        <w:pStyle w:val="ListParagraph"/>
+        <w:numPr>
+          <w:ilvl w:val="0"/>
+          <w:numId w:val="26"/>
+        </w:numPr>
+        <w:spacing w:before="240" w:after="0"/>
+        <w:rPr>
+          <w:rFonts w:ascii="Aptos" w:hAnsi="Aptos"/>
+        </w:rPr>
+      </w:pPr>
+      <w:r>
+        <w:rPr>
+          <w:rFonts w:ascii="Aptos" w:hAnsi="Aptos"/>
+        </w:rPr>
+        <w:t xml:space="preserve">Load data in Power query in Power Editor. </w:t>
+      </w:r>
+    </w:p>
+    <w:p>
+      <w:pPr>
+        <w:pStyle w:val="ListParagraph"/>
+        <w:numPr>
+          <w:ilvl w:val="0"/>
+          <w:numId w:val="26"/>
+        </w:numPr>
+        <w:spacing w:before="240" w:after="0"/>
+        <w:rPr>
+          <w:rFonts w:ascii="Aptos" w:hAnsi="Aptos"/>
+        </w:rPr>
+      </w:pPr>
+      <w:r>
+        <w:rPr>
+          <w:rFonts w:ascii="Aptos" w:hAnsi="Aptos"/>
+        </w:rPr>
+        <w:t>Removed other unnecessary columns.</w:t>
+      </w:r>
+    </w:p>
+    <w:p>
+      <w:pPr>
+        <w:pStyle w:val="ListParagraph"/>
+        <w:numPr>
+          <w:ilvl w:val="0"/>
+          <w:numId w:val="26"/>
+        </w:numPr>
+        <w:spacing w:before="240" w:after="0"/>
+        <w:rPr>
+          <w:rFonts w:ascii="Aptos" w:hAnsi="Aptos"/>
+        </w:rPr>
+      </w:pPr>
+      <w:r>
+        <w:rPr>
+          <w:rFonts w:ascii="Aptos" w:hAnsi="Aptos"/>
+        </w:rPr>
+        <w:t>Uppercased ProductName</w:t>
+      </w:r>
+    </w:p>
+    <w:p>
+      <w:pPr>
+        <w:pStyle w:val="ListParagraph"/>
+        <w:numPr>
+          <w:ilvl w:val="0"/>
+          <w:numId w:val="26"/>
+        </w:numPr>
+        <w:spacing w:before="240" w:after="0"/>
+        <w:rPr>
+          <w:rFonts w:ascii="Aptos" w:hAnsi="Aptos"/>
+        </w:rPr>
+      </w:pPr>
+      <w:r>
+        <w:rPr>
+          <w:rFonts w:ascii="Aptos" w:hAnsi="Aptos"/>
+        </w:rPr>
+        <w:t>Merge Queries (Select the foreign key and select what kind of join you want to perform)</w:t>
+      </w:r>
+    </w:p>
+    <w:p>
+      <w:pPr>
+        <w:pStyle w:val="ListParagraph"/>
+        <w:numPr>
+          <w:ilvl w:val="0"/>
+          <w:numId w:val="26"/>
+        </w:numPr>
+        <w:spacing w:before="240" w:after="0"/>
+        <w:rPr>
+          <w:rFonts w:ascii="Aptos" w:hAnsi="Aptos"/>
+        </w:rPr>
+      </w:pPr>
+      <w:r>
+        <w:rPr>
+          <w:rFonts w:ascii="Aptos" w:hAnsi="Aptos"/>
+        </w:rPr>
+        <w:t>Expand the new table, select only necessary info</w:t>
+      </w:r>
+    </w:p>
+    <w:p>
+      <w:pPr>
+        <w:pStyle w:val="ListParagraph"/>
+        <w:numPr>
+          <w:ilvl w:val="0"/>
+          <w:numId w:val="26"/>
+        </w:numPr>
+        <w:spacing w:before="240" w:after="0"/>
+        <w:rPr>
+          <w:rFonts w:ascii="Aptos" w:hAnsi="Aptos"/>
+        </w:rPr>
+      </w:pPr>
+      <w:r>
+        <w:rPr>
+          <w:rFonts w:ascii="Aptos" w:hAnsi="Aptos"/>
+        </w:rPr>
+        <w:t>Use group by.</w:t>
+      </w:r>
+    </w:p>
+    <w:p>
+      <w:pPr>
+        <w:pStyle w:val="ListParagraph"/>
+        <w:numPr>
+          <w:ilvl w:val="0"/>
+          <w:numId w:val="26"/>
+        </w:numPr>
+        <w:spacing w:before="240" w:after="0"/>
+        <w:rPr>
+          <w:rFonts w:ascii="Aptos" w:hAnsi="Aptos"/>
+        </w:rPr>
+      </w:pPr>
+      <w:r>
+        <w:rPr>
+          <w:rFonts w:ascii="Aptos" w:hAnsi="Aptos"/>
+        </w:rPr>
+        <w:t>Exclude other tables</w:t>
+      </w:r>
+    </w:p>
+    <w:p>
+      <w:pPr>
         <w:ind w:left="1080"/>
         <w:rPr>
           <w:rFonts w:ascii="Aptos" w:hAnsi="Aptos"/>
@@ -5158,6 +5362,208 @@
     </w:lvl>
   </w:abstractNum>
   <w:abstractNum w:abstractNumId="21" w15:restartNumberingAfterBreak="0">
+    <w:nsid w:val="5C962C11"/>
+    <w:multiLevelType w:val="hybridMultilevel"/>
+    <w:tmpl w:val="724AF5A2"/>
+    <w:lvl w:ilvl="0" w:tplc="04090001">
+      <w:start w:val="1"/>
+      <w:numFmt w:val="bullet"/>
+      <w:lvlText w:val=""/>
+      <w:lvlJc w:val="left"/>
+      <w:pPr>
+        <w:ind w:left="1800" w:hanging="360"/>
+      </w:pPr>
+      <w:rPr>
+        <w:rFonts w:ascii="Symbol" w:hAnsi="Symbol" w:hint="default"/>
+      </w:rPr>
+    </w:lvl>
+    <w:lvl w:ilvl="1" w:tplc="04090003" w:tentative="1">
+      <w:start w:val="1"/>
+      <w:numFmt w:val="bullet"/>
+      <w:lvlText w:val="o"/>
+      <w:lvlJc w:val="left"/>
+      <w:pPr>
+        <w:ind w:left="2520" w:hanging="360"/>
+      </w:pPr>
+      <w:rPr>
+        <w:rFonts w:ascii="Courier New" w:hAnsi="Courier New" w:cs="Courier New" w:hint="default"/>
+      </w:rPr>
+    </w:lvl>
+    <w:lvl w:ilvl="2" w:tplc="04090005" w:tentative="1">
+      <w:start w:val="1"/>
+      <w:numFmt w:val="bullet"/>
+      <w:lvlText w:val=""/>
+      <w:lvlJc w:val="left"/>
+      <w:pPr>
+        <w:ind w:left="3240" w:hanging="360"/>
+      </w:pPr>
+      <w:rPr>
+        <w:rFonts w:ascii="Wingdings" w:hAnsi="Wingdings" w:hint="default"/>
+      </w:rPr>
+    </w:lvl>
+    <w:lvl w:ilvl="3" w:tplc="04090001" w:tentative="1">
+      <w:start w:val="1"/>
+      <w:numFmt w:val="bullet"/>
+      <w:lvlText w:val=""/>
+      <w:lvlJc w:val="left"/>
+      <w:pPr>
+        <w:ind w:left="3960" w:hanging="360"/>
+      </w:pPr>
+      <w:rPr>
+        <w:rFonts w:ascii="Symbol" w:hAnsi="Symbol" w:hint="default"/>
+      </w:rPr>
+    </w:lvl>
+    <w:lvl w:ilvl="4" w:tplc="04090003" w:tentative="1">
+      <w:start w:val="1"/>
+      <w:numFmt w:val="bullet"/>
+      <w:lvlText w:val="o"/>
+      <w:lvlJc w:val="left"/>
+      <w:pPr>
+        <w:ind w:left="4680" w:hanging="360"/>
+      </w:pPr>
+      <w:rPr>
+        <w:rFonts w:ascii="Courier New" w:hAnsi="Courier New" w:cs="Courier New" w:hint="default"/>
+      </w:rPr>
+    </w:lvl>
+    <w:lvl w:ilvl="5" w:tplc="04090005" w:tentative="1">
+      <w:start w:val="1"/>
+      <w:numFmt w:val="bullet"/>
+      <w:lvlText w:val=""/>
+      <w:lvlJc w:val="left"/>
+      <w:pPr>
+        <w:ind w:left="5400" w:hanging="360"/>
+      </w:pPr>
+      <w:rPr>
+        <w:rFonts w:ascii="Wingdings" w:hAnsi="Wingdings" w:hint="default"/>
+      </w:rPr>
+    </w:lvl>
+    <w:lvl w:ilvl="6" w:tplc="04090001" w:tentative="1">
+      <w:start w:val="1"/>
+      <w:numFmt w:val="bullet"/>
+      <w:lvlText w:val=""/>
+      <w:lvlJc w:val="left"/>
+      <w:pPr>
+        <w:ind w:left="6120" w:hanging="360"/>
+      </w:pPr>
+      <w:rPr>
+        <w:rFonts w:ascii="Symbol" w:hAnsi="Symbol" w:hint="default"/>
+      </w:rPr>
+    </w:lvl>
+    <w:lvl w:ilvl="7" w:tplc="04090003" w:tentative="1">
+      <w:start w:val="1"/>
+      <w:numFmt w:val="bullet"/>
+      <w:lvlText w:val="o"/>
+      <w:lvlJc w:val="left"/>
+      <w:pPr>
+        <w:ind w:left="6840" w:hanging="360"/>
+      </w:pPr>
+      <w:rPr>
+        <w:rFonts w:ascii="Courier New" w:hAnsi="Courier New" w:cs="Courier New" w:hint="default"/>
+      </w:rPr>
+    </w:lvl>
+    <w:lvl w:ilvl="8" w:tplc="04090005" w:tentative="1">
+      <w:start w:val="1"/>
+      <w:numFmt w:val="bullet"/>
+      <w:lvlText w:val=""/>
+      <w:lvlJc w:val="left"/>
+      <w:pPr>
+        <w:ind w:left="7560" w:hanging="360"/>
+      </w:pPr>
+      <w:rPr>
+        <w:rFonts w:ascii="Wingdings" w:hAnsi="Wingdings" w:hint="default"/>
+      </w:rPr>
+    </w:lvl>
+  </w:abstractNum>
+  <w:abstractNum w:abstractNumId="22" w15:restartNumberingAfterBreak="0">
+    <w:nsid w:val="61C16BDC"/>
+    <w:multiLevelType w:val="hybridMultilevel"/>
+    <w:tmpl w:val="ACC6AD58"/>
+    <w:lvl w:ilvl="0" w:tplc="508C845E">
+      <w:start w:val="1"/>
+      <w:numFmt w:val="decimal"/>
+      <w:lvlText w:val="%1."/>
+      <w:lvlJc w:val="left"/>
+      <w:pPr>
+        <w:ind w:left="1395" w:hanging="360"/>
+      </w:pPr>
+      <w:rPr>
+        <w:rFonts w:hint="default"/>
+      </w:rPr>
+    </w:lvl>
+    <w:lvl w:ilvl="1" w:tplc="04090019" w:tentative="1">
+      <w:start w:val="1"/>
+      <w:numFmt w:val="lowerLetter"/>
+      <w:lvlText w:val="%2."/>
+      <w:lvlJc w:val="left"/>
+      <w:pPr>
+        <w:ind w:left="2115" w:hanging="360"/>
+      </w:pPr>
+    </w:lvl>
+    <w:lvl w:ilvl="2" w:tplc="0409001B" w:tentative="1">
+      <w:start w:val="1"/>
+      <w:numFmt w:val="lowerRoman"/>
+      <w:lvlText w:val="%3."/>
+      <w:lvlJc w:val="right"/>
+      <w:pPr>
+        <w:ind w:left="2835" w:hanging="180"/>
+      </w:pPr>
+    </w:lvl>
+    <w:lvl w:ilvl="3" w:tplc="0409000F" w:tentative="1">
+      <w:start w:val="1"/>
+      <w:numFmt w:val="decimal"/>
+      <w:lvlText w:val="%4."/>
+      <w:lvlJc w:val="left"/>
+      <w:pPr>
+        <w:ind w:left="3555" w:hanging="360"/>
+      </w:pPr>
+    </w:lvl>
+    <w:lvl w:ilvl="4" w:tplc="04090019" w:tentative="1">
+      <w:start w:val="1"/>
+      <w:numFmt w:val="lowerLetter"/>
+      <w:lvlText w:val="%5."/>
+      <w:lvlJc w:val="left"/>
+      <w:pPr>
+        <w:ind w:left="4275" w:hanging="360"/>
+      </w:pPr>
+    </w:lvl>
+    <w:lvl w:ilvl="5" w:tplc="0409001B" w:tentative="1">
+      <w:start w:val="1"/>
+      <w:numFmt w:val="lowerRoman"/>
+      <w:lvlText w:val="%6."/>
+      <w:lvlJc w:val="right"/>
+      <w:pPr>
+        <w:ind w:left="4995" w:hanging="180"/>
+      </w:pPr>
+    </w:lvl>
+    <w:lvl w:ilvl="6" w:tplc="0409000F" w:tentative="1">
+      <w:start w:val="1"/>
+      <w:numFmt w:val="decimal"/>
+      <w:lvlText w:val="%7."/>
+      <w:lvlJc w:val="left"/>
+      <w:pPr>
+        <w:ind w:left="5715" w:hanging="360"/>
+      </w:pPr>
+    </w:lvl>
+    <w:lvl w:ilvl="7" w:tplc="04090019" w:tentative="1">
+      <w:start w:val="1"/>
+      <w:numFmt w:val="lowerLetter"/>
+      <w:lvlText w:val="%8."/>
+      <w:lvlJc w:val="left"/>
+      <w:pPr>
+        <w:ind w:left="6435" w:hanging="360"/>
+      </w:pPr>
+    </w:lvl>
+    <w:lvl w:ilvl="8" w:tplc="0409001B" w:tentative="1">
+      <w:start w:val="1"/>
+      <w:numFmt w:val="lowerRoman"/>
+      <w:lvlText w:val="%9."/>
+      <w:lvlJc w:val="right"/>
+      <w:pPr>
+        <w:ind w:left="7155" w:hanging="180"/>
+      </w:pPr>
+    </w:lvl>
+  </w:abstractNum>
+  <w:abstractNum w:abstractNumId="23" w15:restartNumberingAfterBreak="0">
     <w:nsid w:val="67BA0992"/>
     <w:multiLevelType w:val="hybridMultilevel"/>
     <w:tmpl w:val="8B4EAE22"/>
@@ -5243,7 +5649,7 @@
       </w:pPr>
     </w:lvl>
   </w:abstractNum>
-  <w:abstractNum w:abstractNumId="22" w15:restartNumberingAfterBreak="0">
+  <w:abstractNum w:abstractNumId="24" w15:restartNumberingAfterBreak="0">
     <w:nsid w:val="6F7953E6"/>
     <w:multiLevelType w:val="hybridMultilevel"/>
     <w:tmpl w:val="D9147F32"/>
@@ -5329,7 +5735,7 @@
       </w:pPr>
     </w:lvl>
   </w:abstractNum>
-  <w:abstractNum w:abstractNumId="23" w15:restartNumberingAfterBreak="0">
+  <w:abstractNum w:abstractNumId="25" w15:restartNumberingAfterBreak="0">
     <w:nsid w:val="7C651418"/>
     <w:multiLevelType w:val="hybridMultilevel"/>
     <w:tmpl w:val="CA90B0D8"/>
@@ -5440,7 +5846,7 @@
     <w:abstractNumId w:val="9"/>
   </w:num>
   <w:num w:numId="8" w16cid:durableId="231934271">
-    <w:abstractNumId w:val="22"/>
+    <w:abstractNumId w:val="24"/>
   </w:num>
   <w:num w:numId="9" w16cid:durableId="1313829887">
     <w:abstractNumId w:val="18"/>
@@ -5476,7 +5882,7 @@
     <w:abstractNumId w:val="8"/>
   </w:num>
   <w:num w:numId="20" w16cid:durableId="1716157280">
-    <w:abstractNumId w:val="23"/>
+    <w:abstractNumId w:val="25"/>
   </w:num>
   <w:num w:numId="21" w16cid:durableId="1214846575">
     <w:abstractNumId w:val="16"/>
@@ -5488,7 +5894,13 @@
     <w:abstractNumId w:val="3"/>
   </w:num>
   <w:num w:numId="24" w16cid:durableId="604768959">
+    <w:abstractNumId w:val="23"/>
+  </w:num>
+  <w:num w:numId="25" w16cid:durableId="1452819112">
     <w:abstractNumId w:val="21"/>
+  </w:num>
+  <w:num w:numId="26" w16cid:durableId="868301908">
+    <w:abstractNumId w:val="22"/>
   </w:num>
 </w:numbering>
 </file>

</xml_diff>

<commit_message>
Common Cleaning and Transformation
Signed-off-by: developersview <pcslg1998@gmail.com>
</commit_message>
<xml_diff>
--- a/Career-Essentials-in-Data-Analysis-by-Microsoft-and-LinkedIn.docx
+++ b/Career-Essentials-in-Data-Analysis-by-Microsoft-and-LinkedIn.docx
@@ -8034,6 +8034,98 @@
           <w:numId w:val="27"/>
         </w:numPr>
         <w:spacing w:after="0"/>
+        <w:rPr>
+          <w:rFonts w:ascii="Aptos" w:hAnsi="Aptos"/>
+        </w:rPr>
+      </w:pPr>
+      <w:r>
+        <w:rPr>
+          <w:rFonts w:ascii="Aptos" w:hAnsi="Aptos"/>
+        </w:rPr>
+        <w:t>Concatenate – Combine text with one another</w:t>
+      </w:r>
+    </w:p>
+    <w:p>
+      <w:pPr>
+        <w:pStyle w:val="ListParagraph"/>
+        <w:numPr>
+          <w:ilvl w:val="0"/>
+          <w:numId w:val="27"/>
+        </w:numPr>
+        <w:spacing w:after="0"/>
+        <w:rPr>
+          <w:rFonts w:ascii="Aptos" w:hAnsi="Aptos"/>
+        </w:rPr>
+      </w:pPr>
+      <w:r>
+        <w:rPr>
+          <w:rFonts w:ascii="Aptos" w:hAnsi="Aptos"/>
+        </w:rPr>
+        <w:t>Replace Text if required</w:t>
+      </w:r>
+    </w:p>
+    <w:p>
+      <w:pPr>
+        <w:pStyle w:val="ListParagraph"/>
+        <w:numPr>
+          <w:ilvl w:val="0"/>
+          <w:numId w:val="27"/>
+        </w:numPr>
+        <w:spacing w:after="0"/>
+        <w:rPr>
+          <w:rFonts w:ascii="Aptos" w:hAnsi="Aptos"/>
+        </w:rPr>
+      </w:pPr>
+      <w:r>
+        <w:rPr>
+          <w:rFonts w:ascii="Aptos" w:hAnsi="Aptos"/>
+        </w:rPr>
+        <w:t>Change the Case of the text.</w:t>
+      </w:r>
+    </w:p>
+    <w:p>
+      <w:pPr>
+        <w:pStyle w:val="ListParagraph"/>
+        <w:numPr>
+          <w:ilvl w:val="0"/>
+          <w:numId w:val="27"/>
+        </w:numPr>
+        <w:spacing w:after="0"/>
+        <w:rPr>
+          <w:rFonts w:ascii="Aptos" w:hAnsi="Aptos"/>
+        </w:rPr>
+      </w:pPr>
+      <w:r>
+        <w:rPr>
+          <w:rFonts w:ascii="Aptos" w:hAnsi="Aptos"/>
+        </w:rPr>
+        <w:t>Remove Duplicates</w:t>
+      </w:r>
+    </w:p>
+    <w:p>
+      <w:pPr>
+        <w:pStyle w:val="ListParagraph"/>
+        <w:numPr>
+          <w:ilvl w:val="0"/>
+          <w:numId w:val="27"/>
+        </w:numPr>
+        <w:spacing w:after="0"/>
+        <w:rPr>
+          <w:rFonts w:ascii="Aptos" w:hAnsi="Aptos"/>
+        </w:rPr>
+      </w:pPr>
+      <w:r>
+        <w:rPr>
+          <w:rFonts w:ascii="Aptos" w:hAnsi="Aptos"/>
+        </w:rPr>
+        <w:t>Transform data types</w:t>
+      </w:r>
+    </w:p>
+    <w:p>
+      <w:pPr>
+        <w:pStyle w:val="ListParagraph"/>
+        <w:spacing w:after="0"/>
+        <w:ind w:left="1440"/>
         <w:rPr>
           <w:rFonts w:ascii="Aptos" w:hAnsi="Aptos"/>
         </w:rPr>

</xml_diff>

<commit_message>
Built in function, creating visualization in Power BI
Signed-off-by: developersview <pcslg1998@gmail.com>
</commit_message>
<xml_diff>
--- a/Career-Essentials-in-Data-Analysis-by-Microsoft-and-LinkedIn.docx
+++ b/Career-Essentials-in-Data-Analysis-by-Microsoft-and-LinkedIn.docx
@@ -1581,19 +1581,11 @@
           <w:rFonts w:ascii="Aptos" w:hAnsi="Aptos"/>
         </w:rPr>
       </w:pPr>
-      <w:proofErr w:type="spellStart"/>
-      <w:r>
-        <w:rPr>
-          <w:rFonts w:ascii="Aptos" w:hAnsi="Aptos"/>
-        </w:rPr>
-        <w:t>SalesOrderID</w:t>
-      </w:r>
-      <w:proofErr w:type="spellEnd"/>
-      <w:r>
-        <w:rPr>
-          <w:rFonts w:ascii="Aptos" w:hAnsi="Aptos"/>
-        </w:rPr>
-        <w:t xml:space="preserve"> must be converted into a text data type</w:t>
+      <w:r>
+        <w:rPr>
+          <w:rFonts w:ascii="Aptos" w:hAnsi="Aptos"/>
+        </w:rPr>
+        <w:t>SalesOrderID must be converted into a text data type</w:t>
       </w:r>
     </w:p>
     <w:p>
@@ -1607,19 +1599,11 @@
           <w:rFonts w:ascii="Aptos" w:hAnsi="Aptos"/>
         </w:rPr>
       </w:pPr>
-      <w:proofErr w:type="spellStart"/>
-      <w:r>
-        <w:rPr>
-          <w:rFonts w:ascii="Aptos" w:hAnsi="Aptos"/>
-        </w:rPr>
-        <w:t>SalesOrderNumber</w:t>
-      </w:r>
-      <w:proofErr w:type="spellEnd"/>
-      <w:r>
-        <w:rPr>
-          <w:rFonts w:ascii="Aptos" w:hAnsi="Aptos"/>
-        </w:rPr>
-        <w:t xml:space="preserve"> must be converted to text data type and must not contain any number.</w:t>
+      <w:r>
+        <w:rPr>
+          <w:rFonts w:ascii="Aptos" w:hAnsi="Aptos"/>
+        </w:rPr>
+        <w:t>SalesOrderNumber must be converted to text data type and must not contain any number.</w:t>
       </w:r>
     </w:p>
     <w:p>
@@ -1673,21 +1657,7 @@
         <w:rPr>
           <w:rFonts w:ascii="Aptos" w:hAnsi="Aptos"/>
         </w:rPr>
-        <w:t xml:space="preserve">The main account GL Number holds the </w:t>
-      </w:r>
-      <w:proofErr w:type="gramStart"/>
-      <w:r>
-        <w:rPr>
-          <w:rFonts w:ascii="Aptos" w:hAnsi="Aptos"/>
-        </w:rPr>
-        <w:t>4 digit</w:t>
-      </w:r>
-      <w:proofErr w:type="gramEnd"/>
-      <w:r>
-        <w:rPr>
-          <w:rFonts w:ascii="Aptos" w:hAnsi="Aptos"/>
-        </w:rPr>
-        <w:t xml:space="preserve"> code for accounting and the last two digits to specify the category</w:t>
+        <w:t>The main account GL Number holds the 4 digit code for accounting and the last two digits to specify the category</w:t>
       </w:r>
     </w:p>
     <w:p>
@@ -1701,19 +1671,11 @@
           <w:rFonts w:ascii="Aptos" w:hAnsi="Aptos"/>
         </w:rPr>
       </w:pPr>
-      <w:proofErr w:type="spellStart"/>
-      <w:r>
-        <w:rPr>
-          <w:rFonts w:ascii="Aptos" w:hAnsi="Aptos"/>
-        </w:rPr>
-        <w:t>TerritoryID</w:t>
-      </w:r>
-      <w:proofErr w:type="spellEnd"/>
-      <w:r>
-        <w:rPr>
-          <w:rFonts w:ascii="Aptos" w:hAnsi="Aptos"/>
-        </w:rPr>
-        <w:t xml:space="preserve"> and Comments fields must be removed.</w:t>
+      <w:r>
+        <w:rPr>
+          <w:rFonts w:ascii="Aptos" w:hAnsi="Aptos"/>
+        </w:rPr>
+        <w:t>TerritoryID and Comments fields must be removed.</w:t>
       </w:r>
     </w:p>
     <w:p>
@@ -1799,49 +1761,7 @@
         <w:rPr>
           <w:rFonts w:ascii="Consolas" w:hAnsi="Consolas"/>
         </w:rPr>
-        <w:t>Csv.Document(File.Contents("F:\_DS+DA\Career-Essentials-in-Data-Analysis-by-Microsoft-and-LinkedIn\_1_Intoduction to Career Skills in Data Analytics\05_Transforming Data\Suppliers.csv"</w:t>
-      </w:r>
-      <w:proofErr w:type="gramStart"/>
-      <w:r>
-        <w:rPr>
-          <w:rFonts w:ascii="Consolas" w:hAnsi="Consolas"/>
-        </w:rPr>
-        <w:t>),[</w:t>
-      </w:r>
-      <w:proofErr w:type="gramEnd"/>
-      <w:r>
-        <w:rPr>
-          <w:rFonts w:ascii="Consolas" w:hAnsi="Consolas"/>
-        </w:rPr>
-        <w:t xml:space="preserve">Delimiter=",", Columns=9, Encoding=65001, </w:t>
-      </w:r>
-      <w:proofErr w:type="spellStart"/>
-      <w:r>
-        <w:rPr>
-          <w:rFonts w:ascii="Consolas" w:hAnsi="Consolas"/>
-        </w:rPr>
-        <w:t>QuoteStyle</w:t>
-      </w:r>
-      <w:proofErr w:type="spellEnd"/>
-      <w:r>
-        <w:rPr>
-          <w:rFonts w:ascii="Consolas" w:hAnsi="Consolas"/>
-        </w:rPr>
-        <w:t>=</w:t>
-      </w:r>
-      <w:proofErr w:type="spellStart"/>
-      <w:r>
-        <w:rPr>
-          <w:rFonts w:ascii="Consolas" w:hAnsi="Consolas"/>
-        </w:rPr>
-        <w:t>QuoteStyle.None</w:t>
-      </w:r>
-      <w:proofErr w:type="spellEnd"/>
-      <w:r>
-        <w:rPr>
-          <w:rFonts w:ascii="Consolas" w:hAnsi="Consolas"/>
-        </w:rPr>
-        <w:t>]))</w:t>
+        <w:t>Csv.Document(File.Contents("F:\_DS+DA\Career-Essentials-in-Data-Analysis-by-Microsoft-and-LinkedIn\_1_Intoduction to Career Skills in Data Analytics\05_Transforming Data\Suppliers.csv"),[Delimiter=",", Columns=9, Encoding=65001, QuoteStyle=QuoteStyle.None]))</w:t>
       </w:r>
     </w:p>
     <w:p>
@@ -1856,21 +1776,7 @@
         <w:rPr>
           <w:rFonts w:ascii="Aptos" w:hAnsi="Aptos"/>
         </w:rPr>
-        <w:t xml:space="preserve">Changes </w:t>
-      </w:r>
-      <w:proofErr w:type="spellStart"/>
-      <w:r>
-        <w:rPr>
-          <w:rFonts w:ascii="Aptos" w:hAnsi="Aptos"/>
-        </w:rPr>
-        <w:t>SupplierName</w:t>
-      </w:r>
-      <w:proofErr w:type="spellEnd"/>
-      <w:r>
-        <w:rPr>
-          <w:rFonts w:ascii="Aptos" w:hAnsi="Aptos"/>
-        </w:rPr>
-        <w:t xml:space="preserve"> type of text</w:t>
+        <w:t>Changes SupplierName type of text</w:t>
       </w:r>
     </w:p>
     <w:p>
@@ -1885,21 +1791,7 @@
         <w:rPr>
           <w:rFonts w:ascii="Aptos" w:hAnsi="Aptos"/>
         </w:rPr>
-        <w:t xml:space="preserve">Change </w:t>
-      </w:r>
-      <w:proofErr w:type="spellStart"/>
-      <w:r>
-        <w:rPr>
-          <w:rFonts w:ascii="Aptos" w:hAnsi="Aptos"/>
-        </w:rPr>
-        <w:t>SupplierName</w:t>
-      </w:r>
-      <w:proofErr w:type="spellEnd"/>
-      <w:r>
-        <w:rPr>
-          <w:rFonts w:ascii="Aptos" w:hAnsi="Aptos"/>
-        </w:rPr>
-        <w:t xml:space="preserve"> to UPPERCASE – Right Click – Transform – Uppercase </w:t>
+        <w:t xml:space="preserve">Change SupplierName to UPPERCASE – Right Click – Transform – Uppercase </w:t>
       </w:r>
     </w:p>
     <w:p>
@@ -1926,29 +1818,7 @@
         <w:rPr>
           <w:rFonts w:ascii="Aptos" w:hAnsi="Aptos"/>
         </w:rPr>
-        <w:t xml:space="preserve"> from </w:t>
-      </w:r>
-      <w:proofErr w:type="spellStart"/>
-      <w:proofErr w:type="gramStart"/>
-      <w:r>
-        <w:rPr>
-          <w:rFonts w:ascii="Aptos" w:hAnsi="Aptos"/>
-        </w:rPr>
-        <w:t>TransactionDate</w:t>
-      </w:r>
-      <w:proofErr w:type="spellEnd"/>
-      <w:r>
-        <w:rPr>
-          <w:rFonts w:ascii="Aptos" w:hAnsi="Aptos"/>
-        </w:rPr>
-        <w:t xml:space="preserve"> ,</w:t>
-      </w:r>
-      <w:proofErr w:type="gramEnd"/>
-      <w:r>
-        <w:rPr>
-          <w:rFonts w:ascii="Aptos" w:hAnsi="Aptos"/>
-        </w:rPr>
-        <w:t xml:space="preserve"> extract only year</w:t>
+        <w:t xml:space="preserve"> from TransactionDate , extract only year</w:t>
       </w:r>
       <w:r>
         <w:rPr>
@@ -1975,21 +1845,7 @@
         <w:rPr>
           <w:rFonts w:ascii="Aptos" w:hAnsi="Aptos"/>
         </w:rPr>
-        <w:t>"</w:t>
-      </w:r>
-      <w:proofErr w:type="spellStart"/>
-      <w:r>
-        <w:rPr>
-          <w:rFonts w:ascii="Aptos" w:hAnsi="Aptos"/>
-        </w:rPr>
-        <w:t>TotalAmount</w:t>
-      </w:r>
-      <w:proofErr w:type="spellEnd"/>
-      <w:r>
-        <w:rPr>
-          <w:rFonts w:ascii="Aptos" w:hAnsi="Aptos"/>
-        </w:rPr>
-        <w:t xml:space="preserve">", </w:t>
+        <w:t xml:space="preserve">"TotalAmount", </w:t>
       </w:r>
       <w:r>
         <w:rPr>
@@ -2001,35 +1857,7 @@
         <w:rPr>
           <w:rFonts w:ascii="Aptos" w:hAnsi="Aptos"/>
         </w:rPr>
-        <w:t>[</w:t>
-      </w:r>
-      <w:proofErr w:type="spellStart"/>
-      <w:r>
-        <w:rPr>
-          <w:rFonts w:ascii="Aptos" w:hAnsi="Aptos"/>
-        </w:rPr>
-        <w:t>AmountExcludingTax</w:t>
-      </w:r>
-      <w:proofErr w:type="spellEnd"/>
-      <w:r>
-        <w:rPr>
-          <w:rFonts w:ascii="Aptos" w:hAnsi="Aptos"/>
-        </w:rPr>
-        <w:t>]+[</w:t>
-      </w:r>
-      <w:proofErr w:type="spellStart"/>
-      <w:r>
-        <w:rPr>
-          <w:rFonts w:ascii="Aptos" w:hAnsi="Aptos"/>
-        </w:rPr>
-        <w:t>TaxAmount</w:t>
-      </w:r>
-      <w:proofErr w:type="spellEnd"/>
-      <w:r>
-        <w:rPr>
-          <w:rFonts w:ascii="Aptos" w:hAnsi="Aptos"/>
-        </w:rPr>
-        <w:t>]</w:t>
+        <w:t>[AmountExcludingTax]+[TaxAmount]</w:t>
       </w:r>
       <w:r>
         <w:rPr>
@@ -2068,23 +1896,7 @@
         <w:t>which is</w:t>
       </w:r>
       <w:r>
-        <w:t xml:space="preserve"> [</w:t>
-      </w:r>
-      <w:proofErr w:type="spellStart"/>
-      <w:r>
-        <w:t>TransactionDate</w:t>
-      </w:r>
-      <w:proofErr w:type="spellEnd"/>
-      <w:r>
-        <w:t>]-[</w:t>
-      </w:r>
-      <w:proofErr w:type="spellStart"/>
-      <w:r>
-        <w:t>FinalizationDate</w:t>
-      </w:r>
-      <w:proofErr w:type="spellEnd"/>
-      <w:r>
-        <w:t>]</w:t>
+        <w:t xml:space="preserve"> [TransactionDate]-[FinalizationDate]</w:t>
       </w:r>
       <w:r>
         <w:t xml:space="preserve"> and changed type and absolute value</w:t>
@@ -2099,15 +1911,7 @@
         </w:numPr>
       </w:pPr>
       <w:r>
-        <w:t xml:space="preserve">Added conditional </w:t>
-      </w:r>
-      <w:proofErr w:type="spellStart"/>
-      <w:r>
-        <w:t>coloum</w:t>
-      </w:r>
-      <w:proofErr w:type="spellEnd"/>
-      <w:r>
-        <w:t>.</w:t>
+        <w:t>Added conditional coloum.</w:t>
       </w:r>
     </w:p>
     <w:p>
@@ -2127,13 +1931,8 @@
         <w:ind w:left="720"/>
       </w:pPr>
       <w:r>
-        <w:t xml:space="preserve">Advance </w:t>
-      </w:r>
-      <w:proofErr w:type="gramStart"/>
-      <w:r>
-        <w:t>Query :</w:t>
-      </w:r>
-      <w:proofErr w:type="gramEnd"/>
+        <w:t>Advance Query :</w:t>
+      </w:r>
     </w:p>
     <w:p>
       <w:pPr>
@@ -2245,61 +2044,7 @@
                                 <w:sz w:val="16"/>
                                 <w:szCs w:val="16"/>
                               </w:rPr>
-                              <w:t xml:space="preserve">    Source = Csv.Document(File.Contents("F:\_DS+DA\Career-Essentials-in-Data-Analysis-by-Microsoft-and-LinkedIn\_1_Intoduction to Career Skills in Data Analytics\05_Transforming Data\Suppliers.csv"</w:t>
-                            </w:r>
-                            <w:proofErr w:type="gramStart"/>
-                            <w:r>
-                              <w:rPr>
-                                <w:rFonts w:ascii="Consolas" w:hAnsi="Consolas"/>
-                                <w:sz w:val="16"/>
-                                <w:szCs w:val="16"/>
-                              </w:rPr>
-                              <w:t>),[</w:t>
-                            </w:r>
-                            <w:proofErr w:type="gramEnd"/>
-                            <w:r>
-                              <w:rPr>
-                                <w:rFonts w:ascii="Consolas" w:hAnsi="Consolas"/>
-                                <w:sz w:val="16"/>
-                                <w:szCs w:val="16"/>
-                              </w:rPr>
-                              <w:t xml:space="preserve">Delimiter=",", Columns=9, Encoding=65001, </w:t>
-                            </w:r>
-                            <w:proofErr w:type="spellStart"/>
-                            <w:r>
-                              <w:rPr>
-                                <w:rFonts w:ascii="Consolas" w:hAnsi="Consolas"/>
-                                <w:sz w:val="16"/>
-                                <w:szCs w:val="16"/>
-                              </w:rPr>
-                              <w:t>QuoteStyle</w:t>
-                            </w:r>
-                            <w:proofErr w:type="spellEnd"/>
-                            <w:r>
-                              <w:rPr>
-                                <w:rFonts w:ascii="Consolas" w:hAnsi="Consolas"/>
-                                <w:sz w:val="16"/>
-                                <w:szCs w:val="16"/>
-                              </w:rPr>
-                              <w:t>=</w:t>
-                            </w:r>
-                            <w:proofErr w:type="spellStart"/>
-                            <w:r>
-                              <w:rPr>
-                                <w:rFonts w:ascii="Consolas" w:hAnsi="Consolas"/>
-                                <w:sz w:val="16"/>
-                                <w:szCs w:val="16"/>
-                              </w:rPr>
-                              <w:t>QuoteStyle.None</w:t>
-                            </w:r>
-                            <w:proofErr w:type="spellEnd"/>
-                            <w:r>
-                              <w:rPr>
-                                <w:rFonts w:ascii="Consolas" w:hAnsi="Consolas"/>
-                                <w:sz w:val="16"/>
-                                <w:szCs w:val="16"/>
-                              </w:rPr>
-                              <w:t>]),</w:t>
+                              <w:t xml:space="preserve">    Source = Csv.Document(File.Contents("F:\_DS+DA\Career-Essentials-in-Data-Analysis-by-Microsoft-and-LinkedIn\_1_Intoduction to Career Skills in Data Analytics\05_Transforming Data\Suppliers.csv"),[Delimiter=",", Columns=9, Encoding=65001, QuoteStyle=QuoteStyle.None]),</w:t>
                             </w:r>
                           </w:p>
                           <w:p>
@@ -2317,25 +2062,7 @@
                                 <w:sz w:val="16"/>
                                 <w:szCs w:val="16"/>
                               </w:rPr>
-                              <w:t xml:space="preserve">    #"Promoted Headers" = </w:t>
-                            </w:r>
-                            <w:proofErr w:type="spellStart"/>
-                            <w:r>
-                              <w:rPr>
-                                <w:rFonts w:ascii="Consolas" w:hAnsi="Consolas"/>
-                                <w:sz w:val="16"/>
-                                <w:szCs w:val="16"/>
-                              </w:rPr>
-                              <w:t>Table.PromoteHeaders</w:t>
-                            </w:r>
-                            <w:proofErr w:type="spellEnd"/>
-                            <w:r>
-                              <w:rPr>
-                                <w:rFonts w:ascii="Consolas" w:hAnsi="Consolas"/>
-                                <w:sz w:val="16"/>
-                                <w:szCs w:val="16"/>
-                              </w:rPr>
-                              <w:t>(Source, [PromoteAllScalars=true]),</w:t>
+                              <w:t xml:space="preserve">    #"Promoted Headers" = Table.PromoteHeaders(Source, [PromoteAllScalars=true]),</w:t>
                             </w:r>
                           </w:p>
                           <w:p>
@@ -2353,205 +2080,7 @@
                                 <w:sz w:val="16"/>
                                 <w:szCs w:val="16"/>
                               </w:rPr>
-                              <w:t xml:space="preserve">    #"Changed Type" = </w:t>
-                            </w:r>
-                            <w:proofErr w:type="spellStart"/>
-                            <w:r>
-                              <w:rPr>
-                                <w:rFonts w:ascii="Consolas" w:hAnsi="Consolas"/>
-                                <w:sz w:val="16"/>
-                                <w:szCs w:val="16"/>
-                              </w:rPr>
-                              <w:t>Table.TransformColumnTypes</w:t>
-                            </w:r>
-                            <w:proofErr w:type="spellEnd"/>
-                            <w:r>
-                              <w:rPr>
-                                <w:rFonts w:ascii="Consolas" w:hAnsi="Consolas"/>
-                                <w:sz w:val="16"/>
-                                <w:szCs w:val="16"/>
-                              </w:rPr>
-                              <w:t>(#"Promoted Headers</w:t>
-                            </w:r>
-                            <w:proofErr w:type="gramStart"/>
-                            <w:r>
-                              <w:rPr>
-                                <w:rFonts w:ascii="Consolas" w:hAnsi="Consolas"/>
-                                <w:sz w:val="16"/>
-                                <w:szCs w:val="16"/>
-                              </w:rPr>
-                              <w:t>",{</w:t>
-                            </w:r>
-                            <w:proofErr w:type="gramEnd"/>
-                            <w:r>
-                              <w:rPr>
-                                <w:rFonts w:ascii="Consolas" w:hAnsi="Consolas"/>
-                                <w:sz w:val="16"/>
-                                <w:szCs w:val="16"/>
-                              </w:rPr>
-                              <w:t>{"</w:t>
-                            </w:r>
-                            <w:proofErr w:type="spellStart"/>
-                            <w:r>
-                              <w:rPr>
-                                <w:rFonts w:ascii="Consolas" w:hAnsi="Consolas"/>
-                                <w:sz w:val="16"/>
-                                <w:szCs w:val="16"/>
-                              </w:rPr>
-                              <w:t>SupplierName</w:t>
-                            </w:r>
-                            <w:proofErr w:type="spellEnd"/>
-                            <w:r>
-                              <w:rPr>
-                                <w:rFonts w:ascii="Consolas" w:hAnsi="Consolas"/>
-                                <w:sz w:val="16"/>
-                                <w:szCs w:val="16"/>
-                              </w:rPr>
-                              <w:t>", type text}, {"</w:t>
-                            </w:r>
-                            <w:proofErr w:type="spellStart"/>
-                            <w:r>
-                              <w:rPr>
-                                <w:rFonts w:ascii="Consolas" w:hAnsi="Consolas"/>
-                                <w:sz w:val="16"/>
-                                <w:szCs w:val="16"/>
-                              </w:rPr>
-                              <w:t>SupplierTransactionID</w:t>
-                            </w:r>
-                            <w:proofErr w:type="spellEnd"/>
-                            <w:r>
-                              <w:rPr>
-                                <w:rFonts w:ascii="Consolas" w:hAnsi="Consolas"/>
-                                <w:sz w:val="16"/>
-                                <w:szCs w:val="16"/>
-                              </w:rPr>
-                              <w:t>", Int64.Type}, {"</w:t>
-                            </w:r>
-                            <w:proofErr w:type="spellStart"/>
-                            <w:r>
-                              <w:rPr>
-                                <w:rFonts w:ascii="Consolas" w:hAnsi="Consolas"/>
-                                <w:sz w:val="16"/>
-                                <w:szCs w:val="16"/>
-                              </w:rPr>
-                              <w:t>SupplierID</w:t>
-                            </w:r>
-                            <w:proofErr w:type="spellEnd"/>
-                            <w:r>
-                              <w:rPr>
-                                <w:rFonts w:ascii="Consolas" w:hAnsi="Consolas"/>
-                                <w:sz w:val="16"/>
-                                <w:szCs w:val="16"/>
-                              </w:rPr>
-                              <w:t>", Int64.Type}, {"</w:t>
-                            </w:r>
-                            <w:proofErr w:type="spellStart"/>
-                            <w:r>
-                              <w:rPr>
-                                <w:rFonts w:ascii="Consolas" w:hAnsi="Consolas"/>
-                                <w:sz w:val="16"/>
-                                <w:szCs w:val="16"/>
-                              </w:rPr>
-                              <w:t>PurchaseOrderID</w:t>
-                            </w:r>
-                            <w:proofErr w:type="spellEnd"/>
-                            <w:r>
-                              <w:rPr>
-                                <w:rFonts w:ascii="Consolas" w:hAnsi="Consolas"/>
-                                <w:sz w:val="16"/>
-                                <w:szCs w:val="16"/>
-                              </w:rPr>
-                              <w:t>", Int64.Type}, {"</w:t>
-                            </w:r>
-                            <w:proofErr w:type="spellStart"/>
-                            <w:r>
-                              <w:rPr>
-                                <w:rFonts w:ascii="Consolas" w:hAnsi="Consolas"/>
-                                <w:sz w:val="16"/>
-                                <w:szCs w:val="16"/>
-                              </w:rPr>
-                              <w:t>SupplierInvoiceNumber</w:t>
-                            </w:r>
-                            <w:proofErr w:type="spellEnd"/>
-                            <w:r>
-                              <w:rPr>
-                                <w:rFonts w:ascii="Consolas" w:hAnsi="Consolas"/>
-                                <w:sz w:val="16"/>
-                                <w:szCs w:val="16"/>
-                              </w:rPr>
-                              <w:t>", Int64.Type}, {"</w:t>
-                            </w:r>
-                            <w:proofErr w:type="spellStart"/>
-                            <w:r>
-                              <w:rPr>
-                                <w:rFonts w:ascii="Consolas" w:hAnsi="Consolas"/>
-                                <w:sz w:val="16"/>
-                                <w:szCs w:val="16"/>
-                              </w:rPr>
-                              <w:t>TransactionDate</w:t>
-                            </w:r>
-                            <w:proofErr w:type="spellEnd"/>
-                            <w:r>
-                              <w:rPr>
-                                <w:rFonts w:ascii="Consolas" w:hAnsi="Consolas"/>
-                                <w:sz w:val="16"/>
-                                <w:szCs w:val="16"/>
-                              </w:rPr>
-                              <w:t>", type date}, {"</w:t>
-                            </w:r>
-                            <w:proofErr w:type="spellStart"/>
-                            <w:r>
-                              <w:rPr>
-                                <w:rFonts w:ascii="Consolas" w:hAnsi="Consolas"/>
-                                <w:sz w:val="16"/>
-                                <w:szCs w:val="16"/>
-                              </w:rPr>
-                              <w:t>AmountExcludingTax</w:t>
-                            </w:r>
-                            <w:proofErr w:type="spellEnd"/>
-                            <w:r>
-                              <w:rPr>
-                                <w:rFonts w:ascii="Consolas" w:hAnsi="Consolas"/>
-                                <w:sz w:val="16"/>
-                                <w:szCs w:val="16"/>
-                              </w:rPr>
-                              <w:t>", type number}, {"</w:t>
-                            </w:r>
-                            <w:proofErr w:type="spellStart"/>
-                            <w:r>
-                              <w:rPr>
-                                <w:rFonts w:ascii="Consolas" w:hAnsi="Consolas"/>
-                                <w:sz w:val="16"/>
-                                <w:szCs w:val="16"/>
-                              </w:rPr>
-                              <w:t>TaxAmount</w:t>
-                            </w:r>
-                            <w:proofErr w:type="spellEnd"/>
-                            <w:r>
-                              <w:rPr>
-                                <w:rFonts w:ascii="Consolas" w:hAnsi="Consolas"/>
-                                <w:sz w:val="16"/>
-                                <w:szCs w:val="16"/>
-                              </w:rPr>
-                              <w:t>", type number}, {"</w:t>
-                            </w:r>
-                            <w:proofErr w:type="spellStart"/>
-                            <w:r>
-                              <w:rPr>
-                                <w:rFonts w:ascii="Consolas" w:hAnsi="Consolas"/>
-                                <w:sz w:val="16"/>
-                                <w:szCs w:val="16"/>
-                              </w:rPr>
-                              <w:t>FinalizationDate</w:t>
-                            </w:r>
-                            <w:proofErr w:type="spellEnd"/>
-                            <w:r>
-                              <w:rPr>
-                                <w:rFonts w:ascii="Consolas" w:hAnsi="Consolas"/>
-                                <w:sz w:val="16"/>
-                                <w:szCs w:val="16"/>
-                              </w:rPr>
-                              <w:t>", type date}}),</w:t>
+                              <w:t xml:space="preserve">    #"Changed Type" = Table.TransformColumnTypes(#"Promoted Headers",{{"SupplierName", type text}, {"SupplierTransactionID", Int64.Type}, {"SupplierID", Int64.Type}, {"PurchaseOrderID", Int64.Type}, {"SupplierInvoiceNumber", Int64.Type}, {"TransactionDate", type date}, {"AmountExcludingTax", type number}, {"TaxAmount", type number}, {"FinalizationDate", type date}}),</w:t>
                             </w:r>
                           </w:p>
                           <w:p>
@@ -2569,79 +2098,7 @@
                                 <w:sz w:val="16"/>
                                 <w:szCs w:val="16"/>
                               </w:rPr>
-                              <w:t xml:space="preserve">    #"Uppercased Text" = </w:t>
-                            </w:r>
-                            <w:proofErr w:type="spellStart"/>
-                            <w:r>
-                              <w:rPr>
-                                <w:rFonts w:ascii="Consolas" w:hAnsi="Consolas"/>
-                                <w:sz w:val="16"/>
-                                <w:szCs w:val="16"/>
-                              </w:rPr>
-                              <w:t>Table.TransformColumns</w:t>
-                            </w:r>
-                            <w:proofErr w:type="spellEnd"/>
-                            <w:r>
-                              <w:rPr>
-                                <w:rFonts w:ascii="Consolas" w:hAnsi="Consolas"/>
-                                <w:sz w:val="16"/>
-                                <w:szCs w:val="16"/>
-                              </w:rPr>
-                              <w:t>(#"Changed Type</w:t>
-                            </w:r>
-                            <w:proofErr w:type="gramStart"/>
-                            <w:r>
-                              <w:rPr>
-                                <w:rFonts w:ascii="Consolas" w:hAnsi="Consolas"/>
-                                <w:sz w:val="16"/>
-                                <w:szCs w:val="16"/>
-                              </w:rPr>
-                              <w:t>",{</w:t>
-                            </w:r>
-                            <w:proofErr w:type="gramEnd"/>
-                            <w:r>
-                              <w:rPr>
-                                <w:rFonts w:ascii="Consolas" w:hAnsi="Consolas"/>
-                                <w:sz w:val="16"/>
-                                <w:szCs w:val="16"/>
-                              </w:rPr>
-                              <w:t>{"</w:t>
-                            </w:r>
-                            <w:proofErr w:type="spellStart"/>
-                            <w:r>
-                              <w:rPr>
-                                <w:rFonts w:ascii="Consolas" w:hAnsi="Consolas"/>
-                                <w:sz w:val="16"/>
-                                <w:szCs w:val="16"/>
-                              </w:rPr>
-                              <w:t>SupplierName</w:t>
-                            </w:r>
-                            <w:proofErr w:type="spellEnd"/>
-                            <w:r>
-                              <w:rPr>
-                                <w:rFonts w:ascii="Consolas" w:hAnsi="Consolas"/>
-                                <w:sz w:val="16"/>
-                                <w:szCs w:val="16"/>
-                              </w:rPr>
-                              <w:t xml:space="preserve">", </w:t>
-                            </w:r>
-                            <w:proofErr w:type="spellStart"/>
-                            <w:r>
-                              <w:rPr>
-                                <w:rFonts w:ascii="Consolas" w:hAnsi="Consolas"/>
-                                <w:sz w:val="16"/>
-                                <w:szCs w:val="16"/>
-                              </w:rPr>
-                              <w:t>Text.Upper</w:t>
-                            </w:r>
-                            <w:proofErr w:type="spellEnd"/>
-                            <w:r>
-                              <w:rPr>
-                                <w:rFonts w:ascii="Consolas" w:hAnsi="Consolas"/>
-                                <w:sz w:val="16"/>
-                                <w:szCs w:val="16"/>
-                              </w:rPr>
-                              <w:t>, type text}}),</w:t>
+                              <w:t xml:space="preserve">    #"Uppercased Text" = Table.TransformColumns(#"Changed Type",{{"SupplierName", Text.Upper, type text}}),</w:t>
                             </w:r>
                           </w:p>
                           <w:p>
@@ -2659,61 +2116,7 @@
                                 <w:sz w:val="16"/>
                                 <w:szCs w:val="16"/>
                               </w:rPr>
-                              <w:t xml:space="preserve">    #"Duplicated Column" = </w:t>
-                            </w:r>
-                            <w:proofErr w:type="spellStart"/>
-                            <w:r>
-                              <w:rPr>
-                                <w:rFonts w:ascii="Consolas" w:hAnsi="Consolas"/>
-                                <w:sz w:val="16"/>
-                                <w:szCs w:val="16"/>
-                              </w:rPr>
-                              <w:t>Table.DuplicateColumn</w:t>
-                            </w:r>
-                            <w:proofErr w:type="spellEnd"/>
-                            <w:r>
-                              <w:rPr>
-                                <w:rFonts w:ascii="Consolas" w:hAnsi="Consolas"/>
-                                <w:sz w:val="16"/>
-                                <w:szCs w:val="16"/>
-                              </w:rPr>
-                              <w:t>(#"Uppercased Text", "</w:t>
-                            </w:r>
-                            <w:proofErr w:type="spellStart"/>
-                            <w:r>
-                              <w:rPr>
-                                <w:rFonts w:ascii="Consolas" w:hAnsi="Consolas"/>
-                                <w:sz w:val="16"/>
-                                <w:szCs w:val="16"/>
-                              </w:rPr>
-                              <w:t>TransactionDate</w:t>
-                            </w:r>
-                            <w:proofErr w:type="spellEnd"/>
-                            <w:r>
-                              <w:rPr>
-                                <w:rFonts w:ascii="Consolas" w:hAnsi="Consolas"/>
-                                <w:sz w:val="16"/>
-                                <w:szCs w:val="16"/>
-                              </w:rPr>
-                              <w:t>", "</w:t>
-                            </w:r>
-                            <w:proofErr w:type="spellStart"/>
-                            <w:r>
-                              <w:rPr>
-                                <w:rFonts w:ascii="Consolas" w:hAnsi="Consolas"/>
-                                <w:sz w:val="16"/>
-                                <w:szCs w:val="16"/>
-                              </w:rPr>
-                              <w:t>TransactionDate</w:t>
-                            </w:r>
-                            <w:proofErr w:type="spellEnd"/>
-                            <w:r>
-                              <w:rPr>
-                                <w:rFonts w:ascii="Consolas" w:hAnsi="Consolas"/>
-                                <w:sz w:val="16"/>
-                                <w:szCs w:val="16"/>
-                              </w:rPr>
-                              <w:t xml:space="preserve"> - Copy"),</w:t>
+                              <w:t xml:space="preserve">    #"Duplicated Column" = Table.DuplicateColumn(#"Uppercased Text", "TransactionDate", "TransactionDate - Copy"),</w:t>
                             </w:r>
                           </w:p>
                           <w:p>
@@ -2731,79 +2134,7 @@
                                 <w:sz w:val="16"/>
                                 <w:szCs w:val="16"/>
                               </w:rPr>
-                              <w:t xml:space="preserve">    #"Extracted Year" = </w:t>
-                            </w:r>
-                            <w:proofErr w:type="spellStart"/>
-                            <w:r>
-                              <w:rPr>
-                                <w:rFonts w:ascii="Consolas" w:hAnsi="Consolas"/>
-                                <w:sz w:val="16"/>
-                                <w:szCs w:val="16"/>
-                              </w:rPr>
-                              <w:t>Table.TransformColumns</w:t>
-                            </w:r>
-                            <w:proofErr w:type="spellEnd"/>
-                            <w:r>
-                              <w:rPr>
-                                <w:rFonts w:ascii="Consolas" w:hAnsi="Consolas"/>
-                                <w:sz w:val="16"/>
-                                <w:szCs w:val="16"/>
-                              </w:rPr>
-                              <w:t>(#"Duplicated Column</w:t>
-                            </w:r>
-                            <w:proofErr w:type="gramStart"/>
-                            <w:r>
-                              <w:rPr>
-                                <w:rFonts w:ascii="Consolas" w:hAnsi="Consolas"/>
-                                <w:sz w:val="16"/>
-                                <w:szCs w:val="16"/>
-                              </w:rPr>
-                              <w:t>",{</w:t>
-                            </w:r>
-                            <w:proofErr w:type="gramEnd"/>
-                            <w:r>
-                              <w:rPr>
-                                <w:rFonts w:ascii="Consolas" w:hAnsi="Consolas"/>
-                                <w:sz w:val="16"/>
-                                <w:szCs w:val="16"/>
-                              </w:rPr>
-                              <w:t>{"</w:t>
-                            </w:r>
-                            <w:proofErr w:type="spellStart"/>
-                            <w:r>
-                              <w:rPr>
-                                <w:rFonts w:ascii="Consolas" w:hAnsi="Consolas"/>
-                                <w:sz w:val="16"/>
-                                <w:szCs w:val="16"/>
-                              </w:rPr>
-                              <w:t>TransactionDate</w:t>
-                            </w:r>
-                            <w:proofErr w:type="spellEnd"/>
-                            <w:r>
-                              <w:rPr>
-                                <w:rFonts w:ascii="Consolas" w:hAnsi="Consolas"/>
-                                <w:sz w:val="16"/>
-                                <w:szCs w:val="16"/>
-                              </w:rPr>
-                              <w:t xml:space="preserve"> - Copy", </w:t>
-                            </w:r>
-                            <w:proofErr w:type="spellStart"/>
-                            <w:r>
-                              <w:rPr>
-                                <w:rFonts w:ascii="Consolas" w:hAnsi="Consolas"/>
-                                <w:sz w:val="16"/>
-                                <w:szCs w:val="16"/>
-                              </w:rPr>
-                              <w:t>Date.Year</w:t>
-                            </w:r>
-                            <w:proofErr w:type="spellEnd"/>
-                            <w:r>
-                              <w:rPr>
-                                <w:rFonts w:ascii="Consolas" w:hAnsi="Consolas"/>
-                                <w:sz w:val="16"/>
-                                <w:szCs w:val="16"/>
-                              </w:rPr>
-                              <w:t>, Int64.Type}}),</w:t>
+                              <w:t xml:space="preserve">    #"Extracted Year" = Table.TransformColumns(#"Duplicated Column",{{"TransactionDate - Copy", Date.Year, Int64.Type}}),</w:t>
                             </w:r>
                           </w:p>
                           <w:p>
@@ -2821,79 +2152,7 @@
                                 <w:sz w:val="16"/>
                                 <w:szCs w:val="16"/>
                               </w:rPr>
-                              <w:t xml:space="preserve">    #"Renamed Columns" = </w:t>
-                            </w:r>
-                            <w:proofErr w:type="spellStart"/>
-                            <w:r>
-                              <w:rPr>
-                                <w:rFonts w:ascii="Consolas" w:hAnsi="Consolas"/>
-                                <w:sz w:val="16"/>
-                                <w:szCs w:val="16"/>
-                              </w:rPr>
-                              <w:t>Table.RenameColumns</w:t>
-                            </w:r>
-                            <w:proofErr w:type="spellEnd"/>
-                            <w:r>
-                              <w:rPr>
-                                <w:rFonts w:ascii="Consolas" w:hAnsi="Consolas"/>
-                                <w:sz w:val="16"/>
-                                <w:szCs w:val="16"/>
-                              </w:rPr>
-                              <w:t>(#"Extracted Year</w:t>
-                            </w:r>
-                            <w:proofErr w:type="gramStart"/>
-                            <w:r>
-                              <w:rPr>
-                                <w:rFonts w:ascii="Consolas" w:hAnsi="Consolas"/>
-                                <w:sz w:val="16"/>
-                                <w:szCs w:val="16"/>
-                              </w:rPr>
-                              <w:t>",{</w:t>
-                            </w:r>
-                            <w:proofErr w:type="gramEnd"/>
-                            <w:r>
-                              <w:rPr>
-                                <w:rFonts w:ascii="Consolas" w:hAnsi="Consolas"/>
-                                <w:sz w:val="16"/>
-                                <w:szCs w:val="16"/>
-                              </w:rPr>
-                              <w:t>{"</w:t>
-                            </w:r>
-                            <w:proofErr w:type="spellStart"/>
-                            <w:r>
-                              <w:rPr>
-                                <w:rFonts w:ascii="Consolas" w:hAnsi="Consolas"/>
-                                <w:sz w:val="16"/>
-                                <w:szCs w:val="16"/>
-                              </w:rPr>
-                              <w:t>TransactionDate</w:t>
-                            </w:r>
-                            <w:proofErr w:type="spellEnd"/>
-                            <w:r>
-                              <w:rPr>
-                                <w:rFonts w:ascii="Consolas" w:hAnsi="Consolas"/>
-                                <w:sz w:val="16"/>
-                                <w:szCs w:val="16"/>
-                              </w:rPr>
-                              <w:t xml:space="preserve"> - Copy", "</w:t>
-                            </w:r>
-                            <w:proofErr w:type="spellStart"/>
-                            <w:r>
-                              <w:rPr>
-                                <w:rFonts w:ascii="Consolas" w:hAnsi="Consolas"/>
-                                <w:sz w:val="16"/>
-                                <w:szCs w:val="16"/>
-                              </w:rPr>
-                              <w:t>TransactionYear</w:t>
-                            </w:r>
-                            <w:proofErr w:type="spellEnd"/>
-                            <w:r>
-                              <w:rPr>
-                                <w:rFonts w:ascii="Consolas" w:hAnsi="Consolas"/>
-                                <w:sz w:val="16"/>
-                                <w:szCs w:val="16"/>
-                              </w:rPr>
-                              <w:t>"}}),</w:t>
+                              <w:t xml:space="preserve">    #"Renamed Columns" = Table.RenameColumns(#"Extracted Year",{{"TransactionDate - Copy", "TransactionYear"}}),</w:t>
                             </w:r>
                           </w:p>
                           <w:p>
@@ -2911,223 +2170,7 @@
                                 <w:sz w:val="16"/>
                                 <w:szCs w:val="16"/>
                               </w:rPr>
-                              <w:t xml:space="preserve">    #"Reordered Columns" = </w:t>
-                            </w:r>
-                            <w:proofErr w:type="spellStart"/>
-                            <w:r>
-                              <w:rPr>
-                                <w:rFonts w:ascii="Consolas" w:hAnsi="Consolas"/>
-                                <w:sz w:val="16"/>
-                                <w:szCs w:val="16"/>
-                              </w:rPr>
-                              <w:t>Table.ReorderColumns</w:t>
-                            </w:r>
-                            <w:proofErr w:type="spellEnd"/>
-                            <w:r>
-                              <w:rPr>
-                                <w:rFonts w:ascii="Consolas" w:hAnsi="Consolas"/>
-                                <w:sz w:val="16"/>
-                                <w:szCs w:val="16"/>
-                              </w:rPr>
-                              <w:t>(#"Renamed Columns</w:t>
-                            </w:r>
-                            <w:proofErr w:type="gramStart"/>
-                            <w:r>
-                              <w:rPr>
-                                <w:rFonts w:ascii="Consolas" w:hAnsi="Consolas"/>
-                                <w:sz w:val="16"/>
-                                <w:szCs w:val="16"/>
-                              </w:rPr>
-                              <w:t>",{</w:t>
-                            </w:r>
-                            <w:proofErr w:type="gramEnd"/>
-                            <w:r>
-                              <w:rPr>
-                                <w:rFonts w:ascii="Consolas" w:hAnsi="Consolas"/>
-                                <w:sz w:val="16"/>
-                                <w:szCs w:val="16"/>
-                              </w:rPr>
-                              <w:t>"</w:t>
-                            </w:r>
-                            <w:proofErr w:type="spellStart"/>
-                            <w:r>
-                              <w:rPr>
-                                <w:rFonts w:ascii="Consolas" w:hAnsi="Consolas"/>
-                                <w:sz w:val="16"/>
-                                <w:szCs w:val="16"/>
-                              </w:rPr>
-                              <w:t>SupplierName</w:t>
-                            </w:r>
-                            <w:proofErr w:type="spellEnd"/>
-                            <w:r>
-                              <w:rPr>
-                                <w:rFonts w:ascii="Consolas" w:hAnsi="Consolas"/>
-                                <w:sz w:val="16"/>
-                                <w:szCs w:val="16"/>
-                              </w:rPr>
-                              <w:t>", "</w:t>
-                            </w:r>
-                            <w:proofErr w:type="spellStart"/>
-                            <w:r>
-                              <w:rPr>
-                                <w:rFonts w:ascii="Consolas" w:hAnsi="Consolas"/>
-                                <w:sz w:val="16"/>
-                                <w:szCs w:val="16"/>
-                              </w:rPr>
-                              <w:t>SupplierTransactionID</w:t>
-                            </w:r>
-                            <w:proofErr w:type="spellEnd"/>
-                            <w:r>
-                              <w:rPr>
-                                <w:rFonts w:ascii="Consolas" w:hAnsi="Consolas"/>
-                                <w:sz w:val="16"/>
-                                <w:szCs w:val="16"/>
-                              </w:rPr>
-                              <w:t>", "</w:t>
-                            </w:r>
-                            <w:proofErr w:type="spellStart"/>
-                            <w:r>
-                              <w:rPr>
-                                <w:rFonts w:ascii="Consolas" w:hAnsi="Consolas"/>
-                                <w:sz w:val="16"/>
-                                <w:szCs w:val="16"/>
-                              </w:rPr>
-                              <w:t>SupplierID</w:t>
-                            </w:r>
-                            <w:proofErr w:type="spellEnd"/>
-                            <w:r>
-                              <w:rPr>
-                                <w:rFonts w:ascii="Consolas" w:hAnsi="Consolas"/>
-                                <w:sz w:val="16"/>
-                                <w:szCs w:val="16"/>
-                              </w:rPr>
-                              <w:t>", "</w:t>
-                            </w:r>
-                            <w:proofErr w:type="spellStart"/>
-                            <w:r>
-                              <w:rPr>
-                                <w:rFonts w:ascii="Consolas" w:hAnsi="Consolas"/>
-                                <w:sz w:val="16"/>
-                                <w:szCs w:val="16"/>
-                              </w:rPr>
-                              <w:t>PurchaseOrderID</w:t>
-                            </w:r>
-                            <w:proofErr w:type="spellEnd"/>
-                            <w:r>
-                              <w:rPr>
-                                <w:rFonts w:ascii="Consolas" w:hAnsi="Consolas"/>
-                                <w:sz w:val="16"/>
-                                <w:szCs w:val="16"/>
-                              </w:rPr>
-                              <w:t>", "</w:t>
-                            </w:r>
-                            <w:proofErr w:type="spellStart"/>
-                            <w:r>
-                              <w:rPr>
-                                <w:rFonts w:ascii="Consolas" w:hAnsi="Consolas"/>
-                                <w:sz w:val="16"/>
-                                <w:szCs w:val="16"/>
-                              </w:rPr>
-                              <w:t>SupplierInvoiceNumber</w:t>
-                            </w:r>
-                            <w:proofErr w:type="spellEnd"/>
-                            <w:r>
-                              <w:rPr>
-                                <w:rFonts w:ascii="Consolas" w:hAnsi="Consolas"/>
-                                <w:sz w:val="16"/>
-                                <w:szCs w:val="16"/>
-                              </w:rPr>
-                              <w:t>", "</w:t>
-                            </w:r>
-                            <w:proofErr w:type="spellStart"/>
-                            <w:r>
-                              <w:rPr>
-                                <w:rFonts w:ascii="Consolas" w:hAnsi="Consolas"/>
-                                <w:sz w:val="16"/>
-                                <w:szCs w:val="16"/>
-                              </w:rPr>
-                              <w:t>TransactionDate</w:t>
-                            </w:r>
-                            <w:proofErr w:type="spellEnd"/>
-                            <w:r>
-                              <w:rPr>
-                                <w:rFonts w:ascii="Consolas" w:hAnsi="Consolas"/>
-                                <w:sz w:val="16"/>
-                                <w:szCs w:val="16"/>
-                              </w:rPr>
-                              <w:t>", "</w:t>
-                            </w:r>
-                            <w:proofErr w:type="spellStart"/>
-                            <w:r>
-                              <w:rPr>
-                                <w:rFonts w:ascii="Consolas" w:hAnsi="Consolas"/>
-                                <w:sz w:val="16"/>
-                                <w:szCs w:val="16"/>
-                              </w:rPr>
-                              <w:t>TransactionYear</w:t>
-                            </w:r>
-                            <w:proofErr w:type="spellEnd"/>
-                            <w:r>
-                              <w:rPr>
-                                <w:rFonts w:ascii="Consolas" w:hAnsi="Consolas"/>
-                                <w:sz w:val="16"/>
-                                <w:szCs w:val="16"/>
-                              </w:rPr>
-                              <w:t>", "</w:t>
-                            </w:r>
-                            <w:proofErr w:type="spellStart"/>
-                            <w:r>
-                              <w:rPr>
-                                <w:rFonts w:ascii="Consolas" w:hAnsi="Consolas"/>
-                                <w:sz w:val="16"/>
-                                <w:szCs w:val="16"/>
-                              </w:rPr>
-                              <w:t>AmountExcludingTax</w:t>
-                            </w:r>
-                            <w:proofErr w:type="spellEnd"/>
-                            <w:r>
-                              <w:rPr>
-                                <w:rFonts w:ascii="Consolas" w:hAnsi="Consolas"/>
-                                <w:sz w:val="16"/>
-                                <w:szCs w:val="16"/>
-                              </w:rPr>
-                              <w:t>", "</w:t>
-                            </w:r>
-                            <w:proofErr w:type="spellStart"/>
-                            <w:r>
-                              <w:rPr>
-                                <w:rFonts w:ascii="Consolas" w:hAnsi="Consolas"/>
-                                <w:sz w:val="16"/>
-                                <w:szCs w:val="16"/>
-                              </w:rPr>
-                              <w:t>TaxAmount</w:t>
-                            </w:r>
-                            <w:proofErr w:type="spellEnd"/>
-                            <w:r>
-                              <w:rPr>
-                                <w:rFonts w:ascii="Consolas" w:hAnsi="Consolas"/>
-                                <w:sz w:val="16"/>
-                                <w:szCs w:val="16"/>
-                              </w:rPr>
-                              <w:t>", "</w:t>
-                            </w:r>
-                            <w:proofErr w:type="spellStart"/>
-                            <w:r>
-                              <w:rPr>
-                                <w:rFonts w:ascii="Consolas" w:hAnsi="Consolas"/>
-                                <w:sz w:val="16"/>
-                                <w:szCs w:val="16"/>
-                              </w:rPr>
-                              <w:t>FinalizationDate</w:t>
-                            </w:r>
-                            <w:proofErr w:type="spellEnd"/>
-                            <w:r>
-                              <w:rPr>
-                                <w:rFonts w:ascii="Consolas" w:hAnsi="Consolas"/>
-                                <w:sz w:val="16"/>
-                                <w:szCs w:val="16"/>
-                              </w:rPr>
-                              <w:t>"}),</w:t>
+                              <w:t xml:space="preserve">    #"Reordered Columns" = Table.ReorderColumns(#"Renamed Columns",{"SupplierName", "SupplierTransactionID", "SupplierID", "PurchaseOrderID", "SupplierInvoiceNumber", "TransactionDate", "TransactionYear", "AmountExcludingTax", "TaxAmount", "FinalizationDate"}),</w:t>
                             </w:r>
                           </w:p>
                           <w:p>
@@ -3145,79 +2188,7 @@
                                 <w:sz w:val="16"/>
                                 <w:szCs w:val="16"/>
                               </w:rPr>
-                              <w:t xml:space="preserve">    #"Added Custom" = </w:t>
-                            </w:r>
-                            <w:proofErr w:type="spellStart"/>
-                            <w:r>
-                              <w:rPr>
-                                <w:rFonts w:ascii="Consolas" w:hAnsi="Consolas"/>
-                                <w:sz w:val="16"/>
-                                <w:szCs w:val="16"/>
-                              </w:rPr>
-                              <w:t>Table.AddColumn</w:t>
-                            </w:r>
-                            <w:proofErr w:type="spellEnd"/>
-                            <w:r>
-                              <w:rPr>
-                                <w:rFonts w:ascii="Consolas" w:hAnsi="Consolas"/>
-                                <w:sz w:val="16"/>
-                                <w:szCs w:val="16"/>
-                              </w:rPr>
-                              <w:t>(#"Reordered Columns", "</w:t>
-                            </w:r>
-                            <w:proofErr w:type="spellStart"/>
-                            <w:r>
-                              <w:rPr>
-                                <w:rFonts w:ascii="Consolas" w:hAnsi="Consolas"/>
-                                <w:sz w:val="16"/>
-                                <w:szCs w:val="16"/>
-                              </w:rPr>
-                              <w:t>TotalAmount</w:t>
-                            </w:r>
-                            <w:proofErr w:type="spellEnd"/>
-                            <w:r>
-                              <w:rPr>
-                                <w:rFonts w:ascii="Consolas" w:hAnsi="Consolas"/>
-                                <w:sz w:val="16"/>
-                                <w:szCs w:val="16"/>
-                              </w:rPr>
-                              <w:t>", each [</w:t>
-                            </w:r>
-                            <w:proofErr w:type="spellStart"/>
-                            <w:r>
-                              <w:rPr>
-                                <w:rFonts w:ascii="Consolas" w:hAnsi="Consolas"/>
-                                <w:sz w:val="16"/>
-                                <w:szCs w:val="16"/>
-                              </w:rPr>
-                              <w:t>AmountExcludingTax</w:t>
-                            </w:r>
-                            <w:proofErr w:type="spellEnd"/>
-                            <w:r>
-                              <w:rPr>
-                                <w:rFonts w:ascii="Consolas" w:hAnsi="Consolas"/>
-                                <w:sz w:val="16"/>
-                                <w:szCs w:val="16"/>
-                              </w:rPr>
-                              <w:t>]+[</w:t>
-                            </w:r>
-                            <w:proofErr w:type="spellStart"/>
-                            <w:r>
-                              <w:rPr>
-                                <w:rFonts w:ascii="Consolas" w:hAnsi="Consolas"/>
-                                <w:sz w:val="16"/>
-                                <w:szCs w:val="16"/>
-                              </w:rPr>
-                              <w:t>TaxAmount</w:t>
-                            </w:r>
-                            <w:proofErr w:type="spellEnd"/>
-                            <w:r>
-                              <w:rPr>
-                                <w:rFonts w:ascii="Consolas" w:hAnsi="Consolas"/>
-                                <w:sz w:val="16"/>
-                                <w:szCs w:val="16"/>
-                              </w:rPr>
-                              <w:t>]),</w:t>
+                              <w:t xml:space="preserve">    #"Added Custom" = Table.AddColumn(#"Reordered Columns", "TotalAmount", each [AmountExcludingTax]+[TaxAmount]),</w:t>
                             </w:r>
                           </w:p>
                           <w:p>
@@ -3235,79 +2206,7 @@
                                 <w:sz w:val="16"/>
                                 <w:szCs w:val="16"/>
                               </w:rPr>
-                              <w:t xml:space="preserve">    #"Changed Type1" = </w:t>
-                            </w:r>
-                            <w:proofErr w:type="spellStart"/>
-                            <w:r>
-                              <w:rPr>
-                                <w:rFonts w:ascii="Consolas" w:hAnsi="Consolas"/>
-                                <w:sz w:val="16"/>
-                                <w:szCs w:val="16"/>
-                              </w:rPr>
-                              <w:t>Table.TransformColumnTypes</w:t>
-                            </w:r>
-                            <w:proofErr w:type="spellEnd"/>
-                            <w:r>
-                              <w:rPr>
-                                <w:rFonts w:ascii="Consolas" w:hAnsi="Consolas"/>
-                                <w:sz w:val="16"/>
-                                <w:szCs w:val="16"/>
-                              </w:rPr>
-                              <w:t>(#"Added Custom</w:t>
-                            </w:r>
-                            <w:proofErr w:type="gramStart"/>
-                            <w:r>
-                              <w:rPr>
-                                <w:rFonts w:ascii="Consolas" w:hAnsi="Consolas"/>
-                                <w:sz w:val="16"/>
-                                <w:szCs w:val="16"/>
-                              </w:rPr>
-                              <w:t>",{</w:t>
-                            </w:r>
-                            <w:proofErr w:type="gramEnd"/>
-                            <w:r>
-                              <w:rPr>
-                                <w:rFonts w:ascii="Consolas" w:hAnsi="Consolas"/>
-                                <w:sz w:val="16"/>
-                                <w:szCs w:val="16"/>
-                              </w:rPr>
-                              <w:t>{"</w:t>
-                            </w:r>
-                            <w:proofErr w:type="spellStart"/>
-                            <w:r>
-                              <w:rPr>
-                                <w:rFonts w:ascii="Consolas" w:hAnsi="Consolas"/>
-                                <w:sz w:val="16"/>
-                                <w:szCs w:val="16"/>
-                              </w:rPr>
-                              <w:t>TotalAmount</w:t>
-                            </w:r>
-                            <w:proofErr w:type="spellEnd"/>
-                            <w:r>
-                              <w:rPr>
-                                <w:rFonts w:ascii="Consolas" w:hAnsi="Consolas"/>
-                                <w:sz w:val="16"/>
-                                <w:szCs w:val="16"/>
-                              </w:rPr>
-                              <w:t xml:space="preserve">", </w:t>
-                            </w:r>
-                            <w:proofErr w:type="spellStart"/>
-                            <w:r>
-                              <w:rPr>
-                                <w:rFonts w:ascii="Consolas" w:hAnsi="Consolas"/>
-                                <w:sz w:val="16"/>
-                                <w:szCs w:val="16"/>
-                              </w:rPr>
-                              <w:t>Currency.Type</w:t>
-                            </w:r>
-                            <w:proofErr w:type="spellEnd"/>
-                            <w:r>
-                              <w:rPr>
-                                <w:rFonts w:ascii="Consolas" w:hAnsi="Consolas"/>
-                                <w:sz w:val="16"/>
-                                <w:szCs w:val="16"/>
-                              </w:rPr>
-                              <w:t>}}),</w:t>
+                              <w:t xml:space="preserve">    #"Changed Type1" = Table.TransformColumnTypes(#"Added Custom",{{"TotalAmount", Currency.Type}}),</w:t>
                             </w:r>
                           </w:p>
                           <w:p>
@@ -3325,205 +2224,7 @@
                                 <w:sz w:val="16"/>
                                 <w:szCs w:val="16"/>
                               </w:rPr>
-                              <w:t xml:space="preserve">    #"Removed Other Columns" = </w:t>
-                            </w:r>
-                            <w:proofErr w:type="spellStart"/>
-                            <w:r>
-                              <w:rPr>
-                                <w:rFonts w:ascii="Consolas" w:hAnsi="Consolas"/>
-                                <w:sz w:val="16"/>
-                                <w:szCs w:val="16"/>
-                              </w:rPr>
-                              <w:t>Table.SelectColumns</w:t>
-                            </w:r>
-                            <w:proofErr w:type="spellEnd"/>
-                            <w:r>
-                              <w:rPr>
-                                <w:rFonts w:ascii="Consolas" w:hAnsi="Consolas"/>
-                                <w:sz w:val="16"/>
-                                <w:szCs w:val="16"/>
-                              </w:rPr>
-                              <w:t>(#"Changed Type1</w:t>
-                            </w:r>
-                            <w:proofErr w:type="gramStart"/>
-                            <w:r>
-                              <w:rPr>
-                                <w:rFonts w:ascii="Consolas" w:hAnsi="Consolas"/>
-                                <w:sz w:val="16"/>
-                                <w:szCs w:val="16"/>
-                              </w:rPr>
-                              <w:t>",{</w:t>
-                            </w:r>
-                            <w:proofErr w:type="gramEnd"/>
-                            <w:r>
-                              <w:rPr>
-                                <w:rFonts w:ascii="Consolas" w:hAnsi="Consolas"/>
-                                <w:sz w:val="16"/>
-                                <w:szCs w:val="16"/>
-                              </w:rPr>
-                              <w:t>"</w:t>
-                            </w:r>
-                            <w:proofErr w:type="spellStart"/>
-                            <w:r>
-                              <w:rPr>
-                                <w:rFonts w:ascii="Consolas" w:hAnsi="Consolas"/>
-                                <w:sz w:val="16"/>
-                                <w:szCs w:val="16"/>
-                              </w:rPr>
-                              <w:t>SupplierName</w:t>
-                            </w:r>
-                            <w:proofErr w:type="spellEnd"/>
-                            <w:r>
-                              <w:rPr>
-                                <w:rFonts w:ascii="Consolas" w:hAnsi="Consolas"/>
-                                <w:sz w:val="16"/>
-                                <w:szCs w:val="16"/>
-                              </w:rPr>
-                              <w:t>", "</w:t>
-                            </w:r>
-                            <w:proofErr w:type="spellStart"/>
-                            <w:r>
-                              <w:rPr>
-                                <w:rFonts w:ascii="Consolas" w:hAnsi="Consolas"/>
-                                <w:sz w:val="16"/>
-                                <w:szCs w:val="16"/>
-                              </w:rPr>
-                              <w:t>SupplierTransactionID</w:t>
-                            </w:r>
-                            <w:proofErr w:type="spellEnd"/>
-                            <w:r>
-                              <w:rPr>
-                                <w:rFonts w:ascii="Consolas" w:hAnsi="Consolas"/>
-                                <w:sz w:val="16"/>
-                                <w:szCs w:val="16"/>
-                              </w:rPr>
-                              <w:t>", "</w:t>
-                            </w:r>
-                            <w:proofErr w:type="spellStart"/>
-                            <w:r>
-                              <w:rPr>
-                                <w:rFonts w:ascii="Consolas" w:hAnsi="Consolas"/>
-                                <w:sz w:val="16"/>
-                                <w:szCs w:val="16"/>
-                              </w:rPr>
-                              <w:t>SupplierID</w:t>
-                            </w:r>
-                            <w:proofErr w:type="spellEnd"/>
-                            <w:r>
-                              <w:rPr>
-                                <w:rFonts w:ascii="Consolas" w:hAnsi="Consolas"/>
-                                <w:sz w:val="16"/>
-                                <w:szCs w:val="16"/>
-                              </w:rPr>
-                              <w:t>", "</w:t>
-                            </w:r>
-                            <w:proofErr w:type="spellStart"/>
-                            <w:r>
-                              <w:rPr>
-                                <w:rFonts w:ascii="Consolas" w:hAnsi="Consolas"/>
-                                <w:sz w:val="16"/>
-                                <w:szCs w:val="16"/>
-                              </w:rPr>
-                              <w:t>PurchaseOrderID</w:t>
-                            </w:r>
-                            <w:proofErr w:type="spellEnd"/>
-                            <w:r>
-                              <w:rPr>
-                                <w:rFonts w:ascii="Consolas" w:hAnsi="Consolas"/>
-                                <w:sz w:val="16"/>
-                                <w:szCs w:val="16"/>
-                              </w:rPr>
-                              <w:t>", "</w:t>
-                            </w:r>
-                            <w:proofErr w:type="spellStart"/>
-                            <w:r>
-                              <w:rPr>
-                                <w:rFonts w:ascii="Consolas" w:hAnsi="Consolas"/>
-                                <w:sz w:val="16"/>
-                                <w:szCs w:val="16"/>
-                              </w:rPr>
-                              <w:t>SupplierInvoiceNumber</w:t>
-                            </w:r>
-                            <w:proofErr w:type="spellEnd"/>
-                            <w:r>
-                              <w:rPr>
-                                <w:rFonts w:ascii="Consolas" w:hAnsi="Consolas"/>
-                                <w:sz w:val="16"/>
-                                <w:szCs w:val="16"/>
-                              </w:rPr>
-                              <w:t>", "</w:t>
-                            </w:r>
-                            <w:proofErr w:type="spellStart"/>
-                            <w:r>
-                              <w:rPr>
-                                <w:rFonts w:ascii="Consolas" w:hAnsi="Consolas"/>
-                                <w:sz w:val="16"/>
-                                <w:szCs w:val="16"/>
-                              </w:rPr>
-                              <w:t>TransactionDate</w:t>
-                            </w:r>
-                            <w:proofErr w:type="spellEnd"/>
-                            <w:r>
-                              <w:rPr>
-                                <w:rFonts w:ascii="Consolas" w:hAnsi="Consolas"/>
-                                <w:sz w:val="16"/>
-                                <w:szCs w:val="16"/>
-                              </w:rPr>
-                              <w:t>", "</w:t>
-                            </w:r>
-                            <w:proofErr w:type="spellStart"/>
-                            <w:r>
-                              <w:rPr>
-                                <w:rFonts w:ascii="Consolas" w:hAnsi="Consolas"/>
-                                <w:sz w:val="16"/>
-                                <w:szCs w:val="16"/>
-                              </w:rPr>
-                              <w:t>TransactionYear</w:t>
-                            </w:r>
-                            <w:proofErr w:type="spellEnd"/>
-                            <w:r>
-                              <w:rPr>
-                                <w:rFonts w:ascii="Consolas" w:hAnsi="Consolas"/>
-                                <w:sz w:val="16"/>
-                                <w:szCs w:val="16"/>
-                              </w:rPr>
-                              <w:t>", "</w:t>
-                            </w:r>
-                            <w:proofErr w:type="spellStart"/>
-                            <w:r>
-                              <w:rPr>
-                                <w:rFonts w:ascii="Consolas" w:hAnsi="Consolas"/>
-                                <w:sz w:val="16"/>
-                                <w:szCs w:val="16"/>
-                              </w:rPr>
-                              <w:t>FinalizationDate</w:t>
-                            </w:r>
-                            <w:proofErr w:type="spellEnd"/>
-                            <w:r>
-                              <w:rPr>
-                                <w:rFonts w:ascii="Consolas" w:hAnsi="Consolas"/>
-                                <w:sz w:val="16"/>
-                                <w:szCs w:val="16"/>
-                              </w:rPr>
-                              <w:t>", "</w:t>
-                            </w:r>
-                            <w:proofErr w:type="spellStart"/>
-                            <w:r>
-                              <w:rPr>
-                                <w:rFonts w:ascii="Consolas" w:hAnsi="Consolas"/>
-                                <w:sz w:val="16"/>
-                                <w:szCs w:val="16"/>
-                              </w:rPr>
-                              <w:t>TotalAmount</w:t>
-                            </w:r>
-                            <w:proofErr w:type="spellEnd"/>
-                            <w:r>
-                              <w:rPr>
-                                <w:rFonts w:ascii="Consolas" w:hAnsi="Consolas"/>
-                                <w:sz w:val="16"/>
-                                <w:szCs w:val="16"/>
-                              </w:rPr>
-                              <w:t>"}),</w:t>
+                              <w:t xml:space="preserve">    #"Removed Other Columns" = Table.SelectColumns(#"Changed Type1",{"SupplierName", "SupplierTransactionID", "SupplierID", "PurchaseOrderID", "SupplierInvoiceNumber", "TransactionDate", "TransactionYear", "FinalizationDate", "TotalAmount"}),</w:t>
                             </w:r>
                           </w:p>
                           <w:p>
@@ -3541,61 +2242,7 @@
                                 <w:sz w:val="16"/>
                                 <w:szCs w:val="16"/>
                               </w:rPr>
-                              <w:t xml:space="preserve">    #"Added Custom1" = </w:t>
-                            </w:r>
-                            <w:proofErr w:type="spellStart"/>
-                            <w:r>
-                              <w:rPr>
-                                <w:rFonts w:ascii="Consolas" w:hAnsi="Consolas"/>
-                                <w:sz w:val="16"/>
-                                <w:szCs w:val="16"/>
-                              </w:rPr>
-                              <w:t>Table.AddColumn</w:t>
-                            </w:r>
-                            <w:proofErr w:type="spellEnd"/>
-                            <w:r>
-                              <w:rPr>
-                                <w:rFonts w:ascii="Consolas" w:hAnsi="Consolas"/>
-                                <w:sz w:val="16"/>
-                                <w:szCs w:val="16"/>
-                              </w:rPr>
-                              <w:t>(#"Removed Other Columns", "Days", each [</w:t>
-                            </w:r>
-                            <w:proofErr w:type="spellStart"/>
-                            <w:r>
-                              <w:rPr>
-                                <w:rFonts w:ascii="Consolas" w:hAnsi="Consolas"/>
-                                <w:sz w:val="16"/>
-                                <w:szCs w:val="16"/>
-                              </w:rPr>
-                              <w:t>TransactionDate</w:t>
-                            </w:r>
-                            <w:proofErr w:type="spellEnd"/>
-                            <w:r>
-                              <w:rPr>
-                                <w:rFonts w:ascii="Consolas" w:hAnsi="Consolas"/>
-                                <w:sz w:val="16"/>
-                                <w:szCs w:val="16"/>
-                              </w:rPr>
-                              <w:t>]-[</w:t>
-                            </w:r>
-                            <w:proofErr w:type="spellStart"/>
-                            <w:r>
-                              <w:rPr>
-                                <w:rFonts w:ascii="Consolas" w:hAnsi="Consolas"/>
-                                <w:sz w:val="16"/>
-                                <w:szCs w:val="16"/>
-                              </w:rPr>
-                              <w:t>FinalizationDate</w:t>
-                            </w:r>
-                            <w:proofErr w:type="spellEnd"/>
-                            <w:r>
-                              <w:rPr>
-                                <w:rFonts w:ascii="Consolas" w:hAnsi="Consolas"/>
-                                <w:sz w:val="16"/>
-                                <w:szCs w:val="16"/>
-                              </w:rPr>
-                              <w:t>]),</w:t>
+                              <w:t xml:space="preserve">    #"Added Custom1" = Table.AddColumn(#"Removed Other Columns", "Days", each [TransactionDate]-[FinalizationDate]),</w:t>
                             </w:r>
                           </w:p>
                           <w:p>
@@ -3613,43 +2260,7 @@
                                 <w:sz w:val="16"/>
                                 <w:szCs w:val="16"/>
                               </w:rPr>
-                              <w:t xml:space="preserve">    #"Changed Type2" = </w:t>
-                            </w:r>
-                            <w:proofErr w:type="spellStart"/>
-                            <w:r>
-                              <w:rPr>
-                                <w:rFonts w:ascii="Consolas" w:hAnsi="Consolas"/>
-                                <w:sz w:val="16"/>
-                                <w:szCs w:val="16"/>
-                              </w:rPr>
-                              <w:t>Table.TransformColumnTypes</w:t>
-                            </w:r>
-                            <w:proofErr w:type="spellEnd"/>
-                            <w:r>
-                              <w:rPr>
-                                <w:rFonts w:ascii="Consolas" w:hAnsi="Consolas"/>
-                                <w:sz w:val="16"/>
-                                <w:szCs w:val="16"/>
-                              </w:rPr>
-                              <w:t>(#"Added Custom1</w:t>
-                            </w:r>
-                            <w:proofErr w:type="gramStart"/>
-                            <w:r>
-                              <w:rPr>
-                                <w:rFonts w:ascii="Consolas" w:hAnsi="Consolas"/>
-                                <w:sz w:val="16"/>
-                                <w:szCs w:val="16"/>
-                              </w:rPr>
-                              <w:t>",{</w:t>
-                            </w:r>
-                            <w:proofErr w:type="gramEnd"/>
-                            <w:r>
-                              <w:rPr>
-                                <w:rFonts w:ascii="Consolas" w:hAnsi="Consolas"/>
-                                <w:sz w:val="16"/>
-                                <w:szCs w:val="16"/>
-                              </w:rPr>
-                              <w:t>{"Days", Int64.Type}}),</w:t>
+                              <w:t xml:space="preserve">    #"Changed Type2" = Table.TransformColumnTypes(#"Added Custom1",{{"Days", Int64.Type}}),</w:t>
                             </w:r>
                           </w:p>
                           <w:p>
@@ -3667,61 +2278,7 @@
                                 <w:sz w:val="16"/>
                                 <w:szCs w:val="16"/>
                               </w:rPr>
-                              <w:t xml:space="preserve">    #"Calculated Absolute Value" = </w:t>
-                            </w:r>
-                            <w:proofErr w:type="spellStart"/>
-                            <w:r>
-                              <w:rPr>
-                                <w:rFonts w:ascii="Consolas" w:hAnsi="Consolas"/>
-                                <w:sz w:val="16"/>
-                                <w:szCs w:val="16"/>
-                              </w:rPr>
-                              <w:t>Table.TransformColumns</w:t>
-                            </w:r>
-                            <w:proofErr w:type="spellEnd"/>
-                            <w:r>
-                              <w:rPr>
-                                <w:rFonts w:ascii="Consolas" w:hAnsi="Consolas"/>
-                                <w:sz w:val="16"/>
-                                <w:szCs w:val="16"/>
-                              </w:rPr>
-                              <w:t>(#"Changed Type2</w:t>
-                            </w:r>
-                            <w:proofErr w:type="gramStart"/>
-                            <w:r>
-                              <w:rPr>
-                                <w:rFonts w:ascii="Consolas" w:hAnsi="Consolas"/>
-                                <w:sz w:val="16"/>
-                                <w:szCs w:val="16"/>
-                              </w:rPr>
-                              <w:t>",{</w:t>
-                            </w:r>
-                            <w:proofErr w:type="gramEnd"/>
-                            <w:r>
-                              <w:rPr>
-                                <w:rFonts w:ascii="Consolas" w:hAnsi="Consolas"/>
-                                <w:sz w:val="16"/>
-                                <w:szCs w:val="16"/>
-                              </w:rPr>
-                              <w:t xml:space="preserve">{"Days", </w:t>
-                            </w:r>
-                            <w:proofErr w:type="spellStart"/>
-                            <w:r>
-                              <w:rPr>
-                                <w:rFonts w:ascii="Consolas" w:hAnsi="Consolas"/>
-                                <w:sz w:val="16"/>
-                                <w:szCs w:val="16"/>
-                              </w:rPr>
-                              <w:t>Number.Abs</w:t>
-                            </w:r>
-                            <w:proofErr w:type="spellEnd"/>
-                            <w:r>
-                              <w:rPr>
-                                <w:rFonts w:ascii="Consolas" w:hAnsi="Consolas"/>
-                                <w:sz w:val="16"/>
-                                <w:szCs w:val="16"/>
-                              </w:rPr>
-                              <w:t>, Int64.Type}}),</w:t>
+                              <w:t xml:space="preserve">    #"Calculated Absolute Value" = Table.TransformColumns(#"Changed Type2",{{"Days", Number.Abs, Int64.Type}}),</w:t>
                             </w:r>
                           </w:p>
                           <w:p>
@@ -3739,43 +2296,7 @@
                                 <w:sz w:val="16"/>
                                 <w:szCs w:val="16"/>
                               </w:rPr>
-                              <w:t xml:space="preserve">    #"Added Conditional Column" = </w:t>
-                            </w:r>
-                            <w:proofErr w:type="spellStart"/>
-                            <w:r>
-                              <w:rPr>
-                                <w:rFonts w:ascii="Consolas" w:hAnsi="Consolas"/>
-                                <w:sz w:val="16"/>
-                                <w:szCs w:val="16"/>
-                              </w:rPr>
-                              <w:t>Table.AddColumn</w:t>
-                            </w:r>
-                            <w:proofErr w:type="spellEnd"/>
-                            <w:r>
-                              <w:rPr>
-                                <w:rFonts w:ascii="Consolas" w:hAnsi="Consolas"/>
-                                <w:sz w:val="16"/>
-                                <w:szCs w:val="16"/>
-                              </w:rPr>
-                              <w:t>(#"Calculated Absolute Value", "</w:t>
-                            </w:r>
-                            <w:proofErr w:type="spellStart"/>
-                            <w:r>
-                              <w:rPr>
-                                <w:rFonts w:ascii="Consolas" w:hAnsi="Consolas"/>
-                                <w:sz w:val="16"/>
-                                <w:szCs w:val="16"/>
-                              </w:rPr>
-                              <w:t>OverUnder</w:t>
-                            </w:r>
-                            <w:proofErr w:type="spellEnd"/>
-                            <w:r>
-                              <w:rPr>
-                                <w:rFonts w:ascii="Consolas" w:hAnsi="Consolas"/>
-                                <w:sz w:val="16"/>
-                                <w:szCs w:val="16"/>
-                              </w:rPr>
-                              <w:t>", each if [Days] &gt;= 3 then "3 Days or More" else "2 Days or Less")</w:t>
+                              <w:t xml:space="preserve">    #"Added Conditional Column" = Table.AddColumn(#"Calculated Absolute Value", "OverUnder", each if [Days] &gt;= 3 then "3 Days or More" else "2 Days or Less")</w:t>
                             </w:r>
                           </w:p>
                           <w:p>
@@ -3873,61 +2394,7 @@
                           <w:sz w:val="16"/>
                           <w:szCs w:val="16"/>
                         </w:rPr>
-                        <w:t xml:space="preserve">    Source = Csv.Document(File.Contents("F:\_DS+DA\Career-Essentials-in-Data-Analysis-by-Microsoft-and-LinkedIn\_1_Intoduction to Career Skills in Data Analytics\05_Transforming Data\Suppliers.csv"</w:t>
-                      </w:r>
-                      <w:proofErr w:type="gramStart"/>
-                      <w:r>
-                        <w:rPr>
-                          <w:rFonts w:ascii="Consolas" w:hAnsi="Consolas"/>
-                          <w:sz w:val="16"/>
-                          <w:szCs w:val="16"/>
-                        </w:rPr>
-                        <w:t>),[</w:t>
-                      </w:r>
-                      <w:proofErr w:type="gramEnd"/>
-                      <w:r>
-                        <w:rPr>
-                          <w:rFonts w:ascii="Consolas" w:hAnsi="Consolas"/>
-                          <w:sz w:val="16"/>
-                          <w:szCs w:val="16"/>
-                        </w:rPr>
-                        <w:t xml:space="preserve">Delimiter=",", Columns=9, Encoding=65001, </w:t>
-                      </w:r>
-                      <w:proofErr w:type="spellStart"/>
-                      <w:r>
-                        <w:rPr>
-                          <w:rFonts w:ascii="Consolas" w:hAnsi="Consolas"/>
-                          <w:sz w:val="16"/>
-                          <w:szCs w:val="16"/>
-                        </w:rPr>
-                        <w:t>QuoteStyle</w:t>
-                      </w:r>
-                      <w:proofErr w:type="spellEnd"/>
-                      <w:r>
-                        <w:rPr>
-                          <w:rFonts w:ascii="Consolas" w:hAnsi="Consolas"/>
-                          <w:sz w:val="16"/>
-                          <w:szCs w:val="16"/>
-                        </w:rPr>
-                        <w:t>=</w:t>
-                      </w:r>
-                      <w:proofErr w:type="spellStart"/>
-                      <w:r>
-                        <w:rPr>
-                          <w:rFonts w:ascii="Consolas" w:hAnsi="Consolas"/>
-                          <w:sz w:val="16"/>
-                          <w:szCs w:val="16"/>
-                        </w:rPr>
-                        <w:t>QuoteStyle.None</w:t>
-                      </w:r>
-                      <w:proofErr w:type="spellEnd"/>
-                      <w:r>
-                        <w:rPr>
-                          <w:rFonts w:ascii="Consolas" w:hAnsi="Consolas"/>
-                          <w:sz w:val="16"/>
-                          <w:szCs w:val="16"/>
-                        </w:rPr>
-                        <w:t>]),</w:t>
+                        <w:t xml:space="preserve">    Source = Csv.Document(File.Contents("F:\_DS+DA\Career-Essentials-in-Data-Analysis-by-Microsoft-and-LinkedIn\_1_Intoduction to Career Skills in Data Analytics\05_Transforming Data\Suppliers.csv"),[Delimiter=",", Columns=9, Encoding=65001, QuoteStyle=QuoteStyle.None]),</w:t>
                       </w:r>
                     </w:p>
                     <w:p>
@@ -3945,25 +2412,7 @@
                           <w:sz w:val="16"/>
                           <w:szCs w:val="16"/>
                         </w:rPr>
-                        <w:t xml:space="preserve">    #"Promoted Headers" = </w:t>
-                      </w:r>
-                      <w:proofErr w:type="spellStart"/>
-                      <w:r>
-                        <w:rPr>
-                          <w:rFonts w:ascii="Consolas" w:hAnsi="Consolas"/>
-                          <w:sz w:val="16"/>
-                          <w:szCs w:val="16"/>
-                        </w:rPr>
-                        <w:t>Table.PromoteHeaders</w:t>
-                      </w:r>
-                      <w:proofErr w:type="spellEnd"/>
-                      <w:r>
-                        <w:rPr>
-                          <w:rFonts w:ascii="Consolas" w:hAnsi="Consolas"/>
-                          <w:sz w:val="16"/>
-                          <w:szCs w:val="16"/>
-                        </w:rPr>
-                        <w:t>(Source, [PromoteAllScalars=true]),</w:t>
+                        <w:t xml:space="preserve">    #"Promoted Headers" = Table.PromoteHeaders(Source, [PromoteAllScalars=true]),</w:t>
                       </w:r>
                     </w:p>
                     <w:p>
@@ -3981,205 +2430,7 @@
                           <w:sz w:val="16"/>
                           <w:szCs w:val="16"/>
                         </w:rPr>
-                        <w:t xml:space="preserve">    #"Changed Type" = </w:t>
-                      </w:r>
-                      <w:proofErr w:type="spellStart"/>
-                      <w:r>
-                        <w:rPr>
-                          <w:rFonts w:ascii="Consolas" w:hAnsi="Consolas"/>
-                          <w:sz w:val="16"/>
-                          <w:szCs w:val="16"/>
-                        </w:rPr>
-                        <w:t>Table.TransformColumnTypes</w:t>
-                      </w:r>
-                      <w:proofErr w:type="spellEnd"/>
-                      <w:r>
-                        <w:rPr>
-                          <w:rFonts w:ascii="Consolas" w:hAnsi="Consolas"/>
-                          <w:sz w:val="16"/>
-                          <w:szCs w:val="16"/>
-                        </w:rPr>
-                        <w:t>(#"Promoted Headers</w:t>
-                      </w:r>
-                      <w:proofErr w:type="gramStart"/>
-                      <w:r>
-                        <w:rPr>
-                          <w:rFonts w:ascii="Consolas" w:hAnsi="Consolas"/>
-                          <w:sz w:val="16"/>
-                          <w:szCs w:val="16"/>
-                        </w:rPr>
-                        <w:t>",{</w:t>
-                      </w:r>
-                      <w:proofErr w:type="gramEnd"/>
-                      <w:r>
-                        <w:rPr>
-                          <w:rFonts w:ascii="Consolas" w:hAnsi="Consolas"/>
-                          <w:sz w:val="16"/>
-                          <w:szCs w:val="16"/>
-                        </w:rPr>
-                        <w:t>{"</w:t>
-                      </w:r>
-                      <w:proofErr w:type="spellStart"/>
-                      <w:r>
-                        <w:rPr>
-                          <w:rFonts w:ascii="Consolas" w:hAnsi="Consolas"/>
-                          <w:sz w:val="16"/>
-                          <w:szCs w:val="16"/>
-                        </w:rPr>
-                        <w:t>SupplierName</w:t>
-                      </w:r>
-                      <w:proofErr w:type="spellEnd"/>
-                      <w:r>
-                        <w:rPr>
-                          <w:rFonts w:ascii="Consolas" w:hAnsi="Consolas"/>
-                          <w:sz w:val="16"/>
-                          <w:szCs w:val="16"/>
-                        </w:rPr>
-                        <w:t>", type text}, {"</w:t>
-                      </w:r>
-                      <w:proofErr w:type="spellStart"/>
-                      <w:r>
-                        <w:rPr>
-                          <w:rFonts w:ascii="Consolas" w:hAnsi="Consolas"/>
-                          <w:sz w:val="16"/>
-                          <w:szCs w:val="16"/>
-                        </w:rPr>
-                        <w:t>SupplierTransactionID</w:t>
-                      </w:r>
-                      <w:proofErr w:type="spellEnd"/>
-                      <w:r>
-                        <w:rPr>
-                          <w:rFonts w:ascii="Consolas" w:hAnsi="Consolas"/>
-                          <w:sz w:val="16"/>
-                          <w:szCs w:val="16"/>
-                        </w:rPr>
-                        <w:t>", Int64.Type}, {"</w:t>
-                      </w:r>
-                      <w:proofErr w:type="spellStart"/>
-                      <w:r>
-                        <w:rPr>
-                          <w:rFonts w:ascii="Consolas" w:hAnsi="Consolas"/>
-                          <w:sz w:val="16"/>
-                          <w:szCs w:val="16"/>
-                        </w:rPr>
-                        <w:t>SupplierID</w:t>
-                      </w:r>
-                      <w:proofErr w:type="spellEnd"/>
-                      <w:r>
-                        <w:rPr>
-                          <w:rFonts w:ascii="Consolas" w:hAnsi="Consolas"/>
-                          <w:sz w:val="16"/>
-                          <w:szCs w:val="16"/>
-                        </w:rPr>
-                        <w:t>", Int64.Type}, {"</w:t>
-                      </w:r>
-                      <w:proofErr w:type="spellStart"/>
-                      <w:r>
-                        <w:rPr>
-                          <w:rFonts w:ascii="Consolas" w:hAnsi="Consolas"/>
-                          <w:sz w:val="16"/>
-                          <w:szCs w:val="16"/>
-                        </w:rPr>
-                        <w:t>PurchaseOrderID</w:t>
-                      </w:r>
-                      <w:proofErr w:type="spellEnd"/>
-                      <w:r>
-                        <w:rPr>
-                          <w:rFonts w:ascii="Consolas" w:hAnsi="Consolas"/>
-                          <w:sz w:val="16"/>
-                          <w:szCs w:val="16"/>
-                        </w:rPr>
-                        <w:t>", Int64.Type}, {"</w:t>
-                      </w:r>
-                      <w:proofErr w:type="spellStart"/>
-                      <w:r>
-                        <w:rPr>
-                          <w:rFonts w:ascii="Consolas" w:hAnsi="Consolas"/>
-                          <w:sz w:val="16"/>
-                          <w:szCs w:val="16"/>
-                        </w:rPr>
-                        <w:t>SupplierInvoiceNumber</w:t>
-                      </w:r>
-                      <w:proofErr w:type="spellEnd"/>
-                      <w:r>
-                        <w:rPr>
-                          <w:rFonts w:ascii="Consolas" w:hAnsi="Consolas"/>
-                          <w:sz w:val="16"/>
-                          <w:szCs w:val="16"/>
-                        </w:rPr>
-                        <w:t>", Int64.Type}, {"</w:t>
-                      </w:r>
-                      <w:proofErr w:type="spellStart"/>
-                      <w:r>
-                        <w:rPr>
-                          <w:rFonts w:ascii="Consolas" w:hAnsi="Consolas"/>
-                          <w:sz w:val="16"/>
-                          <w:szCs w:val="16"/>
-                        </w:rPr>
-                        <w:t>TransactionDate</w:t>
-                      </w:r>
-                      <w:proofErr w:type="spellEnd"/>
-                      <w:r>
-                        <w:rPr>
-                          <w:rFonts w:ascii="Consolas" w:hAnsi="Consolas"/>
-                          <w:sz w:val="16"/>
-                          <w:szCs w:val="16"/>
-                        </w:rPr>
-                        <w:t>", type date}, {"</w:t>
-                      </w:r>
-                      <w:proofErr w:type="spellStart"/>
-                      <w:r>
-                        <w:rPr>
-                          <w:rFonts w:ascii="Consolas" w:hAnsi="Consolas"/>
-                          <w:sz w:val="16"/>
-                          <w:szCs w:val="16"/>
-                        </w:rPr>
-                        <w:t>AmountExcludingTax</w:t>
-                      </w:r>
-                      <w:proofErr w:type="spellEnd"/>
-                      <w:r>
-                        <w:rPr>
-                          <w:rFonts w:ascii="Consolas" w:hAnsi="Consolas"/>
-                          <w:sz w:val="16"/>
-                          <w:szCs w:val="16"/>
-                        </w:rPr>
-                        <w:t>", type number}, {"</w:t>
-                      </w:r>
-                      <w:proofErr w:type="spellStart"/>
-                      <w:r>
-                        <w:rPr>
-                          <w:rFonts w:ascii="Consolas" w:hAnsi="Consolas"/>
-                          <w:sz w:val="16"/>
-                          <w:szCs w:val="16"/>
-                        </w:rPr>
-                        <w:t>TaxAmount</w:t>
-                      </w:r>
-                      <w:proofErr w:type="spellEnd"/>
-                      <w:r>
-                        <w:rPr>
-                          <w:rFonts w:ascii="Consolas" w:hAnsi="Consolas"/>
-                          <w:sz w:val="16"/>
-                          <w:szCs w:val="16"/>
-                        </w:rPr>
-                        <w:t>", type number}, {"</w:t>
-                      </w:r>
-                      <w:proofErr w:type="spellStart"/>
-                      <w:r>
-                        <w:rPr>
-                          <w:rFonts w:ascii="Consolas" w:hAnsi="Consolas"/>
-                          <w:sz w:val="16"/>
-                          <w:szCs w:val="16"/>
-                        </w:rPr>
-                        <w:t>FinalizationDate</w:t>
-                      </w:r>
-                      <w:proofErr w:type="spellEnd"/>
-                      <w:r>
-                        <w:rPr>
-                          <w:rFonts w:ascii="Consolas" w:hAnsi="Consolas"/>
-                          <w:sz w:val="16"/>
-                          <w:szCs w:val="16"/>
-                        </w:rPr>
-                        <w:t>", type date}}),</w:t>
+                        <w:t xml:space="preserve">    #"Changed Type" = Table.TransformColumnTypes(#"Promoted Headers",{{"SupplierName", type text}, {"SupplierTransactionID", Int64.Type}, {"SupplierID", Int64.Type}, {"PurchaseOrderID", Int64.Type}, {"SupplierInvoiceNumber", Int64.Type}, {"TransactionDate", type date}, {"AmountExcludingTax", type number}, {"TaxAmount", type number}, {"FinalizationDate", type date}}),</w:t>
                       </w:r>
                     </w:p>
                     <w:p>
@@ -4197,79 +2448,7 @@
                           <w:sz w:val="16"/>
                           <w:szCs w:val="16"/>
                         </w:rPr>
-                        <w:t xml:space="preserve">    #"Uppercased Text" = </w:t>
-                      </w:r>
-                      <w:proofErr w:type="spellStart"/>
-                      <w:r>
-                        <w:rPr>
-                          <w:rFonts w:ascii="Consolas" w:hAnsi="Consolas"/>
-                          <w:sz w:val="16"/>
-                          <w:szCs w:val="16"/>
-                        </w:rPr>
-                        <w:t>Table.TransformColumns</w:t>
-                      </w:r>
-                      <w:proofErr w:type="spellEnd"/>
-                      <w:r>
-                        <w:rPr>
-                          <w:rFonts w:ascii="Consolas" w:hAnsi="Consolas"/>
-                          <w:sz w:val="16"/>
-                          <w:szCs w:val="16"/>
-                        </w:rPr>
-                        <w:t>(#"Changed Type</w:t>
-                      </w:r>
-                      <w:proofErr w:type="gramStart"/>
-                      <w:r>
-                        <w:rPr>
-                          <w:rFonts w:ascii="Consolas" w:hAnsi="Consolas"/>
-                          <w:sz w:val="16"/>
-                          <w:szCs w:val="16"/>
-                        </w:rPr>
-                        <w:t>",{</w:t>
-                      </w:r>
-                      <w:proofErr w:type="gramEnd"/>
-                      <w:r>
-                        <w:rPr>
-                          <w:rFonts w:ascii="Consolas" w:hAnsi="Consolas"/>
-                          <w:sz w:val="16"/>
-                          <w:szCs w:val="16"/>
-                        </w:rPr>
-                        <w:t>{"</w:t>
-                      </w:r>
-                      <w:proofErr w:type="spellStart"/>
-                      <w:r>
-                        <w:rPr>
-                          <w:rFonts w:ascii="Consolas" w:hAnsi="Consolas"/>
-                          <w:sz w:val="16"/>
-                          <w:szCs w:val="16"/>
-                        </w:rPr>
-                        <w:t>SupplierName</w:t>
-                      </w:r>
-                      <w:proofErr w:type="spellEnd"/>
-                      <w:r>
-                        <w:rPr>
-                          <w:rFonts w:ascii="Consolas" w:hAnsi="Consolas"/>
-                          <w:sz w:val="16"/>
-                          <w:szCs w:val="16"/>
-                        </w:rPr>
-                        <w:t xml:space="preserve">", </w:t>
-                      </w:r>
-                      <w:proofErr w:type="spellStart"/>
-                      <w:r>
-                        <w:rPr>
-                          <w:rFonts w:ascii="Consolas" w:hAnsi="Consolas"/>
-                          <w:sz w:val="16"/>
-                          <w:szCs w:val="16"/>
-                        </w:rPr>
-                        <w:t>Text.Upper</w:t>
-                      </w:r>
-                      <w:proofErr w:type="spellEnd"/>
-                      <w:r>
-                        <w:rPr>
-                          <w:rFonts w:ascii="Consolas" w:hAnsi="Consolas"/>
-                          <w:sz w:val="16"/>
-                          <w:szCs w:val="16"/>
-                        </w:rPr>
-                        <w:t>, type text}}),</w:t>
+                        <w:t xml:space="preserve">    #"Uppercased Text" = Table.TransformColumns(#"Changed Type",{{"SupplierName", Text.Upper, type text}}),</w:t>
                       </w:r>
                     </w:p>
                     <w:p>
@@ -4287,61 +2466,7 @@
                           <w:sz w:val="16"/>
                           <w:szCs w:val="16"/>
                         </w:rPr>
-                        <w:t xml:space="preserve">    #"Duplicated Column" = </w:t>
-                      </w:r>
-                      <w:proofErr w:type="spellStart"/>
-                      <w:r>
-                        <w:rPr>
-                          <w:rFonts w:ascii="Consolas" w:hAnsi="Consolas"/>
-                          <w:sz w:val="16"/>
-                          <w:szCs w:val="16"/>
-                        </w:rPr>
-                        <w:t>Table.DuplicateColumn</w:t>
-                      </w:r>
-                      <w:proofErr w:type="spellEnd"/>
-                      <w:r>
-                        <w:rPr>
-                          <w:rFonts w:ascii="Consolas" w:hAnsi="Consolas"/>
-                          <w:sz w:val="16"/>
-                          <w:szCs w:val="16"/>
-                        </w:rPr>
-                        <w:t>(#"Uppercased Text", "</w:t>
-                      </w:r>
-                      <w:proofErr w:type="spellStart"/>
-                      <w:r>
-                        <w:rPr>
-                          <w:rFonts w:ascii="Consolas" w:hAnsi="Consolas"/>
-                          <w:sz w:val="16"/>
-                          <w:szCs w:val="16"/>
-                        </w:rPr>
-                        <w:t>TransactionDate</w:t>
-                      </w:r>
-                      <w:proofErr w:type="spellEnd"/>
-                      <w:r>
-                        <w:rPr>
-                          <w:rFonts w:ascii="Consolas" w:hAnsi="Consolas"/>
-                          <w:sz w:val="16"/>
-                          <w:szCs w:val="16"/>
-                        </w:rPr>
-                        <w:t>", "</w:t>
-                      </w:r>
-                      <w:proofErr w:type="spellStart"/>
-                      <w:r>
-                        <w:rPr>
-                          <w:rFonts w:ascii="Consolas" w:hAnsi="Consolas"/>
-                          <w:sz w:val="16"/>
-                          <w:szCs w:val="16"/>
-                        </w:rPr>
-                        <w:t>TransactionDate</w:t>
-                      </w:r>
-                      <w:proofErr w:type="spellEnd"/>
-                      <w:r>
-                        <w:rPr>
-                          <w:rFonts w:ascii="Consolas" w:hAnsi="Consolas"/>
-                          <w:sz w:val="16"/>
-                          <w:szCs w:val="16"/>
-                        </w:rPr>
-                        <w:t xml:space="preserve"> - Copy"),</w:t>
+                        <w:t xml:space="preserve">    #"Duplicated Column" = Table.DuplicateColumn(#"Uppercased Text", "TransactionDate", "TransactionDate - Copy"),</w:t>
                       </w:r>
                     </w:p>
                     <w:p>
@@ -4359,79 +2484,7 @@
                           <w:sz w:val="16"/>
                           <w:szCs w:val="16"/>
                         </w:rPr>
-                        <w:t xml:space="preserve">    #"Extracted Year" = </w:t>
-                      </w:r>
-                      <w:proofErr w:type="spellStart"/>
-                      <w:r>
-                        <w:rPr>
-                          <w:rFonts w:ascii="Consolas" w:hAnsi="Consolas"/>
-                          <w:sz w:val="16"/>
-                          <w:szCs w:val="16"/>
-                        </w:rPr>
-                        <w:t>Table.TransformColumns</w:t>
-                      </w:r>
-                      <w:proofErr w:type="spellEnd"/>
-                      <w:r>
-                        <w:rPr>
-                          <w:rFonts w:ascii="Consolas" w:hAnsi="Consolas"/>
-                          <w:sz w:val="16"/>
-                          <w:szCs w:val="16"/>
-                        </w:rPr>
-                        <w:t>(#"Duplicated Column</w:t>
-                      </w:r>
-                      <w:proofErr w:type="gramStart"/>
-                      <w:r>
-                        <w:rPr>
-                          <w:rFonts w:ascii="Consolas" w:hAnsi="Consolas"/>
-                          <w:sz w:val="16"/>
-                          <w:szCs w:val="16"/>
-                        </w:rPr>
-                        <w:t>",{</w:t>
-                      </w:r>
-                      <w:proofErr w:type="gramEnd"/>
-                      <w:r>
-                        <w:rPr>
-                          <w:rFonts w:ascii="Consolas" w:hAnsi="Consolas"/>
-                          <w:sz w:val="16"/>
-                          <w:szCs w:val="16"/>
-                        </w:rPr>
-                        <w:t>{"</w:t>
-                      </w:r>
-                      <w:proofErr w:type="spellStart"/>
-                      <w:r>
-                        <w:rPr>
-                          <w:rFonts w:ascii="Consolas" w:hAnsi="Consolas"/>
-                          <w:sz w:val="16"/>
-                          <w:szCs w:val="16"/>
-                        </w:rPr>
-                        <w:t>TransactionDate</w:t>
-                      </w:r>
-                      <w:proofErr w:type="spellEnd"/>
-                      <w:r>
-                        <w:rPr>
-                          <w:rFonts w:ascii="Consolas" w:hAnsi="Consolas"/>
-                          <w:sz w:val="16"/>
-                          <w:szCs w:val="16"/>
-                        </w:rPr>
-                        <w:t xml:space="preserve"> - Copy", </w:t>
-                      </w:r>
-                      <w:proofErr w:type="spellStart"/>
-                      <w:r>
-                        <w:rPr>
-                          <w:rFonts w:ascii="Consolas" w:hAnsi="Consolas"/>
-                          <w:sz w:val="16"/>
-                          <w:szCs w:val="16"/>
-                        </w:rPr>
-                        <w:t>Date.Year</w:t>
-                      </w:r>
-                      <w:proofErr w:type="spellEnd"/>
-                      <w:r>
-                        <w:rPr>
-                          <w:rFonts w:ascii="Consolas" w:hAnsi="Consolas"/>
-                          <w:sz w:val="16"/>
-                          <w:szCs w:val="16"/>
-                        </w:rPr>
-                        <w:t>, Int64.Type}}),</w:t>
+                        <w:t xml:space="preserve">    #"Extracted Year" = Table.TransformColumns(#"Duplicated Column",{{"TransactionDate - Copy", Date.Year, Int64.Type}}),</w:t>
                       </w:r>
                     </w:p>
                     <w:p>
@@ -4449,79 +2502,7 @@
                           <w:sz w:val="16"/>
                           <w:szCs w:val="16"/>
                         </w:rPr>
-                        <w:t xml:space="preserve">    #"Renamed Columns" = </w:t>
-                      </w:r>
-                      <w:proofErr w:type="spellStart"/>
-                      <w:r>
-                        <w:rPr>
-                          <w:rFonts w:ascii="Consolas" w:hAnsi="Consolas"/>
-                          <w:sz w:val="16"/>
-                          <w:szCs w:val="16"/>
-                        </w:rPr>
-                        <w:t>Table.RenameColumns</w:t>
-                      </w:r>
-                      <w:proofErr w:type="spellEnd"/>
-                      <w:r>
-                        <w:rPr>
-                          <w:rFonts w:ascii="Consolas" w:hAnsi="Consolas"/>
-                          <w:sz w:val="16"/>
-                          <w:szCs w:val="16"/>
-                        </w:rPr>
-                        <w:t>(#"Extracted Year</w:t>
-                      </w:r>
-                      <w:proofErr w:type="gramStart"/>
-                      <w:r>
-                        <w:rPr>
-                          <w:rFonts w:ascii="Consolas" w:hAnsi="Consolas"/>
-                          <w:sz w:val="16"/>
-                          <w:szCs w:val="16"/>
-                        </w:rPr>
-                        <w:t>",{</w:t>
-                      </w:r>
-                      <w:proofErr w:type="gramEnd"/>
-                      <w:r>
-                        <w:rPr>
-                          <w:rFonts w:ascii="Consolas" w:hAnsi="Consolas"/>
-                          <w:sz w:val="16"/>
-                          <w:szCs w:val="16"/>
-                        </w:rPr>
-                        <w:t>{"</w:t>
-                      </w:r>
-                      <w:proofErr w:type="spellStart"/>
-                      <w:r>
-                        <w:rPr>
-                          <w:rFonts w:ascii="Consolas" w:hAnsi="Consolas"/>
-                          <w:sz w:val="16"/>
-                          <w:szCs w:val="16"/>
-                        </w:rPr>
-                        <w:t>TransactionDate</w:t>
-                      </w:r>
-                      <w:proofErr w:type="spellEnd"/>
-                      <w:r>
-                        <w:rPr>
-                          <w:rFonts w:ascii="Consolas" w:hAnsi="Consolas"/>
-                          <w:sz w:val="16"/>
-                          <w:szCs w:val="16"/>
-                        </w:rPr>
-                        <w:t xml:space="preserve"> - Copy", "</w:t>
-                      </w:r>
-                      <w:proofErr w:type="spellStart"/>
-                      <w:r>
-                        <w:rPr>
-                          <w:rFonts w:ascii="Consolas" w:hAnsi="Consolas"/>
-                          <w:sz w:val="16"/>
-                          <w:szCs w:val="16"/>
-                        </w:rPr>
-                        <w:t>TransactionYear</w:t>
-                      </w:r>
-                      <w:proofErr w:type="spellEnd"/>
-                      <w:r>
-                        <w:rPr>
-                          <w:rFonts w:ascii="Consolas" w:hAnsi="Consolas"/>
-                          <w:sz w:val="16"/>
-                          <w:szCs w:val="16"/>
-                        </w:rPr>
-                        <w:t>"}}),</w:t>
+                        <w:t xml:space="preserve">    #"Renamed Columns" = Table.RenameColumns(#"Extracted Year",{{"TransactionDate - Copy", "TransactionYear"}}),</w:t>
                       </w:r>
                     </w:p>
                     <w:p>
@@ -4539,223 +2520,7 @@
                           <w:sz w:val="16"/>
                           <w:szCs w:val="16"/>
                         </w:rPr>
-                        <w:t xml:space="preserve">    #"Reordered Columns" = </w:t>
-                      </w:r>
-                      <w:proofErr w:type="spellStart"/>
-                      <w:r>
-                        <w:rPr>
-                          <w:rFonts w:ascii="Consolas" w:hAnsi="Consolas"/>
-                          <w:sz w:val="16"/>
-                          <w:szCs w:val="16"/>
-                        </w:rPr>
-                        <w:t>Table.ReorderColumns</w:t>
-                      </w:r>
-                      <w:proofErr w:type="spellEnd"/>
-                      <w:r>
-                        <w:rPr>
-                          <w:rFonts w:ascii="Consolas" w:hAnsi="Consolas"/>
-                          <w:sz w:val="16"/>
-                          <w:szCs w:val="16"/>
-                        </w:rPr>
-                        <w:t>(#"Renamed Columns</w:t>
-                      </w:r>
-                      <w:proofErr w:type="gramStart"/>
-                      <w:r>
-                        <w:rPr>
-                          <w:rFonts w:ascii="Consolas" w:hAnsi="Consolas"/>
-                          <w:sz w:val="16"/>
-                          <w:szCs w:val="16"/>
-                        </w:rPr>
-                        <w:t>",{</w:t>
-                      </w:r>
-                      <w:proofErr w:type="gramEnd"/>
-                      <w:r>
-                        <w:rPr>
-                          <w:rFonts w:ascii="Consolas" w:hAnsi="Consolas"/>
-                          <w:sz w:val="16"/>
-                          <w:szCs w:val="16"/>
-                        </w:rPr>
-                        <w:t>"</w:t>
-                      </w:r>
-                      <w:proofErr w:type="spellStart"/>
-                      <w:r>
-                        <w:rPr>
-                          <w:rFonts w:ascii="Consolas" w:hAnsi="Consolas"/>
-                          <w:sz w:val="16"/>
-                          <w:szCs w:val="16"/>
-                        </w:rPr>
-                        <w:t>SupplierName</w:t>
-                      </w:r>
-                      <w:proofErr w:type="spellEnd"/>
-                      <w:r>
-                        <w:rPr>
-                          <w:rFonts w:ascii="Consolas" w:hAnsi="Consolas"/>
-                          <w:sz w:val="16"/>
-                          <w:szCs w:val="16"/>
-                        </w:rPr>
-                        <w:t>", "</w:t>
-                      </w:r>
-                      <w:proofErr w:type="spellStart"/>
-                      <w:r>
-                        <w:rPr>
-                          <w:rFonts w:ascii="Consolas" w:hAnsi="Consolas"/>
-                          <w:sz w:val="16"/>
-                          <w:szCs w:val="16"/>
-                        </w:rPr>
-                        <w:t>SupplierTransactionID</w:t>
-                      </w:r>
-                      <w:proofErr w:type="spellEnd"/>
-                      <w:r>
-                        <w:rPr>
-                          <w:rFonts w:ascii="Consolas" w:hAnsi="Consolas"/>
-                          <w:sz w:val="16"/>
-                          <w:szCs w:val="16"/>
-                        </w:rPr>
-                        <w:t>", "</w:t>
-                      </w:r>
-                      <w:proofErr w:type="spellStart"/>
-                      <w:r>
-                        <w:rPr>
-                          <w:rFonts w:ascii="Consolas" w:hAnsi="Consolas"/>
-                          <w:sz w:val="16"/>
-                          <w:szCs w:val="16"/>
-                        </w:rPr>
-                        <w:t>SupplierID</w:t>
-                      </w:r>
-                      <w:proofErr w:type="spellEnd"/>
-                      <w:r>
-                        <w:rPr>
-                          <w:rFonts w:ascii="Consolas" w:hAnsi="Consolas"/>
-                          <w:sz w:val="16"/>
-                          <w:szCs w:val="16"/>
-                        </w:rPr>
-                        <w:t>", "</w:t>
-                      </w:r>
-                      <w:proofErr w:type="spellStart"/>
-                      <w:r>
-                        <w:rPr>
-                          <w:rFonts w:ascii="Consolas" w:hAnsi="Consolas"/>
-                          <w:sz w:val="16"/>
-                          <w:szCs w:val="16"/>
-                        </w:rPr>
-                        <w:t>PurchaseOrderID</w:t>
-                      </w:r>
-                      <w:proofErr w:type="spellEnd"/>
-                      <w:r>
-                        <w:rPr>
-                          <w:rFonts w:ascii="Consolas" w:hAnsi="Consolas"/>
-                          <w:sz w:val="16"/>
-                          <w:szCs w:val="16"/>
-                        </w:rPr>
-                        <w:t>", "</w:t>
-                      </w:r>
-                      <w:proofErr w:type="spellStart"/>
-                      <w:r>
-                        <w:rPr>
-                          <w:rFonts w:ascii="Consolas" w:hAnsi="Consolas"/>
-                          <w:sz w:val="16"/>
-                          <w:szCs w:val="16"/>
-                        </w:rPr>
-                        <w:t>SupplierInvoiceNumber</w:t>
-                      </w:r>
-                      <w:proofErr w:type="spellEnd"/>
-                      <w:r>
-                        <w:rPr>
-                          <w:rFonts w:ascii="Consolas" w:hAnsi="Consolas"/>
-                          <w:sz w:val="16"/>
-                          <w:szCs w:val="16"/>
-                        </w:rPr>
-                        <w:t>", "</w:t>
-                      </w:r>
-                      <w:proofErr w:type="spellStart"/>
-                      <w:r>
-                        <w:rPr>
-                          <w:rFonts w:ascii="Consolas" w:hAnsi="Consolas"/>
-                          <w:sz w:val="16"/>
-                          <w:szCs w:val="16"/>
-                        </w:rPr>
-                        <w:t>TransactionDate</w:t>
-                      </w:r>
-                      <w:proofErr w:type="spellEnd"/>
-                      <w:r>
-                        <w:rPr>
-                          <w:rFonts w:ascii="Consolas" w:hAnsi="Consolas"/>
-                          <w:sz w:val="16"/>
-                          <w:szCs w:val="16"/>
-                        </w:rPr>
-                        <w:t>", "</w:t>
-                      </w:r>
-                      <w:proofErr w:type="spellStart"/>
-                      <w:r>
-                        <w:rPr>
-                          <w:rFonts w:ascii="Consolas" w:hAnsi="Consolas"/>
-                          <w:sz w:val="16"/>
-                          <w:szCs w:val="16"/>
-                        </w:rPr>
-                        <w:t>TransactionYear</w:t>
-                      </w:r>
-                      <w:proofErr w:type="spellEnd"/>
-                      <w:r>
-                        <w:rPr>
-                          <w:rFonts w:ascii="Consolas" w:hAnsi="Consolas"/>
-                          <w:sz w:val="16"/>
-                          <w:szCs w:val="16"/>
-                        </w:rPr>
-                        <w:t>", "</w:t>
-                      </w:r>
-                      <w:proofErr w:type="spellStart"/>
-                      <w:r>
-                        <w:rPr>
-                          <w:rFonts w:ascii="Consolas" w:hAnsi="Consolas"/>
-                          <w:sz w:val="16"/>
-                          <w:szCs w:val="16"/>
-                        </w:rPr>
-                        <w:t>AmountExcludingTax</w:t>
-                      </w:r>
-                      <w:proofErr w:type="spellEnd"/>
-                      <w:r>
-                        <w:rPr>
-                          <w:rFonts w:ascii="Consolas" w:hAnsi="Consolas"/>
-                          <w:sz w:val="16"/>
-                          <w:szCs w:val="16"/>
-                        </w:rPr>
-                        <w:t>", "</w:t>
-                      </w:r>
-                      <w:proofErr w:type="spellStart"/>
-                      <w:r>
-                        <w:rPr>
-                          <w:rFonts w:ascii="Consolas" w:hAnsi="Consolas"/>
-                          <w:sz w:val="16"/>
-                          <w:szCs w:val="16"/>
-                        </w:rPr>
-                        <w:t>TaxAmount</w:t>
-                      </w:r>
-                      <w:proofErr w:type="spellEnd"/>
-                      <w:r>
-                        <w:rPr>
-                          <w:rFonts w:ascii="Consolas" w:hAnsi="Consolas"/>
-                          <w:sz w:val="16"/>
-                          <w:szCs w:val="16"/>
-                        </w:rPr>
-                        <w:t>", "</w:t>
-                      </w:r>
-                      <w:proofErr w:type="spellStart"/>
-                      <w:r>
-                        <w:rPr>
-                          <w:rFonts w:ascii="Consolas" w:hAnsi="Consolas"/>
-                          <w:sz w:val="16"/>
-                          <w:szCs w:val="16"/>
-                        </w:rPr>
-                        <w:t>FinalizationDate</w:t>
-                      </w:r>
-                      <w:proofErr w:type="spellEnd"/>
-                      <w:r>
-                        <w:rPr>
-                          <w:rFonts w:ascii="Consolas" w:hAnsi="Consolas"/>
-                          <w:sz w:val="16"/>
-                          <w:szCs w:val="16"/>
-                        </w:rPr>
-                        <w:t>"}),</w:t>
+                        <w:t xml:space="preserve">    #"Reordered Columns" = Table.ReorderColumns(#"Renamed Columns",{"SupplierName", "SupplierTransactionID", "SupplierID", "PurchaseOrderID", "SupplierInvoiceNumber", "TransactionDate", "TransactionYear", "AmountExcludingTax", "TaxAmount", "FinalizationDate"}),</w:t>
                       </w:r>
                     </w:p>
                     <w:p>
@@ -4773,79 +2538,7 @@
                           <w:sz w:val="16"/>
                           <w:szCs w:val="16"/>
                         </w:rPr>
-                        <w:t xml:space="preserve">    #"Added Custom" = </w:t>
-                      </w:r>
-                      <w:proofErr w:type="spellStart"/>
-                      <w:r>
-                        <w:rPr>
-                          <w:rFonts w:ascii="Consolas" w:hAnsi="Consolas"/>
-                          <w:sz w:val="16"/>
-                          <w:szCs w:val="16"/>
-                        </w:rPr>
-                        <w:t>Table.AddColumn</w:t>
-                      </w:r>
-                      <w:proofErr w:type="spellEnd"/>
-                      <w:r>
-                        <w:rPr>
-                          <w:rFonts w:ascii="Consolas" w:hAnsi="Consolas"/>
-                          <w:sz w:val="16"/>
-                          <w:szCs w:val="16"/>
-                        </w:rPr>
-                        <w:t>(#"Reordered Columns", "</w:t>
-                      </w:r>
-                      <w:proofErr w:type="spellStart"/>
-                      <w:r>
-                        <w:rPr>
-                          <w:rFonts w:ascii="Consolas" w:hAnsi="Consolas"/>
-                          <w:sz w:val="16"/>
-                          <w:szCs w:val="16"/>
-                        </w:rPr>
-                        <w:t>TotalAmount</w:t>
-                      </w:r>
-                      <w:proofErr w:type="spellEnd"/>
-                      <w:r>
-                        <w:rPr>
-                          <w:rFonts w:ascii="Consolas" w:hAnsi="Consolas"/>
-                          <w:sz w:val="16"/>
-                          <w:szCs w:val="16"/>
-                        </w:rPr>
-                        <w:t>", each [</w:t>
-                      </w:r>
-                      <w:proofErr w:type="spellStart"/>
-                      <w:r>
-                        <w:rPr>
-                          <w:rFonts w:ascii="Consolas" w:hAnsi="Consolas"/>
-                          <w:sz w:val="16"/>
-                          <w:szCs w:val="16"/>
-                        </w:rPr>
-                        <w:t>AmountExcludingTax</w:t>
-                      </w:r>
-                      <w:proofErr w:type="spellEnd"/>
-                      <w:r>
-                        <w:rPr>
-                          <w:rFonts w:ascii="Consolas" w:hAnsi="Consolas"/>
-                          <w:sz w:val="16"/>
-                          <w:szCs w:val="16"/>
-                        </w:rPr>
-                        <w:t>]+[</w:t>
-                      </w:r>
-                      <w:proofErr w:type="spellStart"/>
-                      <w:r>
-                        <w:rPr>
-                          <w:rFonts w:ascii="Consolas" w:hAnsi="Consolas"/>
-                          <w:sz w:val="16"/>
-                          <w:szCs w:val="16"/>
-                        </w:rPr>
-                        <w:t>TaxAmount</w:t>
-                      </w:r>
-                      <w:proofErr w:type="spellEnd"/>
-                      <w:r>
-                        <w:rPr>
-                          <w:rFonts w:ascii="Consolas" w:hAnsi="Consolas"/>
-                          <w:sz w:val="16"/>
-                          <w:szCs w:val="16"/>
-                        </w:rPr>
-                        <w:t>]),</w:t>
+                        <w:t xml:space="preserve">    #"Added Custom" = Table.AddColumn(#"Reordered Columns", "TotalAmount", each [AmountExcludingTax]+[TaxAmount]),</w:t>
                       </w:r>
                     </w:p>
                     <w:p>
@@ -4863,79 +2556,7 @@
                           <w:sz w:val="16"/>
                           <w:szCs w:val="16"/>
                         </w:rPr>
-                        <w:t xml:space="preserve">    #"Changed Type1" = </w:t>
-                      </w:r>
-                      <w:proofErr w:type="spellStart"/>
-                      <w:r>
-                        <w:rPr>
-                          <w:rFonts w:ascii="Consolas" w:hAnsi="Consolas"/>
-                          <w:sz w:val="16"/>
-                          <w:szCs w:val="16"/>
-                        </w:rPr>
-                        <w:t>Table.TransformColumnTypes</w:t>
-                      </w:r>
-                      <w:proofErr w:type="spellEnd"/>
-                      <w:r>
-                        <w:rPr>
-                          <w:rFonts w:ascii="Consolas" w:hAnsi="Consolas"/>
-                          <w:sz w:val="16"/>
-                          <w:szCs w:val="16"/>
-                        </w:rPr>
-                        <w:t>(#"Added Custom</w:t>
-                      </w:r>
-                      <w:proofErr w:type="gramStart"/>
-                      <w:r>
-                        <w:rPr>
-                          <w:rFonts w:ascii="Consolas" w:hAnsi="Consolas"/>
-                          <w:sz w:val="16"/>
-                          <w:szCs w:val="16"/>
-                        </w:rPr>
-                        <w:t>",{</w:t>
-                      </w:r>
-                      <w:proofErr w:type="gramEnd"/>
-                      <w:r>
-                        <w:rPr>
-                          <w:rFonts w:ascii="Consolas" w:hAnsi="Consolas"/>
-                          <w:sz w:val="16"/>
-                          <w:szCs w:val="16"/>
-                        </w:rPr>
-                        <w:t>{"</w:t>
-                      </w:r>
-                      <w:proofErr w:type="spellStart"/>
-                      <w:r>
-                        <w:rPr>
-                          <w:rFonts w:ascii="Consolas" w:hAnsi="Consolas"/>
-                          <w:sz w:val="16"/>
-                          <w:szCs w:val="16"/>
-                        </w:rPr>
-                        <w:t>TotalAmount</w:t>
-                      </w:r>
-                      <w:proofErr w:type="spellEnd"/>
-                      <w:r>
-                        <w:rPr>
-                          <w:rFonts w:ascii="Consolas" w:hAnsi="Consolas"/>
-                          <w:sz w:val="16"/>
-                          <w:szCs w:val="16"/>
-                        </w:rPr>
-                        <w:t xml:space="preserve">", </w:t>
-                      </w:r>
-                      <w:proofErr w:type="spellStart"/>
-                      <w:r>
-                        <w:rPr>
-                          <w:rFonts w:ascii="Consolas" w:hAnsi="Consolas"/>
-                          <w:sz w:val="16"/>
-                          <w:szCs w:val="16"/>
-                        </w:rPr>
-                        <w:t>Currency.Type</w:t>
-                      </w:r>
-                      <w:proofErr w:type="spellEnd"/>
-                      <w:r>
-                        <w:rPr>
-                          <w:rFonts w:ascii="Consolas" w:hAnsi="Consolas"/>
-                          <w:sz w:val="16"/>
-                          <w:szCs w:val="16"/>
-                        </w:rPr>
-                        <w:t>}}),</w:t>
+                        <w:t xml:space="preserve">    #"Changed Type1" = Table.TransformColumnTypes(#"Added Custom",{{"TotalAmount", Currency.Type}}),</w:t>
                       </w:r>
                     </w:p>
                     <w:p>
@@ -4953,205 +2574,7 @@
                           <w:sz w:val="16"/>
                           <w:szCs w:val="16"/>
                         </w:rPr>
-                        <w:t xml:space="preserve">    #"Removed Other Columns" = </w:t>
-                      </w:r>
-                      <w:proofErr w:type="spellStart"/>
-                      <w:r>
-                        <w:rPr>
-                          <w:rFonts w:ascii="Consolas" w:hAnsi="Consolas"/>
-                          <w:sz w:val="16"/>
-                          <w:szCs w:val="16"/>
-                        </w:rPr>
-                        <w:t>Table.SelectColumns</w:t>
-                      </w:r>
-                      <w:proofErr w:type="spellEnd"/>
-                      <w:r>
-                        <w:rPr>
-                          <w:rFonts w:ascii="Consolas" w:hAnsi="Consolas"/>
-                          <w:sz w:val="16"/>
-                          <w:szCs w:val="16"/>
-                        </w:rPr>
-                        <w:t>(#"Changed Type1</w:t>
-                      </w:r>
-                      <w:proofErr w:type="gramStart"/>
-                      <w:r>
-                        <w:rPr>
-                          <w:rFonts w:ascii="Consolas" w:hAnsi="Consolas"/>
-                          <w:sz w:val="16"/>
-                          <w:szCs w:val="16"/>
-                        </w:rPr>
-                        <w:t>",{</w:t>
-                      </w:r>
-                      <w:proofErr w:type="gramEnd"/>
-                      <w:r>
-                        <w:rPr>
-                          <w:rFonts w:ascii="Consolas" w:hAnsi="Consolas"/>
-                          <w:sz w:val="16"/>
-                          <w:szCs w:val="16"/>
-                        </w:rPr>
-                        <w:t>"</w:t>
-                      </w:r>
-                      <w:proofErr w:type="spellStart"/>
-                      <w:r>
-                        <w:rPr>
-                          <w:rFonts w:ascii="Consolas" w:hAnsi="Consolas"/>
-                          <w:sz w:val="16"/>
-                          <w:szCs w:val="16"/>
-                        </w:rPr>
-                        <w:t>SupplierName</w:t>
-                      </w:r>
-                      <w:proofErr w:type="spellEnd"/>
-                      <w:r>
-                        <w:rPr>
-                          <w:rFonts w:ascii="Consolas" w:hAnsi="Consolas"/>
-                          <w:sz w:val="16"/>
-                          <w:szCs w:val="16"/>
-                        </w:rPr>
-                        <w:t>", "</w:t>
-                      </w:r>
-                      <w:proofErr w:type="spellStart"/>
-                      <w:r>
-                        <w:rPr>
-                          <w:rFonts w:ascii="Consolas" w:hAnsi="Consolas"/>
-                          <w:sz w:val="16"/>
-                          <w:szCs w:val="16"/>
-                        </w:rPr>
-                        <w:t>SupplierTransactionID</w:t>
-                      </w:r>
-                      <w:proofErr w:type="spellEnd"/>
-                      <w:r>
-                        <w:rPr>
-                          <w:rFonts w:ascii="Consolas" w:hAnsi="Consolas"/>
-                          <w:sz w:val="16"/>
-                          <w:szCs w:val="16"/>
-                        </w:rPr>
-                        <w:t>", "</w:t>
-                      </w:r>
-                      <w:proofErr w:type="spellStart"/>
-                      <w:r>
-                        <w:rPr>
-                          <w:rFonts w:ascii="Consolas" w:hAnsi="Consolas"/>
-                          <w:sz w:val="16"/>
-                          <w:szCs w:val="16"/>
-                        </w:rPr>
-                        <w:t>SupplierID</w:t>
-                      </w:r>
-                      <w:proofErr w:type="spellEnd"/>
-                      <w:r>
-                        <w:rPr>
-                          <w:rFonts w:ascii="Consolas" w:hAnsi="Consolas"/>
-                          <w:sz w:val="16"/>
-                          <w:szCs w:val="16"/>
-                        </w:rPr>
-                        <w:t>", "</w:t>
-                      </w:r>
-                      <w:proofErr w:type="spellStart"/>
-                      <w:r>
-                        <w:rPr>
-                          <w:rFonts w:ascii="Consolas" w:hAnsi="Consolas"/>
-                          <w:sz w:val="16"/>
-                          <w:szCs w:val="16"/>
-                        </w:rPr>
-                        <w:t>PurchaseOrderID</w:t>
-                      </w:r>
-                      <w:proofErr w:type="spellEnd"/>
-                      <w:r>
-                        <w:rPr>
-                          <w:rFonts w:ascii="Consolas" w:hAnsi="Consolas"/>
-                          <w:sz w:val="16"/>
-                          <w:szCs w:val="16"/>
-                        </w:rPr>
-                        <w:t>", "</w:t>
-                      </w:r>
-                      <w:proofErr w:type="spellStart"/>
-                      <w:r>
-                        <w:rPr>
-                          <w:rFonts w:ascii="Consolas" w:hAnsi="Consolas"/>
-                          <w:sz w:val="16"/>
-                          <w:szCs w:val="16"/>
-                        </w:rPr>
-                        <w:t>SupplierInvoiceNumber</w:t>
-                      </w:r>
-                      <w:proofErr w:type="spellEnd"/>
-                      <w:r>
-                        <w:rPr>
-                          <w:rFonts w:ascii="Consolas" w:hAnsi="Consolas"/>
-                          <w:sz w:val="16"/>
-                          <w:szCs w:val="16"/>
-                        </w:rPr>
-                        <w:t>", "</w:t>
-                      </w:r>
-                      <w:proofErr w:type="spellStart"/>
-                      <w:r>
-                        <w:rPr>
-                          <w:rFonts w:ascii="Consolas" w:hAnsi="Consolas"/>
-                          <w:sz w:val="16"/>
-                          <w:szCs w:val="16"/>
-                        </w:rPr>
-                        <w:t>TransactionDate</w:t>
-                      </w:r>
-                      <w:proofErr w:type="spellEnd"/>
-                      <w:r>
-                        <w:rPr>
-                          <w:rFonts w:ascii="Consolas" w:hAnsi="Consolas"/>
-                          <w:sz w:val="16"/>
-                          <w:szCs w:val="16"/>
-                        </w:rPr>
-                        <w:t>", "</w:t>
-                      </w:r>
-                      <w:proofErr w:type="spellStart"/>
-                      <w:r>
-                        <w:rPr>
-                          <w:rFonts w:ascii="Consolas" w:hAnsi="Consolas"/>
-                          <w:sz w:val="16"/>
-                          <w:szCs w:val="16"/>
-                        </w:rPr>
-                        <w:t>TransactionYear</w:t>
-                      </w:r>
-                      <w:proofErr w:type="spellEnd"/>
-                      <w:r>
-                        <w:rPr>
-                          <w:rFonts w:ascii="Consolas" w:hAnsi="Consolas"/>
-                          <w:sz w:val="16"/>
-                          <w:szCs w:val="16"/>
-                        </w:rPr>
-                        <w:t>", "</w:t>
-                      </w:r>
-                      <w:proofErr w:type="spellStart"/>
-                      <w:r>
-                        <w:rPr>
-                          <w:rFonts w:ascii="Consolas" w:hAnsi="Consolas"/>
-                          <w:sz w:val="16"/>
-                          <w:szCs w:val="16"/>
-                        </w:rPr>
-                        <w:t>FinalizationDate</w:t>
-                      </w:r>
-                      <w:proofErr w:type="spellEnd"/>
-                      <w:r>
-                        <w:rPr>
-                          <w:rFonts w:ascii="Consolas" w:hAnsi="Consolas"/>
-                          <w:sz w:val="16"/>
-                          <w:szCs w:val="16"/>
-                        </w:rPr>
-                        <w:t>", "</w:t>
-                      </w:r>
-                      <w:proofErr w:type="spellStart"/>
-                      <w:r>
-                        <w:rPr>
-                          <w:rFonts w:ascii="Consolas" w:hAnsi="Consolas"/>
-                          <w:sz w:val="16"/>
-                          <w:szCs w:val="16"/>
-                        </w:rPr>
-                        <w:t>TotalAmount</w:t>
-                      </w:r>
-                      <w:proofErr w:type="spellEnd"/>
-                      <w:r>
-                        <w:rPr>
-                          <w:rFonts w:ascii="Consolas" w:hAnsi="Consolas"/>
-                          <w:sz w:val="16"/>
-                          <w:szCs w:val="16"/>
-                        </w:rPr>
-                        <w:t>"}),</w:t>
+                        <w:t xml:space="preserve">    #"Removed Other Columns" = Table.SelectColumns(#"Changed Type1",{"SupplierName", "SupplierTransactionID", "SupplierID", "PurchaseOrderID", "SupplierInvoiceNumber", "TransactionDate", "TransactionYear", "FinalizationDate", "TotalAmount"}),</w:t>
                       </w:r>
                     </w:p>
                     <w:p>
@@ -5169,61 +2592,7 @@
                           <w:sz w:val="16"/>
                           <w:szCs w:val="16"/>
                         </w:rPr>
-                        <w:t xml:space="preserve">    #"Added Custom1" = </w:t>
-                      </w:r>
-                      <w:proofErr w:type="spellStart"/>
-                      <w:r>
-                        <w:rPr>
-                          <w:rFonts w:ascii="Consolas" w:hAnsi="Consolas"/>
-                          <w:sz w:val="16"/>
-                          <w:szCs w:val="16"/>
-                        </w:rPr>
-                        <w:t>Table.AddColumn</w:t>
-                      </w:r>
-                      <w:proofErr w:type="spellEnd"/>
-                      <w:r>
-                        <w:rPr>
-                          <w:rFonts w:ascii="Consolas" w:hAnsi="Consolas"/>
-                          <w:sz w:val="16"/>
-                          <w:szCs w:val="16"/>
-                        </w:rPr>
-                        <w:t>(#"Removed Other Columns", "Days", each [</w:t>
-                      </w:r>
-                      <w:proofErr w:type="spellStart"/>
-                      <w:r>
-                        <w:rPr>
-                          <w:rFonts w:ascii="Consolas" w:hAnsi="Consolas"/>
-                          <w:sz w:val="16"/>
-                          <w:szCs w:val="16"/>
-                        </w:rPr>
-                        <w:t>TransactionDate</w:t>
-                      </w:r>
-                      <w:proofErr w:type="spellEnd"/>
-                      <w:r>
-                        <w:rPr>
-                          <w:rFonts w:ascii="Consolas" w:hAnsi="Consolas"/>
-                          <w:sz w:val="16"/>
-                          <w:szCs w:val="16"/>
-                        </w:rPr>
-                        <w:t>]-[</w:t>
-                      </w:r>
-                      <w:proofErr w:type="spellStart"/>
-                      <w:r>
-                        <w:rPr>
-                          <w:rFonts w:ascii="Consolas" w:hAnsi="Consolas"/>
-                          <w:sz w:val="16"/>
-                          <w:szCs w:val="16"/>
-                        </w:rPr>
-                        <w:t>FinalizationDate</w:t>
-                      </w:r>
-                      <w:proofErr w:type="spellEnd"/>
-                      <w:r>
-                        <w:rPr>
-                          <w:rFonts w:ascii="Consolas" w:hAnsi="Consolas"/>
-                          <w:sz w:val="16"/>
-                          <w:szCs w:val="16"/>
-                        </w:rPr>
-                        <w:t>]),</w:t>
+                        <w:t xml:space="preserve">    #"Added Custom1" = Table.AddColumn(#"Removed Other Columns", "Days", each [TransactionDate]-[FinalizationDate]),</w:t>
                       </w:r>
                     </w:p>
                     <w:p>
@@ -5241,43 +2610,7 @@
                           <w:sz w:val="16"/>
                           <w:szCs w:val="16"/>
                         </w:rPr>
-                        <w:t xml:space="preserve">    #"Changed Type2" = </w:t>
-                      </w:r>
-                      <w:proofErr w:type="spellStart"/>
-                      <w:r>
-                        <w:rPr>
-                          <w:rFonts w:ascii="Consolas" w:hAnsi="Consolas"/>
-                          <w:sz w:val="16"/>
-                          <w:szCs w:val="16"/>
-                        </w:rPr>
-                        <w:t>Table.TransformColumnTypes</w:t>
-                      </w:r>
-                      <w:proofErr w:type="spellEnd"/>
-                      <w:r>
-                        <w:rPr>
-                          <w:rFonts w:ascii="Consolas" w:hAnsi="Consolas"/>
-                          <w:sz w:val="16"/>
-                          <w:szCs w:val="16"/>
-                        </w:rPr>
-                        <w:t>(#"Added Custom1</w:t>
-                      </w:r>
-                      <w:proofErr w:type="gramStart"/>
-                      <w:r>
-                        <w:rPr>
-                          <w:rFonts w:ascii="Consolas" w:hAnsi="Consolas"/>
-                          <w:sz w:val="16"/>
-                          <w:szCs w:val="16"/>
-                        </w:rPr>
-                        <w:t>",{</w:t>
-                      </w:r>
-                      <w:proofErr w:type="gramEnd"/>
-                      <w:r>
-                        <w:rPr>
-                          <w:rFonts w:ascii="Consolas" w:hAnsi="Consolas"/>
-                          <w:sz w:val="16"/>
-                          <w:szCs w:val="16"/>
-                        </w:rPr>
-                        <w:t>{"Days", Int64.Type}}),</w:t>
+                        <w:t xml:space="preserve">    #"Changed Type2" = Table.TransformColumnTypes(#"Added Custom1",{{"Days", Int64.Type}}),</w:t>
                       </w:r>
                     </w:p>
                     <w:p>
@@ -5295,61 +2628,7 @@
                           <w:sz w:val="16"/>
                           <w:szCs w:val="16"/>
                         </w:rPr>
-                        <w:t xml:space="preserve">    #"Calculated Absolute Value" = </w:t>
-                      </w:r>
-                      <w:proofErr w:type="spellStart"/>
-                      <w:r>
-                        <w:rPr>
-                          <w:rFonts w:ascii="Consolas" w:hAnsi="Consolas"/>
-                          <w:sz w:val="16"/>
-                          <w:szCs w:val="16"/>
-                        </w:rPr>
-                        <w:t>Table.TransformColumns</w:t>
-                      </w:r>
-                      <w:proofErr w:type="spellEnd"/>
-                      <w:r>
-                        <w:rPr>
-                          <w:rFonts w:ascii="Consolas" w:hAnsi="Consolas"/>
-                          <w:sz w:val="16"/>
-                          <w:szCs w:val="16"/>
-                        </w:rPr>
-                        <w:t>(#"Changed Type2</w:t>
-                      </w:r>
-                      <w:proofErr w:type="gramStart"/>
-                      <w:r>
-                        <w:rPr>
-                          <w:rFonts w:ascii="Consolas" w:hAnsi="Consolas"/>
-                          <w:sz w:val="16"/>
-                          <w:szCs w:val="16"/>
-                        </w:rPr>
-                        <w:t>",{</w:t>
-                      </w:r>
-                      <w:proofErr w:type="gramEnd"/>
-                      <w:r>
-                        <w:rPr>
-                          <w:rFonts w:ascii="Consolas" w:hAnsi="Consolas"/>
-                          <w:sz w:val="16"/>
-                          <w:szCs w:val="16"/>
-                        </w:rPr>
-                        <w:t xml:space="preserve">{"Days", </w:t>
-                      </w:r>
-                      <w:proofErr w:type="spellStart"/>
-                      <w:r>
-                        <w:rPr>
-                          <w:rFonts w:ascii="Consolas" w:hAnsi="Consolas"/>
-                          <w:sz w:val="16"/>
-                          <w:szCs w:val="16"/>
-                        </w:rPr>
-                        <w:t>Number.Abs</w:t>
-                      </w:r>
-                      <w:proofErr w:type="spellEnd"/>
-                      <w:r>
-                        <w:rPr>
-                          <w:rFonts w:ascii="Consolas" w:hAnsi="Consolas"/>
-                          <w:sz w:val="16"/>
-                          <w:szCs w:val="16"/>
-                        </w:rPr>
-                        <w:t>, Int64.Type}}),</w:t>
+                        <w:t xml:space="preserve">    #"Calculated Absolute Value" = Table.TransformColumns(#"Changed Type2",{{"Days", Number.Abs, Int64.Type}}),</w:t>
                       </w:r>
                     </w:p>
                     <w:p>
@@ -5367,43 +2646,7 @@
                           <w:sz w:val="16"/>
                           <w:szCs w:val="16"/>
                         </w:rPr>
-                        <w:t xml:space="preserve">    #"Added Conditional Column" = </w:t>
-                      </w:r>
-                      <w:proofErr w:type="spellStart"/>
-                      <w:r>
-                        <w:rPr>
-                          <w:rFonts w:ascii="Consolas" w:hAnsi="Consolas"/>
-                          <w:sz w:val="16"/>
-                          <w:szCs w:val="16"/>
-                        </w:rPr>
-                        <w:t>Table.AddColumn</w:t>
-                      </w:r>
-                      <w:proofErr w:type="spellEnd"/>
-                      <w:r>
-                        <w:rPr>
-                          <w:rFonts w:ascii="Consolas" w:hAnsi="Consolas"/>
-                          <w:sz w:val="16"/>
-                          <w:szCs w:val="16"/>
-                        </w:rPr>
-                        <w:t>(#"Calculated Absolute Value", "</w:t>
-                      </w:r>
-                      <w:proofErr w:type="spellStart"/>
-                      <w:r>
-                        <w:rPr>
-                          <w:rFonts w:ascii="Consolas" w:hAnsi="Consolas"/>
-                          <w:sz w:val="16"/>
-                          <w:szCs w:val="16"/>
-                        </w:rPr>
-                        <w:t>OverUnder</w:t>
-                      </w:r>
-                      <w:proofErr w:type="spellEnd"/>
-                      <w:r>
-                        <w:rPr>
-                          <w:rFonts w:ascii="Consolas" w:hAnsi="Consolas"/>
-                          <w:sz w:val="16"/>
-                          <w:szCs w:val="16"/>
-                        </w:rPr>
-                        <w:t>", each if [Days] &gt;= 3 then "3 Days or More" else "2 Days or Less")</w:t>
+                        <w:t xml:space="preserve">    #"Added Conditional Column" = Table.AddColumn(#"Calculated Absolute Value", "OverUnder", each if [Days] &gt;= 3 then "3 Days or More" else "2 Days or Less")</w:t>
                       </w:r>
                     </w:p>
                     <w:p>
@@ -5932,53 +3175,7 @@
                                 <w:sz w:val="16"/>
                                 <w:szCs w:val="16"/>
                               </w:rPr>
-                              <w:t xml:space="preserve">    </w:t>
-                            </w:r>
-                            <w:proofErr w:type="spellStart"/>
-                            <w:r>
-                              <w:rPr>
-                                <w:rFonts w:ascii="Consolas" w:hAnsi="Consolas"/>
-                                <w:sz w:val="16"/>
-                                <w:szCs w:val="16"/>
-                              </w:rPr>
-                              <w:t>Products_Sheet</w:t>
-                            </w:r>
-                            <w:proofErr w:type="spellEnd"/>
-                            <w:r>
-                              <w:rPr>
-                                <w:rFonts w:ascii="Consolas" w:hAnsi="Consolas"/>
-                                <w:sz w:val="16"/>
-                                <w:szCs w:val="16"/>
-                              </w:rPr>
-                              <w:t xml:space="preserve"> = Source{[Item="</w:t>
-                            </w:r>
-                            <w:proofErr w:type="spellStart"/>
-                            <w:r>
-                              <w:rPr>
-                                <w:rFonts w:ascii="Consolas" w:hAnsi="Consolas"/>
-                                <w:sz w:val="16"/>
-                                <w:szCs w:val="16"/>
-                              </w:rPr>
-                              <w:t>Products</w:t>
-                            </w:r>
-                            <w:proofErr w:type="gramStart"/>
-                            <w:r>
-                              <w:rPr>
-                                <w:rFonts w:ascii="Consolas" w:hAnsi="Consolas"/>
-                                <w:sz w:val="16"/>
-                                <w:szCs w:val="16"/>
-                              </w:rPr>
-                              <w:t>",Kind</w:t>
-                            </w:r>
-                            <w:proofErr w:type="spellEnd"/>
-                            <w:proofErr w:type="gramEnd"/>
-                            <w:r>
-                              <w:rPr>
-                                <w:rFonts w:ascii="Consolas" w:hAnsi="Consolas"/>
-                                <w:sz w:val="16"/>
-                                <w:szCs w:val="16"/>
-                              </w:rPr>
-                              <w:t>="Sheet"]}[Data],</w:t>
+                              <w:t xml:space="preserve">    Products_Sheet = Source{[Item="Products",Kind="Sheet"]}[Data],</w:t>
                             </w:r>
                           </w:p>
                           <w:p>
@@ -5996,43 +3193,7 @@
                                 <w:sz w:val="16"/>
                                 <w:szCs w:val="16"/>
                               </w:rPr>
-                              <w:t xml:space="preserve">    #"Promoted Headers" = </w:t>
-                            </w:r>
-                            <w:proofErr w:type="spellStart"/>
-                            <w:r>
-                              <w:rPr>
-                                <w:rFonts w:ascii="Consolas" w:hAnsi="Consolas"/>
-                                <w:sz w:val="16"/>
-                                <w:szCs w:val="16"/>
-                              </w:rPr>
-                              <w:t>Table.PromoteHeaders</w:t>
-                            </w:r>
-                            <w:proofErr w:type="spellEnd"/>
-                            <w:r>
-                              <w:rPr>
-                                <w:rFonts w:ascii="Consolas" w:hAnsi="Consolas"/>
-                                <w:sz w:val="16"/>
-                                <w:szCs w:val="16"/>
-                              </w:rPr>
-                              <w:t>(</w:t>
-                            </w:r>
-                            <w:proofErr w:type="spellStart"/>
-                            <w:r>
-                              <w:rPr>
-                                <w:rFonts w:ascii="Consolas" w:hAnsi="Consolas"/>
-                                <w:sz w:val="16"/>
-                                <w:szCs w:val="16"/>
-                              </w:rPr>
-                              <w:t>Products_Sheet</w:t>
-                            </w:r>
-                            <w:proofErr w:type="spellEnd"/>
-                            <w:r>
-                              <w:rPr>
-                                <w:rFonts w:ascii="Consolas" w:hAnsi="Consolas"/>
-                                <w:sz w:val="16"/>
-                                <w:szCs w:val="16"/>
-                              </w:rPr>
-                              <w:t>, [PromoteAllScalars=true]),</w:t>
+                              <w:t xml:space="preserve">    #"Promoted Headers" = Table.PromoteHeaders(Products_Sheet, [PromoteAllScalars=true]),</w:t>
                             </w:r>
                           </w:p>
                           <w:p>
@@ -6050,187 +3211,7 @@
                                 <w:sz w:val="16"/>
                                 <w:szCs w:val="16"/>
                               </w:rPr>
-                              <w:t xml:space="preserve">    #"Changed Type" = </w:t>
-                            </w:r>
-                            <w:proofErr w:type="spellStart"/>
-                            <w:r>
-                              <w:rPr>
-                                <w:rFonts w:ascii="Consolas" w:hAnsi="Consolas"/>
-                                <w:sz w:val="16"/>
-                                <w:szCs w:val="16"/>
-                              </w:rPr>
-                              <w:t>Table.TransformColumnTypes</w:t>
-                            </w:r>
-                            <w:proofErr w:type="spellEnd"/>
-                            <w:r>
-                              <w:rPr>
-                                <w:rFonts w:ascii="Consolas" w:hAnsi="Consolas"/>
-                                <w:sz w:val="16"/>
-                                <w:szCs w:val="16"/>
-                              </w:rPr>
-                              <w:t>(#"Promoted Headers</w:t>
-                            </w:r>
-                            <w:proofErr w:type="gramStart"/>
-                            <w:r>
-                              <w:rPr>
-                                <w:rFonts w:ascii="Consolas" w:hAnsi="Consolas"/>
-                                <w:sz w:val="16"/>
-                                <w:szCs w:val="16"/>
-                              </w:rPr>
-                              <w:t>",{</w:t>
-                            </w:r>
-                            <w:proofErr w:type="gramEnd"/>
-                            <w:r>
-                              <w:rPr>
-                                <w:rFonts w:ascii="Consolas" w:hAnsi="Consolas"/>
-                                <w:sz w:val="16"/>
-                                <w:szCs w:val="16"/>
-                              </w:rPr>
-                              <w:t>{"</w:t>
-                            </w:r>
-                            <w:proofErr w:type="spellStart"/>
-                            <w:r>
-                              <w:rPr>
-                                <w:rFonts w:ascii="Consolas" w:hAnsi="Consolas"/>
-                                <w:sz w:val="16"/>
-                                <w:szCs w:val="16"/>
-                              </w:rPr>
-                              <w:t>ProductID</w:t>
-                            </w:r>
-                            <w:proofErr w:type="spellEnd"/>
-                            <w:r>
-                              <w:rPr>
-                                <w:rFonts w:ascii="Consolas" w:hAnsi="Consolas"/>
-                                <w:sz w:val="16"/>
-                                <w:szCs w:val="16"/>
-                              </w:rPr>
-                              <w:t>", Int64.Type}, {"ProductName", type text}, {"</w:t>
-                            </w:r>
-                            <w:proofErr w:type="spellStart"/>
-                            <w:r>
-                              <w:rPr>
-                                <w:rFonts w:ascii="Consolas" w:hAnsi="Consolas"/>
-                                <w:sz w:val="16"/>
-                                <w:szCs w:val="16"/>
-                              </w:rPr>
-                              <w:t>SupplierID</w:t>
-                            </w:r>
-                            <w:proofErr w:type="spellEnd"/>
-                            <w:r>
-                              <w:rPr>
-                                <w:rFonts w:ascii="Consolas" w:hAnsi="Consolas"/>
-                                <w:sz w:val="16"/>
-                                <w:szCs w:val="16"/>
-                              </w:rPr>
-                              <w:t>", Int64.Type}, {"</w:t>
-                            </w:r>
-                            <w:proofErr w:type="spellStart"/>
-                            <w:r>
-                              <w:rPr>
-                                <w:rFonts w:ascii="Consolas" w:hAnsi="Consolas"/>
-                                <w:sz w:val="16"/>
-                                <w:szCs w:val="16"/>
-                              </w:rPr>
-                              <w:t>CategoryID</w:t>
-                            </w:r>
-                            <w:proofErr w:type="spellEnd"/>
-                            <w:r>
-                              <w:rPr>
-                                <w:rFonts w:ascii="Consolas" w:hAnsi="Consolas"/>
-                                <w:sz w:val="16"/>
-                                <w:szCs w:val="16"/>
-                              </w:rPr>
-                              <w:t>", Int64.Type}, {"</w:t>
-                            </w:r>
-                            <w:proofErr w:type="spellStart"/>
-                            <w:r>
-                              <w:rPr>
-                                <w:rFonts w:ascii="Consolas" w:hAnsi="Consolas"/>
-                                <w:sz w:val="16"/>
-                                <w:szCs w:val="16"/>
-                              </w:rPr>
-                              <w:t>QuantityPerUnit</w:t>
-                            </w:r>
-                            <w:proofErr w:type="spellEnd"/>
-                            <w:r>
-                              <w:rPr>
-                                <w:rFonts w:ascii="Consolas" w:hAnsi="Consolas"/>
-                                <w:sz w:val="16"/>
-                                <w:szCs w:val="16"/>
-                              </w:rPr>
-                              <w:t>", type text}, {"</w:t>
-                            </w:r>
-                            <w:proofErr w:type="spellStart"/>
-                            <w:r>
-                              <w:rPr>
-                                <w:rFonts w:ascii="Consolas" w:hAnsi="Consolas"/>
-                                <w:sz w:val="16"/>
-                                <w:szCs w:val="16"/>
-                              </w:rPr>
-                              <w:t>UnitPrice</w:t>
-                            </w:r>
-                            <w:proofErr w:type="spellEnd"/>
-                            <w:r>
-                              <w:rPr>
-                                <w:rFonts w:ascii="Consolas" w:hAnsi="Consolas"/>
-                                <w:sz w:val="16"/>
-                                <w:szCs w:val="16"/>
-                              </w:rPr>
-                              <w:t>", type number}, {"</w:t>
-                            </w:r>
-                            <w:proofErr w:type="spellStart"/>
-                            <w:r>
-                              <w:rPr>
-                                <w:rFonts w:ascii="Consolas" w:hAnsi="Consolas"/>
-                                <w:sz w:val="16"/>
-                                <w:szCs w:val="16"/>
-                              </w:rPr>
-                              <w:t>UnitsInStock</w:t>
-                            </w:r>
-                            <w:proofErr w:type="spellEnd"/>
-                            <w:r>
-                              <w:rPr>
-                                <w:rFonts w:ascii="Consolas" w:hAnsi="Consolas"/>
-                                <w:sz w:val="16"/>
-                                <w:szCs w:val="16"/>
-                              </w:rPr>
-                              <w:t>", Int64.Type}, {"</w:t>
-                            </w:r>
-                            <w:proofErr w:type="spellStart"/>
-                            <w:r>
-                              <w:rPr>
-                                <w:rFonts w:ascii="Consolas" w:hAnsi="Consolas"/>
-                                <w:sz w:val="16"/>
-                                <w:szCs w:val="16"/>
-                              </w:rPr>
-                              <w:t>UnitsOnOrder</w:t>
-                            </w:r>
-                            <w:proofErr w:type="spellEnd"/>
-                            <w:r>
-                              <w:rPr>
-                                <w:rFonts w:ascii="Consolas" w:hAnsi="Consolas"/>
-                                <w:sz w:val="16"/>
-                                <w:szCs w:val="16"/>
-                              </w:rPr>
-                              <w:t>", Int64.Type}, {"</w:t>
-                            </w:r>
-                            <w:proofErr w:type="spellStart"/>
-                            <w:r>
-                              <w:rPr>
-                                <w:rFonts w:ascii="Consolas" w:hAnsi="Consolas"/>
-                                <w:sz w:val="16"/>
-                                <w:szCs w:val="16"/>
-                              </w:rPr>
-                              <w:t>ReorderLevel</w:t>
-                            </w:r>
-                            <w:proofErr w:type="spellEnd"/>
-                            <w:r>
-                              <w:rPr>
-                                <w:rFonts w:ascii="Consolas" w:hAnsi="Consolas"/>
-                                <w:sz w:val="16"/>
-                                <w:szCs w:val="16"/>
-                              </w:rPr>
-                              <w:t>", Int64.Type}, {"Discontinued", type logical}}),</w:t>
+                              <w:t xml:space="preserve">    #"Changed Type" = Table.TransformColumnTypes(#"Promoted Headers",{{"ProductID", Int64.Type}, {"ProductName", type text}, {"SupplierID", Int64.Type}, {"CategoryID", Int64.Type}, {"QuantityPerUnit", type text}, {"UnitPrice", type number}, {"UnitsInStock", Int64.Type}, {"UnitsOnOrder", Int64.Type}, {"ReorderLevel", Int64.Type}, {"Discontinued", type logical}}),</w:t>
                             </w:r>
                           </w:p>
                           <w:p>
@@ -6248,61 +3229,7 @@
                                 <w:sz w:val="16"/>
                                 <w:szCs w:val="16"/>
                               </w:rPr>
-                              <w:t xml:space="preserve">    #"Removed Other Columns" = </w:t>
-                            </w:r>
-                            <w:proofErr w:type="spellStart"/>
-                            <w:r>
-                              <w:rPr>
-                                <w:rFonts w:ascii="Consolas" w:hAnsi="Consolas"/>
-                                <w:sz w:val="16"/>
-                                <w:szCs w:val="16"/>
-                              </w:rPr>
-                              <w:t>Table.SelectColumns</w:t>
-                            </w:r>
-                            <w:proofErr w:type="spellEnd"/>
-                            <w:r>
-                              <w:rPr>
-                                <w:rFonts w:ascii="Consolas" w:hAnsi="Consolas"/>
-                                <w:sz w:val="16"/>
-                                <w:szCs w:val="16"/>
-                              </w:rPr>
-                              <w:t>(#"Changed Type</w:t>
-                            </w:r>
-                            <w:proofErr w:type="gramStart"/>
-                            <w:r>
-                              <w:rPr>
-                                <w:rFonts w:ascii="Consolas" w:hAnsi="Consolas"/>
-                                <w:sz w:val="16"/>
-                                <w:szCs w:val="16"/>
-                              </w:rPr>
-                              <w:t>",{</w:t>
-                            </w:r>
-                            <w:proofErr w:type="gramEnd"/>
-                            <w:r>
-                              <w:rPr>
-                                <w:rFonts w:ascii="Consolas" w:hAnsi="Consolas"/>
-                                <w:sz w:val="16"/>
-                                <w:szCs w:val="16"/>
-                              </w:rPr>
-                              <w:t>"ProductName", "</w:t>
-                            </w:r>
-                            <w:proofErr w:type="spellStart"/>
-                            <w:r>
-                              <w:rPr>
-                                <w:rFonts w:ascii="Consolas" w:hAnsi="Consolas"/>
-                                <w:sz w:val="16"/>
-                                <w:szCs w:val="16"/>
-                              </w:rPr>
-                              <w:t>ProductID</w:t>
-                            </w:r>
-                            <w:proofErr w:type="spellEnd"/>
-                            <w:r>
-                              <w:rPr>
-                                <w:rFonts w:ascii="Consolas" w:hAnsi="Consolas"/>
-                                <w:sz w:val="16"/>
-                                <w:szCs w:val="16"/>
-                              </w:rPr>
-                              <w:t>"}),</w:t>
+                              <w:t xml:space="preserve">    #"Removed Other Columns" = Table.SelectColumns(#"Changed Type",{"ProductName", "ProductID"}),</w:t>
                             </w:r>
                           </w:p>
                           <w:p>
@@ -6320,61 +3247,7 @@
                                 <w:sz w:val="16"/>
                                 <w:szCs w:val="16"/>
                               </w:rPr>
-                              <w:t xml:space="preserve">    #"Reordered Columns" = </w:t>
-                            </w:r>
-                            <w:proofErr w:type="spellStart"/>
-                            <w:r>
-                              <w:rPr>
-                                <w:rFonts w:ascii="Consolas" w:hAnsi="Consolas"/>
-                                <w:sz w:val="16"/>
-                                <w:szCs w:val="16"/>
-                              </w:rPr>
-                              <w:t>Table.ReorderColumns</w:t>
-                            </w:r>
-                            <w:proofErr w:type="spellEnd"/>
-                            <w:r>
-                              <w:rPr>
-                                <w:rFonts w:ascii="Consolas" w:hAnsi="Consolas"/>
-                                <w:sz w:val="16"/>
-                                <w:szCs w:val="16"/>
-                              </w:rPr>
-                              <w:t>(#"Removed Other Columns</w:t>
-                            </w:r>
-                            <w:proofErr w:type="gramStart"/>
-                            <w:r>
-                              <w:rPr>
-                                <w:rFonts w:ascii="Consolas" w:hAnsi="Consolas"/>
-                                <w:sz w:val="16"/>
-                                <w:szCs w:val="16"/>
-                              </w:rPr>
-                              <w:t>",{</w:t>
-                            </w:r>
-                            <w:proofErr w:type="gramEnd"/>
-                            <w:r>
-                              <w:rPr>
-                                <w:rFonts w:ascii="Consolas" w:hAnsi="Consolas"/>
-                                <w:sz w:val="16"/>
-                                <w:szCs w:val="16"/>
-                              </w:rPr>
-                              <w:t>"</w:t>
-                            </w:r>
-                            <w:proofErr w:type="spellStart"/>
-                            <w:r>
-                              <w:rPr>
-                                <w:rFonts w:ascii="Consolas" w:hAnsi="Consolas"/>
-                                <w:sz w:val="16"/>
-                                <w:szCs w:val="16"/>
-                              </w:rPr>
-                              <w:t>ProductID</w:t>
-                            </w:r>
-                            <w:proofErr w:type="spellEnd"/>
-                            <w:r>
-                              <w:rPr>
-                                <w:rFonts w:ascii="Consolas" w:hAnsi="Consolas"/>
-                                <w:sz w:val="16"/>
-                                <w:szCs w:val="16"/>
-                              </w:rPr>
-                              <w:t>", "ProductName"}),</w:t>
+                              <w:t xml:space="preserve">    #"Reordered Columns" = Table.ReorderColumns(#"Removed Other Columns",{"ProductID", "ProductName"}),</w:t>
                             </w:r>
                           </w:p>
                           <w:p>
@@ -6392,61 +3265,7 @@
                                 <w:sz w:val="16"/>
                                 <w:szCs w:val="16"/>
                               </w:rPr>
-                              <w:t xml:space="preserve">    #"Uppercased Text" = </w:t>
-                            </w:r>
-                            <w:proofErr w:type="spellStart"/>
-                            <w:r>
-                              <w:rPr>
-                                <w:rFonts w:ascii="Consolas" w:hAnsi="Consolas"/>
-                                <w:sz w:val="16"/>
-                                <w:szCs w:val="16"/>
-                              </w:rPr>
-                              <w:t>Table.TransformColumns</w:t>
-                            </w:r>
-                            <w:proofErr w:type="spellEnd"/>
-                            <w:r>
-                              <w:rPr>
-                                <w:rFonts w:ascii="Consolas" w:hAnsi="Consolas"/>
-                                <w:sz w:val="16"/>
-                                <w:szCs w:val="16"/>
-                              </w:rPr>
-                              <w:t>(#"Reordered Columns</w:t>
-                            </w:r>
-                            <w:proofErr w:type="gramStart"/>
-                            <w:r>
-                              <w:rPr>
-                                <w:rFonts w:ascii="Consolas" w:hAnsi="Consolas"/>
-                                <w:sz w:val="16"/>
-                                <w:szCs w:val="16"/>
-                              </w:rPr>
-                              <w:t>",{</w:t>
-                            </w:r>
-                            <w:proofErr w:type="gramEnd"/>
-                            <w:r>
-                              <w:rPr>
-                                <w:rFonts w:ascii="Consolas" w:hAnsi="Consolas"/>
-                                <w:sz w:val="16"/>
-                                <w:szCs w:val="16"/>
-                              </w:rPr>
-                              <w:t xml:space="preserve">{"ProductName", </w:t>
-                            </w:r>
-                            <w:proofErr w:type="spellStart"/>
-                            <w:r>
-                              <w:rPr>
-                                <w:rFonts w:ascii="Consolas" w:hAnsi="Consolas"/>
-                                <w:sz w:val="16"/>
-                                <w:szCs w:val="16"/>
-                              </w:rPr>
-                              <w:t>Text.Upper</w:t>
-                            </w:r>
-                            <w:proofErr w:type="spellEnd"/>
-                            <w:r>
-                              <w:rPr>
-                                <w:rFonts w:ascii="Consolas" w:hAnsi="Consolas"/>
-                                <w:sz w:val="16"/>
-                                <w:szCs w:val="16"/>
-                              </w:rPr>
-                              <w:t>, type text}}),</w:t>
+                              <w:t xml:space="preserve">    #"Uppercased Text" = Table.TransformColumns(#"Reordered Columns",{{"ProductName", Text.Upper, type text}}),</w:t>
                             </w:r>
                           </w:p>
                           <w:p>
@@ -6464,115 +3283,7 @@
                                 <w:sz w:val="16"/>
                                 <w:szCs w:val="16"/>
                               </w:rPr>
-                              <w:t xml:space="preserve">    #"Merged Queries" = </w:t>
-                            </w:r>
-                            <w:proofErr w:type="spellStart"/>
-                            <w:r>
-                              <w:rPr>
-                                <w:rFonts w:ascii="Consolas" w:hAnsi="Consolas"/>
-                                <w:sz w:val="16"/>
-                                <w:szCs w:val="16"/>
-                              </w:rPr>
-                              <w:t>Table.NestedJoin</w:t>
-                            </w:r>
-                            <w:proofErr w:type="spellEnd"/>
-                            <w:r>
-                              <w:rPr>
-                                <w:rFonts w:ascii="Consolas" w:hAnsi="Consolas"/>
-                                <w:sz w:val="16"/>
-                                <w:szCs w:val="16"/>
-                              </w:rPr>
-                              <w:t>(#"Uppercased Text", {"</w:t>
-                            </w:r>
-                            <w:proofErr w:type="spellStart"/>
-                            <w:r>
-                              <w:rPr>
-                                <w:rFonts w:ascii="Consolas" w:hAnsi="Consolas"/>
-                                <w:sz w:val="16"/>
-                                <w:szCs w:val="16"/>
-                              </w:rPr>
-                              <w:t>ProductID</w:t>
-                            </w:r>
-                            <w:proofErr w:type="spellEnd"/>
-                            <w:r>
-                              <w:rPr>
-                                <w:rFonts w:ascii="Consolas" w:hAnsi="Consolas"/>
-                                <w:sz w:val="16"/>
-                                <w:szCs w:val="16"/>
-                              </w:rPr>
-                              <w:t xml:space="preserve">"}, </w:t>
-                            </w:r>
-                            <w:proofErr w:type="spellStart"/>
-                            <w:r>
-                              <w:rPr>
-                                <w:rFonts w:ascii="Consolas" w:hAnsi="Consolas"/>
-                                <w:sz w:val="16"/>
-                                <w:szCs w:val="16"/>
-                              </w:rPr>
-                              <w:t>Order_Details</w:t>
-                            </w:r>
-                            <w:proofErr w:type="spellEnd"/>
-                            <w:r>
-                              <w:rPr>
-                                <w:rFonts w:ascii="Consolas" w:hAnsi="Consolas"/>
-                                <w:sz w:val="16"/>
-                                <w:szCs w:val="16"/>
-                              </w:rPr>
-                              <w:t>, {"</w:t>
-                            </w:r>
-                            <w:proofErr w:type="spellStart"/>
-                            <w:r>
-                              <w:rPr>
-                                <w:rFonts w:ascii="Consolas" w:hAnsi="Consolas"/>
-                                <w:sz w:val="16"/>
-                                <w:szCs w:val="16"/>
-                              </w:rPr>
-                              <w:t>ProductID</w:t>
-                            </w:r>
-                            <w:proofErr w:type="spellEnd"/>
-                            <w:r>
-                              <w:rPr>
-                                <w:rFonts w:ascii="Consolas" w:hAnsi="Consolas"/>
-                                <w:sz w:val="16"/>
-                                <w:szCs w:val="16"/>
-                              </w:rPr>
-                              <w:t>"}, "</w:t>
-                            </w:r>
-                            <w:proofErr w:type="spellStart"/>
-                            <w:r>
-                              <w:rPr>
-                                <w:rFonts w:ascii="Consolas" w:hAnsi="Consolas"/>
-                                <w:sz w:val="16"/>
-                                <w:szCs w:val="16"/>
-                              </w:rPr>
-                              <w:t>Order_Details</w:t>
-                            </w:r>
-                            <w:proofErr w:type="spellEnd"/>
-                            <w:r>
-                              <w:rPr>
-                                <w:rFonts w:ascii="Consolas" w:hAnsi="Consolas"/>
-                                <w:sz w:val="16"/>
-                                <w:szCs w:val="16"/>
-                              </w:rPr>
-                              <w:t xml:space="preserve">", </w:t>
-                            </w:r>
-                            <w:proofErr w:type="spellStart"/>
-                            <w:r>
-                              <w:rPr>
-                                <w:rFonts w:ascii="Consolas" w:hAnsi="Consolas"/>
-                                <w:sz w:val="16"/>
-                                <w:szCs w:val="16"/>
-                              </w:rPr>
-                              <w:t>JoinKind.Inner</w:t>
-                            </w:r>
-                            <w:proofErr w:type="spellEnd"/>
-                            <w:r>
-                              <w:rPr>
-                                <w:rFonts w:ascii="Consolas" w:hAnsi="Consolas"/>
-                                <w:sz w:val="16"/>
-                                <w:szCs w:val="16"/>
-                              </w:rPr>
-                              <w:t>),</w:t>
+                              <w:t xml:space="preserve">    #"Merged Queries" = Table.NestedJoin(#"Uppercased Text", {"ProductID"}, Order_Details, {"ProductID"}, "Order_Details", JoinKind.Inner),</w:t>
                             </w:r>
                           </w:p>
                           <w:p>
@@ -6590,97 +3301,7 @@
                                 <w:sz w:val="16"/>
                                 <w:szCs w:val="16"/>
                               </w:rPr>
-                              <w:t xml:space="preserve">    #"Expanded </w:t>
-                            </w:r>
-                            <w:proofErr w:type="spellStart"/>
-                            <w:r>
-                              <w:rPr>
-                                <w:rFonts w:ascii="Consolas" w:hAnsi="Consolas"/>
-                                <w:sz w:val="16"/>
-                                <w:szCs w:val="16"/>
-                              </w:rPr>
-                              <w:t>Order_Details</w:t>
-                            </w:r>
-                            <w:proofErr w:type="spellEnd"/>
-                            <w:r>
-                              <w:rPr>
-                                <w:rFonts w:ascii="Consolas" w:hAnsi="Consolas"/>
-                                <w:sz w:val="16"/>
-                                <w:szCs w:val="16"/>
-                              </w:rPr>
-                              <w:t xml:space="preserve">" = </w:t>
-                            </w:r>
-                            <w:proofErr w:type="spellStart"/>
-                            <w:r>
-                              <w:rPr>
-                                <w:rFonts w:ascii="Consolas" w:hAnsi="Consolas"/>
-                                <w:sz w:val="16"/>
-                                <w:szCs w:val="16"/>
-                              </w:rPr>
-                              <w:t>Table.ExpandTableColumn</w:t>
-                            </w:r>
-                            <w:proofErr w:type="spellEnd"/>
-                            <w:r>
-                              <w:rPr>
-                                <w:rFonts w:ascii="Consolas" w:hAnsi="Consolas"/>
-                                <w:sz w:val="16"/>
-                                <w:szCs w:val="16"/>
-                              </w:rPr>
-                              <w:t>(#"Merged Queries", "</w:t>
-                            </w:r>
-                            <w:proofErr w:type="spellStart"/>
-                            <w:r>
-                              <w:rPr>
-                                <w:rFonts w:ascii="Consolas" w:hAnsi="Consolas"/>
-                                <w:sz w:val="16"/>
-                                <w:szCs w:val="16"/>
-                              </w:rPr>
-                              <w:t>Order_Details</w:t>
-                            </w:r>
-                            <w:proofErr w:type="spellEnd"/>
-                            <w:r>
-                              <w:rPr>
-                                <w:rFonts w:ascii="Consolas" w:hAnsi="Consolas"/>
-                                <w:sz w:val="16"/>
-                                <w:szCs w:val="16"/>
-                              </w:rPr>
-                              <w:t>", {"</w:t>
-                            </w:r>
-                            <w:proofErr w:type="spellStart"/>
-                            <w:r>
-                              <w:rPr>
-                                <w:rFonts w:ascii="Consolas" w:hAnsi="Consolas"/>
-                                <w:sz w:val="16"/>
-                                <w:szCs w:val="16"/>
-                              </w:rPr>
-                              <w:t>TotalOrderAmount</w:t>
-                            </w:r>
-                            <w:proofErr w:type="spellEnd"/>
-                            <w:r>
-                              <w:rPr>
-                                <w:rFonts w:ascii="Consolas" w:hAnsi="Consolas"/>
-                                <w:sz w:val="16"/>
-                                <w:szCs w:val="16"/>
-                              </w:rPr>
-                              <w:t>"}, {"</w:t>
-                            </w:r>
-                            <w:proofErr w:type="spellStart"/>
-                            <w:r>
-                              <w:rPr>
-                                <w:rFonts w:ascii="Consolas" w:hAnsi="Consolas"/>
-                                <w:sz w:val="16"/>
-                                <w:szCs w:val="16"/>
-                              </w:rPr>
-                              <w:t>Order_Details.TotalOrderAmount</w:t>
-                            </w:r>
-                            <w:proofErr w:type="spellEnd"/>
-                            <w:r>
-                              <w:rPr>
-                                <w:rFonts w:ascii="Consolas" w:hAnsi="Consolas"/>
-                                <w:sz w:val="16"/>
-                                <w:szCs w:val="16"/>
-                              </w:rPr>
-                              <w:t>"}),</w:t>
+                              <w:t xml:space="preserve">    #"Expanded Order_Details" = Table.ExpandTableColumn(#"Merged Queries", "Order_Details", {"TotalOrderAmount"}, {"Order_Details.TotalOrderAmount"}),</w:t>
                             </w:r>
                           </w:p>
                           <w:p>
@@ -6698,89 +3319,7 @@
                                 <w:sz w:val="16"/>
                                 <w:szCs w:val="16"/>
                               </w:rPr>
-                              <w:t xml:space="preserve">    #"Renamed Columns" = </w:t>
-                            </w:r>
-                            <w:proofErr w:type="spellStart"/>
-                            <w:r>
-                              <w:rPr>
-                                <w:rFonts w:ascii="Consolas" w:hAnsi="Consolas"/>
-                                <w:sz w:val="16"/>
-                                <w:szCs w:val="16"/>
-                              </w:rPr>
-                              <w:t>Table.RenameColumns</w:t>
-                            </w:r>
-                            <w:proofErr w:type="spellEnd"/>
-                            <w:r>
-                              <w:rPr>
-                                <w:rFonts w:ascii="Consolas" w:hAnsi="Consolas"/>
-                                <w:sz w:val="16"/>
-                                <w:szCs w:val="16"/>
-                              </w:rPr>
-                              <w:t xml:space="preserve">(#"Expanded </w:t>
-                            </w:r>
-                            <w:proofErr w:type="spellStart"/>
-                            <w:r>
-                              <w:rPr>
-                                <w:rFonts w:ascii="Consolas" w:hAnsi="Consolas"/>
-                                <w:sz w:val="16"/>
-                                <w:szCs w:val="16"/>
-                              </w:rPr>
-                              <w:t>Order_Details</w:t>
-                            </w:r>
-                            <w:proofErr w:type="spellEnd"/>
-                            <w:proofErr w:type="gramStart"/>
-                            <w:r>
-                              <w:rPr>
-                                <w:rFonts w:ascii="Consolas" w:hAnsi="Consolas"/>
-                                <w:sz w:val="16"/>
-                                <w:szCs w:val="16"/>
-                              </w:rPr>
-                              <w:t>",{</w:t>
-                            </w:r>
-                            <w:proofErr w:type="gramEnd"/>
-                            <w:r>
-                              <w:rPr>
-                                <w:rFonts w:ascii="Consolas" w:hAnsi="Consolas"/>
-                                <w:sz w:val="16"/>
-                                <w:szCs w:val="16"/>
-                              </w:rPr>
-                              <w:t>{"</w:t>
-                            </w:r>
-                            <w:proofErr w:type="spellStart"/>
-                            <w:r>
-                              <w:rPr>
-                                <w:rFonts w:ascii="Consolas" w:hAnsi="Consolas"/>
-                                <w:sz w:val="16"/>
-                                <w:szCs w:val="16"/>
-                              </w:rPr>
-                              <w:t>Order_Details.TotalOrderAmount</w:t>
-                            </w:r>
-                            <w:proofErr w:type="spellEnd"/>
-                            <w:r>
-                              <w:rPr>
-                                <w:rFonts w:ascii="Consolas" w:hAnsi="Consolas"/>
-                                <w:sz w:val="16"/>
-                                <w:szCs w:val="16"/>
-                              </w:rPr>
-                              <w:t>", "</w:t>
-                            </w:r>
-                            <w:proofErr w:type="spellStart"/>
-                            <w:r>
-                              <w:rPr>
-                                <w:rFonts w:ascii="Consolas" w:hAnsi="Consolas"/>
-                                <w:sz w:val="16"/>
-                                <w:szCs w:val="16"/>
-                              </w:rPr>
-                              <w:t>TotalOrderAmount</w:t>
-                            </w:r>
-                            <w:proofErr w:type="spellEnd"/>
-                            <w:r>
-                              <w:rPr>
-                                <w:rFonts w:ascii="Consolas" w:hAnsi="Consolas"/>
-                                <w:sz w:val="16"/>
-                                <w:szCs w:val="16"/>
-                              </w:rPr>
-                              <w:t>"}}),</w:t>
+                              <w:t xml:space="preserve">    #"Renamed Columns" = Table.RenameColumns(#"Expanded Order_Details",{{"Order_Details.TotalOrderAmount", "TotalOrderAmount"}}),</w:t>
                             </w:r>
                           </w:p>
                           <w:p>
@@ -6798,61 +3337,7 @@
                                 <w:sz w:val="16"/>
                                 <w:szCs w:val="16"/>
                               </w:rPr>
-                              <w:t xml:space="preserve">    #"Grouped Rows" = </w:t>
-                            </w:r>
-                            <w:proofErr w:type="spellStart"/>
-                            <w:r>
-                              <w:rPr>
-                                <w:rFonts w:ascii="Consolas" w:hAnsi="Consolas"/>
-                                <w:sz w:val="16"/>
-                                <w:szCs w:val="16"/>
-                              </w:rPr>
-                              <w:t>Table.Group</w:t>
-                            </w:r>
-                            <w:proofErr w:type="spellEnd"/>
-                            <w:r>
-                              <w:rPr>
-                                <w:rFonts w:ascii="Consolas" w:hAnsi="Consolas"/>
-                                <w:sz w:val="16"/>
-                                <w:szCs w:val="16"/>
-                              </w:rPr>
-                              <w:t xml:space="preserve">(#"Renamed Columns", {"ProductName"}, {{"Total", each </w:t>
-                            </w:r>
-                            <w:proofErr w:type="spellStart"/>
-                            <w:r>
-                              <w:rPr>
-                                <w:rFonts w:ascii="Consolas" w:hAnsi="Consolas"/>
-                                <w:sz w:val="16"/>
-                                <w:szCs w:val="16"/>
-                              </w:rPr>
-                              <w:t>List.Sum</w:t>
-                            </w:r>
-                            <w:proofErr w:type="spellEnd"/>
-                            <w:r>
-                              <w:rPr>
-                                <w:rFonts w:ascii="Consolas" w:hAnsi="Consolas"/>
-                                <w:sz w:val="16"/>
-                                <w:szCs w:val="16"/>
-                              </w:rPr>
-                              <w:t>([</w:t>
-                            </w:r>
-                            <w:proofErr w:type="spellStart"/>
-                            <w:r>
-                              <w:rPr>
-                                <w:rFonts w:ascii="Consolas" w:hAnsi="Consolas"/>
-                                <w:sz w:val="16"/>
-                                <w:szCs w:val="16"/>
-                              </w:rPr>
-                              <w:t>TotalOrderAmount</w:t>
-                            </w:r>
-                            <w:proofErr w:type="spellEnd"/>
-                            <w:r>
-                              <w:rPr>
-                                <w:rFonts w:ascii="Consolas" w:hAnsi="Consolas"/>
-                                <w:sz w:val="16"/>
-                                <w:szCs w:val="16"/>
-                              </w:rPr>
-                              <w:t>]), type nullable number}})</w:t>
+                              <w:t xml:space="preserve">    #"Grouped Rows" = Table.Group(#"Renamed Columns", {"ProductName"}, {{"Total", each List.Sum([TotalOrderAmount]), type nullable number}})</w:t>
                             </w:r>
                           </w:p>
                           <w:p>
@@ -6964,53 +3449,7 @@
                           <w:sz w:val="16"/>
                           <w:szCs w:val="16"/>
                         </w:rPr>
-                        <w:t xml:space="preserve">    </w:t>
-                      </w:r>
-                      <w:proofErr w:type="spellStart"/>
-                      <w:r>
-                        <w:rPr>
-                          <w:rFonts w:ascii="Consolas" w:hAnsi="Consolas"/>
-                          <w:sz w:val="16"/>
-                          <w:szCs w:val="16"/>
-                        </w:rPr>
-                        <w:t>Products_Sheet</w:t>
-                      </w:r>
-                      <w:proofErr w:type="spellEnd"/>
-                      <w:r>
-                        <w:rPr>
-                          <w:rFonts w:ascii="Consolas" w:hAnsi="Consolas"/>
-                          <w:sz w:val="16"/>
-                          <w:szCs w:val="16"/>
-                        </w:rPr>
-                        <w:t xml:space="preserve"> = Source{[Item="</w:t>
-                      </w:r>
-                      <w:proofErr w:type="spellStart"/>
-                      <w:r>
-                        <w:rPr>
-                          <w:rFonts w:ascii="Consolas" w:hAnsi="Consolas"/>
-                          <w:sz w:val="16"/>
-                          <w:szCs w:val="16"/>
-                        </w:rPr>
-                        <w:t>Products</w:t>
-                      </w:r>
-                      <w:proofErr w:type="gramStart"/>
-                      <w:r>
-                        <w:rPr>
-                          <w:rFonts w:ascii="Consolas" w:hAnsi="Consolas"/>
-                          <w:sz w:val="16"/>
-                          <w:szCs w:val="16"/>
-                        </w:rPr>
-                        <w:t>",Kind</w:t>
-                      </w:r>
-                      <w:proofErr w:type="spellEnd"/>
-                      <w:proofErr w:type="gramEnd"/>
-                      <w:r>
-                        <w:rPr>
-                          <w:rFonts w:ascii="Consolas" w:hAnsi="Consolas"/>
-                          <w:sz w:val="16"/>
-                          <w:szCs w:val="16"/>
-                        </w:rPr>
-                        <w:t>="Sheet"]}[Data],</w:t>
+                        <w:t xml:space="preserve">    Products_Sheet = Source{[Item="Products",Kind="Sheet"]}[Data],</w:t>
                       </w:r>
                     </w:p>
                     <w:p>
@@ -7028,43 +3467,7 @@
                           <w:sz w:val="16"/>
                           <w:szCs w:val="16"/>
                         </w:rPr>
-                        <w:t xml:space="preserve">    #"Promoted Headers" = </w:t>
-                      </w:r>
-                      <w:proofErr w:type="spellStart"/>
-                      <w:r>
-                        <w:rPr>
-                          <w:rFonts w:ascii="Consolas" w:hAnsi="Consolas"/>
-                          <w:sz w:val="16"/>
-                          <w:szCs w:val="16"/>
-                        </w:rPr>
-                        <w:t>Table.PromoteHeaders</w:t>
-                      </w:r>
-                      <w:proofErr w:type="spellEnd"/>
-                      <w:r>
-                        <w:rPr>
-                          <w:rFonts w:ascii="Consolas" w:hAnsi="Consolas"/>
-                          <w:sz w:val="16"/>
-                          <w:szCs w:val="16"/>
-                        </w:rPr>
-                        <w:t>(</w:t>
-                      </w:r>
-                      <w:proofErr w:type="spellStart"/>
-                      <w:r>
-                        <w:rPr>
-                          <w:rFonts w:ascii="Consolas" w:hAnsi="Consolas"/>
-                          <w:sz w:val="16"/>
-                          <w:szCs w:val="16"/>
-                        </w:rPr>
-                        <w:t>Products_Sheet</w:t>
-                      </w:r>
-                      <w:proofErr w:type="spellEnd"/>
-                      <w:r>
-                        <w:rPr>
-                          <w:rFonts w:ascii="Consolas" w:hAnsi="Consolas"/>
-                          <w:sz w:val="16"/>
-                          <w:szCs w:val="16"/>
-                        </w:rPr>
-                        <w:t>, [PromoteAllScalars=true]),</w:t>
+                        <w:t xml:space="preserve">    #"Promoted Headers" = Table.PromoteHeaders(Products_Sheet, [PromoteAllScalars=true]),</w:t>
                       </w:r>
                     </w:p>
                     <w:p>
@@ -7082,187 +3485,7 @@
                           <w:sz w:val="16"/>
                           <w:szCs w:val="16"/>
                         </w:rPr>
-                        <w:t xml:space="preserve">    #"Changed Type" = </w:t>
-                      </w:r>
-                      <w:proofErr w:type="spellStart"/>
-                      <w:r>
-                        <w:rPr>
-                          <w:rFonts w:ascii="Consolas" w:hAnsi="Consolas"/>
-                          <w:sz w:val="16"/>
-                          <w:szCs w:val="16"/>
-                        </w:rPr>
-                        <w:t>Table.TransformColumnTypes</w:t>
-                      </w:r>
-                      <w:proofErr w:type="spellEnd"/>
-                      <w:r>
-                        <w:rPr>
-                          <w:rFonts w:ascii="Consolas" w:hAnsi="Consolas"/>
-                          <w:sz w:val="16"/>
-                          <w:szCs w:val="16"/>
-                        </w:rPr>
-                        <w:t>(#"Promoted Headers</w:t>
-                      </w:r>
-                      <w:proofErr w:type="gramStart"/>
-                      <w:r>
-                        <w:rPr>
-                          <w:rFonts w:ascii="Consolas" w:hAnsi="Consolas"/>
-                          <w:sz w:val="16"/>
-                          <w:szCs w:val="16"/>
-                        </w:rPr>
-                        <w:t>",{</w:t>
-                      </w:r>
-                      <w:proofErr w:type="gramEnd"/>
-                      <w:r>
-                        <w:rPr>
-                          <w:rFonts w:ascii="Consolas" w:hAnsi="Consolas"/>
-                          <w:sz w:val="16"/>
-                          <w:szCs w:val="16"/>
-                        </w:rPr>
-                        <w:t>{"</w:t>
-                      </w:r>
-                      <w:proofErr w:type="spellStart"/>
-                      <w:r>
-                        <w:rPr>
-                          <w:rFonts w:ascii="Consolas" w:hAnsi="Consolas"/>
-                          <w:sz w:val="16"/>
-                          <w:szCs w:val="16"/>
-                        </w:rPr>
-                        <w:t>ProductID</w:t>
-                      </w:r>
-                      <w:proofErr w:type="spellEnd"/>
-                      <w:r>
-                        <w:rPr>
-                          <w:rFonts w:ascii="Consolas" w:hAnsi="Consolas"/>
-                          <w:sz w:val="16"/>
-                          <w:szCs w:val="16"/>
-                        </w:rPr>
-                        <w:t>", Int64.Type}, {"ProductName", type text}, {"</w:t>
-                      </w:r>
-                      <w:proofErr w:type="spellStart"/>
-                      <w:r>
-                        <w:rPr>
-                          <w:rFonts w:ascii="Consolas" w:hAnsi="Consolas"/>
-                          <w:sz w:val="16"/>
-                          <w:szCs w:val="16"/>
-                        </w:rPr>
-                        <w:t>SupplierID</w:t>
-                      </w:r>
-                      <w:proofErr w:type="spellEnd"/>
-                      <w:r>
-                        <w:rPr>
-                          <w:rFonts w:ascii="Consolas" w:hAnsi="Consolas"/>
-                          <w:sz w:val="16"/>
-                          <w:szCs w:val="16"/>
-                        </w:rPr>
-                        <w:t>", Int64.Type}, {"</w:t>
-                      </w:r>
-                      <w:proofErr w:type="spellStart"/>
-                      <w:r>
-                        <w:rPr>
-                          <w:rFonts w:ascii="Consolas" w:hAnsi="Consolas"/>
-                          <w:sz w:val="16"/>
-                          <w:szCs w:val="16"/>
-                        </w:rPr>
-                        <w:t>CategoryID</w:t>
-                      </w:r>
-                      <w:proofErr w:type="spellEnd"/>
-                      <w:r>
-                        <w:rPr>
-                          <w:rFonts w:ascii="Consolas" w:hAnsi="Consolas"/>
-                          <w:sz w:val="16"/>
-                          <w:szCs w:val="16"/>
-                        </w:rPr>
-                        <w:t>", Int64.Type}, {"</w:t>
-                      </w:r>
-                      <w:proofErr w:type="spellStart"/>
-                      <w:r>
-                        <w:rPr>
-                          <w:rFonts w:ascii="Consolas" w:hAnsi="Consolas"/>
-                          <w:sz w:val="16"/>
-                          <w:szCs w:val="16"/>
-                        </w:rPr>
-                        <w:t>QuantityPerUnit</w:t>
-                      </w:r>
-                      <w:proofErr w:type="spellEnd"/>
-                      <w:r>
-                        <w:rPr>
-                          <w:rFonts w:ascii="Consolas" w:hAnsi="Consolas"/>
-                          <w:sz w:val="16"/>
-                          <w:szCs w:val="16"/>
-                        </w:rPr>
-                        <w:t>", type text}, {"</w:t>
-                      </w:r>
-                      <w:proofErr w:type="spellStart"/>
-                      <w:r>
-                        <w:rPr>
-                          <w:rFonts w:ascii="Consolas" w:hAnsi="Consolas"/>
-                          <w:sz w:val="16"/>
-                          <w:szCs w:val="16"/>
-                        </w:rPr>
-                        <w:t>UnitPrice</w:t>
-                      </w:r>
-                      <w:proofErr w:type="spellEnd"/>
-                      <w:r>
-                        <w:rPr>
-                          <w:rFonts w:ascii="Consolas" w:hAnsi="Consolas"/>
-                          <w:sz w:val="16"/>
-                          <w:szCs w:val="16"/>
-                        </w:rPr>
-                        <w:t>", type number}, {"</w:t>
-                      </w:r>
-                      <w:proofErr w:type="spellStart"/>
-                      <w:r>
-                        <w:rPr>
-                          <w:rFonts w:ascii="Consolas" w:hAnsi="Consolas"/>
-                          <w:sz w:val="16"/>
-                          <w:szCs w:val="16"/>
-                        </w:rPr>
-                        <w:t>UnitsInStock</w:t>
-                      </w:r>
-                      <w:proofErr w:type="spellEnd"/>
-                      <w:r>
-                        <w:rPr>
-                          <w:rFonts w:ascii="Consolas" w:hAnsi="Consolas"/>
-                          <w:sz w:val="16"/>
-                          <w:szCs w:val="16"/>
-                        </w:rPr>
-                        <w:t>", Int64.Type}, {"</w:t>
-                      </w:r>
-                      <w:proofErr w:type="spellStart"/>
-                      <w:r>
-                        <w:rPr>
-                          <w:rFonts w:ascii="Consolas" w:hAnsi="Consolas"/>
-                          <w:sz w:val="16"/>
-                          <w:szCs w:val="16"/>
-                        </w:rPr>
-                        <w:t>UnitsOnOrder</w:t>
-                      </w:r>
-                      <w:proofErr w:type="spellEnd"/>
-                      <w:r>
-                        <w:rPr>
-                          <w:rFonts w:ascii="Consolas" w:hAnsi="Consolas"/>
-                          <w:sz w:val="16"/>
-                          <w:szCs w:val="16"/>
-                        </w:rPr>
-                        <w:t>", Int64.Type}, {"</w:t>
-                      </w:r>
-                      <w:proofErr w:type="spellStart"/>
-                      <w:r>
-                        <w:rPr>
-                          <w:rFonts w:ascii="Consolas" w:hAnsi="Consolas"/>
-                          <w:sz w:val="16"/>
-                          <w:szCs w:val="16"/>
-                        </w:rPr>
-                        <w:t>ReorderLevel</w:t>
-                      </w:r>
-                      <w:proofErr w:type="spellEnd"/>
-                      <w:r>
-                        <w:rPr>
-                          <w:rFonts w:ascii="Consolas" w:hAnsi="Consolas"/>
-                          <w:sz w:val="16"/>
-                          <w:szCs w:val="16"/>
-                        </w:rPr>
-                        <w:t>", Int64.Type}, {"Discontinued", type logical}}),</w:t>
+                        <w:t xml:space="preserve">    #"Changed Type" = Table.TransformColumnTypes(#"Promoted Headers",{{"ProductID", Int64.Type}, {"ProductName", type text}, {"SupplierID", Int64.Type}, {"CategoryID", Int64.Type}, {"QuantityPerUnit", type text}, {"UnitPrice", type number}, {"UnitsInStock", Int64.Type}, {"UnitsOnOrder", Int64.Type}, {"ReorderLevel", Int64.Type}, {"Discontinued", type logical}}),</w:t>
                       </w:r>
                     </w:p>
                     <w:p>
@@ -7280,61 +3503,7 @@
                           <w:sz w:val="16"/>
                           <w:szCs w:val="16"/>
                         </w:rPr>
-                        <w:t xml:space="preserve">    #"Removed Other Columns" = </w:t>
-                      </w:r>
-                      <w:proofErr w:type="spellStart"/>
-                      <w:r>
-                        <w:rPr>
-                          <w:rFonts w:ascii="Consolas" w:hAnsi="Consolas"/>
-                          <w:sz w:val="16"/>
-                          <w:szCs w:val="16"/>
-                        </w:rPr>
-                        <w:t>Table.SelectColumns</w:t>
-                      </w:r>
-                      <w:proofErr w:type="spellEnd"/>
-                      <w:r>
-                        <w:rPr>
-                          <w:rFonts w:ascii="Consolas" w:hAnsi="Consolas"/>
-                          <w:sz w:val="16"/>
-                          <w:szCs w:val="16"/>
-                        </w:rPr>
-                        <w:t>(#"Changed Type</w:t>
-                      </w:r>
-                      <w:proofErr w:type="gramStart"/>
-                      <w:r>
-                        <w:rPr>
-                          <w:rFonts w:ascii="Consolas" w:hAnsi="Consolas"/>
-                          <w:sz w:val="16"/>
-                          <w:szCs w:val="16"/>
-                        </w:rPr>
-                        <w:t>",{</w:t>
-                      </w:r>
-                      <w:proofErr w:type="gramEnd"/>
-                      <w:r>
-                        <w:rPr>
-                          <w:rFonts w:ascii="Consolas" w:hAnsi="Consolas"/>
-                          <w:sz w:val="16"/>
-                          <w:szCs w:val="16"/>
-                        </w:rPr>
-                        <w:t>"ProductName", "</w:t>
-                      </w:r>
-                      <w:proofErr w:type="spellStart"/>
-                      <w:r>
-                        <w:rPr>
-                          <w:rFonts w:ascii="Consolas" w:hAnsi="Consolas"/>
-                          <w:sz w:val="16"/>
-                          <w:szCs w:val="16"/>
-                        </w:rPr>
-                        <w:t>ProductID</w:t>
-                      </w:r>
-                      <w:proofErr w:type="spellEnd"/>
-                      <w:r>
-                        <w:rPr>
-                          <w:rFonts w:ascii="Consolas" w:hAnsi="Consolas"/>
-                          <w:sz w:val="16"/>
-                          <w:szCs w:val="16"/>
-                        </w:rPr>
-                        <w:t>"}),</w:t>
+                        <w:t xml:space="preserve">    #"Removed Other Columns" = Table.SelectColumns(#"Changed Type",{"ProductName", "ProductID"}),</w:t>
                       </w:r>
                     </w:p>
                     <w:p>
@@ -7352,61 +3521,7 @@
                           <w:sz w:val="16"/>
                           <w:szCs w:val="16"/>
                         </w:rPr>
-                        <w:t xml:space="preserve">    #"Reordered Columns" = </w:t>
-                      </w:r>
-                      <w:proofErr w:type="spellStart"/>
-                      <w:r>
-                        <w:rPr>
-                          <w:rFonts w:ascii="Consolas" w:hAnsi="Consolas"/>
-                          <w:sz w:val="16"/>
-                          <w:szCs w:val="16"/>
-                        </w:rPr>
-                        <w:t>Table.ReorderColumns</w:t>
-                      </w:r>
-                      <w:proofErr w:type="spellEnd"/>
-                      <w:r>
-                        <w:rPr>
-                          <w:rFonts w:ascii="Consolas" w:hAnsi="Consolas"/>
-                          <w:sz w:val="16"/>
-                          <w:szCs w:val="16"/>
-                        </w:rPr>
-                        <w:t>(#"Removed Other Columns</w:t>
-                      </w:r>
-                      <w:proofErr w:type="gramStart"/>
-                      <w:r>
-                        <w:rPr>
-                          <w:rFonts w:ascii="Consolas" w:hAnsi="Consolas"/>
-                          <w:sz w:val="16"/>
-                          <w:szCs w:val="16"/>
-                        </w:rPr>
-                        <w:t>",{</w:t>
-                      </w:r>
-                      <w:proofErr w:type="gramEnd"/>
-                      <w:r>
-                        <w:rPr>
-                          <w:rFonts w:ascii="Consolas" w:hAnsi="Consolas"/>
-                          <w:sz w:val="16"/>
-                          <w:szCs w:val="16"/>
-                        </w:rPr>
-                        <w:t>"</w:t>
-                      </w:r>
-                      <w:proofErr w:type="spellStart"/>
-                      <w:r>
-                        <w:rPr>
-                          <w:rFonts w:ascii="Consolas" w:hAnsi="Consolas"/>
-                          <w:sz w:val="16"/>
-                          <w:szCs w:val="16"/>
-                        </w:rPr>
-                        <w:t>ProductID</w:t>
-                      </w:r>
-                      <w:proofErr w:type="spellEnd"/>
-                      <w:r>
-                        <w:rPr>
-                          <w:rFonts w:ascii="Consolas" w:hAnsi="Consolas"/>
-                          <w:sz w:val="16"/>
-                          <w:szCs w:val="16"/>
-                        </w:rPr>
-                        <w:t>", "ProductName"}),</w:t>
+                        <w:t xml:space="preserve">    #"Reordered Columns" = Table.ReorderColumns(#"Removed Other Columns",{"ProductID", "ProductName"}),</w:t>
                       </w:r>
                     </w:p>
                     <w:p>
@@ -7424,61 +3539,7 @@
                           <w:sz w:val="16"/>
                           <w:szCs w:val="16"/>
                         </w:rPr>
-                        <w:t xml:space="preserve">    #"Uppercased Text" = </w:t>
-                      </w:r>
-                      <w:proofErr w:type="spellStart"/>
-                      <w:r>
-                        <w:rPr>
-                          <w:rFonts w:ascii="Consolas" w:hAnsi="Consolas"/>
-                          <w:sz w:val="16"/>
-                          <w:szCs w:val="16"/>
-                        </w:rPr>
-                        <w:t>Table.TransformColumns</w:t>
-                      </w:r>
-                      <w:proofErr w:type="spellEnd"/>
-                      <w:r>
-                        <w:rPr>
-                          <w:rFonts w:ascii="Consolas" w:hAnsi="Consolas"/>
-                          <w:sz w:val="16"/>
-                          <w:szCs w:val="16"/>
-                        </w:rPr>
-                        <w:t>(#"Reordered Columns</w:t>
-                      </w:r>
-                      <w:proofErr w:type="gramStart"/>
-                      <w:r>
-                        <w:rPr>
-                          <w:rFonts w:ascii="Consolas" w:hAnsi="Consolas"/>
-                          <w:sz w:val="16"/>
-                          <w:szCs w:val="16"/>
-                        </w:rPr>
-                        <w:t>",{</w:t>
-                      </w:r>
-                      <w:proofErr w:type="gramEnd"/>
-                      <w:r>
-                        <w:rPr>
-                          <w:rFonts w:ascii="Consolas" w:hAnsi="Consolas"/>
-                          <w:sz w:val="16"/>
-                          <w:szCs w:val="16"/>
-                        </w:rPr>
-                        <w:t xml:space="preserve">{"ProductName", </w:t>
-                      </w:r>
-                      <w:proofErr w:type="spellStart"/>
-                      <w:r>
-                        <w:rPr>
-                          <w:rFonts w:ascii="Consolas" w:hAnsi="Consolas"/>
-                          <w:sz w:val="16"/>
-                          <w:szCs w:val="16"/>
-                        </w:rPr>
-                        <w:t>Text.Upper</w:t>
-                      </w:r>
-                      <w:proofErr w:type="spellEnd"/>
-                      <w:r>
-                        <w:rPr>
-                          <w:rFonts w:ascii="Consolas" w:hAnsi="Consolas"/>
-                          <w:sz w:val="16"/>
-                          <w:szCs w:val="16"/>
-                        </w:rPr>
-                        <w:t>, type text}}),</w:t>
+                        <w:t xml:space="preserve">    #"Uppercased Text" = Table.TransformColumns(#"Reordered Columns",{{"ProductName", Text.Upper, type text}}),</w:t>
                       </w:r>
                     </w:p>
                     <w:p>
@@ -7496,115 +3557,7 @@
                           <w:sz w:val="16"/>
                           <w:szCs w:val="16"/>
                         </w:rPr>
-                        <w:t xml:space="preserve">    #"Merged Queries" = </w:t>
-                      </w:r>
-                      <w:proofErr w:type="spellStart"/>
-                      <w:r>
-                        <w:rPr>
-                          <w:rFonts w:ascii="Consolas" w:hAnsi="Consolas"/>
-                          <w:sz w:val="16"/>
-                          <w:szCs w:val="16"/>
-                        </w:rPr>
-                        <w:t>Table.NestedJoin</w:t>
-                      </w:r>
-                      <w:proofErr w:type="spellEnd"/>
-                      <w:r>
-                        <w:rPr>
-                          <w:rFonts w:ascii="Consolas" w:hAnsi="Consolas"/>
-                          <w:sz w:val="16"/>
-                          <w:szCs w:val="16"/>
-                        </w:rPr>
-                        <w:t>(#"Uppercased Text", {"</w:t>
-                      </w:r>
-                      <w:proofErr w:type="spellStart"/>
-                      <w:r>
-                        <w:rPr>
-                          <w:rFonts w:ascii="Consolas" w:hAnsi="Consolas"/>
-                          <w:sz w:val="16"/>
-                          <w:szCs w:val="16"/>
-                        </w:rPr>
-                        <w:t>ProductID</w:t>
-                      </w:r>
-                      <w:proofErr w:type="spellEnd"/>
-                      <w:r>
-                        <w:rPr>
-                          <w:rFonts w:ascii="Consolas" w:hAnsi="Consolas"/>
-                          <w:sz w:val="16"/>
-                          <w:szCs w:val="16"/>
-                        </w:rPr>
-                        <w:t xml:space="preserve">"}, </w:t>
-                      </w:r>
-                      <w:proofErr w:type="spellStart"/>
-                      <w:r>
-                        <w:rPr>
-                          <w:rFonts w:ascii="Consolas" w:hAnsi="Consolas"/>
-                          <w:sz w:val="16"/>
-                          <w:szCs w:val="16"/>
-                        </w:rPr>
-                        <w:t>Order_Details</w:t>
-                      </w:r>
-                      <w:proofErr w:type="spellEnd"/>
-                      <w:r>
-                        <w:rPr>
-                          <w:rFonts w:ascii="Consolas" w:hAnsi="Consolas"/>
-                          <w:sz w:val="16"/>
-                          <w:szCs w:val="16"/>
-                        </w:rPr>
-                        <w:t>, {"</w:t>
-                      </w:r>
-                      <w:proofErr w:type="spellStart"/>
-                      <w:r>
-                        <w:rPr>
-                          <w:rFonts w:ascii="Consolas" w:hAnsi="Consolas"/>
-                          <w:sz w:val="16"/>
-                          <w:szCs w:val="16"/>
-                        </w:rPr>
-                        <w:t>ProductID</w:t>
-                      </w:r>
-                      <w:proofErr w:type="spellEnd"/>
-                      <w:r>
-                        <w:rPr>
-                          <w:rFonts w:ascii="Consolas" w:hAnsi="Consolas"/>
-                          <w:sz w:val="16"/>
-                          <w:szCs w:val="16"/>
-                        </w:rPr>
-                        <w:t>"}, "</w:t>
-                      </w:r>
-                      <w:proofErr w:type="spellStart"/>
-                      <w:r>
-                        <w:rPr>
-                          <w:rFonts w:ascii="Consolas" w:hAnsi="Consolas"/>
-                          <w:sz w:val="16"/>
-                          <w:szCs w:val="16"/>
-                        </w:rPr>
-                        <w:t>Order_Details</w:t>
-                      </w:r>
-                      <w:proofErr w:type="spellEnd"/>
-                      <w:r>
-                        <w:rPr>
-                          <w:rFonts w:ascii="Consolas" w:hAnsi="Consolas"/>
-                          <w:sz w:val="16"/>
-                          <w:szCs w:val="16"/>
-                        </w:rPr>
-                        <w:t xml:space="preserve">", </w:t>
-                      </w:r>
-                      <w:proofErr w:type="spellStart"/>
-                      <w:r>
-                        <w:rPr>
-                          <w:rFonts w:ascii="Consolas" w:hAnsi="Consolas"/>
-                          <w:sz w:val="16"/>
-                          <w:szCs w:val="16"/>
-                        </w:rPr>
-                        <w:t>JoinKind.Inner</w:t>
-                      </w:r>
-                      <w:proofErr w:type="spellEnd"/>
-                      <w:r>
-                        <w:rPr>
-                          <w:rFonts w:ascii="Consolas" w:hAnsi="Consolas"/>
-                          <w:sz w:val="16"/>
-                          <w:szCs w:val="16"/>
-                        </w:rPr>
-                        <w:t>),</w:t>
+                        <w:t xml:space="preserve">    #"Merged Queries" = Table.NestedJoin(#"Uppercased Text", {"ProductID"}, Order_Details, {"ProductID"}, "Order_Details", JoinKind.Inner),</w:t>
                       </w:r>
                     </w:p>
                     <w:p>
@@ -7622,97 +3575,7 @@
                           <w:sz w:val="16"/>
                           <w:szCs w:val="16"/>
                         </w:rPr>
-                        <w:t xml:space="preserve">    #"Expanded </w:t>
-                      </w:r>
-                      <w:proofErr w:type="spellStart"/>
-                      <w:r>
-                        <w:rPr>
-                          <w:rFonts w:ascii="Consolas" w:hAnsi="Consolas"/>
-                          <w:sz w:val="16"/>
-                          <w:szCs w:val="16"/>
-                        </w:rPr>
-                        <w:t>Order_Details</w:t>
-                      </w:r>
-                      <w:proofErr w:type="spellEnd"/>
-                      <w:r>
-                        <w:rPr>
-                          <w:rFonts w:ascii="Consolas" w:hAnsi="Consolas"/>
-                          <w:sz w:val="16"/>
-                          <w:szCs w:val="16"/>
-                        </w:rPr>
-                        <w:t xml:space="preserve">" = </w:t>
-                      </w:r>
-                      <w:proofErr w:type="spellStart"/>
-                      <w:r>
-                        <w:rPr>
-                          <w:rFonts w:ascii="Consolas" w:hAnsi="Consolas"/>
-                          <w:sz w:val="16"/>
-                          <w:szCs w:val="16"/>
-                        </w:rPr>
-                        <w:t>Table.ExpandTableColumn</w:t>
-                      </w:r>
-                      <w:proofErr w:type="spellEnd"/>
-                      <w:r>
-                        <w:rPr>
-                          <w:rFonts w:ascii="Consolas" w:hAnsi="Consolas"/>
-                          <w:sz w:val="16"/>
-                          <w:szCs w:val="16"/>
-                        </w:rPr>
-                        <w:t>(#"Merged Queries", "</w:t>
-                      </w:r>
-                      <w:proofErr w:type="spellStart"/>
-                      <w:r>
-                        <w:rPr>
-                          <w:rFonts w:ascii="Consolas" w:hAnsi="Consolas"/>
-                          <w:sz w:val="16"/>
-                          <w:szCs w:val="16"/>
-                        </w:rPr>
-                        <w:t>Order_Details</w:t>
-                      </w:r>
-                      <w:proofErr w:type="spellEnd"/>
-                      <w:r>
-                        <w:rPr>
-                          <w:rFonts w:ascii="Consolas" w:hAnsi="Consolas"/>
-                          <w:sz w:val="16"/>
-                          <w:szCs w:val="16"/>
-                        </w:rPr>
-                        <w:t>", {"</w:t>
-                      </w:r>
-                      <w:proofErr w:type="spellStart"/>
-                      <w:r>
-                        <w:rPr>
-                          <w:rFonts w:ascii="Consolas" w:hAnsi="Consolas"/>
-                          <w:sz w:val="16"/>
-                          <w:szCs w:val="16"/>
-                        </w:rPr>
-                        <w:t>TotalOrderAmount</w:t>
-                      </w:r>
-                      <w:proofErr w:type="spellEnd"/>
-                      <w:r>
-                        <w:rPr>
-                          <w:rFonts w:ascii="Consolas" w:hAnsi="Consolas"/>
-                          <w:sz w:val="16"/>
-                          <w:szCs w:val="16"/>
-                        </w:rPr>
-                        <w:t>"}, {"</w:t>
-                      </w:r>
-                      <w:proofErr w:type="spellStart"/>
-                      <w:r>
-                        <w:rPr>
-                          <w:rFonts w:ascii="Consolas" w:hAnsi="Consolas"/>
-                          <w:sz w:val="16"/>
-                          <w:szCs w:val="16"/>
-                        </w:rPr>
-                        <w:t>Order_Details.TotalOrderAmount</w:t>
-                      </w:r>
-                      <w:proofErr w:type="spellEnd"/>
-                      <w:r>
-                        <w:rPr>
-                          <w:rFonts w:ascii="Consolas" w:hAnsi="Consolas"/>
-                          <w:sz w:val="16"/>
-                          <w:szCs w:val="16"/>
-                        </w:rPr>
-                        <w:t>"}),</w:t>
+                        <w:t xml:space="preserve">    #"Expanded Order_Details" = Table.ExpandTableColumn(#"Merged Queries", "Order_Details", {"TotalOrderAmount"}, {"Order_Details.TotalOrderAmount"}),</w:t>
                       </w:r>
                     </w:p>
                     <w:p>
@@ -7730,89 +3593,7 @@
                           <w:sz w:val="16"/>
                           <w:szCs w:val="16"/>
                         </w:rPr>
-                        <w:t xml:space="preserve">    #"Renamed Columns" = </w:t>
-                      </w:r>
-                      <w:proofErr w:type="spellStart"/>
-                      <w:r>
-                        <w:rPr>
-                          <w:rFonts w:ascii="Consolas" w:hAnsi="Consolas"/>
-                          <w:sz w:val="16"/>
-                          <w:szCs w:val="16"/>
-                        </w:rPr>
-                        <w:t>Table.RenameColumns</w:t>
-                      </w:r>
-                      <w:proofErr w:type="spellEnd"/>
-                      <w:r>
-                        <w:rPr>
-                          <w:rFonts w:ascii="Consolas" w:hAnsi="Consolas"/>
-                          <w:sz w:val="16"/>
-                          <w:szCs w:val="16"/>
-                        </w:rPr>
-                        <w:t xml:space="preserve">(#"Expanded </w:t>
-                      </w:r>
-                      <w:proofErr w:type="spellStart"/>
-                      <w:r>
-                        <w:rPr>
-                          <w:rFonts w:ascii="Consolas" w:hAnsi="Consolas"/>
-                          <w:sz w:val="16"/>
-                          <w:szCs w:val="16"/>
-                        </w:rPr>
-                        <w:t>Order_Details</w:t>
-                      </w:r>
-                      <w:proofErr w:type="spellEnd"/>
-                      <w:proofErr w:type="gramStart"/>
-                      <w:r>
-                        <w:rPr>
-                          <w:rFonts w:ascii="Consolas" w:hAnsi="Consolas"/>
-                          <w:sz w:val="16"/>
-                          <w:szCs w:val="16"/>
-                        </w:rPr>
-                        <w:t>",{</w:t>
-                      </w:r>
-                      <w:proofErr w:type="gramEnd"/>
-                      <w:r>
-                        <w:rPr>
-                          <w:rFonts w:ascii="Consolas" w:hAnsi="Consolas"/>
-                          <w:sz w:val="16"/>
-                          <w:szCs w:val="16"/>
-                        </w:rPr>
-                        <w:t>{"</w:t>
-                      </w:r>
-                      <w:proofErr w:type="spellStart"/>
-                      <w:r>
-                        <w:rPr>
-                          <w:rFonts w:ascii="Consolas" w:hAnsi="Consolas"/>
-                          <w:sz w:val="16"/>
-                          <w:szCs w:val="16"/>
-                        </w:rPr>
-                        <w:t>Order_Details.TotalOrderAmount</w:t>
-                      </w:r>
-                      <w:proofErr w:type="spellEnd"/>
-                      <w:r>
-                        <w:rPr>
-                          <w:rFonts w:ascii="Consolas" w:hAnsi="Consolas"/>
-                          <w:sz w:val="16"/>
-                          <w:szCs w:val="16"/>
-                        </w:rPr>
-                        <w:t>", "</w:t>
-                      </w:r>
-                      <w:proofErr w:type="spellStart"/>
-                      <w:r>
-                        <w:rPr>
-                          <w:rFonts w:ascii="Consolas" w:hAnsi="Consolas"/>
-                          <w:sz w:val="16"/>
-                          <w:szCs w:val="16"/>
-                        </w:rPr>
-                        <w:t>TotalOrderAmount</w:t>
-                      </w:r>
-                      <w:proofErr w:type="spellEnd"/>
-                      <w:r>
-                        <w:rPr>
-                          <w:rFonts w:ascii="Consolas" w:hAnsi="Consolas"/>
-                          <w:sz w:val="16"/>
-                          <w:szCs w:val="16"/>
-                        </w:rPr>
-                        <w:t>"}}),</w:t>
+                        <w:t xml:space="preserve">    #"Renamed Columns" = Table.RenameColumns(#"Expanded Order_Details",{{"Order_Details.TotalOrderAmount", "TotalOrderAmount"}}),</w:t>
                       </w:r>
                     </w:p>
                     <w:p>
@@ -7830,61 +3611,7 @@
                           <w:sz w:val="16"/>
                           <w:szCs w:val="16"/>
                         </w:rPr>
-                        <w:t xml:space="preserve">    #"Grouped Rows" = </w:t>
-                      </w:r>
-                      <w:proofErr w:type="spellStart"/>
-                      <w:r>
-                        <w:rPr>
-                          <w:rFonts w:ascii="Consolas" w:hAnsi="Consolas"/>
-                          <w:sz w:val="16"/>
-                          <w:szCs w:val="16"/>
-                        </w:rPr>
-                        <w:t>Table.Group</w:t>
-                      </w:r>
-                      <w:proofErr w:type="spellEnd"/>
-                      <w:r>
-                        <w:rPr>
-                          <w:rFonts w:ascii="Consolas" w:hAnsi="Consolas"/>
-                          <w:sz w:val="16"/>
-                          <w:szCs w:val="16"/>
-                        </w:rPr>
-                        <w:t xml:space="preserve">(#"Renamed Columns", {"ProductName"}, {{"Total", each </w:t>
-                      </w:r>
-                      <w:proofErr w:type="spellStart"/>
-                      <w:r>
-                        <w:rPr>
-                          <w:rFonts w:ascii="Consolas" w:hAnsi="Consolas"/>
-                          <w:sz w:val="16"/>
-                          <w:szCs w:val="16"/>
-                        </w:rPr>
-                        <w:t>List.Sum</w:t>
-                      </w:r>
-                      <w:proofErr w:type="spellEnd"/>
-                      <w:r>
-                        <w:rPr>
-                          <w:rFonts w:ascii="Consolas" w:hAnsi="Consolas"/>
-                          <w:sz w:val="16"/>
-                          <w:szCs w:val="16"/>
-                        </w:rPr>
-                        <w:t>([</w:t>
-                      </w:r>
-                      <w:proofErr w:type="spellStart"/>
-                      <w:r>
-                        <w:rPr>
-                          <w:rFonts w:ascii="Consolas" w:hAnsi="Consolas"/>
-                          <w:sz w:val="16"/>
-                          <w:szCs w:val="16"/>
-                        </w:rPr>
-                        <w:t>TotalOrderAmount</w:t>
-                      </w:r>
-                      <w:proofErr w:type="spellEnd"/>
-                      <w:r>
-                        <w:rPr>
-                          <w:rFonts w:ascii="Consolas" w:hAnsi="Consolas"/>
-                          <w:sz w:val="16"/>
-                          <w:szCs w:val="16"/>
-                        </w:rPr>
-                        <w:t>]), type nullable number}})</w:t>
+                        <w:t xml:space="preserve">    #"Grouped Rows" = Table.Group(#"Renamed Columns", {"ProductName"}, {{"Total", each List.Sum([TotalOrderAmount]), type nullable number}})</w:t>
                       </w:r>
                     </w:p>
                     <w:p>
@@ -8133,11 +3860,29 @@
     </w:p>
     <w:p>
       <w:pPr>
+        <w:pStyle w:val="Heading3"/>
+        <w:numPr>
+          <w:ilvl w:val="0"/>
+          <w:numId w:val="19"/>
+        </w:numPr>
+        <w:rPr>
+          <w:rFonts w:ascii="Aptos" w:hAnsi="Aptos"/>
+        </w:rPr>
+      </w:pPr>
+      <w:r>
+        <w:rPr>
+          <w:rFonts w:ascii="Aptos" w:hAnsi="Aptos"/>
+        </w:rPr>
+        <w:t>Using Built-in Function:</w:t>
+      </w:r>
+    </w:p>
+    <w:p>
+      <w:pPr>
         <w:ind w:left="1080"/>
-        <w:rPr>
-          <w:rFonts w:ascii="Aptos" w:hAnsi="Aptos"/>
-        </w:rPr>
-      </w:pPr>
+      </w:pPr>
+      <w:r>
+        <w:t>Learnt about built in functions</w:t>
+      </w:r>
     </w:p>
     <w:sectPr>
       <w:pgSz w:w="12240" w:h="15840"/>

</xml_diff>

<commit_message>
Exam completed for 1st course
Signed-off-by: developersview <pcslg1998@gmail.com>
</commit_message>
<xml_diff>
--- a/Career-Essentials-in-Data-Analysis-by-Microsoft-and-LinkedIn.docx
+++ b/Career-Essentials-in-Data-Analysis-by-Microsoft-and-LinkedIn.docx
@@ -1581,11 +1581,19 @@
           <w:rFonts w:ascii="Aptos" w:hAnsi="Aptos"/>
         </w:rPr>
       </w:pPr>
-      <w:r>
-        <w:rPr>
-          <w:rFonts w:ascii="Aptos" w:hAnsi="Aptos"/>
-        </w:rPr>
-        <w:t>SalesOrderID must be converted into a text data type</w:t>
+      <w:proofErr w:type="spellStart"/>
+      <w:r>
+        <w:rPr>
+          <w:rFonts w:ascii="Aptos" w:hAnsi="Aptos"/>
+        </w:rPr>
+        <w:t>SalesOrderID</w:t>
+      </w:r>
+      <w:proofErr w:type="spellEnd"/>
+      <w:r>
+        <w:rPr>
+          <w:rFonts w:ascii="Aptos" w:hAnsi="Aptos"/>
+        </w:rPr>
+        <w:t xml:space="preserve"> must be converted into a text data type</w:t>
       </w:r>
     </w:p>
     <w:p>
@@ -1599,11 +1607,19 @@
           <w:rFonts w:ascii="Aptos" w:hAnsi="Aptos"/>
         </w:rPr>
       </w:pPr>
-      <w:r>
-        <w:rPr>
-          <w:rFonts w:ascii="Aptos" w:hAnsi="Aptos"/>
-        </w:rPr>
-        <w:t>SalesOrderNumber must be converted to text data type and must not contain any number.</w:t>
+      <w:proofErr w:type="spellStart"/>
+      <w:r>
+        <w:rPr>
+          <w:rFonts w:ascii="Aptos" w:hAnsi="Aptos"/>
+        </w:rPr>
+        <w:t>SalesOrderNumber</w:t>
+      </w:r>
+      <w:proofErr w:type="spellEnd"/>
+      <w:r>
+        <w:rPr>
+          <w:rFonts w:ascii="Aptos" w:hAnsi="Aptos"/>
+        </w:rPr>
+        <w:t xml:space="preserve"> must be converted to text data type and must not contain any number.</w:t>
       </w:r>
     </w:p>
     <w:p>
@@ -1671,11 +1687,19 @@
           <w:rFonts w:ascii="Aptos" w:hAnsi="Aptos"/>
         </w:rPr>
       </w:pPr>
-      <w:r>
-        <w:rPr>
-          <w:rFonts w:ascii="Aptos" w:hAnsi="Aptos"/>
-        </w:rPr>
-        <w:t>TerritoryID and Comments fields must be removed.</w:t>
+      <w:proofErr w:type="spellStart"/>
+      <w:r>
+        <w:rPr>
+          <w:rFonts w:ascii="Aptos" w:hAnsi="Aptos"/>
+        </w:rPr>
+        <w:t>TerritoryID</w:t>
+      </w:r>
+      <w:proofErr w:type="spellEnd"/>
+      <w:r>
+        <w:rPr>
+          <w:rFonts w:ascii="Aptos" w:hAnsi="Aptos"/>
+        </w:rPr>
+        <w:t xml:space="preserve"> and Comments fields must be removed.</w:t>
       </w:r>
     </w:p>
     <w:p>
@@ -1761,7 +1785,35 @@
         <w:rPr>
           <w:rFonts w:ascii="Consolas" w:hAnsi="Consolas"/>
         </w:rPr>
-        <w:t>Csv.Document(File.Contents("F:\_DS+DA\Career-Essentials-in-Data-Analysis-by-Microsoft-and-LinkedIn\_1_Intoduction to Career Skills in Data Analytics\05_Transforming Data\Suppliers.csv"),[Delimiter=",", Columns=9, Encoding=65001, QuoteStyle=QuoteStyle.None]))</w:t>
+        <w:t xml:space="preserve">Csv.Document(File.Contents("F:\_DS+DA\Career-Essentials-in-Data-Analysis-by-Microsoft-and-LinkedIn\_1_Intoduction to Career Skills in Data Analytics\05_Transforming Data\Suppliers.csv"),[Delimiter=",", Columns=9, Encoding=65001, </w:t>
+      </w:r>
+      <w:proofErr w:type="spellStart"/>
+      <w:r>
+        <w:rPr>
+          <w:rFonts w:ascii="Consolas" w:hAnsi="Consolas"/>
+        </w:rPr>
+        <w:t>QuoteStyle</w:t>
+      </w:r>
+      <w:proofErr w:type="spellEnd"/>
+      <w:r>
+        <w:rPr>
+          <w:rFonts w:ascii="Consolas" w:hAnsi="Consolas"/>
+        </w:rPr>
+        <w:t>=</w:t>
+      </w:r>
+      <w:proofErr w:type="spellStart"/>
+      <w:r>
+        <w:rPr>
+          <w:rFonts w:ascii="Consolas" w:hAnsi="Consolas"/>
+        </w:rPr>
+        <w:t>QuoteStyle.None</w:t>
+      </w:r>
+      <w:proofErr w:type="spellEnd"/>
+      <w:r>
+        <w:rPr>
+          <w:rFonts w:ascii="Consolas" w:hAnsi="Consolas"/>
+        </w:rPr>
+        <w:t>]))</w:t>
       </w:r>
     </w:p>
     <w:p>
@@ -1776,7 +1828,21 @@
         <w:rPr>
           <w:rFonts w:ascii="Aptos" w:hAnsi="Aptos"/>
         </w:rPr>
-        <w:t>Changes SupplierName type of text</w:t>
+        <w:t xml:space="preserve">Changes </w:t>
+      </w:r>
+      <w:proofErr w:type="spellStart"/>
+      <w:r>
+        <w:rPr>
+          <w:rFonts w:ascii="Aptos" w:hAnsi="Aptos"/>
+        </w:rPr>
+        <w:t>SupplierName</w:t>
+      </w:r>
+      <w:proofErr w:type="spellEnd"/>
+      <w:r>
+        <w:rPr>
+          <w:rFonts w:ascii="Aptos" w:hAnsi="Aptos"/>
+        </w:rPr>
+        <w:t xml:space="preserve"> type of text</w:t>
       </w:r>
     </w:p>
     <w:p>
@@ -1791,7 +1857,21 @@
         <w:rPr>
           <w:rFonts w:ascii="Aptos" w:hAnsi="Aptos"/>
         </w:rPr>
-        <w:t xml:space="preserve">Change SupplierName to UPPERCASE – Right Click – Transform – Uppercase </w:t>
+        <w:t xml:space="preserve">Change </w:t>
+      </w:r>
+      <w:proofErr w:type="spellStart"/>
+      <w:r>
+        <w:rPr>
+          <w:rFonts w:ascii="Aptos" w:hAnsi="Aptos"/>
+        </w:rPr>
+        <w:t>SupplierName</w:t>
+      </w:r>
+      <w:proofErr w:type="spellEnd"/>
+      <w:r>
+        <w:rPr>
+          <w:rFonts w:ascii="Aptos" w:hAnsi="Aptos"/>
+        </w:rPr>
+        <w:t xml:space="preserve"> to UPPERCASE – Right Click – Transform – Uppercase </w:t>
       </w:r>
     </w:p>
     <w:p>
@@ -1818,7 +1898,21 @@
         <w:rPr>
           <w:rFonts w:ascii="Aptos" w:hAnsi="Aptos"/>
         </w:rPr>
-        <w:t xml:space="preserve"> from TransactionDate , extract only year</w:t>
+        <w:t xml:space="preserve"> from </w:t>
+      </w:r>
+      <w:proofErr w:type="spellStart"/>
+      <w:r>
+        <w:rPr>
+          <w:rFonts w:ascii="Aptos" w:hAnsi="Aptos"/>
+        </w:rPr>
+        <w:t>TransactionDate</w:t>
+      </w:r>
+      <w:proofErr w:type="spellEnd"/>
+      <w:r>
+        <w:rPr>
+          <w:rFonts w:ascii="Aptos" w:hAnsi="Aptos"/>
+        </w:rPr>
+        <w:t xml:space="preserve"> , extract only year</w:t>
       </w:r>
       <w:r>
         <w:rPr>
@@ -1845,7 +1939,21 @@
         <w:rPr>
           <w:rFonts w:ascii="Aptos" w:hAnsi="Aptos"/>
         </w:rPr>
-        <w:t xml:space="preserve">"TotalAmount", </w:t>
+        <w:t>"</w:t>
+      </w:r>
+      <w:proofErr w:type="spellStart"/>
+      <w:r>
+        <w:rPr>
+          <w:rFonts w:ascii="Aptos" w:hAnsi="Aptos"/>
+        </w:rPr>
+        <w:t>TotalAmount</w:t>
+      </w:r>
+      <w:proofErr w:type="spellEnd"/>
+      <w:r>
+        <w:rPr>
+          <w:rFonts w:ascii="Aptos" w:hAnsi="Aptos"/>
+        </w:rPr>
+        <w:t xml:space="preserve">", </w:t>
       </w:r>
       <w:r>
         <w:rPr>
@@ -1857,7 +1965,35 @@
         <w:rPr>
           <w:rFonts w:ascii="Aptos" w:hAnsi="Aptos"/>
         </w:rPr>
-        <w:t>[AmountExcludingTax]+[TaxAmount]</w:t>
+        <w:t>[</w:t>
+      </w:r>
+      <w:proofErr w:type="spellStart"/>
+      <w:r>
+        <w:rPr>
+          <w:rFonts w:ascii="Aptos" w:hAnsi="Aptos"/>
+        </w:rPr>
+        <w:t>AmountExcludingTax</w:t>
+      </w:r>
+      <w:proofErr w:type="spellEnd"/>
+      <w:r>
+        <w:rPr>
+          <w:rFonts w:ascii="Aptos" w:hAnsi="Aptos"/>
+        </w:rPr>
+        <w:t>]+[</w:t>
+      </w:r>
+      <w:proofErr w:type="spellStart"/>
+      <w:r>
+        <w:rPr>
+          <w:rFonts w:ascii="Aptos" w:hAnsi="Aptos"/>
+        </w:rPr>
+        <w:t>TaxAmount</w:t>
+      </w:r>
+      <w:proofErr w:type="spellEnd"/>
+      <w:r>
+        <w:rPr>
+          <w:rFonts w:ascii="Aptos" w:hAnsi="Aptos"/>
+        </w:rPr>
+        <w:t>]</w:t>
       </w:r>
       <w:r>
         <w:rPr>
@@ -1896,7 +2032,23 @@
         <w:t>which is</w:t>
       </w:r>
       <w:r>
-        <w:t xml:space="preserve"> [TransactionDate]-[FinalizationDate]</w:t>
+        <w:t xml:space="preserve"> [</w:t>
+      </w:r>
+      <w:proofErr w:type="spellStart"/>
+      <w:r>
+        <w:t>TransactionDate</w:t>
+      </w:r>
+      <w:proofErr w:type="spellEnd"/>
+      <w:r>
+        <w:t>]-[</w:t>
+      </w:r>
+      <w:proofErr w:type="spellStart"/>
+      <w:r>
+        <w:t>FinalizationDate</w:t>
+      </w:r>
+      <w:proofErr w:type="spellEnd"/>
+      <w:r>
+        <w:t>]</w:t>
       </w:r>
       <w:r>
         <w:t xml:space="preserve"> and changed type and absolute value</w:t>
@@ -1911,7 +2063,15 @@
         </w:numPr>
       </w:pPr>
       <w:r>
-        <w:t>Added conditional coloum.</w:t>
+        <w:t xml:space="preserve">Added conditional </w:t>
+      </w:r>
+      <w:proofErr w:type="spellStart"/>
+      <w:r>
+        <w:t>coloum</w:t>
+      </w:r>
+      <w:proofErr w:type="spellEnd"/>
+      <w:r>
+        <w:t>.</w:t>
       </w:r>
     </w:p>
     <w:p>
@@ -2044,7 +2204,43 @@
                                 <w:sz w:val="16"/>
                                 <w:szCs w:val="16"/>
                               </w:rPr>
-                              <w:t xml:space="preserve">    Source = Csv.Document(File.Contents("F:\_DS+DA\Career-Essentials-in-Data-Analysis-by-Microsoft-and-LinkedIn\_1_Intoduction to Career Skills in Data Analytics\05_Transforming Data\Suppliers.csv"),[Delimiter=",", Columns=9, Encoding=65001, QuoteStyle=QuoteStyle.None]),</w:t>
+                              <w:t xml:space="preserve">    Source = Csv.Document(File.Contents("F:\_DS+DA\Career-Essentials-in-Data-Analysis-by-Microsoft-and-LinkedIn\_1_Intoduction to Career Skills in Data Analytics\05_Transforming Data\Suppliers.csv"),[Delimiter=",", Columns=9, Encoding=65001, </w:t>
+                            </w:r>
+                            <w:proofErr w:type="spellStart"/>
+                            <w:r>
+                              <w:rPr>
+                                <w:rFonts w:ascii="Consolas" w:hAnsi="Consolas"/>
+                                <w:sz w:val="16"/>
+                                <w:szCs w:val="16"/>
+                              </w:rPr>
+                              <w:t>QuoteStyle</w:t>
+                            </w:r>
+                            <w:proofErr w:type="spellEnd"/>
+                            <w:r>
+                              <w:rPr>
+                                <w:rFonts w:ascii="Consolas" w:hAnsi="Consolas"/>
+                                <w:sz w:val="16"/>
+                                <w:szCs w:val="16"/>
+                              </w:rPr>
+                              <w:t>=</w:t>
+                            </w:r>
+                            <w:proofErr w:type="spellStart"/>
+                            <w:r>
+                              <w:rPr>
+                                <w:rFonts w:ascii="Consolas" w:hAnsi="Consolas"/>
+                                <w:sz w:val="16"/>
+                                <w:szCs w:val="16"/>
+                              </w:rPr>
+                              <w:t>QuoteStyle.None</w:t>
+                            </w:r>
+                            <w:proofErr w:type="spellEnd"/>
+                            <w:r>
+                              <w:rPr>
+                                <w:rFonts w:ascii="Consolas" w:hAnsi="Consolas"/>
+                                <w:sz w:val="16"/>
+                                <w:szCs w:val="16"/>
+                              </w:rPr>
+                              <w:t>]),</w:t>
                             </w:r>
                           </w:p>
                           <w:p>
@@ -2062,7 +2258,25 @@
                                 <w:sz w:val="16"/>
                                 <w:szCs w:val="16"/>
                               </w:rPr>
-                              <w:t xml:space="preserve">    #"Promoted Headers" = Table.PromoteHeaders(Source, [PromoteAllScalars=true]),</w:t>
+                              <w:t xml:space="preserve">    #"Promoted Headers" = </w:t>
+                            </w:r>
+                            <w:proofErr w:type="spellStart"/>
+                            <w:r>
+                              <w:rPr>
+                                <w:rFonts w:ascii="Consolas" w:hAnsi="Consolas"/>
+                                <w:sz w:val="16"/>
+                                <w:szCs w:val="16"/>
+                              </w:rPr>
+                              <w:t>Table.PromoteHeaders</w:t>
+                            </w:r>
+                            <w:proofErr w:type="spellEnd"/>
+                            <w:r>
+                              <w:rPr>
+                                <w:rFonts w:ascii="Consolas" w:hAnsi="Consolas"/>
+                                <w:sz w:val="16"/>
+                                <w:szCs w:val="16"/>
+                              </w:rPr>
+                              <w:t>(Source, [PromoteAllScalars=true]),</w:t>
                             </w:r>
                           </w:p>
                           <w:p>
@@ -2080,7 +2294,187 @@
                                 <w:sz w:val="16"/>
                                 <w:szCs w:val="16"/>
                               </w:rPr>
-                              <w:t xml:space="preserve">    #"Changed Type" = Table.TransformColumnTypes(#"Promoted Headers",{{"SupplierName", type text}, {"SupplierTransactionID", Int64.Type}, {"SupplierID", Int64.Type}, {"PurchaseOrderID", Int64.Type}, {"SupplierInvoiceNumber", Int64.Type}, {"TransactionDate", type date}, {"AmountExcludingTax", type number}, {"TaxAmount", type number}, {"FinalizationDate", type date}}),</w:t>
+                              <w:t xml:space="preserve">    #"Changed Type" = </w:t>
+                            </w:r>
+                            <w:proofErr w:type="spellStart"/>
+                            <w:r>
+                              <w:rPr>
+                                <w:rFonts w:ascii="Consolas" w:hAnsi="Consolas"/>
+                                <w:sz w:val="16"/>
+                                <w:szCs w:val="16"/>
+                              </w:rPr>
+                              <w:t>Table.TransformColumnTypes</w:t>
+                            </w:r>
+                            <w:proofErr w:type="spellEnd"/>
+                            <w:r>
+                              <w:rPr>
+                                <w:rFonts w:ascii="Consolas" w:hAnsi="Consolas"/>
+                                <w:sz w:val="16"/>
+                                <w:szCs w:val="16"/>
+                              </w:rPr>
+                              <w:t>(#"Promoted Headers",{{"</w:t>
+                            </w:r>
+                            <w:proofErr w:type="spellStart"/>
+                            <w:r>
+                              <w:rPr>
+                                <w:rFonts w:ascii="Consolas" w:hAnsi="Consolas"/>
+                                <w:sz w:val="16"/>
+                                <w:szCs w:val="16"/>
+                              </w:rPr>
+                              <w:t>SupplierName</w:t>
+                            </w:r>
+                            <w:proofErr w:type="spellEnd"/>
+                            <w:r>
+                              <w:rPr>
+                                <w:rFonts w:ascii="Consolas" w:hAnsi="Consolas"/>
+                                <w:sz w:val="16"/>
+                                <w:szCs w:val="16"/>
+                              </w:rPr>
+                              <w:t>", type text}, {"</w:t>
+                            </w:r>
+                            <w:proofErr w:type="spellStart"/>
+                            <w:r>
+                              <w:rPr>
+                                <w:rFonts w:ascii="Consolas" w:hAnsi="Consolas"/>
+                                <w:sz w:val="16"/>
+                                <w:szCs w:val="16"/>
+                              </w:rPr>
+                              <w:t>SupplierTransactionID</w:t>
+                            </w:r>
+                            <w:proofErr w:type="spellEnd"/>
+                            <w:r>
+                              <w:rPr>
+                                <w:rFonts w:ascii="Consolas" w:hAnsi="Consolas"/>
+                                <w:sz w:val="16"/>
+                                <w:szCs w:val="16"/>
+                              </w:rPr>
+                              <w:t>", Int64.Type}, {"</w:t>
+                            </w:r>
+                            <w:proofErr w:type="spellStart"/>
+                            <w:r>
+                              <w:rPr>
+                                <w:rFonts w:ascii="Consolas" w:hAnsi="Consolas"/>
+                                <w:sz w:val="16"/>
+                                <w:szCs w:val="16"/>
+                              </w:rPr>
+                              <w:t>SupplierID</w:t>
+                            </w:r>
+                            <w:proofErr w:type="spellEnd"/>
+                            <w:r>
+                              <w:rPr>
+                                <w:rFonts w:ascii="Consolas" w:hAnsi="Consolas"/>
+                                <w:sz w:val="16"/>
+                                <w:szCs w:val="16"/>
+                              </w:rPr>
+                              <w:t>", Int64.Type}, {"</w:t>
+                            </w:r>
+                            <w:proofErr w:type="spellStart"/>
+                            <w:r>
+                              <w:rPr>
+                                <w:rFonts w:ascii="Consolas" w:hAnsi="Consolas"/>
+                                <w:sz w:val="16"/>
+                                <w:szCs w:val="16"/>
+                              </w:rPr>
+                              <w:t>PurchaseOrderID</w:t>
+                            </w:r>
+                            <w:proofErr w:type="spellEnd"/>
+                            <w:r>
+                              <w:rPr>
+                                <w:rFonts w:ascii="Consolas" w:hAnsi="Consolas"/>
+                                <w:sz w:val="16"/>
+                                <w:szCs w:val="16"/>
+                              </w:rPr>
+                              <w:t>", Int64.Type}, {"</w:t>
+                            </w:r>
+                            <w:proofErr w:type="spellStart"/>
+                            <w:r>
+                              <w:rPr>
+                                <w:rFonts w:ascii="Consolas" w:hAnsi="Consolas"/>
+                                <w:sz w:val="16"/>
+                                <w:szCs w:val="16"/>
+                              </w:rPr>
+                              <w:t>SupplierInvoiceNumber</w:t>
+                            </w:r>
+                            <w:proofErr w:type="spellEnd"/>
+                            <w:r>
+                              <w:rPr>
+                                <w:rFonts w:ascii="Consolas" w:hAnsi="Consolas"/>
+                                <w:sz w:val="16"/>
+                                <w:szCs w:val="16"/>
+                              </w:rPr>
+                              <w:t>", Int64.Type}, {"</w:t>
+                            </w:r>
+                            <w:proofErr w:type="spellStart"/>
+                            <w:r>
+                              <w:rPr>
+                                <w:rFonts w:ascii="Consolas" w:hAnsi="Consolas"/>
+                                <w:sz w:val="16"/>
+                                <w:szCs w:val="16"/>
+                              </w:rPr>
+                              <w:t>TransactionDate</w:t>
+                            </w:r>
+                            <w:proofErr w:type="spellEnd"/>
+                            <w:r>
+                              <w:rPr>
+                                <w:rFonts w:ascii="Consolas" w:hAnsi="Consolas"/>
+                                <w:sz w:val="16"/>
+                                <w:szCs w:val="16"/>
+                              </w:rPr>
+                              <w:t>", type date}, {"</w:t>
+                            </w:r>
+                            <w:proofErr w:type="spellStart"/>
+                            <w:r>
+                              <w:rPr>
+                                <w:rFonts w:ascii="Consolas" w:hAnsi="Consolas"/>
+                                <w:sz w:val="16"/>
+                                <w:szCs w:val="16"/>
+                              </w:rPr>
+                              <w:t>AmountExcludingTax</w:t>
+                            </w:r>
+                            <w:proofErr w:type="spellEnd"/>
+                            <w:r>
+                              <w:rPr>
+                                <w:rFonts w:ascii="Consolas" w:hAnsi="Consolas"/>
+                                <w:sz w:val="16"/>
+                                <w:szCs w:val="16"/>
+                              </w:rPr>
+                              <w:t>", type number}, {"</w:t>
+                            </w:r>
+                            <w:proofErr w:type="spellStart"/>
+                            <w:r>
+                              <w:rPr>
+                                <w:rFonts w:ascii="Consolas" w:hAnsi="Consolas"/>
+                                <w:sz w:val="16"/>
+                                <w:szCs w:val="16"/>
+                              </w:rPr>
+                              <w:t>TaxAmount</w:t>
+                            </w:r>
+                            <w:proofErr w:type="spellEnd"/>
+                            <w:r>
+                              <w:rPr>
+                                <w:rFonts w:ascii="Consolas" w:hAnsi="Consolas"/>
+                                <w:sz w:val="16"/>
+                                <w:szCs w:val="16"/>
+                              </w:rPr>
+                              <w:t>", type number}, {"</w:t>
+                            </w:r>
+                            <w:proofErr w:type="spellStart"/>
+                            <w:r>
+                              <w:rPr>
+                                <w:rFonts w:ascii="Consolas" w:hAnsi="Consolas"/>
+                                <w:sz w:val="16"/>
+                                <w:szCs w:val="16"/>
+                              </w:rPr>
+                              <w:t>FinalizationDate</w:t>
+                            </w:r>
+                            <w:proofErr w:type="spellEnd"/>
+                            <w:r>
+                              <w:rPr>
+                                <w:rFonts w:ascii="Consolas" w:hAnsi="Consolas"/>
+                                <w:sz w:val="16"/>
+                                <w:szCs w:val="16"/>
+                              </w:rPr>
+                              <w:t>", type date}}),</w:t>
                             </w:r>
                           </w:p>
                           <w:p>
@@ -2098,7 +2492,61 @@
                                 <w:sz w:val="16"/>
                                 <w:szCs w:val="16"/>
                               </w:rPr>
-                              <w:t xml:space="preserve">    #"Uppercased Text" = Table.TransformColumns(#"Changed Type",{{"SupplierName", Text.Upper, type text}}),</w:t>
+                              <w:t xml:space="preserve">    #"Uppercased Text" = </w:t>
+                            </w:r>
+                            <w:proofErr w:type="spellStart"/>
+                            <w:r>
+                              <w:rPr>
+                                <w:rFonts w:ascii="Consolas" w:hAnsi="Consolas"/>
+                                <w:sz w:val="16"/>
+                                <w:szCs w:val="16"/>
+                              </w:rPr>
+                              <w:t>Table.TransformColumns</w:t>
+                            </w:r>
+                            <w:proofErr w:type="spellEnd"/>
+                            <w:r>
+                              <w:rPr>
+                                <w:rFonts w:ascii="Consolas" w:hAnsi="Consolas"/>
+                                <w:sz w:val="16"/>
+                                <w:szCs w:val="16"/>
+                              </w:rPr>
+                              <w:t>(#"Changed Type",{{"</w:t>
+                            </w:r>
+                            <w:proofErr w:type="spellStart"/>
+                            <w:r>
+                              <w:rPr>
+                                <w:rFonts w:ascii="Consolas" w:hAnsi="Consolas"/>
+                                <w:sz w:val="16"/>
+                                <w:szCs w:val="16"/>
+                              </w:rPr>
+                              <w:t>SupplierName</w:t>
+                            </w:r>
+                            <w:proofErr w:type="spellEnd"/>
+                            <w:r>
+                              <w:rPr>
+                                <w:rFonts w:ascii="Consolas" w:hAnsi="Consolas"/>
+                                <w:sz w:val="16"/>
+                                <w:szCs w:val="16"/>
+                              </w:rPr>
+                              <w:t xml:space="preserve">", </w:t>
+                            </w:r>
+                            <w:proofErr w:type="spellStart"/>
+                            <w:r>
+                              <w:rPr>
+                                <w:rFonts w:ascii="Consolas" w:hAnsi="Consolas"/>
+                                <w:sz w:val="16"/>
+                                <w:szCs w:val="16"/>
+                              </w:rPr>
+                              <w:t>Text.Upper</w:t>
+                            </w:r>
+                            <w:proofErr w:type="spellEnd"/>
+                            <w:r>
+                              <w:rPr>
+                                <w:rFonts w:ascii="Consolas" w:hAnsi="Consolas"/>
+                                <w:sz w:val="16"/>
+                                <w:szCs w:val="16"/>
+                              </w:rPr>
+                              <w:t>, type text}}),</w:t>
                             </w:r>
                           </w:p>
                           <w:p>
@@ -2116,7 +2564,61 @@
                                 <w:sz w:val="16"/>
                                 <w:szCs w:val="16"/>
                               </w:rPr>
-                              <w:t xml:space="preserve">    #"Duplicated Column" = Table.DuplicateColumn(#"Uppercased Text", "TransactionDate", "TransactionDate - Copy"),</w:t>
+                              <w:t xml:space="preserve">    #"Duplicated Column" = </w:t>
+                            </w:r>
+                            <w:proofErr w:type="spellStart"/>
+                            <w:r>
+                              <w:rPr>
+                                <w:rFonts w:ascii="Consolas" w:hAnsi="Consolas"/>
+                                <w:sz w:val="16"/>
+                                <w:szCs w:val="16"/>
+                              </w:rPr>
+                              <w:t>Table.DuplicateColumn</w:t>
+                            </w:r>
+                            <w:proofErr w:type="spellEnd"/>
+                            <w:r>
+                              <w:rPr>
+                                <w:rFonts w:ascii="Consolas" w:hAnsi="Consolas"/>
+                                <w:sz w:val="16"/>
+                                <w:szCs w:val="16"/>
+                              </w:rPr>
+                              <w:t>(#"Uppercased Text", "</w:t>
+                            </w:r>
+                            <w:proofErr w:type="spellStart"/>
+                            <w:r>
+                              <w:rPr>
+                                <w:rFonts w:ascii="Consolas" w:hAnsi="Consolas"/>
+                                <w:sz w:val="16"/>
+                                <w:szCs w:val="16"/>
+                              </w:rPr>
+                              <w:t>TransactionDate</w:t>
+                            </w:r>
+                            <w:proofErr w:type="spellEnd"/>
+                            <w:r>
+                              <w:rPr>
+                                <w:rFonts w:ascii="Consolas" w:hAnsi="Consolas"/>
+                                <w:sz w:val="16"/>
+                                <w:szCs w:val="16"/>
+                              </w:rPr>
+                              <w:t>", "</w:t>
+                            </w:r>
+                            <w:proofErr w:type="spellStart"/>
+                            <w:r>
+                              <w:rPr>
+                                <w:rFonts w:ascii="Consolas" w:hAnsi="Consolas"/>
+                                <w:sz w:val="16"/>
+                                <w:szCs w:val="16"/>
+                              </w:rPr>
+                              <w:t>TransactionDate</w:t>
+                            </w:r>
+                            <w:proofErr w:type="spellEnd"/>
+                            <w:r>
+                              <w:rPr>
+                                <w:rFonts w:ascii="Consolas" w:hAnsi="Consolas"/>
+                                <w:sz w:val="16"/>
+                                <w:szCs w:val="16"/>
+                              </w:rPr>
+                              <w:t xml:space="preserve"> - Copy"),</w:t>
                             </w:r>
                           </w:p>
                           <w:p>
@@ -2134,7 +2636,61 @@
                                 <w:sz w:val="16"/>
                                 <w:szCs w:val="16"/>
                               </w:rPr>
-                              <w:t xml:space="preserve">    #"Extracted Year" = Table.TransformColumns(#"Duplicated Column",{{"TransactionDate - Copy", Date.Year, Int64.Type}}),</w:t>
+                              <w:t xml:space="preserve">    #"Extracted Year" = </w:t>
+                            </w:r>
+                            <w:proofErr w:type="spellStart"/>
+                            <w:r>
+                              <w:rPr>
+                                <w:rFonts w:ascii="Consolas" w:hAnsi="Consolas"/>
+                                <w:sz w:val="16"/>
+                                <w:szCs w:val="16"/>
+                              </w:rPr>
+                              <w:t>Table.TransformColumns</w:t>
+                            </w:r>
+                            <w:proofErr w:type="spellEnd"/>
+                            <w:r>
+                              <w:rPr>
+                                <w:rFonts w:ascii="Consolas" w:hAnsi="Consolas"/>
+                                <w:sz w:val="16"/>
+                                <w:szCs w:val="16"/>
+                              </w:rPr>
+                              <w:t>(#"Duplicated Column",{{"</w:t>
+                            </w:r>
+                            <w:proofErr w:type="spellStart"/>
+                            <w:r>
+                              <w:rPr>
+                                <w:rFonts w:ascii="Consolas" w:hAnsi="Consolas"/>
+                                <w:sz w:val="16"/>
+                                <w:szCs w:val="16"/>
+                              </w:rPr>
+                              <w:t>TransactionDate</w:t>
+                            </w:r>
+                            <w:proofErr w:type="spellEnd"/>
+                            <w:r>
+                              <w:rPr>
+                                <w:rFonts w:ascii="Consolas" w:hAnsi="Consolas"/>
+                                <w:sz w:val="16"/>
+                                <w:szCs w:val="16"/>
+                              </w:rPr>
+                              <w:t xml:space="preserve"> - Copy", </w:t>
+                            </w:r>
+                            <w:proofErr w:type="spellStart"/>
+                            <w:r>
+                              <w:rPr>
+                                <w:rFonts w:ascii="Consolas" w:hAnsi="Consolas"/>
+                                <w:sz w:val="16"/>
+                                <w:szCs w:val="16"/>
+                              </w:rPr>
+                              <w:t>Date.Year</w:t>
+                            </w:r>
+                            <w:proofErr w:type="spellEnd"/>
+                            <w:r>
+                              <w:rPr>
+                                <w:rFonts w:ascii="Consolas" w:hAnsi="Consolas"/>
+                                <w:sz w:val="16"/>
+                                <w:szCs w:val="16"/>
+                              </w:rPr>
+                              <w:t>, Int64.Type}}),</w:t>
                             </w:r>
                           </w:p>
                           <w:p>
@@ -2152,7 +2708,61 @@
                                 <w:sz w:val="16"/>
                                 <w:szCs w:val="16"/>
                               </w:rPr>
-                              <w:t xml:space="preserve">    #"Renamed Columns" = Table.RenameColumns(#"Extracted Year",{{"TransactionDate - Copy", "TransactionYear"}}),</w:t>
+                              <w:t xml:space="preserve">    #"Renamed Columns" = </w:t>
+                            </w:r>
+                            <w:proofErr w:type="spellStart"/>
+                            <w:r>
+                              <w:rPr>
+                                <w:rFonts w:ascii="Consolas" w:hAnsi="Consolas"/>
+                                <w:sz w:val="16"/>
+                                <w:szCs w:val="16"/>
+                              </w:rPr>
+                              <w:t>Table.RenameColumns</w:t>
+                            </w:r>
+                            <w:proofErr w:type="spellEnd"/>
+                            <w:r>
+                              <w:rPr>
+                                <w:rFonts w:ascii="Consolas" w:hAnsi="Consolas"/>
+                                <w:sz w:val="16"/>
+                                <w:szCs w:val="16"/>
+                              </w:rPr>
+                              <w:t>(#"Extracted Year",{{"</w:t>
+                            </w:r>
+                            <w:proofErr w:type="spellStart"/>
+                            <w:r>
+                              <w:rPr>
+                                <w:rFonts w:ascii="Consolas" w:hAnsi="Consolas"/>
+                                <w:sz w:val="16"/>
+                                <w:szCs w:val="16"/>
+                              </w:rPr>
+                              <w:t>TransactionDate</w:t>
+                            </w:r>
+                            <w:proofErr w:type="spellEnd"/>
+                            <w:r>
+                              <w:rPr>
+                                <w:rFonts w:ascii="Consolas" w:hAnsi="Consolas"/>
+                                <w:sz w:val="16"/>
+                                <w:szCs w:val="16"/>
+                              </w:rPr>
+                              <w:t xml:space="preserve"> - Copy", "</w:t>
+                            </w:r>
+                            <w:proofErr w:type="spellStart"/>
+                            <w:r>
+                              <w:rPr>
+                                <w:rFonts w:ascii="Consolas" w:hAnsi="Consolas"/>
+                                <w:sz w:val="16"/>
+                                <w:szCs w:val="16"/>
+                              </w:rPr>
+                              <w:t>TransactionYear</w:t>
+                            </w:r>
+                            <w:proofErr w:type="spellEnd"/>
+                            <w:r>
+                              <w:rPr>
+                                <w:rFonts w:ascii="Consolas" w:hAnsi="Consolas"/>
+                                <w:sz w:val="16"/>
+                                <w:szCs w:val="16"/>
+                              </w:rPr>
+                              <w:t>"}}),</w:t>
                             </w:r>
                           </w:p>
                           <w:p>
@@ -2170,7 +2780,205 @@
                                 <w:sz w:val="16"/>
                                 <w:szCs w:val="16"/>
                               </w:rPr>
-                              <w:t xml:space="preserve">    #"Reordered Columns" = Table.ReorderColumns(#"Renamed Columns",{"SupplierName", "SupplierTransactionID", "SupplierID", "PurchaseOrderID", "SupplierInvoiceNumber", "TransactionDate", "TransactionYear", "AmountExcludingTax", "TaxAmount", "FinalizationDate"}),</w:t>
+                              <w:t xml:space="preserve">    #"Reordered Columns" = </w:t>
+                            </w:r>
+                            <w:proofErr w:type="spellStart"/>
+                            <w:r>
+                              <w:rPr>
+                                <w:rFonts w:ascii="Consolas" w:hAnsi="Consolas"/>
+                                <w:sz w:val="16"/>
+                                <w:szCs w:val="16"/>
+                              </w:rPr>
+                              <w:t>Table.ReorderColumns</w:t>
+                            </w:r>
+                            <w:proofErr w:type="spellEnd"/>
+                            <w:r>
+                              <w:rPr>
+                                <w:rFonts w:ascii="Consolas" w:hAnsi="Consolas"/>
+                                <w:sz w:val="16"/>
+                                <w:szCs w:val="16"/>
+                              </w:rPr>
+                              <w:t>(#"Renamed Columns",{"</w:t>
+                            </w:r>
+                            <w:proofErr w:type="spellStart"/>
+                            <w:r>
+                              <w:rPr>
+                                <w:rFonts w:ascii="Consolas" w:hAnsi="Consolas"/>
+                                <w:sz w:val="16"/>
+                                <w:szCs w:val="16"/>
+                              </w:rPr>
+                              <w:t>SupplierName</w:t>
+                            </w:r>
+                            <w:proofErr w:type="spellEnd"/>
+                            <w:r>
+                              <w:rPr>
+                                <w:rFonts w:ascii="Consolas" w:hAnsi="Consolas"/>
+                                <w:sz w:val="16"/>
+                                <w:szCs w:val="16"/>
+                              </w:rPr>
+                              <w:t>", "</w:t>
+                            </w:r>
+                            <w:proofErr w:type="spellStart"/>
+                            <w:r>
+                              <w:rPr>
+                                <w:rFonts w:ascii="Consolas" w:hAnsi="Consolas"/>
+                                <w:sz w:val="16"/>
+                                <w:szCs w:val="16"/>
+                              </w:rPr>
+                              <w:t>SupplierTransactionID</w:t>
+                            </w:r>
+                            <w:proofErr w:type="spellEnd"/>
+                            <w:r>
+                              <w:rPr>
+                                <w:rFonts w:ascii="Consolas" w:hAnsi="Consolas"/>
+                                <w:sz w:val="16"/>
+                                <w:szCs w:val="16"/>
+                              </w:rPr>
+                              <w:t>", "</w:t>
+                            </w:r>
+                            <w:proofErr w:type="spellStart"/>
+                            <w:r>
+                              <w:rPr>
+                                <w:rFonts w:ascii="Consolas" w:hAnsi="Consolas"/>
+                                <w:sz w:val="16"/>
+                                <w:szCs w:val="16"/>
+                              </w:rPr>
+                              <w:t>SupplierID</w:t>
+                            </w:r>
+                            <w:proofErr w:type="spellEnd"/>
+                            <w:r>
+                              <w:rPr>
+                                <w:rFonts w:ascii="Consolas" w:hAnsi="Consolas"/>
+                                <w:sz w:val="16"/>
+                                <w:szCs w:val="16"/>
+                              </w:rPr>
+                              <w:t>", "</w:t>
+                            </w:r>
+                            <w:proofErr w:type="spellStart"/>
+                            <w:r>
+                              <w:rPr>
+                                <w:rFonts w:ascii="Consolas" w:hAnsi="Consolas"/>
+                                <w:sz w:val="16"/>
+                                <w:szCs w:val="16"/>
+                              </w:rPr>
+                              <w:t>PurchaseOrderID</w:t>
+                            </w:r>
+                            <w:proofErr w:type="spellEnd"/>
+                            <w:r>
+                              <w:rPr>
+                                <w:rFonts w:ascii="Consolas" w:hAnsi="Consolas"/>
+                                <w:sz w:val="16"/>
+                                <w:szCs w:val="16"/>
+                              </w:rPr>
+                              <w:t>", "</w:t>
+                            </w:r>
+                            <w:proofErr w:type="spellStart"/>
+                            <w:r>
+                              <w:rPr>
+                                <w:rFonts w:ascii="Consolas" w:hAnsi="Consolas"/>
+                                <w:sz w:val="16"/>
+                                <w:szCs w:val="16"/>
+                              </w:rPr>
+                              <w:t>SupplierInvoiceNumber</w:t>
+                            </w:r>
+                            <w:proofErr w:type="spellEnd"/>
+                            <w:r>
+                              <w:rPr>
+                                <w:rFonts w:ascii="Consolas" w:hAnsi="Consolas"/>
+                                <w:sz w:val="16"/>
+                                <w:szCs w:val="16"/>
+                              </w:rPr>
+                              <w:t>", "</w:t>
+                            </w:r>
+                            <w:proofErr w:type="spellStart"/>
+                            <w:r>
+                              <w:rPr>
+                                <w:rFonts w:ascii="Consolas" w:hAnsi="Consolas"/>
+                                <w:sz w:val="16"/>
+                                <w:szCs w:val="16"/>
+                              </w:rPr>
+                              <w:t>TransactionDate</w:t>
+                            </w:r>
+                            <w:proofErr w:type="spellEnd"/>
+                            <w:r>
+                              <w:rPr>
+                                <w:rFonts w:ascii="Consolas" w:hAnsi="Consolas"/>
+                                <w:sz w:val="16"/>
+                                <w:szCs w:val="16"/>
+                              </w:rPr>
+                              <w:t>", "</w:t>
+                            </w:r>
+                            <w:proofErr w:type="spellStart"/>
+                            <w:r>
+                              <w:rPr>
+                                <w:rFonts w:ascii="Consolas" w:hAnsi="Consolas"/>
+                                <w:sz w:val="16"/>
+                                <w:szCs w:val="16"/>
+                              </w:rPr>
+                              <w:t>TransactionYear</w:t>
+                            </w:r>
+                            <w:proofErr w:type="spellEnd"/>
+                            <w:r>
+                              <w:rPr>
+                                <w:rFonts w:ascii="Consolas" w:hAnsi="Consolas"/>
+                                <w:sz w:val="16"/>
+                                <w:szCs w:val="16"/>
+                              </w:rPr>
+                              <w:t>", "</w:t>
+                            </w:r>
+                            <w:proofErr w:type="spellStart"/>
+                            <w:r>
+                              <w:rPr>
+                                <w:rFonts w:ascii="Consolas" w:hAnsi="Consolas"/>
+                                <w:sz w:val="16"/>
+                                <w:szCs w:val="16"/>
+                              </w:rPr>
+                              <w:t>AmountExcludingTax</w:t>
+                            </w:r>
+                            <w:proofErr w:type="spellEnd"/>
+                            <w:r>
+                              <w:rPr>
+                                <w:rFonts w:ascii="Consolas" w:hAnsi="Consolas"/>
+                                <w:sz w:val="16"/>
+                                <w:szCs w:val="16"/>
+                              </w:rPr>
+                              <w:t>", "</w:t>
+                            </w:r>
+                            <w:proofErr w:type="spellStart"/>
+                            <w:r>
+                              <w:rPr>
+                                <w:rFonts w:ascii="Consolas" w:hAnsi="Consolas"/>
+                                <w:sz w:val="16"/>
+                                <w:szCs w:val="16"/>
+                              </w:rPr>
+                              <w:t>TaxAmount</w:t>
+                            </w:r>
+                            <w:proofErr w:type="spellEnd"/>
+                            <w:r>
+                              <w:rPr>
+                                <w:rFonts w:ascii="Consolas" w:hAnsi="Consolas"/>
+                                <w:sz w:val="16"/>
+                                <w:szCs w:val="16"/>
+                              </w:rPr>
+                              <w:t>", "</w:t>
+                            </w:r>
+                            <w:proofErr w:type="spellStart"/>
+                            <w:r>
+                              <w:rPr>
+                                <w:rFonts w:ascii="Consolas" w:hAnsi="Consolas"/>
+                                <w:sz w:val="16"/>
+                                <w:szCs w:val="16"/>
+                              </w:rPr>
+                              <w:t>FinalizationDate</w:t>
+                            </w:r>
+                            <w:proofErr w:type="spellEnd"/>
+                            <w:r>
+                              <w:rPr>
+                                <w:rFonts w:ascii="Consolas" w:hAnsi="Consolas"/>
+                                <w:sz w:val="16"/>
+                                <w:szCs w:val="16"/>
+                              </w:rPr>
+                              <w:t>"}),</w:t>
                             </w:r>
                           </w:p>
                           <w:p>
@@ -2188,7 +2996,79 @@
                                 <w:sz w:val="16"/>
                                 <w:szCs w:val="16"/>
                               </w:rPr>
-                              <w:t xml:space="preserve">    #"Added Custom" = Table.AddColumn(#"Reordered Columns", "TotalAmount", each [AmountExcludingTax]+[TaxAmount]),</w:t>
+                              <w:t xml:space="preserve">    #"Added Custom" = </w:t>
+                            </w:r>
+                            <w:proofErr w:type="spellStart"/>
+                            <w:r>
+                              <w:rPr>
+                                <w:rFonts w:ascii="Consolas" w:hAnsi="Consolas"/>
+                                <w:sz w:val="16"/>
+                                <w:szCs w:val="16"/>
+                              </w:rPr>
+                              <w:t>Table.AddColumn</w:t>
+                            </w:r>
+                            <w:proofErr w:type="spellEnd"/>
+                            <w:r>
+                              <w:rPr>
+                                <w:rFonts w:ascii="Consolas" w:hAnsi="Consolas"/>
+                                <w:sz w:val="16"/>
+                                <w:szCs w:val="16"/>
+                              </w:rPr>
+                              <w:t>(#"Reordered Columns", "</w:t>
+                            </w:r>
+                            <w:proofErr w:type="spellStart"/>
+                            <w:r>
+                              <w:rPr>
+                                <w:rFonts w:ascii="Consolas" w:hAnsi="Consolas"/>
+                                <w:sz w:val="16"/>
+                                <w:szCs w:val="16"/>
+                              </w:rPr>
+                              <w:t>TotalAmount</w:t>
+                            </w:r>
+                            <w:proofErr w:type="spellEnd"/>
+                            <w:r>
+                              <w:rPr>
+                                <w:rFonts w:ascii="Consolas" w:hAnsi="Consolas"/>
+                                <w:sz w:val="16"/>
+                                <w:szCs w:val="16"/>
+                              </w:rPr>
+                              <w:t>", each [</w:t>
+                            </w:r>
+                            <w:proofErr w:type="spellStart"/>
+                            <w:r>
+                              <w:rPr>
+                                <w:rFonts w:ascii="Consolas" w:hAnsi="Consolas"/>
+                                <w:sz w:val="16"/>
+                                <w:szCs w:val="16"/>
+                              </w:rPr>
+                              <w:t>AmountExcludingTax</w:t>
+                            </w:r>
+                            <w:proofErr w:type="spellEnd"/>
+                            <w:r>
+                              <w:rPr>
+                                <w:rFonts w:ascii="Consolas" w:hAnsi="Consolas"/>
+                                <w:sz w:val="16"/>
+                                <w:szCs w:val="16"/>
+                              </w:rPr>
+                              <w:t>]+[</w:t>
+                            </w:r>
+                            <w:proofErr w:type="spellStart"/>
+                            <w:r>
+                              <w:rPr>
+                                <w:rFonts w:ascii="Consolas" w:hAnsi="Consolas"/>
+                                <w:sz w:val="16"/>
+                                <w:szCs w:val="16"/>
+                              </w:rPr>
+                              <w:t>TaxAmount</w:t>
+                            </w:r>
+                            <w:proofErr w:type="spellEnd"/>
+                            <w:r>
+                              <w:rPr>
+                                <w:rFonts w:ascii="Consolas" w:hAnsi="Consolas"/>
+                                <w:sz w:val="16"/>
+                                <w:szCs w:val="16"/>
+                              </w:rPr>
+                              <w:t>]),</w:t>
                             </w:r>
                           </w:p>
                           <w:p>
@@ -2206,7 +3086,61 @@
                                 <w:sz w:val="16"/>
                                 <w:szCs w:val="16"/>
                               </w:rPr>
-                              <w:t xml:space="preserve">    #"Changed Type1" = Table.TransformColumnTypes(#"Added Custom",{{"TotalAmount", Currency.Type}}),</w:t>
+                              <w:t xml:space="preserve">    #"Changed Type1" = </w:t>
+                            </w:r>
+                            <w:proofErr w:type="spellStart"/>
+                            <w:r>
+                              <w:rPr>
+                                <w:rFonts w:ascii="Consolas" w:hAnsi="Consolas"/>
+                                <w:sz w:val="16"/>
+                                <w:szCs w:val="16"/>
+                              </w:rPr>
+                              <w:t>Table.TransformColumnTypes</w:t>
+                            </w:r>
+                            <w:proofErr w:type="spellEnd"/>
+                            <w:r>
+                              <w:rPr>
+                                <w:rFonts w:ascii="Consolas" w:hAnsi="Consolas"/>
+                                <w:sz w:val="16"/>
+                                <w:szCs w:val="16"/>
+                              </w:rPr>
+                              <w:t>(#"Added Custom",{{"</w:t>
+                            </w:r>
+                            <w:proofErr w:type="spellStart"/>
+                            <w:r>
+                              <w:rPr>
+                                <w:rFonts w:ascii="Consolas" w:hAnsi="Consolas"/>
+                                <w:sz w:val="16"/>
+                                <w:szCs w:val="16"/>
+                              </w:rPr>
+                              <w:t>TotalAmount</w:t>
+                            </w:r>
+                            <w:proofErr w:type="spellEnd"/>
+                            <w:r>
+                              <w:rPr>
+                                <w:rFonts w:ascii="Consolas" w:hAnsi="Consolas"/>
+                                <w:sz w:val="16"/>
+                                <w:szCs w:val="16"/>
+                              </w:rPr>
+                              <w:t xml:space="preserve">", </w:t>
+                            </w:r>
+                            <w:proofErr w:type="spellStart"/>
+                            <w:r>
+                              <w:rPr>
+                                <w:rFonts w:ascii="Consolas" w:hAnsi="Consolas"/>
+                                <w:sz w:val="16"/>
+                                <w:szCs w:val="16"/>
+                              </w:rPr>
+                              <w:t>Currency.Type</w:t>
+                            </w:r>
+                            <w:proofErr w:type="spellEnd"/>
+                            <w:r>
+                              <w:rPr>
+                                <w:rFonts w:ascii="Consolas" w:hAnsi="Consolas"/>
+                                <w:sz w:val="16"/>
+                                <w:szCs w:val="16"/>
+                              </w:rPr>
+                              <w:t>}}),</w:t>
                             </w:r>
                           </w:p>
                           <w:p>
@@ -2224,7 +3158,187 @@
                                 <w:sz w:val="16"/>
                                 <w:szCs w:val="16"/>
                               </w:rPr>
-                              <w:t xml:space="preserve">    #"Removed Other Columns" = Table.SelectColumns(#"Changed Type1",{"SupplierName", "SupplierTransactionID", "SupplierID", "PurchaseOrderID", "SupplierInvoiceNumber", "TransactionDate", "TransactionYear", "FinalizationDate", "TotalAmount"}),</w:t>
+                              <w:t xml:space="preserve">    #"Removed Other Columns" = </w:t>
+                            </w:r>
+                            <w:proofErr w:type="spellStart"/>
+                            <w:r>
+                              <w:rPr>
+                                <w:rFonts w:ascii="Consolas" w:hAnsi="Consolas"/>
+                                <w:sz w:val="16"/>
+                                <w:szCs w:val="16"/>
+                              </w:rPr>
+                              <w:t>Table.SelectColumns</w:t>
+                            </w:r>
+                            <w:proofErr w:type="spellEnd"/>
+                            <w:r>
+                              <w:rPr>
+                                <w:rFonts w:ascii="Consolas" w:hAnsi="Consolas"/>
+                                <w:sz w:val="16"/>
+                                <w:szCs w:val="16"/>
+                              </w:rPr>
+                              <w:t>(#"Changed Type1",{"</w:t>
+                            </w:r>
+                            <w:proofErr w:type="spellStart"/>
+                            <w:r>
+                              <w:rPr>
+                                <w:rFonts w:ascii="Consolas" w:hAnsi="Consolas"/>
+                                <w:sz w:val="16"/>
+                                <w:szCs w:val="16"/>
+                              </w:rPr>
+                              <w:t>SupplierName</w:t>
+                            </w:r>
+                            <w:proofErr w:type="spellEnd"/>
+                            <w:r>
+                              <w:rPr>
+                                <w:rFonts w:ascii="Consolas" w:hAnsi="Consolas"/>
+                                <w:sz w:val="16"/>
+                                <w:szCs w:val="16"/>
+                              </w:rPr>
+                              <w:t>", "</w:t>
+                            </w:r>
+                            <w:proofErr w:type="spellStart"/>
+                            <w:r>
+                              <w:rPr>
+                                <w:rFonts w:ascii="Consolas" w:hAnsi="Consolas"/>
+                                <w:sz w:val="16"/>
+                                <w:szCs w:val="16"/>
+                              </w:rPr>
+                              <w:t>SupplierTransactionID</w:t>
+                            </w:r>
+                            <w:proofErr w:type="spellEnd"/>
+                            <w:r>
+                              <w:rPr>
+                                <w:rFonts w:ascii="Consolas" w:hAnsi="Consolas"/>
+                                <w:sz w:val="16"/>
+                                <w:szCs w:val="16"/>
+                              </w:rPr>
+                              <w:t>", "</w:t>
+                            </w:r>
+                            <w:proofErr w:type="spellStart"/>
+                            <w:r>
+                              <w:rPr>
+                                <w:rFonts w:ascii="Consolas" w:hAnsi="Consolas"/>
+                                <w:sz w:val="16"/>
+                                <w:szCs w:val="16"/>
+                              </w:rPr>
+                              <w:t>SupplierID</w:t>
+                            </w:r>
+                            <w:proofErr w:type="spellEnd"/>
+                            <w:r>
+                              <w:rPr>
+                                <w:rFonts w:ascii="Consolas" w:hAnsi="Consolas"/>
+                                <w:sz w:val="16"/>
+                                <w:szCs w:val="16"/>
+                              </w:rPr>
+                              <w:t>", "</w:t>
+                            </w:r>
+                            <w:proofErr w:type="spellStart"/>
+                            <w:r>
+                              <w:rPr>
+                                <w:rFonts w:ascii="Consolas" w:hAnsi="Consolas"/>
+                                <w:sz w:val="16"/>
+                                <w:szCs w:val="16"/>
+                              </w:rPr>
+                              <w:t>PurchaseOrderID</w:t>
+                            </w:r>
+                            <w:proofErr w:type="spellEnd"/>
+                            <w:r>
+                              <w:rPr>
+                                <w:rFonts w:ascii="Consolas" w:hAnsi="Consolas"/>
+                                <w:sz w:val="16"/>
+                                <w:szCs w:val="16"/>
+                              </w:rPr>
+                              <w:t>", "</w:t>
+                            </w:r>
+                            <w:proofErr w:type="spellStart"/>
+                            <w:r>
+                              <w:rPr>
+                                <w:rFonts w:ascii="Consolas" w:hAnsi="Consolas"/>
+                                <w:sz w:val="16"/>
+                                <w:szCs w:val="16"/>
+                              </w:rPr>
+                              <w:t>SupplierInvoiceNumber</w:t>
+                            </w:r>
+                            <w:proofErr w:type="spellEnd"/>
+                            <w:r>
+                              <w:rPr>
+                                <w:rFonts w:ascii="Consolas" w:hAnsi="Consolas"/>
+                                <w:sz w:val="16"/>
+                                <w:szCs w:val="16"/>
+                              </w:rPr>
+                              <w:t>", "</w:t>
+                            </w:r>
+                            <w:proofErr w:type="spellStart"/>
+                            <w:r>
+                              <w:rPr>
+                                <w:rFonts w:ascii="Consolas" w:hAnsi="Consolas"/>
+                                <w:sz w:val="16"/>
+                                <w:szCs w:val="16"/>
+                              </w:rPr>
+                              <w:t>TransactionDate</w:t>
+                            </w:r>
+                            <w:proofErr w:type="spellEnd"/>
+                            <w:r>
+                              <w:rPr>
+                                <w:rFonts w:ascii="Consolas" w:hAnsi="Consolas"/>
+                                <w:sz w:val="16"/>
+                                <w:szCs w:val="16"/>
+                              </w:rPr>
+                              <w:t>", "</w:t>
+                            </w:r>
+                            <w:proofErr w:type="spellStart"/>
+                            <w:r>
+                              <w:rPr>
+                                <w:rFonts w:ascii="Consolas" w:hAnsi="Consolas"/>
+                                <w:sz w:val="16"/>
+                                <w:szCs w:val="16"/>
+                              </w:rPr>
+                              <w:t>TransactionYear</w:t>
+                            </w:r>
+                            <w:proofErr w:type="spellEnd"/>
+                            <w:r>
+                              <w:rPr>
+                                <w:rFonts w:ascii="Consolas" w:hAnsi="Consolas"/>
+                                <w:sz w:val="16"/>
+                                <w:szCs w:val="16"/>
+                              </w:rPr>
+                              <w:t>", "</w:t>
+                            </w:r>
+                            <w:proofErr w:type="spellStart"/>
+                            <w:r>
+                              <w:rPr>
+                                <w:rFonts w:ascii="Consolas" w:hAnsi="Consolas"/>
+                                <w:sz w:val="16"/>
+                                <w:szCs w:val="16"/>
+                              </w:rPr>
+                              <w:t>FinalizationDate</w:t>
+                            </w:r>
+                            <w:proofErr w:type="spellEnd"/>
+                            <w:r>
+                              <w:rPr>
+                                <w:rFonts w:ascii="Consolas" w:hAnsi="Consolas"/>
+                                <w:sz w:val="16"/>
+                                <w:szCs w:val="16"/>
+                              </w:rPr>
+                              <w:t>", "</w:t>
+                            </w:r>
+                            <w:proofErr w:type="spellStart"/>
+                            <w:r>
+                              <w:rPr>
+                                <w:rFonts w:ascii="Consolas" w:hAnsi="Consolas"/>
+                                <w:sz w:val="16"/>
+                                <w:szCs w:val="16"/>
+                              </w:rPr>
+                              <w:t>TotalAmount</w:t>
+                            </w:r>
+                            <w:proofErr w:type="spellEnd"/>
+                            <w:r>
+                              <w:rPr>
+                                <w:rFonts w:ascii="Consolas" w:hAnsi="Consolas"/>
+                                <w:sz w:val="16"/>
+                                <w:szCs w:val="16"/>
+                              </w:rPr>
+                              <w:t>"}),</w:t>
                             </w:r>
                           </w:p>
                           <w:p>
@@ -2242,7 +3356,61 @@
                                 <w:sz w:val="16"/>
                                 <w:szCs w:val="16"/>
                               </w:rPr>
-                              <w:t xml:space="preserve">    #"Added Custom1" = Table.AddColumn(#"Removed Other Columns", "Days", each [TransactionDate]-[FinalizationDate]),</w:t>
+                              <w:t xml:space="preserve">    #"Added Custom1" = </w:t>
+                            </w:r>
+                            <w:proofErr w:type="spellStart"/>
+                            <w:r>
+                              <w:rPr>
+                                <w:rFonts w:ascii="Consolas" w:hAnsi="Consolas"/>
+                                <w:sz w:val="16"/>
+                                <w:szCs w:val="16"/>
+                              </w:rPr>
+                              <w:t>Table.AddColumn</w:t>
+                            </w:r>
+                            <w:proofErr w:type="spellEnd"/>
+                            <w:r>
+                              <w:rPr>
+                                <w:rFonts w:ascii="Consolas" w:hAnsi="Consolas"/>
+                                <w:sz w:val="16"/>
+                                <w:szCs w:val="16"/>
+                              </w:rPr>
+                              <w:t>(#"Removed Other Columns", "Days", each [</w:t>
+                            </w:r>
+                            <w:proofErr w:type="spellStart"/>
+                            <w:r>
+                              <w:rPr>
+                                <w:rFonts w:ascii="Consolas" w:hAnsi="Consolas"/>
+                                <w:sz w:val="16"/>
+                                <w:szCs w:val="16"/>
+                              </w:rPr>
+                              <w:t>TransactionDate</w:t>
+                            </w:r>
+                            <w:proofErr w:type="spellEnd"/>
+                            <w:r>
+                              <w:rPr>
+                                <w:rFonts w:ascii="Consolas" w:hAnsi="Consolas"/>
+                                <w:sz w:val="16"/>
+                                <w:szCs w:val="16"/>
+                              </w:rPr>
+                              <w:t>]-[</w:t>
+                            </w:r>
+                            <w:proofErr w:type="spellStart"/>
+                            <w:r>
+                              <w:rPr>
+                                <w:rFonts w:ascii="Consolas" w:hAnsi="Consolas"/>
+                                <w:sz w:val="16"/>
+                                <w:szCs w:val="16"/>
+                              </w:rPr>
+                              <w:t>FinalizationDate</w:t>
+                            </w:r>
+                            <w:proofErr w:type="spellEnd"/>
+                            <w:r>
+                              <w:rPr>
+                                <w:rFonts w:ascii="Consolas" w:hAnsi="Consolas"/>
+                                <w:sz w:val="16"/>
+                                <w:szCs w:val="16"/>
+                              </w:rPr>
+                              <w:t>]),</w:t>
                             </w:r>
                           </w:p>
                           <w:p>
@@ -2260,7 +3428,25 @@
                                 <w:sz w:val="16"/>
                                 <w:szCs w:val="16"/>
                               </w:rPr>
-                              <w:t xml:space="preserve">    #"Changed Type2" = Table.TransformColumnTypes(#"Added Custom1",{{"Days", Int64.Type}}),</w:t>
+                              <w:t xml:space="preserve">    #"Changed Type2" = </w:t>
+                            </w:r>
+                            <w:proofErr w:type="spellStart"/>
+                            <w:r>
+                              <w:rPr>
+                                <w:rFonts w:ascii="Consolas" w:hAnsi="Consolas"/>
+                                <w:sz w:val="16"/>
+                                <w:szCs w:val="16"/>
+                              </w:rPr>
+                              <w:t>Table.TransformColumnTypes</w:t>
+                            </w:r>
+                            <w:proofErr w:type="spellEnd"/>
+                            <w:r>
+                              <w:rPr>
+                                <w:rFonts w:ascii="Consolas" w:hAnsi="Consolas"/>
+                                <w:sz w:val="16"/>
+                                <w:szCs w:val="16"/>
+                              </w:rPr>
+                              <w:t>(#"Added Custom1",{{"Days", Int64.Type}}),</w:t>
                             </w:r>
                           </w:p>
                           <w:p>
@@ -2278,7 +3464,43 @@
                                 <w:sz w:val="16"/>
                                 <w:szCs w:val="16"/>
                               </w:rPr>
-                              <w:t xml:space="preserve">    #"Calculated Absolute Value" = Table.TransformColumns(#"Changed Type2",{{"Days", Number.Abs, Int64.Type}}),</w:t>
+                              <w:t xml:space="preserve">    #"Calculated Absolute Value" = </w:t>
+                            </w:r>
+                            <w:proofErr w:type="spellStart"/>
+                            <w:r>
+                              <w:rPr>
+                                <w:rFonts w:ascii="Consolas" w:hAnsi="Consolas"/>
+                                <w:sz w:val="16"/>
+                                <w:szCs w:val="16"/>
+                              </w:rPr>
+                              <w:t>Table.TransformColumns</w:t>
+                            </w:r>
+                            <w:proofErr w:type="spellEnd"/>
+                            <w:r>
+                              <w:rPr>
+                                <w:rFonts w:ascii="Consolas" w:hAnsi="Consolas"/>
+                                <w:sz w:val="16"/>
+                                <w:szCs w:val="16"/>
+                              </w:rPr>
+                              <w:t xml:space="preserve">(#"Changed Type2",{{"Days", </w:t>
+                            </w:r>
+                            <w:proofErr w:type="spellStart"/>
+                            <w:r>
+                              <w:rPr>
+                                <w:rFonts w:ascii="Consolas" w:hAnsi="Consolas"/>
+                                <w:sz w:val="16"/>
+                                <w:szCs w:val="16"/>
+                              </w:rPr>
+                              <w:t>Number.Abs</w:t>
+                            </w:r>
+                            <w:proofErr w:type="spellEnd"/>
+                            <w:r>
+                              <w:rPr>
+                                <w:rFonts w:ascii="Consolas" w:hAnsi="Consolas"/>
+                                <w:sz w:val="16"/>
+                                <w:szCs w:val="16"/>
+                              </w:rPr>
+                              <w:t>, Int64.Type}}),</w:t>
                             </w:r>
                           </w:p>
                           <w:p>
@@ -2296,7 +3518,43 @@
                                 <w:sz w:val="16"/>
                                 <w:szCs w:val="16"/>
                               </w:rPr>
-                              <w:t xml:space="preserve">    #"Added Conditional Column" = Table.AddColumn(#"Calculated Absolute Value", "OverUnder", each if [Days] &gt;= 3 then "3 Days or More" else "2 Days or Less")</w:t>
+                              <w:t xml:space="preserve">    #"Added Conditional Column" = </w:t>
+                            </w:r>
+                            <w:proofErr w:type="spellStart"/>
+                            <w:r>
+                              <w:rPr>
+                                <w:rFonts w:ascii="Consolas" w:hAnsi="Consolas"/>
+                                <w:sz w:val="16"/>
+                                <w:szCs w:val="16"/>
+                              </w:rPr>
+                              <w:t>Table.AddColumn</w:t>
+                            </w:r>
+                            <w:proofErr w:type="spellEnd"/>
+                            <w:r>
+                              <w:rPr>
+                                <w:rFonts w:ascii="Consolas" w:hAnsi="Consolas"/>
+                                <w:sz w:val="16"/>
+                                <w:szCs w:val="16"/>
+                              </w:rPr>
+                              <w:t>(#"Calculated Absolute Value", "</w:t>
+                            </w:r>
+                            <w:proofErr w:type="spellStart"/>
+                            <w:r>
+                              <w:rPr>
+                                <w:rFonts w:ascii="Consolas" w:hAnsi="Consolas"/>
+                                <w:sz w:val="16"/>
+                                <w:szCs w:val="16"/>
+                              </w:rPr>
+                              <w:t>OverUnder</w:t>
+                            </w:r>
+                            <w:proofErr w:type="spellEnd"/>
+                            <w:r>
+                              <w:rPr>
+                                <w:rFonts w:ascii="Consolas" w:hAnsi="Consolas"/>
+                                <w:sz w:val="16"/>
+                                <w:szCs w:val="16"/>
+                              </w:rPr>
+                              <w:t>", each if [Days] &gt;= 3 then "3 Days or More" else "2 Days or Less")</w:t>
                             </w:r>
                           </w:p>
                           <w:p>
@@ -2394,7 +3652,43 @@
                           <w:sz w:val="16"/>
                           <w:szCs w:val="16"/>
                         </w:rPr>
-                        <w:t xml:space="preserve">    Source = Csv.Document(File.Contents("F:\_DS+DA\Career-Essentials-in-Data-Analysis-by-Microsoft-and-LinkedIn\_1_Intoduction to Career Skills in Data Analytics\05_Transforming Data\Suppliers.csv"),[Delimiter=",", Columns=9, Encoding=65001, QuoteStyle=QuoteStyle.None]),</w:t>
+                        <w:t xml:space="preserve">    Source = Csv.Document(File.Contents("F:\_DS+DA\Career-Essentials-in-Data-Analysis-by-Microsoft-and-LinkedIn\_1_Intoduction to Career Skills in Data Analytics\05_Transforming Data\Suppliers.csv"),[Delimiter=",", Columns=9, Encoding=65001, </w:t>
+                      </w:r>
+                      <w:proofErr w:type="spellStart"/>
+                      <w:r>
+                        <w:rPr>
+                          <w:rFonts w:ascii="Consolas" w:hAnsi="Consolas"/>
+                          <w:sz w:val="16"/>
+                          <w:szCs w:val="16"/>
+                        </w:rPr>
+                        <w:t>QuoteStyle</w:t>
+                      </w:r>
+                      <w:proofErr w:type="spellEnd"/>
+                      <w:r>
+                        <w:rPr>
+                          <w:rFonts w:ascii="Consolas" w:hAnsi="Consolas"/>
+                          <w:sz w:val="16"/>
+                          <w:szCs w:val="16"/>
+                        </w:rPr>
+                        <w:t>=</w:t>
+                      </w:r>
+                      <w:proofErr w:type="spellStart"/>
+                      <w:r>
+                        <w:rPr>
+                          <w:rFonts w:ascii="Consolas" w:hAnsi="Consolas"/>
+                          <w:sz w:val="16"/>
+                          <w:szCs w:val="16"/>
+                        </w:rPr>
+                        <w:t>QuoteStyle.None</w:t>
+                      </w:r>
+                      <w:proofErr w:type="spellEnd"/>
+                      <w:r>
+                        <w:rPr>
+                          <w:rFonts w:ascii="Consolas" w:hAnsi="Consolas"/>
+                          <w:sz w:val="16"/>
+                          <w:szCs w:val="16"/>
+                        </w:rPr>
+                        <w:t>]),</w:t>
                       </w:r>
                     </w:p>
                     <w:p>
@@ -2412,7 +3706,25 @@
                           <w:sz w:val="16"/>
                           <w:szCs w:val="16"/>
                         </w:rPr>
-                        <w:t xml:space="preserve">    #"Promoted Headers" = Table.PromoteHeaders(Source, [PromoteAllScalars=true]),</w:t>
+                        <w:t xml:space="preserve">    #"Promoted Headers" = </w:t>
+                      </w:r>
+                      <w:proofErr w:type="spellStart"/>
+                      <w:r>
+                        <w:rPr>
+                          <w:rFonts w:ascii="Consolas" w:hAnsi="Consolas"/>
+                          <w:sz w:val="16"/>
+                          <w:szCs w:val="16"/>
+                        </w:rPr>
+                        <w:t>Table.PromoteHeaders</w:t>
+                      </w:r>
+                      <w:proofErr w:type="spellEnd"/>
+                      <w:r>
+                        <w:rPr>
+                          <w:rFonts w:ascii="Consolas" w:hAnsi="Consolas"/>
+                          <w:sz w:val="16"/>
+                          <w:szCs w:val="16"/>
+                        </w:rPr>
+                        <w:t>(Source, [PromoteAllScalars=true]),</w:t>
                       </w:r>
                     </w:p>
                     <w:p>
@@ -2430,7 +3742,187 @@
                           <w:sz w:val="16"/>
                           <w:szCs w:val="16"/>
                         </w:rPr>
-                        <w:t xml:space="preserve">    #"Changed Type" = Table.TransformColumnTypes(#"Promoted Headers",{{"SupplierName", type text}, {"SupplierTransactionID", Int64.Type}, {"SupplierID", Int64.Type}, {"PurchaseOrderID", Int64.Type}, {"SupplierInvoiceNumber", Int64.Type}, {"TransactionDate", type date}, {"AmountExcludingTax", type number}, {"TaxAmount", type number}, {"FinalizationDate", type date}}),</w:t>
+                        <w:t xml:space="preserve">    #"Changed Type" = </w:t>
+                      </w:r>
+                      <w:proofErr w:type="spellStart"/>
+                      <w:r>
+                        <w:rPr>
+                          <w:rFonts w:ascii="Consolas" w:hAnsi="Consolas"/>
+                          <w:sz w:val="16"/>
+                          <w:szCs w:val="16"/>
+                        </w:rPr>
+                        <w:t>Table.TransformColumnTypes</w:t>
+                      </w:r>
+                      <w:proofErr w:type="spellEnd"/>
+                      <w:r>
+                        <w:rPr>
+                          <w:rFonts w:ascii="Consolas" w:hAnsi="Consolas"/>
+                          <w:sz w:val="16"/>
+                          <w:szCs w:val="16"/>
+                        </w:rPr>
+                        <w:t>(#"Promoted Headers",{{"</w:t>
+                      </w:r>
+                      <w:proofErr w:type="spellStart"/>
+                      <w:r>
+                        <w:rPr>
+                          <w:rFonts w:ascii="Consolas" w:hAnsi="Consolas"/>
+                          <w:sz w:val="16"/>
+                          <w:szCs w:val="16"/>
+                        </w:rPr>
+                        <w:t>SupplierName</w:t>
+                      </w:r>
+                      <w:proofErr w:type="spellEnd"/>
+                      <w:r>
+                        <w:rPr>
+                          <w:rFonts w:ascii="Consolas" w:hAnsi="Consolas"/>
+                          <w:sz w:val="16"/>
+                          <w:szCs w:val="16"/>
+                        </w:rPr>
+                        <w:t>", type text}, {"</w:t>
+                      </w:r>
+                      <w:proofErr w:type="spellStart"/>
+                      <w:r>
+                        <w:rPr>
+                          <w:rFonts w:ascii="Consolas" w:hAnsi="Consolas"/>
+                          <w:sz w:val="16"/>
+                          <w:szCs w:val="16"/>
+                        </w:rPr>
+                        <w:t>SupplierTransactionID</w:t>
+                      </w:r>
+                      <w:proofErr w:type="spellEnd"/>
+                      <w:r>
+                        <w:rPr>
+                          <w:rFonts w:ascii="Consolas" w:hAnsi="Consolas"/>
+                          <w:sz w:val="16"/>
+                          <w:szCs w:val="16"/>
+                        </w:rPr>
+                        <w:t>", Int64.Type}, {"</w:t>
+                      </w:r>
+                      <w:proofErr w:type="spellStart"/>
+                      <w:r>
+                        <w:rPr>
+                          <w:rFonts w:ascii="Consolas" w:hAnsi="Consolas"/>
+                          <w:sz w:val="16"/>
+                          <w:szCs w:val="16"/>
+                        </w:rPr>
+                        <w:t>SupplierID</w:t>
+                      </w:r>
+                      <w:proofErr w:type="spellEnd"/>
+                      <w:r>
+                        <w:rPr>
+                          <w:rFonts w:ascii="Consolas" w:hAnsi="Consolas"/>
+                          <w:sz w:val="16"/>
+                          <w:szCs w:val="16"/>
+                        </w:rPr>
+                        <w:t>", Int64.Type}, {"</w:t>
+                      </w:r>
+                      <w:proofErr w:type="spellStart"/>
+                      <w:r>
+                        <w:rPr>
+                          <w:rFonts w:ascii="Consolas" w:hAnsi="Consolas"/>
+                          <w:sz w:val="16"/>
+                          <w:szCs w:val="16"/>
+                        </w:rPr>
+                        <w:t>PurchaseOrderID</w:t>
+                      </w:r>
+                      <w:proofErr w:type="spellEnd"/>
+                      <w:r>
+                        <w:rPr>
+                          <w:rFonts w:ascii="Consolas" w:hAnsi="Consolas"/>
+                          <w:sz w:val="16"/>
+                          <w:szCs w:val="16"/>
+                        </w:rPr>
+                        <w:t>", Int64.Type}, {"</w:t>
+                      </w:r>
+                      <w:proofErr w:type="spellStart"/>
+                      <w:r>
+                        <w:rPr>
+                          <w:rFonts w:ascii="Consolas" w:hAnsi="Consolas"/>
+                          <w:sz w:val="16"/>
+                          <w:szCs w:val="16"/>
+                        </w:rPr>
+                        <w:t>SupplierInvoiceNumber</w:t>
+                      </w:r>
+                      <w:proofErr w:type="spellEnd"/>
+                      <w:r>
+                        <w:rPr>
+                          <w:rFonts w:ascii="Consolas" w:hAnsi="Consolas"/>
+                          <w:sz w:val="16"/>
+                          <w:szCs w:val="16"/>
+                        </w:rPr>
+                        <w:t>", Int64.Type}, {"</w:t>
+                      </w:r>
+                      <w:proofErr w:type="spellStart"/>
+                      <w:r>
+                        <w:rPr>
+                          <w:rFonts w:ascii="Consolas" w:hAnsi="Consolas"/>
+                          <w:sz w:val="16"/>
+                          <w:szCs w:val="16"/>
+                        </w:rPr>
+                        <w:t>TransactionDate</w:t>
+                      </w:r>
+                      <w:proofErr w:type="spellEnd"/>
+                      <w:r>
+                        <w:rPr>
+                          <w:rFonts w:ascii="Consolas" w:hAnsi="Consolas"/>
+                          <w:sz w:val="16"/>
+                          <w:szCs w:val="16"/>
+                        </w:rPr>
+                        <w:t>", type date}, {"</w:t>
+                      </w:r>
+                      <w:proofErr w:type="spellStart"/>
+                      <w:r>
+                        <w:rPr>
+                          <w:rFonts w:ascii="Consolas" w:hAnsi="Consolas"/>
+                          <w:sz w:val="16"/>
+                          <w:szCs w:val="16"/>
+                        </w:rPr>
+                        <w:t>AmountExcludingTax</w:t>
+                      </w:r>
+                      <w:proofErr w:type="spellEnd"/>
+                      <w:r>
+                        <w:rPr>
+                          <w:rFonts w:ascii="Consolas" w:hAnsi="Consolas"/>
+                          <w:sz w:val="16"/>
+                          <w:szCs w:val="16"/>
+                        </w:rPr>
+                        <w:t>", type number}, {"</w:t>
+                      </w:r>
+                      <w:proofErr w:type="spellStart"/>
+                      <w:r>
+                        <w:rPr>
+                          <w:rFonts w:ascii="Consolas" w:hAnsi="Consolas"/>
+                          <w:sz w:val="16"/>
+                          <w:szCs w:val="16"/>
+                        </w:rPr>
+                        <w:t>TaxAmount</w:t>
+                      </w:r>
+                      <w:proofErr w:type="spellEnd"/>
+                      <w:r>
+                        <w:rPr>
+                          <w:rFonts w:ascii="Consolas" w:hAnsi="Consolas"/>
+                          <w:sz w:val="16"/>
+                          <w:szCs w:val="16"/>
+                        </w:rPr>
+                        <w:t>", type number}, {"</w:t>
+                      </w:r>
+                      <w:proofErr w:type="spellStart"/>
+                      <w:r>
+                        <w:rPr>
+                          <w:rFonts w:ascii="Consolas" w:hAnsi="Consolas"/>
+                          <w:sz w:val="16"/>
+                          <w:szCs w:val="16"/>
+                        </w:rPr>
+                        <w:t>FinalizationDate</w:t>
+                      </w:r>
+                      <w:proofErr w:type="spellEnd"/>
+                      <w:r>
+                        <w:rPr>
+                          <w:rFonts w:ascii="Consolas" w:hAnsi="Consolas"/>
+                          <w:sz w:val="16"/>
+                          <w:szCs w:val="16"/>
+                        </w:rPr>
+                        <w:t>", type date}}),</w:t>
                       </w:r>
                     </w:p>
                     <w:p>
@@ -2448,7 +3940,61 @@
                           <w:sz w:val="16"/>
                           <w:szCs w:val="16"/>
                         </w:rPr>
-                        <w:t xml:space="preserve">    #"Uppercased Text" = Table.TransformColumns(#"Changed Type",{{"SupplierName", Text.Upper, type text}}),</w:t>
+                        <w:t xml:space="preserve">    #"Uppercased Text" = </w:t>
+                      </w:r>
+                      <w:proofErr w:type="spellStart"/>
+                      <w:r>
+                        <w:rPr>
+                          <w:rFonts w:ascii="Consolas" w:hAnsi="Consolas"/>
+                          <w:sz w:val="16"/>
+                          <w:szCs w:val="16"/>
+                        </w:rPr>
+                        <w:t>Table.TransformColumns</w:t>
+                      </w:r>
+                      <w:proofErr w:type="spellEnd"/>
+                      <w:r>
+                        <w:rPr>
+                          <w:rFonts w:ascii="Consolas" w:hAnsi="Consolas"/>
+                          <w:sz w:val="16"/>
+                          <w:szCs w:val="16"/>
+                        </w:rPr>
+                        <w:t>(#"Changed Type",{{"</w:t>
+                      </w:r>
+                      <w:proofErr w:type="spellStart"/>
+                      <w:r>
+                        <w:rPr>
+                          <w:rFonts w:ascii="Consolas" w:hAnsi="Consolas"/>
+                          <w:sz w:val="16"/>
+                          <w:szCs w:val="16"/>
+                        </w:rPr>
+                        <w:t>SupplierName</w:t>
+                      </w:r>
+                      <w:proofErr w:type="spellEnd"/>
+                      <w:r>
+                        <w:rPr>
+                          <w:rFonts w:ascii="Consolas" w:hAnsi="Consolas"/>
+                          <w:sz w:val="16"/>
+                          <w:szCs w:val="16"/>
+                        </w:rPr>
+                        <w:t xml:space="preserve">", </w:t>
+                      </w:r>
+                      <w:proofErr w:type="spellStart"/>
+                      <w:r>
+                        <w:rPr>
+                          <w:rFonts w:ascii="Consolas" w:hAnsi="Consolas"/>
+                          <w:sz w:val="16"/>
+                          <w:szCs w:val="16"/>
+                        </w:rPr>
+                        <w:t>Text.Upper</w:t>
+                      </w:r>
+                      <w:proofErr w:type="spellEnd"/>
+                      <w:r>
+                        <w:rPr>
+                          <w:rFonts w:ascii="Consolas" w:hAnsi="Consolas"/>
+                          <w:sz w:val="16"/>
+                          <w:szCs w:val="16"/>
+                        </w:rPr>
+                        <w:t>, type text}}),</w:t>
                       </w:r>
                     </w:p>
                     <w:p>
@@ -2466,7 +4012,61 @@
                           <w:sz w:val="16"/>
                           <w:szCs w:val="16"/>
                         </w:rPr>
-                        <w:t xml:space="preserve">    #"Duplicated Column" = Table.DuplicateColumn(#"Uppercased Text", "TransactionDate", "TransactionDate - Copy"),</w:t>
+                        <w:t xml:space="preserve">    #"Duplicated Column" = </w:t>
+                      </w:r>
+                      <w:proofErr w:type="spellStart"/>
+                      <w:r>
+                        <w:rPr>
+                          <w:rFonts w:ascii="Consolas" w:hAnsi="Consolas"/>
+                          <w:sz w:val="16"/>
+                          <w:szCs w:val="16"/>
+                        </w:rPr>
+                        <w:t>Table.DuplicateColumn</w:t>
+                      </w:r>
+                      <w:proofErr w:type="spellEnd"/>
+                      <w:r>
+                        <w:rPr>
+                          <w:rFonts w:ascii="Consolas" w:hAnsi="Consolas"/>
+                          <w:sz w:val="16"/>
+                          <w:szCs w:val="16"/>
+                        </w:rPr>
+                        <w:t>(#"Uppercased Text", "</w:t>
+                      </w:r>
+                      <w:proofErr w:type="spellStart"/>
+                      <w:r>
+                        <w:rPr>
+                          <w:rFonts w:ascii="Consolas" w:hAnsi="Consolas"/>
+                          <w:sz w:val="16"/>
+                          <w:szCs w:val="16"/>
+                        </w:rPr>
+                        <w:t>TransactionDate</w:t>
+                      </w:r>
+                      <w:proofErr w:type="spellEnd"/>
+                      <w:r>
+                        <w:rPr>
+                          <w:rFonts w:ascii="Consolas" w:hAnsi="Consolas"/>
+                          <w:sz w:val="16"/>
+                          <w:szCs w:val="16"/>
+                        </w:rPr>
+                        <w:t>", "</w:t>
+                      </w:r>
+                      <w:proofErr w:type="spellStart"/>
+                      <w:r>
+                        <w:rPr>
+                          <w:rFonts w:ascii="Consolas" w:hAnsi="Consolas"/>
+                          <w:sz w:val="16"/>
+                          <w:szCs w:val="16"/>
+                        </w:rPr>
+                        <w:t>TransactionDate</w:t>
+                      </w:r>
+                      <w:proofErr w:type="spellEnd"/>
+                      <w:r>
+                        <w:rPr>
+                          <w:rFonts w:ascii="Consolas" w:hAnsi="Consolas"/>
+                          <w:sz w:val="16"/>
+                          <w:szCs w:val="16"/>
+                        </w:rPr>
+                        <w:t xml:space="preserve"> - Copy"),</w:t>
                       </w:r>
                     </w:p>
                     <w:p>
@@ -2484,7 +4084,61 @@
                           <w:sz w:val="16"/>
                           <w:szCs w:val="16"/>
                         </w:rPr>
-                        <w:t xml:space="preserve">    #"Extracted Year" = Table.TransformColumns(#"Duplicated Column",{{"TransactionDate - Copy", Date.Year, Int64.Type}}),</w:t>
+                        <w:t xml:space="preserve">    #"Extracted Year" = </w:t>
+                      </w:r>
+                      <w:proofErr w:type="spellStart"/>
+                      <w:r>
+                        <w:rPr>
+                          <w:rFonts w:ascii="Consolas" w:hAnsi="Consolas"/>
+                          <w:sz w:val="16"/>
+                          <w:szCs w:val="16"/>
+                        </w:rPr>
+                        <w:t>Table.TransformColumns</w:t>
+                      </w:r>
+                      <w:proofErr w:type="spellEnd"/>
+                      <w:r>
+                        <w:rPr>
+                          <w:rFonts w:ascii="Consolas" w:hAnsi="Consolas"/>
+                          <w:sz w:val="16"/>
+                          <w:szCs w:val="16"/>
+                        </w:rPr>
+                        <w:t>(#"Duplicated Column",{{"</w:t>
+                      </w:r>
+                      <w:proofErr w:type="spellStart"/>
+                      <w:r>
+                        <w:rPr>
+                          <w:rFonts w:ascii="Consolas" w:hAnsi="Consolas"/>
+                          <w:sz w:val="16"/>
+                          <w:szCs w:val="16"/>
+                        </w:rPr>
+                        <w:t>TransactionDate</w:t>
+                      </w:r>
+                      <w:proofErr w:type="spellEnd"/>
+                      <w:r>
+                        <w:rPr>
+                          <w:rFonts w:ascii="Consolas" w:hAnsi="Consolas"/>
+                          <w:sz w:val="16"/>
+                          <w:szCs w:val="16"/>
+                        </w:rPr>
+                        <w:t xml:space="preserve"> - Copy", </w:t>
+                      </w:r>
+                      <w:proofErr w:type="spellStart"/>
+                      <w:r>
+                        <w:rPr>
+                          <w:rFonts w:ascii="Consolas" w:hAnsi="Consolas"/>
+                          <w:sz w:val="16"/>
+                          <w:szCs w:val="16"/>
+                        </w:rPr>
+                        <w:t>Date.Year</w:t>
+                      </w:r>
+                      <w:proofErr w:type="spellEnd"/>
+                      <w:r>
+                        <w:rPr>
+                          <w:rFonts w:ascii="Consolas" w:hAnsi="Consolas"/>
+                          <w:sz w:val="16"/>
+                          <w:szCs w:val="16"/>
+                        </w:rPr>
+                        <w:t>, Int64.Type}}),</w:t>
                       </w:r>
                     </w:p>
                     <w:p>
@@ -2502,7 +4156,61 @@
                           <w:sz w:val="16"/>
                           <w:szCs w:val="16"/>
                         </w:rPr>
-                        <w:t xml:space="preserve">    #"Renamed Columns" = Table.RenameColumns(#"Extracted Year",{{"TransactionDate - Copy", "TransactionYear"}}),</w:t>
+                        <w:t xml:space="preserve">    #"Renamed Columns" = </w:t>
+                      </w:r>
+                      <w:proofErr w:type="spellStart"/>
+                      <w:r>
+                        <w:rPr>
+                          <w:rFonts w:ascii="Consolas" w:hAnsi="Consolas"/>
+                          <w:sz w:val="16"/>
+                          <w:szCs w:val="16"/>
+                        </w:rPr>
+                        <w:t>Table.RenameColumns</w:t>
+                      </w:r>
+                      <w:proofErr w:type="spellEnd"/>
+                      <w:r>
+                        <w:rPr>
+                          <w:rFonts w:ascii="Consolas" w:hAnsi="Consolas"/>
+                          <w:sz w:val="16"/>
+                          <w:szCs w:val="16"/>
+                        </w:rPr>
+                        <w:t>(#"Extracted Year",{{"</w:t>
+                      </w:r>
+                      <w:proofErr w:type="spellStart"/>
+                      <w:r>
+                        <w:rPr>
+                          <w:rFonts w:ascii="Consolas" w:hAnsi="Consolas"/>
+                          <w:sz w:val="16"/>
+                          <w:szCs w:val="16"/>
+                        </w:rPr>
+                        <w:t>TransactionDate</w:t>
+                      </w:r>
+                      <w:proofErr w:type="spellEnd"/>
+                      <w:r>
+                        <w:rPr>
+                          <w:rFonts w:ascii="Consolas" w:hAnsi="Consolas"/>
+                          <w:sz w:val="16"/>
+                          <w:szCs w:val="16"/>
+                        </w:rPr>
+                        <w:t xml:space="preserve"> - Copy", "</w:t>
+                      </w:r>
+                      <w:proofErr w:type="spellStart"/>
+                      <w:r>
+                        <w:rPr>
+                          <w:rFonts w:ascii="Consolas" w:hAnsi="Consolas"/>
+                          <w:sz w:val="16"/>
+                          <w:szCs w:val="16"/>
+                        </w:rPr>
+                        <w:t>TransactionYear</w:t>
+                      </w:r>
+                      <w:proofErr w:type="spellEnd"/>
+                      <w:r>
+                        <w:rPr>
+                          <w:rFonts w:ascii="Consolas" w:hAnsi="Consolas"/>
+                          <w:sz w:val="16"/>
+                          <w:szCs w:val="16"/>
+                        </w:rPr>
+                        <w:t>"}}),</w:t>
                       </w:r>
                     </w:p>
                     <w:p>
@@ -2520,7 +4228,205 @@
                           <w:sz w:val="16"/>
                           <w:szCs w:val="16"/>
                         </w:rPr>
-                        <w:t xml:space="preserve">    #"Reordered Columns" = Table.ReorderColumns(#"Renamed Columns",{"SupplierName", "SupplierTransactionID", "SupplierID", "PurchaseOrderID", "SupplierInvoiceNumber", "TransactionDate", "TransactionYear", "AmountExcludingTax", "TaxAmount", "FinalizationDate"}),</w:t>
+                        <w:t xml:space="preserve">    #"Reordered Columns" = </w:t>
+                      </w:r>
+                      <w:proofErr w:type="spellStart"/>
+                      <w:r>
+                        <w:rPr>
+                          <w:rFonts w:ascii="Consolas" w:hAnsi="Consolas"/>
+                          <w:sz w:val="16"/>
+                          <w:szCs w:val="16"/>
+                        </w:rPr>
+                        <w:t>Table.ReorderColumns</w:t>
+                      </w:r>
+                      <w:proofErr w:type="spellEnd"/>
+                      <w:r>
+                        <w:rPr>
+                          <w:rFonts w:ascii="Consolas" w:hAnsi="Consolas"/>
+                          <w:sz w:val="16"/>
+                          <w:szCs w:val="16"/>
+                        </w:rPr>
+                        <w:t>(#"Renamed Columns",{"</w:t>
+                      </w:r>
+                      <w:proofErr w:type="spellStart"/>
+                      <w:r>
+                        <w:rPr>
+                          <w:rFonts w:ascii="Consolas" w:hAnsi="Consolas"/>
+                          <w:sz w:val="16"/>
+                          <w:szCs w:val="16"/>
+                        </w:rPr>
+                        <w:t>SupplierName</w:t>
+                      </w:r>
+                      <w:proofErr w:type="spellEnd"/>
+                      <w:r>
+                        <w:rPr>
+                          <w:rFonts w:ascii="Consolas" w:hAnsi="Consolas"/>
+                          <w:sz w:val="16"/>
+                          <w:szCs w:val="16"/>
+                        </w:rPr>
+                        <w:t>", "</w:t>
+                      </w:r>
+                      <w:proofErr w:type="spellStart"/>
+                      <w:r>
+                        <w:rPr>
+                          <w:rFonts w:ascii="Consolas" w:hAnsi="Consolas"/>
+                          <w:sz w:val="16"/>
+                          <w:szCs w:val="16"/>
+                        </w:rPr>
+                        <w:t>SupplierTransactionID</w:t>
+                      </w:r>
+                      <w:proofErr w:type="spellEnd"/>
+                      <w:r>
+                        <w:rPr>
+                          <w:rFonts w:ascii="Consolas" w:hAnsi="Consolas"/>
+                          <w:sz w:val="16"/>
+                          <w:szCs w:val="16"/>
+                        </w:rPr>
+                        <w:t>", "</w:t>
+                      </w:r>
+                      <w:proofErr w:type="spellStart"/>
+                      <w:r>
+                        <w:rPr>
+                          <w:rFonts w:ascii="Consolas" w:hAnsi="Consolas"/>
+                          <w:sz w:val="16"/>
+                          <w:szCs w:val="16"/>
+                        </w:rPr>
+                        <w:t>SupplierID</w:t>
+                      </w:r>
+                      <w:proofErr w:type="spellEnd"/>
+                      <w:r>
+                        <w:rPr>
+                          <w:rFonts w:ascii="Consolas" w:hAnsi="Consolas"/>
+                          <w:sz w:val="16"/>
+                          <w:szCs w:val="16"/>
+                        </w:rPr>
+                        <w:t>", "</w:t>
+                      </w:r>
+                      <w:proofErr w:type="spellStart"/>
+                      <w:r>
+                        <w:rPr>
+                          <w:rFonts w:ascii="Consolas" w:hAnsi="Consolas"/>
+                          <w:sz w:val="16"/>
+                          <w:szCs w:val="16"/>
+                        </w:rPr>
+                        <w:t>PurchaseOrderID</w:t>
+                      </w:r>
+                      <w:proofErr w:type="spellEnd"/>
+                      <w:r>
+                        <w:rPr>
+                          <w:rFonts w:ascii="Consolas" w:hAnsi="Consolas"/>
+                          <w:sz w:val="16"/>
+                          <w:szCs w:val="16"/>
+                        </w:rPr>
+                        <w:t>", "</w:t>
+                      </w:r>
+                      <w:proofErr w:type="spellStart"/>
+                      <w:r>
+                        <w:rPr>
+                          <w:rFonts w:ascii="Consolas" w:hAnsi="Consolas"/>
+                          <w:sz w:val="16"/>
+                          <w:szCs w:val="16"/>
+                        </w:rPr>
+                        <w:t>SupplierInvoiceNumber</w:t>
+                      </w:r>
+                      <w:proofErr w:type="spellEnd"/>
+                      <w:r>
+                        <w:rPr>
+                          <w:rFonts w:ascii="Consolas" w:hAnsi="Consolas"/>
+                          <w:sz w:val="16"/>
+                          <w:szCs w:val="16"/>
+                        </w:rPr>
+                        <w:t>", "</w:t>
+                      </w:r>
+                      <w:proofErr w:type="spellStart"/>
+                      <w:r>
+                        <w:rPr>
+                          <w:rFonts w:ascii="Consolas" w:hAnsi="Consolas"/>
+                          <w:sz w:val="16"/>
+                          <w:szCs w:val="16"/>
+                        </w:rPr>
+                        <w:t>TransactionDate</w:t>
+                      </w:r>
+                      <w:proofErr w:type="spellEnd"/>
+                      <w:r>
+                        <w:rPr>
+                          <w:rFonts w:ascii="Consolas" w:hAnsi="Consolas"/>
+                          <w:sz w:val="16"/>
+                          <w:szCs w:val="16"/>
+                        </w:rPr>
+                        <w:t>", "</w:t>
+                      </w:r>
+                      <w:proofErr w:type="spellStart"/>
+                      <w:r>
+                        <w:rPr>
+                          <w:rFonts w:ascii="Consolas" w:hAnsi="Consolas"/>
+                          <w:sz w:val="16"/>
+                          <w:szCs w:val="16"/>
+                        </w:rPr>
+                        <w:t>TransactionYear</w:t>
+                      </w:r>
+                      <w:proofErr w:type="spellEnd"/>
+                      <w:r>
+                        <w:rPr>
+                          <w:rFonts w:ascii="Consolas" w:hAnsi="Consolas"/>
+                          <w:sz w:val="16"/>
+                          <w:szCs w:val="16"/>
+                        </w:rPr>
+                        <w:t>", "</w:t>
+                      </w:r>
+                      <w:proofErr w:type="spellStart"/>
+                      <w:r>
+                        <w:rPr>
+                          <w:rFonts w:ascii="Consolas" w:hAnsi="Consolas"/>
+                          <w:sz w:val="16"/>
+                          <w:szCs w:val="16"/>
+                        </w:rPr>
+                        <w:t>AmountExcludingTax</w:t>
+                      </w:r>
+                      <w:proofErr w:type="spellEnd"/>
+                      <w:r>
+                        <w:rPr>
+                          <w:rFonts w:ascii="Consolas" w:hAnsi="Consolas"/>
+                          <w:sz w:val="16"/>
+                          <w:szCs w:val="16"/>
+                        </w:rPr>
+                        <w:t>", "</w:t>
+                      </w:r>
+                      <w:proofErr w:type="spellStart"/>
+                      <w:r>
+                        <w:rPr>
+                          <w:rFonts w:ascii="Consolas" w:hAnsi="Consolas"/>
+                          <w:sz w:val="16"/>
+                          <w:szCs w:val="16"/>
+                        </w:rPr>
+                        <w:t>TaxAmount</w:t>
+                      </w:r>
+                      <w:proofErr w:type="spellEnd"/>
+                      <w:r>
+                        <w:rPr>
+                          <w:rFonts w:ascii="Consolas" w:hAnsi="Consolas"/>
+                          <w:sz w:val="16"/>
+                          <w:szCs w:val="16"/>
+                        </w:rPr>
+                        <w:t>", "</w:t>
+                      </w:r>
+                      <w:proofErr w:type="spellStart"/>
+                      <w:r>
+                        <w:rPr>
+                          <w:rFonts w:ascii="Consolas" w:hAnsi="Consolas"/>
+                          <w:sz w:val="16"/>
+                          <w:szCs w:val="16"/>
+                        </w:rPr>
+                        <w:t>FinalizationDate</w:t>
+                      </w:r>
+                      <w:proofErr w:type="spellEnd"/>
+                      <w:r>
+                        <w:rPr>
+                          <w:rFonts w:ascii="Consolas" w:hAnsi="Consolas"/>
+                          <w:sz w:val="16"/>
+                          <w:szCs w:val="16"/>
+                        </w:rPr>
+                        <w:t>"}),</w:t>
                       </w:r>
                     </w:p>
                     <w:p>
@@ -2538,7 +4444,79 @@
                           <w:sz w:val="16"/>
                           <w:szCs w:val="16"/>
                         </w:rPr>
-                        <w:t xml:space="preserve">    #"Added Custom" = Table.AddColumn(#"Reordered Columns", "TotalAmount", each [AmountExcludingTax]+[TaxAmount]),</w:t>
+                        <w:t xml:space="preserve">    #"Added Custom" = </w:t>
+                      </w:r>
+                      <w:proofErr w:type="spellStart"/>
+                      <w:r>
+                        <w:rPr>
+                          <w:rFonts w:ascii="Consolas" w:hAnsi="Consolas"/>
+                          <w:sz w:val="16"/>
+                          <w:szCs w:val="16"/>
+                        </w:rPr>
+                        <w:t>Table.AddColumn</w:t>
+                      </w:r>
+                      <w:proofErr w:type="spellEnd"/>
+                      <w:r>
+                        <w:rPr>
+                          <w:rFonts w:ascii="Consolas" w:hAnsi="Consolas"/>
+                          <w:sz w:val="16"/>
+                          <w:szCs w:val="16"/>
+                        </w:rPr>
+                        <w:t>(#"Reordered Columns", "</w:t>
+                      </w:r>
+                      <w:proofErr w:type="spellStart"/>
+                      <w:r>
+                        <w:rPr>
+                          <w:rFonts w:ascii="Consolas" w:hAnsi="Consolas"/>
+                          <w:sz w:val="16"/>
+                          <w:szCs w:val="16"/>
+                        </w:rPr>
+                        <w:t>TotalAmount</w:t>
+                      </w:r>
+                      <w:proofErr w:type="spellEnd"/>
+                      <w:r>
+                        <w:rPr>
+                          <w:rFonts w:ascii="Consolas" w:hAnsi="Consolas"/>
+                          <w:sz w:val="16"/>
+                          <w:szCs w:val="16"/>
+                        </w:rPr>
+                        <w:t>", each [</w:t>
+                      </w:r>
+                      <w:proofErr w:type="spellStart"/>
+                      <w:r>
+                        <w:rPr>
+                          <w:rFonts w:ascii="Consolas" w:hAnsi="Consolas"/>
+                          <w:sz w:val="16"/>
+                          <w:szCs w:val="16"/>
+                        </w:rPr>
+                        <w:t>AmountExcludingTax</w:t>
+                      </w:r>
+                      <w:proofErr w:type="spellEnd"/>
+                      <w:r>
+                        <w:rPr>
+                          <w:rFonts w:ascii="Consolas" w:hAnsi="Consolas"/>
+                          <w:sz w:val="16"/>
+                          <w:szCs w:val="16"/>
+                        </w:rPr>
+                        <w:t>]+[</w:t>
+                      </w:r>
+                      <w:proofErr w:type="spellStart"/>
+                      <w:r>
+                        <w:rPr>
+                          <w:rFonts w:ascii="Consolas" w:hAnsi="Consolas"/>
+                          <w:sz w:val="16"/>
+                          <w:szCs w:val="16"/>
+                        </w:rPr>
+                        <w:t>TaxAmount</w:t>
+                      </w:r>
+                      <w:proofErr w:type="spellEnd"/>
+                      <w:r>
+                        <w:rPr>
+                          <w:rFonts w:ascii="Consolas" w:hAnsi="Consolas"/>
+                          <w:sz w:val="16"/>
+                          <w:szCs w:val="16"/>
+                        </w:rPr>
+                        <w:t>]),</w:t>
                       </w:r>
                     </w:p>
                     <w:p>
@@ -2556,7 +4534,61 @@
                           <w:sz w:val="16"/>
                           <w:szCs w:val="16"/>
                         </w:rPr>
-                        <w:t xml:space="preserve">    #"Changed Type1" = Table.TransformColumnTypes(#"Added Custom",{{"TotalAmount", Currency.Type}}),</w:t>
+                        <w:t xml:space="preserve">    #"Changed Type1" = </w:t>
+                      </w:r>
+                      <w:proofErr w:type="spellStart"/>
+                      <w:r>
+                        <w:rPr>
+                          <w:rFonts w:ascii="Consolas" w:hAnsi="Consolas"/>
+                          <w:sz w:val="16"/>
+                          <w:szCs w:val="16"/>
+                        </w:rPr>
+                        <w:t>Table.TransformColumnTypes</w:t>
+                      </w:r>
+                      <w:proofErr w:type="spellEnd"/>
+                      <w:r>
+                        <w:rPr>
+                          <w:rFonts w:ascii="Consolas" w:hAnsi="Consolas"/>
+                          <w:sz w:val="16"/>
+                          <w:szCs w:val="16"/>
+                        </w:rPr>
+                        <w:t>(#"Added Custom",{{"</w:t>
+                      </w:r>
+                      <w:proofErr w:type="spellStart"/>
+                      <w:r>
+                        <w:rPr>
+                          <w:rFonts w:ascii="Consolas" w:hAnsi="Consolas"/>
+                          <w:sz w:val="16"/>
+                          <w:szCs w:val="16"/>
+                        </w:rPr>
+                        <w:t>TotalAmount</w:t>
+                      </w:r>
+                      <w:proofErr w:type="spellEnd"/>
+                      <w:r>
+                        <w:rPr>
+                          <w:rFonts w:ascii="Consolas" w:hAnsi="Consolas"/>
+                          <w:sz w:val="16"/>
+                          <w:szCs w:val="16"/>
+                        </w:rPr>
+                        <w:t xml:space="preserve">", </w:t>
+                      </w:r>
+                      <w:proofErr w:type="spellStart"/>
+                      <w:r>
+                        <w:rPr>
+                          <w:rFonts w:ascii="Consolas" w:hAnsi="Consolas"/>
+                          <w:sz w:val="16"/>
+                          <w:szCs w:val="16"/>
+                        </w:rPr>
+                        <w:t>Currency.Type</w:t>
+                      </w:r>
+                      <w:proofErr w:type="spellEnd"/>
+                      <w:r>
+                        <w:rPr>
+                          <w:rFonts w:ascii="Consolas" w:hAnsi="Consolas"/>
+                          <w:sz w:val="16"/>
+                          <w:szCs w:val="16"/>
+                        </w:rPr>
+                        <w:t>}}),</w:t>
                       </w:r>
                     </w:p>
                     <w:p>
@@ -2574,7 +4606,187 @@
                           <w:sz w:val="16"/>
                           <w:szCs w:val="16"/>
                         </w:rPr>
-                        <w:t xml:space="preserve">    #"Removed Other Columns" = Table.SelectColumns(#"Changed Type1",{"SupplierName", "SupplierTransactionID", "SupplierID", "PurchaseOrderID", "SupplierInvoiceNumber", "TransactionDate", "TransactionYear", "FinalizationDate", "TotalAmount"}),</w:t>
+                        <w:t xml:space="preserve">    #"Removed Other Columns" = </w:t>
+                      </w:r>
+                      <w:proofErr w:type="spellStart"/>
+                      <w:r>
+                        <w:rPr>
+                          <w:rFonts w:ascii="Consolas" w:hAnsi="Consolas"/>
+                          <w:sz w:val="16"/>
+                          <w:szCs w:val="16"/>
+                        </w:rPr>
+                        <w:t>Table.SelectColumns</w:t>
+                      </w:r>
+                      <w:proofErr w:type="spellEnd"/>
+                      <w:r>
+                        <w:rPr>
+                          <w:rFonts w:ascii="Consolas" w:hAnsi="Consolas"/>
+                          <w:sz w:val="16"/>
+                          <w:szCs w:val="16"/>
+                        </w:rPr>
+                        <w:t>(#"Changed Type1",{"</w:t>
+                      </w:r>
+                      <w:proofErr w:type="spellStart"/>
+                      <w:r>
+                        <w:rPr>
+                          <w:rFonts w:ascii="Consolas" w:hAnsi="Consolas"/>
+                          <w:sz w:val="16"/>
+                          <w:szCs w:val="16"/>
+                        </w:rPr>
+                        <w:t>SupplierName</w:t>
+                      </w:r>
+                      <w:proofErr w:type="spellEnd"/>
+                      <w:r>
+                        <w:rPr>
+                          <w:rFonts w:ascii="Consolas" w:hAnsi="Consolas"/>
+                          <w:sz w:val="16"/>
+                          <w:szCs w:val="16"/>
+                        </w:rPr>
+                        <w:t>", "</w:t>
+                      </w:r>
+                      <w:proofErr w:type="spellStart"/>
+                      <w:r>
+                        <w:rPr>
+                          <w:rFonts w:ascii="Consolas" w:hAnsi="Consolas"/>
+                          <w:sz w:val="16"/>
+                          <w:szCs w:val="16"/>
+                        </w:rPr>
+                        <w:t>SupplierTransactionID</w:t>
+                      </w:r>
+                      <w:proofErr w:type="spellEnd"/>
+                      <w:r>
+                        <w:rPr>
+                          <w:rFonts w:ascii="Consolas" w:hAnsi="Consolas"/>
+                          <w:sz w:val="16"/>
+                          <w:szCs w:val="16"/>
+                        </w:rPr>
+                        <w:t>", "</w:t>
+                      </w:r>
+                      <w:proofErr w:type="spellStart"/>
+                      <w:r>
+                        <w:rPr>
+                          <w:rFonts w:ascii="Consolas" w:hAnsi="Consolas"/>
+                          <w:sz w:val="16"/>
+                          <w:szCs w:val="16"/>
+                        </w:rPr>
+                        <w:t>SupplierID</w:t>
+                      </w:r>
+                      <w:proofErr w:type="spellEnd"/>
+                      <w:r>
+                        <w:rPr>
+                          <w:rFonts w:ascii="Consolas" w:hAnsi="Consolas"/>
+                          <w:sz w:val="16"/>
+                          <w:szCs w:val="16"/>
+                        </w:rPr>
+                        <w:t>", "</w:t>
+                      </w:r>
+                      <w:proofErr w:type="spellStart"/>
+                      <w:r>
+                        <w:rPr>
+                          <w:rFonts w:ascii="Consolas" w:hAnsi="Consolas"/>
+                          <w:sz w:val="16"/>
+                          <w:szCs w:val="16"/>
+                        </w:rPr>
+                        <w:t>PurchaseOrderID</w:t>
+                      </w:r>
+                      <w:proofErr w:type="spellEnd"/>
+                      <w:r>
+                        <w:rPr>
+                          <w:rFonts w:ascii="Consolas" w:hAnsi="Consolas"/>
+                          <w:sz w:val="16"/>
+                          <w:szCs w:val="16"/>
+                        </w:rPr>
+                        <w:t>", "</w:t>
+                      </w:r>
+                      <w:proofErr w:type="spellStart"/>
+                      <w:r>
+                        <w:rPr>
+                          <w:rFonts w:ascii="Consolas" w:hAnsi="Consolas"/>
+                          <w:sz w:val="16"/>
+                          <w:szCs w:val="16"/>
+                        </w:rPr>
+                        <w:t>SupplierInvoiceNumber</w:t>
+                      </w:r>
+                      <w:proofErr w:type="spellEnd"/>
+                      <w:r>
+                        <w:rPr>
+                          <w:rFonts w:ascii="Consolas" w:hAnsi="Consolas"/>
+                          <w:sz w:val="16"/>
+                          <w:szCs w:val="16"/>
+                        </w:rPr>
+                        <w:t>", "</w:t>
+                      </w:r>
+                      <w:proofErr w:type="spellStart"/>
+                      <w:r>
+                        <w:rPr>
+                          <w:rFonts w:ascii="Consolas" w:hAnsi="Consolas"/>
+                          <w:sz w:val="16"/>
+                          <w:szCs w:val="16"/>
+                        </w:rPr>
+                        <w:t>TransactionDate</w:t>
+                      </w:r>
+                      <w:proofErr w:type="spellEnd"/>
+                      <w:r>
+                        <w:rPr>
+                          <w:rFonts w:ascii="Consolas" w:hAnsi="Consolas"/>
+                          <w:sz w:val="16"/>
+                          <w:szCs w:val="16"/>
+                        </w:rPr>
+                        <w:t>", "</w:t>
+                      </w:r>
+                      <w:proofErr w:type="spellStart"/>
+                      <w:r>
+                        <w:rPr>
+                          <w:rFonts w:ascii="Consolas" w:hAnsi="Consolas"/>
+                          <w:sz w:val="16"/>
+                          <w:szCs w:val="16"/>
+                        </w:rPr>
+                        <w:t>TransactionYear</w:t>
+                      </w:r>
+                      <w:proofErr w:type="spellEnd"/>
+                      <w:r>
+                        <w:rPr>
+                          <w:rFonts w:ascii="Consolas" w:hAnsi="Consolas"/>
+                          <w:sz w:val="16"/>
+                          <w:szCs w:val="16"/>
+                        </w:rPr>
+                        <w:t>", "</w:t>
+                      </w:r>
+                      <w:proofErr w:type="spellStart"/>
+                      <w:r>
+                        <w:rPr>
+                          <w:rFonts w:ascii="Consolas" w:hAnsi="Consolas"/>
+                          <w:sz w:val="16"/>
+                          <w:szCs w:val="16"/>
+                        </w:rPr>
+                        <w:t>FinalizationDate</w:t>
+                      </w:r>
+                      <w:proofErr w:type="spellEnd"/>
+                      <w:r>
+                        <w:rPr>
+                          <w:rFonts w:ascii="Consolas" w:hAnsi="Consolas"/>
+                          <w:sz w:val="16"/>
+                          <w:szCs w:val="16"/>
+                        </w:rPr>
+                        <w:t>", "</w:t>
+                      </w:r>
+                      <w:proofErr w:type="spellStart"/>
+                      <w:r>
+                        <w:rPr>
+                          <w:rFonts w:ascii="Consolas" w:hAnsi="Consolas"/>
+                          <w:sz w:val="16"/>
+                          <w:szCs w:val="16"/>
+                        </w:rPr>
+                        <w:t>TotalAmount</w:t>
+                      </w:r>
+                      <w:proofErr w:type="spellEnd"/>
+                      <w:r>
+                        <w:rPr>
+                          <w:rFonts w:ascii="Consolas" w:hAnsi="Consolas"/>
+                          <w:sz w:val="16"/>
+                          <w:szCs w:val="16"/>
+                        </w:rPr>
+                        <w:t>"}),</w:t>
                       </w:r>
                     </w:p>
                     <w:p>
@@ -2592,7 +4804,61 @@
                           <w:sz w:val="16"/>
                           <w:szCs w:val="16"/>
                         </w:rPr>
-                        <w:t xml:space="preserve">    #"Added Custom1" = Table.AddColumn(#"Removed Other Columns", "Days", each [TransactionDate]-[FinalizationDate]),</w:t>
+                        <w:t xml:space="preserve">    #"Added Custom1" = </w:t>
+                      </w:r>
+                      <w:proofErr w:type="spellStart"/>
+                      <w:r>
+                        <w:rPr>
+                          <w:rFonts w:ascii="Consolas" w:hAnsi="Consolas"/>
+                          <w:sz w:val="16"/>
+                          <w:szCs w:val="16"/>
+                        </w:rPr>
+                        <w:t>Table.AddColumn</w:t>
+                      </w:r>
+                      <w:proofErr w:type="spellEnd"/>
+                      <w:r>
+                        <w:rPr>
+                          <w:rFonts w:ascii="Consolas" w:hAnsi="Consolas"/>
+                          <w:sz w:val="16"/>
+                          <w:szCs w:val="16"/>
+                        </w:rPr>
+                        <w:t>(#"Removed Other Columns", "Days", each [</w:t>
+                      </w:r>
+                      <w:proofErr w:type="spellStart"/>
+                      <w:r>
+                        <w:rPr>
+                          <w:rFonts w:ascii="Consolas" w:hAnsi="Consolas"/>
+                          <w:sz w:val="16"/>
+                          <w:szCs w:val="16"/>
+                        </w:rPr>
+                        <w:t>TransactionDate</w:t>
+                      </w:r>
+                      <w:proofErr w:type="spellEnd"/>
+                      <w:r>
+                        <w:rPr>
+                          <w:rFonts w:ascii="Consolas" w:hAnsi="Consolas"/>
+                          <w:sz w:val="16"/>
+                          <w:szCs w:val="16"/>
+                        </w:rPr>
+                        <w:t>]-[</w:t>
+                      </w:r>
+                      <w:proofErr w:type="spellStart"/>
+                      <w:r>
+                        <w:rPr>
+                          <w:rFonts w:ascii="Consolas" w:hAnsi="Consolas"/>
+                          <w:sz w:val="16"/>
+                          <w:szCs w:val="16"/>
+                        </w:rPr>
+                        <w:t>FinalizationDate</w:t>
+                      </w:r>
+                      <w:proofErr w:type="spellEnd"/>
+                      <w:r>
+                        <w:rPr>
+                          <w:rFonts w:ascii="Consolas" w:hAnsi="Consolas"/>
+                          <w:sz w:val="16"/>
+                          <w:szCs w:val="16"/>
+                        </w:rPr>
+                        <w:t>]),</w:t>
                       </w:r>
                     </w:p>
                     <w:p>
@@ -2610,7 +4876,25 @@
                           <w:sz w:val="16"/>
                           <w:szCs w:val="16"/>
                         </w:rPr>
-                        <w:t xml:space="preserve">    #"Changed Type2" = Table.TransformColumnTypes(#"Added Custom1",{{"Days", Int64.Type}}),</w:t>
+                        <w:t xml:space="preserve">    #"Changed Type2" = </w:t>
+                      </w:r>
+                      <w:proofErr w:type="spellStart"/>
+                      <w:r>
+                        <w:rPr>
+                          <w:rFonts w:ascii="Consolas" w:hAnsi="Consolas"/>
+                          <w:sz w:val="16"/>
+                          <w:szCs w:val="16"/>
+                        </w:rPr>
+                        <w:t>Table.TransformColumnTypes</w:t>
+                      </w:r>
+                      <w:proofErr w:type="spellEnd"/>
+                      <w:r>
+                        <w:rPr>
+                          <w:rFonts w:ascii="Consolas" w:hAnsi="Consolas"/>
+                          <w:sz w:val="16"/>
+                          <w:szCs w:val="16"/>
+                        </w:rPr>
+                        <w:t>(#"Added Custom1",{{"Days", Int64.Type}}),</w:t>
                       </w:r>
                     </w:p>
                     <w:p>
@@ -2628,7 +4912,43 @@
                           <w:sz w:val="16"/>
                           <w:szCs w:val="16"/>
                         </w:rPr>
-                        <w:t xml:space="preserve">    #"Calculated Absolute Value" = Table.TransformColumns(#"Changed Type2",{{"Days", Number.Abs, Int64.Type}}),</w:t>
+                        <w:t xml:space="preserve">    #"Calculated Absolute Value" = </w:t>
+                      </w:r>
+                      <w:proofErr w:type="spellStart"/>
+                      <w:r>
+                        <w:rPr>
+                          <w:rFonts w:ascii="Consolas" w:hAnsi="Consolas"/>
+                          <w:sz w:val="16"/>
+                          <w:szCs w:val="16"/>
+                        </w:rPr>
+                        <w:t>Table.TransformColumns</w:t>
+                      </w:r>
+                      <w:proofErr w:type="spellEnd"/>
+                      <w:r>
+                        <w:rPr>
+                          <w:rFonts w:ascii="Consolas" w:hAnsi="Consolas"/>
+                          <w:sz w:val="16"/>
+                          <w:szCs w:val="16"/>
+                        </w:rPr>
+                        <w:t xml:space="preserve">(#"Changed Type2",{{"Days", </w:t>
+                      </w:r>
+                      <w:proofErr w:type="spellStart"/>
+                      <w:r>
+                        <w:rPr>
+                          <w:rFonts w:ascii="Consolas" w:hAnsi="Consolas"/>
+                          <w:sz w:val="16"/>
+                          <w:szCs w:val="16"/>
+                        </w:rPr>
+                        <w:t>Number.Abs</w:t>
+                      </w:r>
+                      <w:proofErr w:type="spellEnd"/>
+                      <w:r>
+                        <w:rPr>
+                          <w:rFonts w:ascii="Consolas" w:hAnsi="Consolas"/>
+                          <w:sz w:val="16"/>
+                          <w:szCs w:val="16"/>
+                        </w:rPr>
+                        <w:t>, Int64.Type}}),</w:t>
                       </w:r>
                     </w:p>
                     <w:p>
@@ -2646,7 +4966,43 @@
                           <w:sz w:val="16"/>
                           <w:szCs w:val="16"/>
                         </w:rPr>
-                        <w:t xml:space="preserve">    #"Added Conditional Column" = Table.AddColumn(#"Calculated Absolute Value", "OverUnder", each if [Days] &gt;= 3 then "3 Days or More" else "2 Days or Less")</w:t>
+                        <w:t xml:space="preserve">    #"Added Conditional Column" = </w:t>
+                      </w:r>
+                      <w:proofErr w:type="spellStart"/>
+                      <w:r>
+                        <w:rPr>
+                          <w:rFonts w:ascii="Consolas" w:hAnsi="Consolas"/>
+                          <w:sz w:val="16"/>
+                          <w:szCs w:val="16"/>
+                        </w:rPr>
+                        <w:t>Table.AddColumn</w:t>
+                      </w:r>
+                      <w:proofErr w:type="spellEnd"/>
+                      <w:r>
+                        <w:rPr>
+                          <w:rFonts w:ascii="Consolas" w:hAnsi="Consolas"/>
+                          <w:sz w:val="16"/>
+                          <w:szCs w:val="16"/>
+                        </w:rPr>
+                        <w:t>(#"Calculated Absolute Value", "</w:t>
+                      </w:r>
+                      <w:proofErr w:type="spellStart"/>
+                      <w:r>
+                        <w:rPr>
+                          <w:rFonts w:ascii="Consolas" w:hAnsi="Consolas"/>
+                          <w:sz w:val="16"/>
+                          <w:szCs w:val="16"/>
+                        </w:rPr>
+                        <w:t>OverUnder</w:t>
+                      </w:r>
+                      <w:proofErr w:type="spellEnd"/>
+                      <w:r>
+                        <w:rPr>
+                          <w:rFonts w:ascii="Consolas" w:hAnsi="Consolas"/>
+                          <w:sz w:val="16"/>
+                          <w:szCs w:val="16"/>
+                        </w:rPr>
+                        <w:t>", each if [Days] &gt;= 3 then "3 Days or More" else "2 Days or Less")</w:t>
                       </w:r>
                     </w:p>
                     <w:p>
@@ -3175,7 +5531,43 @@
                                 <w:sz w:val="16"/>
                                 <w:szCs w:val="16"/>
                               </w:rPr>
-                              <w:t xml:space="preserve">    Products_Sheet = Source{[Item="Products",Kind="Sheet"]}[Data],</w:t>
+                              <w:t xml:space="preserve">    </w:t>
+                            </w:r>
+                            <w:proofErr w:type="spellStart"/>
+                            <w:r>
+                              <w:rPr>
+                                <w:rFonts w:ascii="Consolas" w:hAnsi="Consolas"/>
+                                <w:sz w:val="16"/>
+                                <w:szCs w:val="16"/>
+                              </w:rPr>
+                              <w:t>Products_Sheet</w:t>
+                            </w:r>
+                            <w:proofErr w:type="spellEnd"/>
+                            <w:r>
+                              <w:rPr>
+                                <w:rFonts w:ascii="Consolas" w:hAnsi="Consolas"/>
+                                <w:sz w:val="16"/>
+                                <w:szCs w:val="16"/>
+                              </w:rPr>
+                              <w:t xml:space="preserve"> = Source{[Item="</w:t>
+                            </w:r>
+                            <w:proofErr w:type="spellStart"/>
+                            <w:r>
+                              <w:rPr>
+                                <w:rFonts w:ascii="Consolas" w:hAnsi="Consolas"/>
+                                <w:sz w:val="16"/>
+                                <w:szCs w:val="16"/>
+                              </w:rPr>
+                              <w:t>Products",Kind</w:t>
+                            </w:r>
+                            <w:proofErr w:type="spellEnd"/>
+                            <w:r>
+                              <w:rPr>
+                                <w:rFonts w:ascii="Consolas" w:hAnsi="Consolas"/>
+                                <w:sz w:val="16"/>
+                                <w:szCs w:val="16"/>
+                              </w:rPr>
+                              <w:t>="Sheet"]}[Data],</w:t>
                             </w:r>
                           </w:p>
                           <w:p>
@@ -3193,7 +5585,43 @@
                                 <w:sz w:val="16"/>
                                 <w:szCs w:val="16"/>
                               </w:rPr>
-                              <w:t xml:space="preserve">    #"Promoted Headers" = Table.PromoteHeaders(Products_Sheet, [PromoteAllScalars=true]),</w:t>
+                              <w:t xml:space="preserve">    #"Promoted Headers" = </w:t>
+                            </w:r>
+                            <w:proofErr w:type="spellStart"/>
+                            <w:r>
+                              <w:rPr>
+                                <w:rFonts w:ascii="Consolas" w:hAnsi="Consolas"/>
+                                <w:sz w:val="16"/>
+                                <w:szCs w:val="16"/>
+                              </w:rPr>
+                              <w:t>Table.PromoteHeaders</w:t>
+                            </w:r>
+                            <w:proofErr w:type="spellEnd"/>
+                            <w:r>
+                              <w:rPr>
+                                <w:rFonts w:ascii="Consolas" w:hAnsi="Consolas"/>
+                                <w:sz w:val="16"/>
+                                <w:szCs w:val="16"/>
+                              </w:rPr>
+                              <w:t>(</w:t>
+                            </w:r>
+                            <w:proofErr w:type="spellStart"/>
+                            <w:r>
+                              <w:rPr>
+                                <w:rFonts w:ascii="Consolas" w:hAnsi="Consolas"/>
+                                <w:sz w:val="16"/>
+                                <w:szCs w:val="16"/>
+                              </w:rPr>
+                              <w:t>Products_Sheet</w:t>
+                            </w:r>
+                            <w:proofErr w:type="spellEnd"/>
+                            <w:r>
+                              <w:rPr>
+                                <w:rFonts w:ascii="Consolas" w:hAnsi="Consolas"/>
+                                <w:sz w:val="16"/>
+                                <w:szCs w:val="16"/>
+                              </w:rPr>
+                              <w:t>, [PromoteAllScalars=true]),</w:t>
                             </w:r>
                           </w:p>
                           <w:p>
@@ -3211,7 +5639,169 @@
                                 <w:sz w:val="16"/>
                                 <w:szCs w:val="16"/>
                               </w:rPr>
-                              <w:t xml:space="preserve">    #"Changed Type" = Table.TransformColumnTypes(#"Promoted Headers",{{"ProductID", Int64.Type}, {"ProductName", type text}, {"SupplierID", Int64.Type}, {"CategoryID", Int64.Type}, {"QuantityPerUnit", type text}, {"UnitPrice", type number}, {"UnitsInStock", Int64.Type}, {"UnitsOnOrder", Int64.Type}, {"ReorderLevel", Int64.Type}, {"Discontinued", type logical}}),</w:t>
+                              <w:t xml:space="preserve">    #"Changed Type" = </w:t>
+                            </w:r>
+                            <w:proofErr w:type="spellStart"/>
+                            <w:r>
+                              <w:rPr>
+                                <w:rFonts w:ascii="Consolas" w:hAnsi="Consolas"/>
+                                <w:sz w:val="16"/>
+                                <w:szCs w:val="16"/>
+                              </w:rPr>
+                              <w:t>Table.TransformColumnTypes</w:t>
+                            </w:r>
+                            <w:proofErr w:type="spellEnd"/>
+                            <w:r>
+                              <w:rPr>
+                                <w:rFonts w:ascii="Consolas" w:hAnsi="Consolas"/>
+                                <w:sz w:val="16"/>
+                                <w:szCs w:val="16"/>
+                              </w:rPr>
+                              <w:t>(#"Promoted Headers",{{"</w:t>
+                            </w:r>
+                            <w:proofErr w:type="spellStart"/>
+                            <w:r>
+                              <w:rPr>
+                                <w:rFonts w:ascii="Consolas" w:hAnsi="Consolas"/>
+                                <w:sz w:val="16"/>
+                                <w:szCs w:val="16"/>
+                              </w:rPr>
+                              <w:t>ProductID</w:t>
+                            </w:r>
+                            <w:proofErr w:type="spellEnd"/>
+                            <w:r>
+                              <w:rPr>
+                                <w:rFonts w:ascii="Consolas" w:hAnsi="Consolas"/>
+                                <w:sz w:val="16"/>
+                                <w:szCs w:val="16"/>
+                              </w:rPr>
+                              <w:t>", Int64.Type}, {"ProductName", type text}, {"</w:t>
+                            </w:r>
+                            <w:proofErr w:type="spellStart"/>
+                            <w:r>
+                              <w:rPr>
+                                <w:rFonts w:ascii="Consolas" w:hAnsi="Consolas"/>
+                                <w:sz w:val="16"/>
+                                <w:szCs w:val="16"/>
+                              </w:rPr>
+                              <w:t>SupplierID</w:t>
+                            </w:r>
+                            <w:proofErr w:type="spellEnd"/>
+                            <w:r>
+                              <w:rPr>
+                                <w:rFonts w:ascii="Consolas" w:hAnsi="Consolas"/>
+                                <w:sz w:val="16"/>
+                                <w:szCs w:val="16"/>
+                              </w:rPr>
+                              <w:t>", Int64.Type}, {"</w:t>
+                            </w:r>
+                            <w:proofErr w:type="spellStart"/>
+                            <w:r>
+                              <w:rPr>
+                                <w:rFonts w:ascii="Consolas" w:hAnsi="Consolas"/>
+                                <w:sz w:val="16"/>
+                                <w:szCs w:val="16"/>
+                              </w:rPr>
+                              <w:t>CategoryID</w:t>
+                            </w:r>
+                            <w:proofErr w:type="spellEnd"/>
+                            <w:r>
+                              <w:rPr>
+                                <w:rFonts w:ascii="Consolas" w:hAnsi="Consolas"/>
+                                <w:sz w:val="16"/>
+                                <w:szCs w:val="16"/>
+                              </w:rPr>
+                              <w:t>", Int64.Type}, {"</w:t>
+                            </w:r>
+                            <w:proofErr w:type="spellStart"/>
+                            <w:r>
+                              <w:rPr>
+                                <w:rFonts w:ascii="Consolas" w:hAnsi="Consolas"/>
+                                <w:sz w:val="16"/>
+                                <w:szCs w:val="16"/>
+                              </w:rPr>
+                              <w:t>QuantityPerUnit</w:t>
+                            </w:r>
+                            <w:proofErr w:type="spellEnd"/>
+                            <w:r>
+                              <w:rPr>
+                                <w:rFonts w:ascii="Consolas" w:hAnsi="Consolas"/>
+                                <w:sz w:val="16"/>
+                                <w:szCs w:val="16"/>
+                              </w:rPr>
+                              <w:t>", type text}, {"</w:t>
+                            </w:r>
+                            <w:proofErr w:type="spellStart"/>
+                            <w:r>
+                              <w:rPr>
+                                <w:rFonts w:ascii="Consolas" w:hAnsi="Consolas"/>
+                                <w:sz w:val="16"/>
+                                <w:szCs w:val="16"/>
+                              </w:rPr>
+                              <w:t>UnitPrice</w:t>
+                            </w:r>
+                            <w:proofErr w:type="spellEnd"/>
+                            <w:r>
+                              <w:rPr>
+                                <w:rFonts w:ascii="Consolas" w:hAnsi="Consolas"/>
+                                <w:sz w:val="16"/>
+                                <w:szCs w:val="16"/>
+                              </w:rPr>
+                              <w:t>", type number}, {"</w:t>
+                            </w:r>
+                            <w:proofErr w:type="spellStart"/>
+                            <w:r>
+                              <w:rPr>
+                                <w:rFonts w:ascii="Consolas" w:hAnsi="Consolas"/>
+                                <w:sz w:val="16"/>
+                                <w:szCs w:val="16"/>
+                              </w:rPr>
+                              <w:t>UnitsInStock</w:t>
+                            </w:r>
+                            <w:proofErr w:type="spellEnd"/>
+                            <w:r>
+                              <w:rPr>
+                                <w:rFonts w:ascii="Consolas" w:hAnsi="Consolas"/>
+                                <w:sz w:val="16"/>
+                                <w:szCs w:val="16"/>
+                              </w:rPr>
+                              <w:t>", Int64.Type}, {"</w:t>
+                            </w:r>
+                            <w:proofErr w:type="spellStart"/>
+                            <w:r>
+                              <w:rPr>
+                                <w:rFonts w:ascii="Consolas" w:hAnsi="Consolas"/>
+                                <w:sz w:val="16"/>
+                                <w:szCs w:val="16"/>
+                              </w:rPr>
+                              <w:t>UnitsOnOrder</w:t>
+                            </w:r>
+                            <w:proofErr w:type="spellEnd"/>
+                            <w:r>
+                              <w:rPr>
+                                <w:rFonts w:ascii="Consolas" w:hAnsi="Consolas"/>
+                                <w:sz w:val="16"/>
+                                <w:szCs w:val="16"/>
+                              </w:rPr>
+                              <w:t>", Int64.Type}, {"</w:t>
+                            </w:r>
+                            <w:proofErr w:type="spellStart"/>
+                            <w:r>
+                              <w:rPr>
+                                <w:rFonts w:ascii="Consolas" w:hAnsi="Consolas"/>
+                                <w:sz w:val="16"/>
+                                <w:szCs w:val="16"/>
+                              </w:rPr>
+                              <w:t>ReorderLevel</w:t>
+                            </w:r>
+                            <w:proofErr w:type="spellEnd"/>
+                            <w:r>
+                              <w:rPr>
+                                <w:rFonts w:ascii="Consolas" w:hAnsi="Consolas"/>
+                                <w:sz w:val="16"/>
+                                <w:szCs w:val="16"/>
+                              </w:rPr>
+                              <w:t>", Int64.Type}, {"Discontinued", type logical}}),</w:t>
                             </w:r>
                           </w:p>
                           <w:p>
@@ -3229,7 +5819,43 @@
                                 <w:sz w:val="16"/>
                                 <w:szCs w:val="16"/>
                               </w:rPr>
-                              <w:t xml:space="preserve">    #"Removed Other Columns" = Table.SelectColumns(#"Changed Type",{"ProductName", "ProductID"}),</w:t>
+                              <w:t xml:space="preserve">    #"Removed Other Columns" = </w:t>
+                            </w:r>
+                            <w:proofErr w:type="spellStart"/>
+                            <w:r>
+                              <w:rPr>
+                                <w:rFonts w:ascii="Consolas" w:hAnsi="Consolas"/>
+                                <w:sz w:val="16"/>
+                                <w:szCs w:val="16"/>
+                              </w:rPr>
+                              <w:t>Table.SelectColumns</w:t>
+                            </w:r>
+                            <w:proofErr w:type="spellEnd"/>
+                            <w:r>
+                              <w:rPr>
+                                <w:rFonts w:ascii="Consolas" w:hAnsi="Consolas"/>
+                                <w:sz w:val="16"/>
+                                <w:szCs w:val="16"/>
+                              </w:rPr>
+                              <w:t>(#"Changed Type",{"ProductName", "</w:t>
+                            </w:r>
+                            <w:proofErr w:type="spellStart"/>
+                            <w:r>
+                              <w:rPr>
+                                <w:rFonts w:ascii="Consolas" w:hAnsi="Consolas"/>
+                                <w:sz w:val="16"/>
+                                <w:szCs w:val="16"/>
+                              </w:rPr>
+                              <w:t>ProductID</w:t>
+                            </w:r>
+                            <w:proofErr w:type="spellEnd"/>
+                            <w:r>
+                              <w:rPr>
+                                <w:rFonts w:ascii="Consolas" w:hAnsi="Consolas"/>
+                                <w:sz w:val="16"/>
+                                <w:szCs w:val="16"/>
+                              </w:rPr>
+                              <w:t>"}),</w:t>
                             </w:r>
                           </w:p>
                           <w:p>
@@ -3247,7 +5873,43 @@
                                 <w:sz w:val="16"/>
                                 <w:szCs w:val="16"/>
                               </w:rPr>
-                              <w:t xml:space="preserve">    #"Reordered Columns" = Table.ReorderColumns(#"Removed Other Columns",{"ProductID", "ProductName"}),</w:t>
+                              <w:t xml:space="preserve">    #"Reordered Columns" = </w:t>
+                            </w:r>
+                            <w:proofErr w:type="spellStart"/>
+                            <w:r>
+                              <w:rPr>
+                                <w:rFonts w:ascii="Consolas" w:hAnsi="Consolas"/>
+                                <w:sz w:val="16"/>
+                                <w:szCs w:val="16"/>
+                              </w:rPr>
+                              <w:t>Table.ReorderColumns</w:t>
+                            </w:r>
+                            <w:proofErr w:type="spellEnd"/>
+                            <w:r>
+                              <w:rPr>
+                                <w:rFonts w:ascii="Consolas" w:hAnsi="Consolas"/>
+                                <w:sz w:val="16"/>
+                                <w:szCs w:val="16"/>
+                              </w:rPr>
+                              <w:t>(#"Removed Other Columns",{"</w:t>
+                            </w:r>
+                            <w:proofErr w:type="spellStart"/>
+                            <w:r>
+                              <w:rPr>
+                                <w:rFonts w:ascii="Consolas" w:hAnsi="Consolas"/>
+                                <w:sz w:val="16"/>
+                                <w:szCs w:val="16"/>
+                              </w:rPr>
+                              <w:t>ProductID</w:t>
+                            </w:r>
+                            <w:proofErr w:type="spellEnd"/>
+                            <w:r>
+                              <w:rPr>
+                                <w:rFonts w:ascii="Consolas" w:hAnsi="Consolas"/>
+                                <w:sz w:val="16"/>
+                                <w:szCs w:val="16"/>
+                              </w:rPr>
+                              <w:t>", "ProductName"}),</w:t>
                             </w:r>
                           </w:p>
                           <w:p>
@@ -3265,7 +5927,43 @@
                                 <w:sz w:val="16"/>
                                 <w:szCs w:val="16"/>
                               </w:rPr>
-                              <w:t xml:space="preserve">    #"Uppercased Text" = Table.TransformColumns(#"Reordered Columns",{{"ProductName", Text.Upper, type text}}),</w:t>
+                              <w:t xml:space="preserve">    #"Uppercased Text" = </w:t>
+                            </w:r>
+                            <w:proofErr w:type="spellStart"/>
+                            <w:r>
+                              <w:rPr>
+                                <w:rFonts w:ascii="Consolas" w:hAnsi="Consolas"/>
+                                <w:sz w:val="16"/>
+                                <w:szCs w:val="16"/>
+                              </w:rPr>
+                              <w:t>Table.TransformColumns</w:t>
+                            </w:r>
+                            <w:proofErr w:type="spellEnd"/>
+                            <w:r>
+                              <w:rPr>
+                                <w:rFonts w:ascii="Consolas" w:hAnsi="Consolas"/>
+                                <w:sz w:val="16"/>
+                                <w:szCs w:val="16"/>
+                              </w:rPr>
+                              <w:t xml:space="preserve">(#"Reordered Columns",{{"ProductName", </w:t>
+                            </w:r>
+                            <w:proofErr w:type="spellStart"/>
+                            <w:r>
+                              <w:rPr>
+                                <w:rFonts w:ascii="Consolas" w:hAnsi="Consolas"/>
+                                <w:sz w:val="16"/>
+                                <w:szCs w:val="16"/>
+                              </w:rPr>
+                              <w:t>Text.Upper</w:t>
+                            </w:r>
+                            <w:proofErr w:type="spellEnd"/>
+                            <w:r>
+                              <w:rPr>
+                                <w:rFonts w:ascii="Consolas" w:hAnsi="Consolas"/>
+                                <w:sz w:val="16"/>
+                                <w:szCs w:val="16"/>
+                              </w:rPr>
+                              <w:t>, type text}}),</w:t>
                             </w:r>
                           </w:p>
                           <w:p>
@@ -3283,7 +5981,115 @@
                                 <w:sz w:val="16"/>
                                 <w:szCs w:val="16"/>
                               </w:rPr>
-                              <w:t xml:space="preserve">    #"Merged Queries" = Table.NestedJoin(#"Uppercased Text", {"ProductID"}, Order_Details, {"ProductID"}, "Order_Details", JoinKind.Inner),</w:t>
+                              <w:t xml:space="preserve">    #"Merged Queries" = </w:t>
+                            </w:r>
+                            <w:proofErr w:type="spellStart"/>
+                            <w:r>
+                              <w:rPr>
+                                <w:rFonts w:ascii="Consolas" w:hAnsi="Consolas"/>
+                                <w:sz w:val="16"/>
+                                <w:szCs w:val="16"/>
+                              </w:rPr>
+                              <w:t>Table.NestedJoin</w:t>
+                            </w:r>
+                            <w:proofErr w:type="spellEnd"/>
+                            <w:r>
+                              <w:rPr>
+                                <w:rFonts w:ascii="Consolas" w:hAnsi="Consolas"/>
+                                <w:sz w:val="16"/>
+                                <w:szCs w:val="16"/>
+                              </w:rPr>
+                              <w:t>(#"Uppercased Text", {"</w:t>
+                            </w:r>
+                            <w:proofErr w:type="spellStart"/>
+                            <w:r>
+                              <w:rPr>
+                                <w:rFonts w:ascii="Consolas" w:hAnsi="Consolas"/>
+                                <w:sz w:val="16"/>
+                                <w:szCs w:val="16"/>
+                              </w:rPr>
+                              <w:t>ProductID</w:t>
+                            </w:r>
+                            <w:proofErr w:type="spellEnd"/>
+                            <w:r>
+                              <w:rPr>
+                                <w:rFonts w:ascii="Consolas" w:hAnsi="Consolas"/>
+                                <w:sz w:val="16"/>
+                                <w:szCs w:val="16"/>
+                              </w:rPr>
+                              <w:t xml:space="preserve">"}, </w:t>
+                            </w:r>
+                            <w:proofErr w:type="spellStart"/>
+                            <w:r>
+                              <w:rPr>
+                                <w:rFonts w:ascii="Consolas" w:hAnsi="Consolas"/>
+                                <w:sz w:val="16"/>
+                                <w:szCs w:val="16"/>
+                              </w:rPr>
+                              <w:t>Order_Details</w:t>
+                            </w:r>
+                            <w:proofErr w:type="spellEnd"/>
+                            <w:r>
+                              <w:rPr>
+                                <w:rFonts w:ascii="Consolas" w:hAnsi="Consolas"/>
+                                <w:sz w:val="16"/>
+                                <w:szCs w:val="16"/>
+                              </w:rPr>
+                              <w:t>, {"</w:t>
+                            </w:r>
+                            <w:proofErr w:type="spellStart"/>
+                            <w:r>
+                              <w:rPr>
+                                <w:rFonts w:ascii="Consolas" w:hAnsi="Consolas"/>
+                                <w:sz w:val="16"/>
+                                <w:szCs w:val="16"/>
+                              </w:rPr>
+                              <w:t>ProductID</w:t>
+                            </w:r>
+                            <w:proofErr w:type="spellEnd"/>
+                            <w:r>
+                              <w:rPr>
+                                <w:rFonts w:ascii="Consolas" w:hAnsi="Consolas"/>
+                                <w:sz w:val="16"/>
+                                <w:szCs w:val="16"/>
+                              </w:rPr>
+                              <w:t>"}, "</w:t>
+                            </w:r>
+                            <w:proofErr w:type="spellStart"/>
+                            <w:r>
+                              <w:rPr>
+                                <w:rFonts w:ascii="Consolas" w:hAnsi="Consolas"/>
+                                <w:sz w:val="16"/>
+                                <w:szCs w:val="16"/>
+                              </w:rPr>
+                              <w:t>Order_Details</w:t>
+                            </w:r>
+                            <w:proofErr w:type="spellEnd"/>
+                            <w:r>
+                              <w:rPr>
+                                <w:rFonts w:ascii="Consolas" w:hAnsi="Consolas"/>
+                                <w:sz w:val="16"/>
+                                <w:szCs w:val="16"/>
+                              </w:rPr>
+                              <w:t xml:space="preserve">", </w:t>
+                            </w:r>
+                            <w:proofErr w:type="spellStart"/>
+                            <w:r>
+                              <w:rPr>
+                                <w:rFonts w:ascii="Consolas" w:hAnsi="Consolas"/>
+                                <w:sz w:val="16"/>
+                                <w:szCs w:val="16"/>
+                              </w:rPr>
+                              <w:t>JoinKind.Inner</w:t>
+                            </w:r>
+                            <w:proofErr w:type="spellEnd"/>
+                            <w:r>
+                              <w:rPr>
+                                <w:rFonts w:ascii="Consolas" w:hAnsi="Consolas"/>
+                                <w:sz w:val="16"/>
+                                <w:szCs w:val="16"/>
+                              </w:rPr>
+                              <w:t>),</w:t>
                             </w:r>
                           </w:p>
                           <w:p>
@@ -3301,7 +6107,97 @@
                                 <w:sz w:val="16"/>
                                 <w:szCs w:val="16"/>
                               </w:rPr>
-                              <w:t xml:space="preserve">    #"Expanded Order_Details" = Table.ExpandTableColumn(#"Merged Queries", "Order_Details", {"TotalOrderAmount"}, {"Order_Details.TotalOrderAmount"}),</w:t>
+                              <w:t xml:space="preserve">    #"Expanded </w:t>
+                            </w:r>
+                            <w:proofErr w:type="spellStart"/>
+                            <w:r>
+                              <w:rPr>
+                                <w:rFonts w:ascii="Consolas" w:hAnsi="Consolas"/>
+                                <w:sz w:val="16"/>
+                                <w:szCs w:val="16"/>
+                              </w:rPr>
+                              <w:t>Order_Details</w:t>
+                            </w:r>
+                            <w:proofErr w:type="spellEnd"/>
+                            <w:r>
+                              <w:rPr>
+                                <w:rFonts w:ascii="Consolas" w:hAnsi="Consolas"/>
+                                <w:sz w:val="16"/>
+                                <w:szCs w:val="16"/>
+                              </w:rPr>
+                              <w:t xml:space="preserve">" = </w:t>
+                            </w:r>
+                            <w:proofErr w:type="spellStart"/>
+                            <w:r>
+                              <w:rPr>
+                                <w:rFonts w:ascii="Consolas" w:hAnsi="Consolas"/>
+                                <w:sz w:val="16"/>
+                                <w:szCs w:val="16"/>
+                              </w:rPr>
+                              <w:t>Table.ExpandTableColumn</w:t>
+                            </w:r>
+                            <w:proofErr w:type="spellEnd"/>
+                            <w:r>
+                              <w:rPr>
+                                <w:rFonts w:ascii="Consolas" w:hAnsi="Consolas"/>
+                                <w:sz w:val="16"/>
+                                <w:szCs w:val="16"/>
+                              </w:rPr>
+                              <w:t>(#"Merged Queries", "</w:t>
+                            </w:r>
+                            <w:proofErr w:type="spellStart"/>
+                            <w:r>
+                              <w:rPr>
+                                <w:rFonts w:ascii="Consolas" w:hAnsi="Consolas"/>
+                                <w:sz w:val="16"/>
+                                <w:szCs w:val="16"/>
+                              </w:rPr>
+                              <w:t>Order_Details</w:t>
+                            </w:r>
+                            <w:proofErr w:type="spellEnd"/>
+                            <w:r>
+                              <w:rPr>
+                                <w:rFonts w:ascii="Consolas" w:hAnsi="Consolas"/>
+                                <w:sz w:val="16"/>
+                                <w:szCs w:val="16"/>
+                              </w:rPr>
+                              <w:t>", {"</w:t>
+                            </w:r>
+                            <w:proofErr w:type="spellStart"/>
+                            <w:r>
+                              <w:rPr>
+                                <w:rFonts w:ascii="Consolas" w:hAnsi="Consolas"/>
+                                <w:sz w:val="16"/>
+                                <w:szCs w:val="16"/>
+                              </w:rPr>
+                              <w:t>TotalOrderAmount</w:t>
+                            </w:r>
+                            <w:proofErr w:type="spellEnd"/>
+                            <w:r>
+                              <w:rPr>
+                                <w:rFonts w:ascii="Consolas" w:hAnsi="Consolas"/>
+                                <w:sz w:val="16"/>
+                                <w:szCs w:val="16"/>
+                              </w:rPr>
+                              <w:t>"}, {"</w:t>
+                            </w:r>
+                            <w:proofErr w:type="spellStart"/>
+                            <w:r>
+                              <w:rPr>
+                                <w:rFonts w:ascii="Consolas" w:hAnsi="Consolas"/>
+                                <w:sz w:val="16"/>
+                                <w:szCs w:val="16"/>
+                              </w:rPr>
+                              <w:t>Order_Details.TotalOrderAmount</w:t>
+                            </w:r>
+                            <w:proofErr w:type="spellEnd"/>
+                            <w:r>
+                              <w:rPr>
+                                <w:rFonts w:ascii="Consolas" w:hAnsi="Consolas"/>
+                                <w:sz w:val="16"/>
+                                <w:szCs w:val="16"/>
+                              </w:rPr>
+                              <w:t>"}),</w:t>
                             </w:r>
                           </w:p>
                           <w:p>
@@ -3319,7 +6215,79 @@
                                 <w:sz w:val="16"/>
                                 <w:szCs w:val="16"/>
                               </w:rPr>
-                              <w:t xml:space="preserve">    #"Renamed Columns" = Table.RenameColumns(#"Expanded Order_Details",{{"Order_Details.TotalOrderAmount", "TotalOrderAmount"}}),</w:t>
+                              <w:t xml:space="preserve">    #"Renamed Columns" = </w:t>
+                            </w:r>
+                            <w:proofErr w:type="spellStart"/>
+                            <w:r>
+                              <w:rPr>
+                                <w:rFonts w:ascii="Consolas" w:hAnsi="Consolas"/>
+                                <w:sz w:val="16"/>
+                                <w:szCs w:val="16"/>
+                              </w:rPr>
+                              <w:t>Table.RenameColumns</w:t>
+                            </w:r>
+                            <w:proofErr w:type="spellEnd"/>
+                            <w:r>
+                              <w:rPr>
+                                <w:rFonts w:ascii="Consolas" w:hAnsi="Consolas"/>
+                                <w:sz w:val="16"/>
+                                <w:szCs w:val="16"/>
+                              </w:rPr>
+                              <w:t xml:space="preserve">(#"Expanded </w:t>
+                            </w:r>
+                            <w:proofErr w:type="spellStart"/>
+                            <w:r>
+                              <w:rPr>
+                                <w:rFonts w:ascii="Consolas" w:hAnsi="Consolas"/>
+                                <w:sz w:val="16"/>
+                                <w:szCs w:val="16"/>
+                              </w:rPr>
+                              <w:t>Order_Details</w:t>
+                            </w:r>
+                            <w:proofErr w:type="spellEnd"/>
+                            <w:r>
+                              <w:rPr>
+                                <w:rFonts w:ascii="Consolas" w:hAnsi="Consolas"/>
+                                <w:sz w:val="16"/>
+                                <w:szCs w:val="16"/>
+                              </w:rPr>
+                              <w:t>",{{"</w:t>
+                            </w:r>
+                            <w:proofErr w:type="spellStart"/>
+                            <w:r>
+                              <w:rPr>
+                                <w:rFonts w:ascii="Consolas" w:hAnsi="Consolas"/>
+                                <w:sz w:val="16"/>
+                                <w:szCs w:val="16"/>
+                              </w:rPr>
+                              <w:t>Order_Details.TotalOrderAmount</w:t>
+                            </w:r>
+                            <w:proofErr w:type="spellEnd"/>
+                            <w:r>
+                              <w:rPr>
+                                <w:rFonts w:ascii="Consolas" w:hAnsi="Consolas"/>
+                                <w:sz w:val="16"/>
+                                <w:szCs w:val="16"/>
+                              </w:rPr>
+                              <w:t>", "</w:t>
+                            </w:r>
+                            <w:proofErr w:type="spellStart"/>
+                            <w:r>
+                              <w:rPr>
+                                <w:rFonts w:ascii="Consolas" w:hAnsi="Consolas"/>
+                                <w:sz w:val="16"/>
+                                <w:szCs w:val="16"/>
+                              </w:rPr>
+                              <w:t>TotalOrderAmount</w:t>
+                            </w:r>
+                            <w:proofErr w:type="spellEnd"/>
+                            <w:r>
+                              <w:rPr>
+                                <w:rFonts w:ascii="Consolas" w:hAnsi="Consolas"/>
+                                <w:sz w:val="16"/>
+                                <w:szCs w:val="16"/>
+                              </w:rPr>
+                              <w:t>"}}),</w:t>
                             </w:r>
                           </w:p>
                           <w:p>
@@ -3337,7 +6305,61 @@
                                 <w:sz w:val="16"/>
                                 <w:szCs w:val="16"/>
                               </w:rPr>
-                              <w:t xml:space="preserve">    #"Grouped Rows" = Table.Group(#"Renamed Columns", {"ProductName"}, {{"Total", each List.Sum([TotalOrderAmount]), type nullable number}})</w:t>
+                              <w:t xml:space="preserve">    #"Grouped Rows" = </w:t>
+                            </w:r>
+                            <w:proofErr w:type="spellStart"/>
+                            <w:r>
+                              <w:rPr>
+                                <w:rFonts w:ascii="Consolas" w:hAnsi="Consolas"/>
+                                <w:sz w:val="16"/>
+                                <w:szCs w:val="16"/>
+                              </w:rPr>
+                              <w:t>Table.Group</w:t>
+                            </w:r>
+                            <w:proofErr w:type="spellEnd"/>
+                            <w:r>
+                              <w:rPr>
+                                <w:rFonts w:ascii="Consolas" w:hAnsi="Consolas"/>
+                                <w:sz w:val="16"/>
+                                <w:szCs w:val="16"/>
+                              </w:rPr>
+                              <w:t xml:space="preserve">(#"Renamed Columns", {"ProductName"}, {{"Total", each </w:t>
+                            </w:r>
+                            <w:proofErr w:type="spellStart"/>
+                            <w:r>
+                              <w:rPr>
+                                <w:rFonts w:ascii="Consolas" w:hAnsi="Consolas"/>
+                                <w:sz w:val="16"/>
+                                <w:szCs w:val="16"/>
+                              </w:rPr>
+                              <w:t>List.Sum</w:t>
+                            </w:r>
+                            <w:proofErr w:type="spellEnd"/>
+                            <w:r>
+                              <w:rPr>
+                                <w:rFonts w:ascii="Consolas" w:hAnsi="Consolas"/>
+                                <w:sz w:val="16"/>
+                                <w:szCs w:val="16"/>
+                              </w:rPr>
+                              <w:t>([</w:t>
+                            </w:r>
+                            <w:proofErr w:type="spellStart"/>
+                            <w:r>
+                              <w:rPr>
+                                <w:rFonts w:ascii="Consolas" w:hAnsi="Consolas"/>
+                                <w:sz w:val="16"/>
+                                <w:szCs w:val="16"/>
+                              </w:rPr>
+                              <w:t>TotalOrderAmount</w:t>
+                            </w:r>
+                            <w:proofErr w:type="spellEnd"/>
+                            <w:r>
+                              <w:rPr>
+                                <w:rFonts w:ascii="Consolas" w:hAnsi="Consolas"/>
+                                <w:sz w:val="16"/>
+                                <w:szCs w:val="16"/>
+                              </w:rPr>
+                              <w:t>]), type nullable number}})</w:t>
                             </w:r>
                           </w:p>
                           <w:p>
@@ -3449,7 +6471,43 @@
                           <w:sz w:val="16"/>
                           <w:szCs w:val="16"/>
                         </w:rPr>
-                        <w:t xml:space="preserve">    Products_Sheet = Source{[Item="Products",Kind="Sheet"]}[Data],</w:t>
+                        <w:t xml:space="preserve">    </w:t>
+                      </w:r>
+                      <w:proofErr w:type="spellStart"/>
+                      <w:r>
+                        <w:rPr>
+                          <w:rFonts w:ascii="Consolas" w:hAnsi="Consolas"/>
+                          <w:sz w:val="16"/>
+                          <w:szCs w:val="16"/>
+                        </w:rPr>
+                        <w:t>Products_Sheet</w:t>
+                      </w:r>
+                      <w:proofErr w:type="spellEnd"/>
+                      <w:r>
+                        <w:rPr>
+                          <w:rFonts w:ascii="Consolas" w:hAnsi="Consolas"/>
+                          <w:sz w:val="16"/>
+                          <w:szCs w:val="16"/>
+                        </w:rPr>
+                        <w:t xml:space="preserve"> = Source{[Item="</w:t>
+                      </w:r>
+                      <w:proofErr w:type="spellStart"/>
+                      <w:r>
+                        <w:rPr>
+                          <w:rFonts w:ascii="Consolas" w:hAnsi="Consolas"/>
+                          <w:sz w:val="16"/>
+                          <w:szCs w:val="16"/>
+                        </w:rPr>
+                        <w:t>Products",Kind</w:t>
+                      </w:r>
+                      <w:proofErr w:type="spellEnd"/>
+                      <w:r>
+                        <w:rPr>
+                          <w:rFonts w:ascii="Consolas" w:hAnsi="Consolas"/>
+                          <w:sz w:val="16"/>
+                          <w:szCs w:val="16"/>
+                        </w:rPr>
+                        <w:t>="Sheet"]}[Data],</w:t>
                       </w:r>
                     </w:p>
                     <w:p>
@@ -3467,7 +6525,43 @@
                           <w:sz w:val="16"/>
                           <w:szCs w:val="16"/>
                         </w:rPr>
-                        <w:t xml:space="preserve">    #"Promoted Headers" = Table.PromoteHeaders(Products_Sheet, [PromoteAllScalars=true]),</w:t>
+                        <w:t xml:space="preserve">    #"Promoted Headers" = </w:t>
+                      </w:r>
+                      <w:proofErr w:type="spellStart"/>
+                      <w:r>
+                        <w:rPr>
+                          <w:rFonts w:ascii="Consolas" w:hAnsi="Consolas"/>
+                          <w:sz w:val="16"/>
+                          <w:szCs w:val="16"/>
+                        </w:rPr>
+                        <w:t>Table.PromoteHeaders</w:t>
+                      </w:r>
+                      <w:proofErr w:type="spellEnd"/>
+                      <w:r>
+                        <w:rPr>
+                          <w:rFonts w:ascii="Consolas" w:hAnsi="Consolas"/>
+                          <w:sz w:val="16"/>
+                          <w:szCs w:val="16"/>
+                        </w:rPr>
+                        <w:t>(</w:t>
+                      </w:r>
+                      <w:proofErr w:type="spellStart"/>
+                      <w:r>
+                        <w:rPr>
+                          <w:rFonts w:ascii="Consolas" w:hAnsi="Consolas"/>
+                          <w:sz w:val="16"/>
+                          <w:szCs w:val="16"/>
+                        </w:rPr>
+                        <w:t>Products_Sheet</w:t>
+                      </w:r>
+                      <w:proofErr w:type="spellEnd"/>
+                      <w:r>
+                        <w:rPr>
+                          <w:rFonts w:ascii="Consolas" w:hAnsi="Consolas"/>
+                          <w:sz w:val="16"/>
+                          <w:szCs w:val="16"/>
+                        </w:rPr>
+                        <w:t>, [PromoteAllScalars=true]),</w:t>
                       </w:r>
                     </w:p>
                     <w:p>
@@ -3485,7 +6579,169 @@
                           <w:sz w:val="16"/>
                           <w:szCs w:val="16"/>
                         </w:rPr>
-                        <w:t xml:space="preserve">    #"Changed Type" = Table.TransformColumnTypes(#"Promoted Headers",{{"ProductID", Int64.Type}, {"ProductName", type text}, {"SupplierID", Int64.Type}, {"CategoryID", Int64.Type}, {"QuantityPerUnit", type text}, {"UnitPrice", type number}, {"UnitsInStock", Int64.Type}, {"UnitsOnOrder", Int64.Type}, {"ReorderLevel", Int64.Type}, {"Discontinued", type logical}}),</w:t>
+                        <w:t xml:space="preserve">    #"Changed Type" = </w:t>
+                      </w:r>
+                      <w:proofErr w:type="spellStart"/>
+                      <w:r>
+                        <w:rPr>
+                          <w:rFonts w:ascii="Consolas" w:hAnsi="Consolas"/>
+                          <w:sz w:val="16"/>
+                          <w:szCs w:val="16"/>
+                        </w:rPr>
+                        <w:t>Table.TransformColumnTypes</w:t>
+                      </w:r>
+                      <w:proofErr w:type="spellEnd"/>
+                      <w:r>
+                        <w:rPr>
+                          <w:rFonts w:ascii="Consolas" w:hAnsi="Consolas"/>
+                          <w:sz w:val="16"/>
+                          <w:szCs w:val="16"/>
+                        </w:rPr>
+                        <w:t>(#"Promoted Headers",{{"</w:t>
+                      </w:r>
+                      <w:proofErr w:type="spellStart"/>
+                      <w:r>
+                        <w:rPr>
+                          <w:rFonts w:ascii="Consolas" w:hAnsi="Consolas"/>
+                          <w:sz w:val="16"/>
+                          <w:szCs w:val="16"/>
+                        </w:rPr>
+                        <w:t>ProductID</w:t>
+                      </w:r>
+                      <w:proofErr w:type="spellEnd"/>
+                      <w:r>
+                        <w:rPr>
+                          <w:rFonts w:ascii="Consolas" w:hAnsi="Consolas"/>
+                          <w:sz w:val="16"/>
+                          <w:szCs w:val="16"/>
+                        </w:rPr>
+                        <w:t>", Int64.Type}, {"ProductName", type text}, {"</w:t>
+                      </w:r>
+                      <w:proofErr w:type="spellStart"/>
+                      <w:r>
+                        <w:rPr>
+                          <w:rFonts w:ascii="Consolas" w:hAnsi="Consolas"/>
+                          <w:sz w:val="16"/>
+                          <w:szCs w:val="16"/>
+                        </w:rPr>
+                        <w:t>SupplierID</w:t>
+                      </w:r>
+                      <w:proofErr w:type="spellEnd"/>
+                      <w:r>
+                        <w:rPr>
+                          <w:rFonts w:ascii="Consolas" w:hAnsi="Consolas"/>
+                          <w:sz w:val="16"/>
+                          <w:szCs w:val="16"/>
+                        </w:rPr>
+                        <w:t>", Int64.Type}, {"</w:t>
+                      </w:r>
+                      <w:proofErr w:type="spellStart"/>
+                      <w:r>
+                        <w:rPr>
+                          <w:rFonts w:ascii="Consolas" w:hAnsi="Consolas"/>
+                          <w:sz w:val="16"/>
+                          <w:szCs w:val="16"/>
+                        </w:rPr>
+                        <w:t>CategoryID</w:t>
+                      </w:r>
+                      <w:proofErr w:type="spellEnd"/>
+                      <w:r>
+                        <w:rPr>
+                          <w:rFonts w:ascii="Consolas" w:hAnsi="Consolas"/>
+                          <w:sz w:val="16"/>
+                          <w:szCs w:val="16"/>
+                        </w:rPr>
+                        <w:t>", Int64.Type}, {"</w:t>
+                      </w:r>
+                      <w:proofErr w:type="spellStart"/>
+                      <w:r>
+                        <w:rPr>
+                          <w:rFonts w:ascii="Consolas" w:hAnsi="Consolas"/>
+                          <w:sz w:val="16"/>
+                          <w:szCs w:val="16"/>
+                        </w:rPr>
+                        <w:t>QuantityPerUnit</w:t>
+                      </w:r>
+                      <w:proofErr w:type="spellEnd"/>
+                      <w:r>
+                        <w:rPr>
+                          <w:rFonts w:ascii="Consolas" w:hAnsi="Consolas"/>
+                          <w:sz w:val="16"/>
+                          <w:szCs w:val="16"/>
+                        </w:rPr>
+                        <w:t>", type text}, {"</w:t>
+                      </w:r>
+                      <w:proofErr w:type="spellStart"/>
+                      <w:r>
+                        <w:rPr>
+                          <w:rFonts w:ascii="Consolas" w:hAnsi="Consolas"/>
+                          <w:sz w:val="16"/>
+                          <w:szCs w:val="16"/>
+                        </w:rPr>
+                        <w:t>UnitPrice</w:t>
+                      </w:r>
+                      <w:proofErr w:type="spellEnd"/>
+                      <w:r>
+                        <w:rPr>
+                          <w:rFonts w:ascii="Consolas" w:hAnsi="Consolas"/>
+                          <w:sz w:val="16"/>
+                          <w:szCs w:val="16"/>
+                        </w:rPr>
+                        <w:t>", type number}, {"</w:t>
+                      </w:r>
+                      <w:proofErr w:type="spellStart"/>
+                      <w:r>
+                        <w:rPr>
+                          <w:rFonts w:ascii="Consolas" w:hAnsi="Consolas"/>
+                          <w:sz w:val="16"/>
+                          <w:szCs w:val="16"/>
+                        </w:rPr>
+                        <w:t>UnitsInStock</w:t>
+                      </w:r>
+                      <w:proofErr w:type="spellEnd"/>
+                      <w:r>
+                        <w:rPr>
+                          <w:rFonts w:ascii="Consolas" w:hAnsi="Consolas"/>
+                          <w:sz w:val="16"/>
+                          <w:szCs w:val="16"/>
+                        </w:rPr>
+                        <w:t>", Int64.Type}, {"</w:t>
+                      </w:r>
+                      <w:proofErr w:type="spellStart"/>
+                      <w:r>
+                        <w:rPr>
+                          <w:rFonts w:ascii="Consolas" w:hAnsi="Consolas"/>
+                          <w:sz w:val="16"/>
+                          <w:szCs w:val="16"/>
+                        </w:rPr>
+                        <w:t>UnitsOnOrder</w:t>
+                      </w:r>
+                      <w:proofErr w:type="spellEnd"/>
+                      <w:r>
+                        <w:rPr>
+                          <w:rFonts w:ascii="Consolas" w:hAnsi="Consolas"/>
+                          <w:sz w:val="16"/>
+                          <w:szCs w:val="16"/>
+                        </w:rPr>
+                        <w:t>", Int64.Type}, {"</w:t>
+                      </w:r>
+                      <w:proofErr w:type="spellStart"/>
+                      <w:r>
+                        <w:rPr>
+                          <w:rFonts w:ascii="Consolas" w:hAnsi="Consolas"/>
+                          <w:sz w:val="16"/>
+                          <w:szCs w:val="16"/>
+                        </w:rPr>
+                        <w:t>ReorderLevel</w:t>
+                      </w:r>
+                      <w:proofErr w:type="spellEnd"/>
+                      <w:r>
+                        <w:rPr>
+                          <w:rFonts w:ascii="Consolas" w:hAnsi="Consolas"/>
+                          <w:sz w:val="16"/>
+                          <w:szCs w:val="16"/>
+                        </w:rPr>
+                        <w:t>", Int64.Type}, {"Discontinued", type logical}}),</w:t>
                       </w:r>
                     </w:p>
                     <w:p>
@@ -3503,7 +6759,43 @@
                           <w:sz w:val="16"/>
                           <w:szCs w:val="16"/>
                         </w:rPr>
-                        <w:t xml:space="preserve">    #"Removed Other Columns" = Table.SelectColumns(#"Changed Type",{"ProductName", "ProductID"}),</w:t>
+                        <w:t xml:space="preserve">    #"Removed Other Columns" = </w:t>
+                      </w:r>
+                      <w:proofErr w:type="spellStart"/>
+                      <w:r>
+                        <w:rPr>
+                          <w:rFonts w:ascii="Consolas" w:hAnsi="Consolas"/>
+                          <w:sz w:val="16"/>
+                          <w:szCs w:val="16"/>
+                        </w:rPr>
+                        <w:t>Table.SelectColumns</w:t>
+                      </w:r>
+                      <w:proofErr w:type="spellEnd"/>
+                      <w:r>
+                        <w:rPr>
+                          <w:rFonts w:ascii="Consolas" w:hAnsi="Consolas"/>
+                          <w:sz w:val="16"/>
+                          <w:szCs w:val="16"/>
+                        </w:rPr>
+                        <w:t>(#"Changed Type",{"ProductName", "</w:t>
+                      </w:r>
+                      <w:proofErr w:type="spellStart"/>
+                      <w:r>
+                        <w:rPr>
+                          <w:rFonts w:ascii="Consolas" w:hAnsi="Consolas"/>
+                          <w:sz w:val="16"/>
+                          <w:szCs w:val="16"/>
+                        </w:rPr>
+                        <w:t>ProductID</w:t>
+                      </w:r>
+                      <w:proofErr w:type="spellEnd"/>
+                      <w:r>
+                        <w:rPr>
+                          <w:rFonts w:ascii="Consolas" w:hAnsi="Consolas"/>
+                          <w:sz w:val="16"/>
+                          <w:szCs w:val="16"/>
+                        </w:rPr>
+                        <w:t>"}),</w:t>
                       </w:r>
                     </w:p>
                     <w:p>
@@ -3521,7 +6813,43 @@
                           <w:sz w:val="16"/>
                           <w:szCs w:val="16"/>
                         </w:rPr>
-                        <w:t xml:space="preserve">    #"Reordered Columns" = Table.ReorderColumns(#"Removed Other Columns",{"ProductID", "ProductName"}),</w:t>
+                        <w:t xml:space="preserve">    #"Reordered Columns" = </w:t>
+                      </w:r>
+                      <w:proofErr w:type="spellStart"/>
+                      <w:r>
+                        <w:rPr>
+                          <w:rFonts w:ascii="Consolas" w:hAnsi="Consolas"/>
+                          <w:sz w:val="16"/>
+                          <w:szCs w:val="16"/>
+                        </w:rPr>
+                        <w:t>Table.ReorderColumns</w:t>
+                      </w:r>
+                      <w:proofErr w:type="spellEnd"/>
+                      <w:r>
+                        <w:rPr>
+                          <w:rFonts w:ascii="Consolas" w:hAnsi="Consolas"/>
+                          <w:sz w:val="16"/>
+                          <w:szCs w:val="16"/>
+                        </w:rPr>
+                        <w:t>(#"Removed Other Columns",{"</w:t>
+                      </w:r>
+                      <w:proofErr w:type="spellStart"/>
+                      <w:r>
+                        <w:rPr>
+                          <w:rFonts w:ascii="Consolas" w:hAnsi="Consolas"/>
+                          <w:sz w:val="16"/>
+                          <w:szCs w:val="16"/>
+                        </w:rPr>
+                        <w:t>ProductID</w:t>
+                      </w:r>
+                      <w:proofErr w:type="spellEnd"/>
+                      <w:r>
+                        <w:rPr>
+                          <w:rFonts w:ascii="Consolas" w:hAnsi="Consolas"/>
+                          <w:sz w:val="16"/>
+                          <w:szCs w:val="16"/>
+                        </w:rPr>
+                        <w:t>", "ProductName"}),</w:t>
                       </w:r>
                     </w:p>
                     <w:p>
@@ -3539,7 +6867,43 @@
                           <w:sz w:val="16"/>
                           <w:szCs w:val="16"/>
                         </w:rPr>
-                        <w:t xml:space="preserve">    #"Uppercased Text" = Table.TransformColumns(#"Reordered Columns",{{"ProductName", Text.Upper, type text}}),</w:t>
+                        <w:t xml:space="preserve">    #"Uppercased Text" = </w:t>
+                      </w:r>
+                      <w:proofErr w:type="spellStart"/>
+                      <w:r>
+                        <w:rPr>
+                          <w:rFonts w:ascii="Consolas" w:hAnsi="Consolas"/>
+                          <w:sz w:val="16"/>
+                          <w:szCs w:val="16"/>
+                        </w:rPr>
+                        <w:t>Table.TransformColumns</w:t>
+                      </w:r>
+                      <w:proofErr w:type="spellEnd"/>
+                      <w:r>
+                        <w:rPr>
+                          <w:rFonts w:ascii="Consolas" w:hAnsi="Consolas"/>
+                          <w:sz w:val="16"/>
+                          <w:szCs w:val="16"/>
+                        </w:rPr>
+                        <w:t xml:space="preserve">(#"Reordered Columns",{{"ProductName", </w:t>
+                      </w:r>
+                      <w:proofErr w:type="spellStart"/>
+                      <w:r>
+                        <w:rPr>
+                          <w:rFonts w:ascii="Consolas" w:hAnsi="Consolas"/>
+                          <w:sz w:val="16"/>
+                          <w:szCs w:val="16"/>
+                        </w:rPr>
+                        <w:t>Text.Upper</w:t>
+                      </w:r>
+                      <w:proofErr w:type="spellEnd"/>
+                      <w:r>
+                        <w:rPr>
+                          <w:rFonts w:ascii="Consolas" w:hAnsi="Consolas"/>
+                          <w:sz w:val="16"/>
+                          <w:szCs w:val="16"/>
+                        </w:rPr>
+                        <w:t>, type text}}),</w:t>
                       </w:r>
                     </w:p>
                     <w:p>
@@ -3557,7 +6921,115 @@
                           <w:sz w:val="16"/>
                           <w:szCs w:val="16"/>
                         </w:rPr>
-                        <w:t xml:space="preserve">    #"Merged Queries" = Table.NestedJoin(#"Uppercased Text", {"ProductID"}, Order_Details, {"ProductID"}, "Order_Details", JoinKind.Inner),</w:t>
+                        <w:t xml:space="preserve">    #"Merged Queries" = </w:t>
+                      </w:r>
+                      <w:proofErr w:type="spellStart"/>
+                      <w:r>
+                        <w:rPr>
+                          <w:rFonts w:ascii="Consolas" w:hAnsi="Consolas"/>
+                          <w:sz w:val="16"/>
+                          <w:szCs w:val="16"/>
+                        </w:rPr>
+                        <w:t>Table.NestedJoin</w:t>
+                      </w:r>
+                      <w:proofErr w:type="spellEnd"/>
+                      <w:r>
+                        <w:rPr>
+                          <w:rFonts w:ascii="Consolas" w:hAnsi="Consolas"/>
+                          <w:sz w:val="16"/>
+                          <w:szCs w:val="16"/>
+                        </w:rPr>
+                        <w:t>(#"Uppercased Text", {"</w:t>
+                      </w:r>
+                      <w:proofErr w:type="spellStart"/>
+                      <w:r>
+                        <w:rPr>
+                          <w:rFonts w:ascii="Consolas" w:hAnsi="Consolas"/>
+                          <w:sz w:val="16"/>
+                          <w:szCs w:val="16"/>
+                        </w:rPr>
+                        <w:t>ProductID</w:t>
+                      </w:r>
+                      <w:proofErr w:type="spellEnd"/>
+                      <w:r>
+                        <w:rPr>
+                          <w:rFonts w:ascii="Consolas" w:hAnsi="Consolas"/>
+                          <w:sz w:val="16"/>
+                          <w:szCs w:val="16"/>
+                        </w:rPr>
+                        <w:t xml:space="preserve">"}, </w:t>
+                      </w:r>
+                      <w:proofErr w:type="spellStart"/>
+                      <w:r>
+                        <w:rPr>
+                          <w:rFonts w:ascii="Consolas" w:hAnsi="Consolas"/>
+                          <w:sz w:val="16"/>
+                          <w:szCs w:val="16"/>
+                        </w:rPr>
+                        <w:t>Order_Details</w:t>
+                      </w:r>
+                      <w:proofErr w:type="spellEnd"/>
+                      <w:r>
+                        <w:rPr>
+                          <w:rFonts w:ascii="Consolas" w:hAnsi="Consolas"/>
+                          <w:sz w:val="16"/>
+                          <w:szCs w:val="16"/>
+                        </w:rPr>
+                        <w:t>, {"</w:t>
+                      </w:r>
+                      <w:proofErr w:type="spellStart"/>
+                      <w:r>
+                        <w:rPr>
+                          <w:rFonts w:ascii="Consolas" w:hAnsi="Consolas"/>
+                          <w:sz w:val="16"/>
+                          <w:szCs w:val="16"/>
+                        </w:rPr>
+                        <w:t>ProductID</w:t>
+                      </w:r>
+                      <w:proofErr w:type="spellEnd"/>
+                      <w:r>
+                        <w:rPr>
+                          <w:rFonts w:ascii="Consolas" w:hAnsi="Consolas"/>
+                          <w:sz w:val="16"/>
+                          <w:szCs w:val="16"/>
+                        </w:rPr>
+                        <w:t>"}, "</w:t>
+                      </w:r>
+                      <w:proofErr w:type="spellStart"/>
+                      <w:r>
+                        <w:rPr>
+                          <w:rFonts w:ascii="Consolas" w:hAnsi="Consolas"/>
+                          <w:sz w:val="16"/>
+                          <w:szCs w:val="16"/>
+                        </w:rPr>
+                        <w:t>Order_Details</w:t>
+                      </w:r>
+                      <w:proofErr w:type="spellEnd"/>
+                      <w:r>
+                        <w:rPr>
+                          <w:rFonts w:ascii="Consolas" w:hAnsi="Consolas"/>
+                          <w:sz w:val="16"/>
+                          <w:szCs w:val="16"/>
+                        </w:rPr>
+                        <w:t xml:space="preserve">", </w:t>
+                      </w:r>
+                      <w:proofErr w:type="spellStart"/>
+                      <w:r>
+                        <w:rPr>
+                          <w:rFonts w:ascii="Consolas" w:hAnsi="Consolas"/>
+                          <w:sz w:val="16"/>
+                          <w:szCs w:val="16"/>
+                        </w:rPr>
+                        <w:t>JoinKind.Inner</w:t>
+                      </w:r>
+                      <w:proofErr w:type="spellEnd"/>
+                      <w:r>
+                        <w:rPr>
+                          <w:rFonts w:ascii="Consolas" w:hAnsi="Consolas"/>
+                          <w:sz w:val="16"/>
+                          <w:szCs w:val="16"/>
+                        </w:rPr>
+                        <w:t>),</w:t>
                       </w:r>
                     </w:p>
                     <w:p>
@@ -3575,7 +7047,97 @@
                           <w:sz w:val="16"/>
                           <w:szCs w:val="16"/>
                         </w:rPr>
-                        <w:t xml:space="preserve">    #"Expanded Order_Details" = Table.ExpandTableColumn(#"Merged Queries", "Order_Details", {"TotalOrderAmount"}, {"Order_Details.TotalOrderAmount"}),</w:t>
+                        <w:t xml:space="preserve">    #"Expanded </w:t>
+                      </w:r>
+                      <w:proofErr w:type="spellStart"/>
+                      <w:r>
+                        <w:rPr>
+                          <w:rFonts w:ascii="Consolas" w:hAnsi="Consolas"/>
+                          <w:sz w:val="16"/>
+                          <w:szCs w:val="16"/>
+                        </w:rPr>
+                        <w:t>Order_Details</w:t>
+                      </w:r>
+                      <w:proofErr w:type="spellEnd"/>
+                      <w:r>
+                        <w:rPr>
+                          <w:rFonts w:ascii="Consolas" w:hAnsi="Consolas"/>
+                          <w:sz w:val="16"/>
+                          <w:szCs w:val="16"/>
+                        </w:rPr>
+                        <w:t xml:space="preserve">" = </w:t>
+                      </w:r>
+                      <w:proofErr w:type="spellStart"/>
+                      <w:r>
+                        <w:rPr>
+                          <w:rFonts w:ascii="Consolas" w:hAnsi="Consolas"/>
+                          <w:sz w:val="16"/>
+                          <w:szCs w:val="16"/>
+                        </w:rPr>
+                        <w:t>Table.ExpandTableColumn</w:t>
+                      </w:r>
+                      <w:proofErr w:type="spellEnd"/>
+                      <w:r>
+                        <w:rPr>
+                          <w:rFonts w:ascii="Consolas" w:hAnsi="Consolas"/>
+                          <w:sz w:val="16"/>
+                          <w:szCs w:val="16"/>
+                        </w:rPr>
+                        <w:t>(#"Merged Queries", "</w:t>
+                      </w:r>
+                      <w:proofErr w:type="spellStart"/>
+                      <w:r>
+                        <w:rPr>
+                          <w:rFonts w:ascii="Consolas" w:hAnsi="Consolas"/>
+                          <w:sz w:val="16"/>
+                          <w:szCs w:val="16"/>
+                        </w:rPr>
+                        <w:t>Order_Details</w:t>
+                      </w:r>
+                      <w:proofErr w:type="spellEnd"/>
+                      <w:r>
+                        <w:rPr>
+                          <w:rFonts w:ascii="Consolas" w:hAnsi="Consolas"/>
+                          <w:sz w:val="16"/>
+                          <w:szCs w:val="16"/>
+                        </w:rPr>
+                        <w:t>", {"</w:t>
+                      </w:r>
+                      <w:proofErr w:type="spellStart"/>
+                      <w:r>
+                        <w:rPr>
+                          <w:rFonts w:ascii="Consolas" w:hAnsi="Consolas"/>
+                          <w:sz w:val="16"/>
+                          <w:szCs w:val="16"/>
+                        </w:rPr>
+                        <w:t>TotalOrderAmount</w:t>
+                      </w:r>
+                      <w:proofErr w:type="spellEnd"/>
+                      <w:r>
+                        <w:rPr>
+                          <w:rFonts w:ascii="Consolas" w:hAnsi="Consolas"/>
+                          <w:sz w:val="16"/>
+                          <w:szCs w:val="16"/>
+                        </w:rPr>
+                        <w:t>"}, {"</w:t>
+                      </w:r>
+                      <w:proofErr w:type="spellStart"/>
+                      <w:r>
+                        <w:rPr>
+                          <w:rFonts w:ascii="Consolas" w:hAnsi="Consolas"/>
+                          <w:sz w:val="16"/>
+                          <w:szCs w:val="16"/>
+                        </w:rPr>
+                        <w:t>Order_Details.TotalOrderAmount</w:t>
+                      </w:r>
+                      <w:proofErr w:type="spellEnd"/>
+                      <w:r>
+                        <w:rPr>
+                          <w:rFonts w:ascii="Consolas" w:hAnsi="Consolas"/>
+                          <w:sz w:val="16"/>
+                          <w:szCs w:val="16"/>
+                        </w:rPr>
+                        <w:t>"}),</w:t>
                       </w:r>
                     </w:p>
                     <w:p>
@@ -3593,7 +7155,79 @@
                           <w:sz w:val="16"/>
                           <w:szCs w:val="16"/>
                         </w:rPr>
-                        <w:t xml:space="preserve">    #"Renamed Columns" = Table.RenameColumns(#"Expanded Order_Details",{{"Order_Details.TotalOrderAmount", "TotalOrderAmount"}}),</w:t>
+                        <w:t xml:space="preserve">    #"Renamed Columns" = </w:t>
+                      </w:r>
+                      <w:proofErr w:type="spellStart"/>
+                      <w:r>
+                        <w:rPr>
+                          <w:rFonts w:ascii="Consolas" w:hAnsi="Consolas"/>
+                          <w:sz w:val="16"/>
+                          <w:szCs w:val="16"/>
+                        </w:rPr>
+                        <w:t>Table.RenameColumns</w:t>
+                      </w:r>
+                      <w:proofErr w:type="spellEnd"/>
+                      <w:r>
+                        <w:rPr>
+                          <w:rFonts w:ascii="Consolas" w:hAnsi="Consolas"/>
+                          <w:sz w:val="16"/>
+                          <w:szCs w:val="16"/>
+                        </w:rPr>
+                        <w:t xml:space="preserve">(#"Expanded </w:t>
+                      </w:r>
+                      <w:proofErr w:type="spellStart"/>
+                      <w:r>
+                        <w:rPr>
+                          <w:rFonts w:ascii="Consolas" w:hAnsi="Consolas"/>
+                          <w:sz w:val="16"/>
+                          <w:szCs w:val="16"/>
+                        </w:rPr>
+                        <w:t>Order_Details</w:t>
+                      </w:r>
+                      <w:proofErr w:type="spellEnd"/>
+                      <w:r>
+                        <w:rPr>
+                          <w:rFonts w:ascii="Consolas" w:hAnsi="Consolas"/>
+                          <w:sz w:val="16"/>
+                          <w:szCs w:val="16"/>
+                        </w:rPr>
+                        <w:t>",{{"</w:t>
+                      </w:r>
+                      <w:proofErr w:type="spellStart"/>
+                      <w:r>
+                        <w:rPr>
+                          <w:rFonts w:ascii="Consolas" w:hAnsi="Consolas"/>
+                          <w:sz w:val="16"/>
+                          <w:szCs w:val="16"/>
+                        </w:rPr>
+                        <w:t>Order_Details.TotalOrderAmount</w:t>
+                      </w:r>
+                      <w:proofErr w:type="spellEnd"/>
+                      <w:r>
+                        <w:rPr>
+                          <w:rFonts w:ascii="Consolas" w:hAnsi="Consolas"/>
+                          <w:sz w:val="16"/>
+                          <w:szCs w:val="16"/>
+                        </w:rPr>
+                        <w:t>", "</w:t>
+                      </w:r>
+                      <w:proofErr w:type="spellStart"/>
+                      <w:r>
+                        <w:rPr>
+                          <w:rFonts w:ascii="Consolas" w:hAnsi="Consolas"/>
+                          <w:sz w:val="16"/>
+                          <w:szCs w:val="16"/>
+                        </w:rPr>
+                        <w:t>TotalOrderAmount</w:t>
+                      </w:r>
+                      <w:proofErr w:type="spellEnd"/>
+                      <w:r>
+                        <w:rPr>
+                          <w:rFonts w:ascii="Consolas" w:hAnsi="Consolas"/>
+                          <w:sz w:val="16"/>
+                          <w:szCs w:val="16"/>
+                        </w:rPr>
+                        <w:t>"}}),</w:t>
                       </w:r>
                     </w:p>
                     <w:p>
@@ -3611,7 +7245,61 @@
                           <w:sz w:val="16"/>
                           <w:szCs w:val="16"/>
                         </w:rPr>
-                        <w:t xml:space="preserve">    #"Grouped Rows" = Table.Group(#"Renamed Columns", {"ProductName"}, {{"Total", each List.Sum([TotalOrderAmount]), type nullable number}})</w:t>
+                        <w:t xml:space="preserve">    #"Grouped Rows" = </w:t>
+                      </w:r>
+                      <w:proofErr w:type="spellStart"/>
+                      <w:r>
+                        <w:rPr>
+                          <w:rFonts w:ascii="Consolas" w:hAnsi="Consolas"/>
+                          <w:sz w:val="16"/>
+                          <w:szCs w:val="16"/>
+                        </w:rPr>
+                        <w:t>Table.Group</w:t>
+                      </w:r>
+                      <w:proofErr w:type="spellEnd"/>
+                      <w:r>
+                        <w:rPr>
+                          <w:rFonts w:ascii="Consolas" w:hAnsi="Consolas"/>
+                          <w:sz w:val="16"/>
+                          <w:szCs w:val="16"/>
+                        </w:rPr>
+                        <w:t xml:space="preserve">(#"Renamed Columns", {"ProductName"}, {{"Total", each </w:t>
+                      </w:r>
+                      <w:proofErr w:type="spellStart"/>
+                      <w:r>
+                        <w:rPr>
+                          <w:rFonts w:ascii="Consolas" w:hAnsi="Consolas"/>
+                          <w:sz w:val="16"/>
+                          <w:szCs w:val="16"/>
+                        </w:rPr>
+                        <w:t>List.Sum</w:t>
+                      </w:r>
+                      <w:proofErr w:type="spellEnd"/>
+                      <w:r>
+                        <w:rPr>
+                          <w:rFonts w:ascii="Consolas" w:hAnsi="Consolas"/>
+                          <w:sz w:val="16"/>
+                          <w:szCs w:val="16"/>
+                        </w:rPr>
+                        <w:t>([</w:t>
+                      </w:r>
+                      <w:proofErr w:type="spellStart"/>
+                      <w:r>
+                        <w:rPr>
+                          <w:rFonts w:ascii="Consolas" w:hAnsi="Consolas"/>
+                          <w:sz w:val="16"/>
+                          <w:szCs w:val="16"/>
+                        </w:rPr>
+                        <w:t>TotalOrderAmount</w:t>
+                      </w:r>
+                      <w:proofErr w:type="spellEnd"/>
+                      <w:r>
+                        <w:rPr>
+                          <w:rFonts w:ascii="Consolas" w:hAnsi="Consolas"/>
+                          <w:sz w:val="16"/>
+                          <w:szCs w:val="16"/>
+                        </w:rPr>
+                        <w:t>]), type nullable number}})</w:t>
                       </w:r>
                     </w:p>
                     <w:p>
@@ -4869,6 +8557,163 @@
         </w:rPr>
         <w:t>ETL or ELT</w:t>
       </w:r>
+    </w:p>
+    <w:p>
+      <w:pPr>
+        <w:spacing w:after="0"/>
+        <w:rPr>
+          <w:rFonts w:ascii="Aptos" w:hAnsi="Aptos"/>
+        </w:rPr>
+      </w:pPr>
+    </w:p>
+    <w:p>
+      <w:pPr>
+        <w:spacing w:after="0"/>
+        <w:rPr>
+          <w:rFonts w:ascii="Aptos" w:hAnsi="Aptos"/>
+        </w:rPr>
+      </w:pPr>
+    </w:p>
+    <w:p>
+      <w:pPr>
+        <w:pStyle w:val="Heading3"/>
+        <w:numPr>
+          <w:ilvl w:val="0"/>
+          <w:numId w:val="33"/>
+        </w:numPr>
+        <w:rPr>
+          <w:rFonts w:ascii="Aptos" w:hAnsi="Aptos"/>
+        </w:rPr>
+      </w:pPr>
+      <w:r>
+        <w:rPr>
+          <w:rFonts w:ascii="Aptos" w:hAnsi="Aptos"/>
+        </w:rPr>
+        <w:lastRenderedPageBreak/>
+        <w:t xml:space="preserve">Data </w:t>
+      </w:r>
+      <w:r>
+        <w:rPr>
+          <w:rFonts w:ascii="Aptos" w:hAnsi="Aptos"/>
+        </w:rPr>
+        <w:t>Scientists</w:t>
+      </w:r>
+      <w:r>
+        <w:rPr>
+          <w:rFonts w:ascii="Aptos" w:hAnsi="Aptos"/>
+        </w:rPr>
+        <w:t>:</w:t>
+      </w:r>
+    </w:p>
+    <w:p>
+      <w:pPr>
+        <w:pStyle w:val="ListParagraph"/>
+        <w:numPr>
+          <w:ilvl w:val="0"/>
+          <w:numId w:val="41"/>
+        </w:numPr>
+        <w:spacing w:after="0"/>
+        <w:rPr>
+          <w:rFonts w:ascii="Aptos" w:hAnsi="Aptos"/>
+        </w:rPr>
+      </w:pPr>
+      <w:r>
+        <w:rPr>
+          <w:rFonts w:ascii="Aptos" w:hAnsi="Aptos"/>
+        </w:rPr>
+        <w:t>Develop tools and instruments that provide valuable insights</w:t>
+      </w:r>
+    </w:p>
+    <w:p>
+      <w:pPr>
+        <w:pStyle w:val="ListParagraph"/>
+        <w:numPr>
+          <w:ilvl w:val="0"/>
+          <w:numId w:val="41"/>
+        </w:numPr>
+        <w:spacing w:after="0"/>
+        <w:rPr>
+          <w:rFonts w:ascii="Aptos" w:hAnsi="Aptos"/>
+        </w:rPr>
+      </w:pPr>
+      <w:r>
+        <w:rPr>
+          <w:rFonts w:ascii="Aptos" w:hAnsi="Aptos"/>
+        </w:rPr>
+        <w:t>Interpret large sets – Build ML Models</w:t>
+      </w:r>
+    </w:p>
+    <w:p>
+      <w:pPr>
+        <w:pStyle w:val="ListParagraph"/>
+        <w:numPr>
+          <w:ilvl w:val="0"/>
+          <w:numId w:val="41"/>
+        </w:numPr>
+        <w:spacing w:after="0"/>
+        <w:rPr>
+          <w:rFonts w:ascii="Aptos" w:hAnsi="Aptos"/>
+        </w:rPr>
+      </w:pPr>
+      <w:r>
+        <w:rPr>
+          <w:rFonts w:ascii="Aptos" w:hAnsi="Aptos"/>
+        </w:rPr>
+        <w:t>Present outcomes and make suggestions</w:t>
+      </w:r>
+    </w:p>
+    <w:p>
+      <w:pPr>
+        <w:pStyle w:val="ListParagraph"/>
+        <w:numPr>
+          <w:ilvl w:val="0"/>
+          <w:numId w:val="41"/>
+        </w:numPr>
+        <w:spacing w:after="0"/>
+        <w:rPr>
+          <w:rFonts w:ascii="Aptos" w:hAnsi="Aptos"/>
+        </w:rPr>
+      </w:pPr>
+      <w:r>
+        <w:rPr>
+          <w:rFonts w:ascii="Aptos" w:hAnsi="Aptos"/>
+        </w:rPr>
+        <w:t>Provide support and strategy to data governance plan</w:t>
+      </w:r>
+    </w:p>
+    <w:p>
+      <w:pPr>
+        <w:pStyle w:val="ListParagraph"/>
+        <w:numPr>
+          <w:ilvl w:val="0"/>
+          <w:numId w:val="41"/>
+        </w:numPr>
+        <w:spacing w:after="0"/>
+        <w:rPr>
+          <w:rFonts w:ascii="Aptos" w:hAnsi="Aptos"/>
+        </w:rPr>
+      </w:pPr>
+      <w:r>
+        <w:rPr>
+          <w:rFonts w:ascii="Aptos" w:hAnsi="Aptos"/>
+        </w:rPr>
+        <w:t>Growth Opportunities – Programming, Python or R, Statistics, Mathematics</w:t>
+      </w:r>
+    </w:p>
+    <w:p>
+      <w:pPr>
+        <w:pStyle w:val="ListParagraph"/>
+        <w:spacing w:after="0"/>
+        <w:ind w:left="1440"/>
+        <w:rPr>
+          <w:rFonts w:ascii="Aptos" w:hAnsi="Aptos"/>
+        </w:rPr>
+      </w:pPr>
+    </w:p>
+    <w:p>
+      <w:pPr>
+        <w:pStyle w:val="Heading3"/>
+      </w:pPr>
     </w:p>
     <w:p>
       <w:pPr>
@@ -7421,6 +11266,119 @@
     </w:lvl>
   </w:abstractNum>
   <w:abstractNum w:abstractNumId="23" w15:restartNumberingAfterBreak="0">
+    <w:nsid w:val="41495B76"/>
+    <w:multiLevelType w:val="hybridMultilevel"/>
+    <w:tmpl w:val="FA02CF5C"/>
+    <w:lvl w:ilvl="0" w:tplc="04090001">
+      <w:start w:val="1"/>
+      <w:numFmt w:val="bullet"/>
+      <w:lvlText w:val=""/>
+      <w:lvlJc w:val="left"/>
+      <w:pPr>
+        <w:ind w:left="1440" w:hanging="360"/>
+      </w:pPr>
+      <w:rPr>
+        <w:rFonts w:ascii="Symbol" w:hAnsi="Symbol" w:hint="default"/>
+      </w:rPr>
+    </w:lvl>
+    <w:lvl w:ilvl="1" w:tplc="04090003" w:tentative="1">
+      <w:start w:val="1"/>
+      <w:numFmt w:val="bullet"/>
+      <w:lvlText w:val="o"/>
+      <w:lvlJc w:val="left"/>
+      <w:pPr>
+        <w:ind w:left="2160" w:hanging="360"/>
+      </w:pPr>
+      <w:rPr>
+        <w:rFonts w:ascii="Courier New" w:hAnsi="Courier New" w:cs="Courier New" w:hint="default"/>
+      </w:rPr>
+    </w:lvl>
+    <w:lvl w:ilvl="2" w:tplc="04090005" w:tentative="1">
+      <w:start w:val="1"/>
+      <w:numFmt w:val="bullet"/>
+      <w:lvlText w:val=""/>
+      <w:lvlJc w:val="left"/>
+      <w:pPr>
+        <w:ind w:left="2880" w:hanging="360"/>
+      </w:pPr>
+      <w:rPr>
+        <w:rFonts w:ascii="Wingdings" w:hAnsi="Wingdings" w:hint="default"/>
+      </w:rPr>
+    </w:lvl>
+    <w:lvl w:ilvl="3" w:tplc="04090001" w:tentative="1">
+      <w:start w:val="1"/>
+      <w:numFmt w:val="bullet"/>
+      <w:lvlText w:val=""/>
+      <w:lvlJc w:val="left"/>
+      <w:pPr>
+        <w:ind w:left="3600" w:hanging="360"/>
+      </w:pPr>
+      <w:rPr>
+        <w:rFonts w:ascii="Symbol" w:hAnsi="Symbol" w:hint="default"/>
+      </w:rPr>
+    </w:lvl>
+    <w:lvl w:ilvl="4" w:tplc="04090003" w:tentative="1">
+      <w:start w:val="1"/>
+      <w:numFmt w:val="bullet"/>
+      <w:lvlText w:val="o"/>
+      <w:lvlJc w:val="left"/>
+      <w:pPr>
+        <w:ind w:left="4320" w:hanging="360"/>
+      </w:pPr>
+      <w:rPr>
+        <w:rFonts w:ascii="Courier New" w:hAnsi="Courier New" w:cs="Courier New" w:hint="default"/>
+      </w:rPr>
+    </w:lvl>
+    <w:lvl w:ilvl="5" w:tplc="04090005" w:tentative="1">
+      <w:start w:val="1"/>
+      <w:numFmt w:val="bullet"/>
+      <w:lvlText w:val=""/>
+      <w:lvlJc w:val="left"/>
+      <w:pPr>
+        <w:ind w:left="5040" w:hanging="360"/>
+      </w:pPr>
+      <w:rPr>
+        <w:rFonts w:ascii="Wingdings" w:hAnsi="Wingdings" w:hint="default"/>
+      </w:rPr>
+    </w:lvl>
+    <w:lvl w:ilvl="6" w:tplc="04090001" w:tentative="1">
+      <w:start w:val="1"/>
+      <w:numFmt w:val="bullet"/>
+      <w:lvlText w:val=""/>
+      <w:lvlJc w:val="left"/>
+      <w:pPr>
+        <w:ind w:left="5760" w:hanging="360"/>
+      </w:pPr>
+      <w:rPr>
+        <w:rFonts w:ascii="Symbol" w:hAnsi="Symbol" w:hint="default"/>
+      </w:rPr>
+    </w:lvl>
+    <w:lvl w:ilvl="7" w:tplc="04090003" w:tentative="1">
+      <w:start w:val="1"/>
+      <w:numFmt w:val="bullet"/>
+      <w:lvlText w:val="o"/>
+      <w:lvlJc w:val="left"/>
+      <w:pPr>
+        <w:ind w:left="6480" w:hanging="360"/>
+      </w:pPr>
+      <w:rPr>
+        <w:rFonts w:ascii="Courier New" w:hAnsi="Courier New" w:cs="Courier New" w:hint="default"/>
+      </w:rPr>
+    </w:lvl>
+    <w:lvl w:ilvl="8" w:tplc="04090005" w:tentative="1">
+      <w:start w:val="1"/>
+      <w:numFmt w:val="bullet"/>
+      <w:lvlText w:val=""/>
+      <w:lvlJc w:val="left"/>
+      <w:pPr>
+        <w:ind w:left="7200" w:hanging="360"/>
+      </w:pPr>
+      <w:rPr>
+        <w:rFonts w:ascii="Wingdings" w:hAnsi="Wingdings" w:hint="default"/>
+      </w:rPr>
+    </w:lvl>
+  </w:abstractNum>
+  <w:abstractNum w:abstractNumId="24" w15:restartNumberingAfterBreak="0">
     <w:nsid w:val="420C0FA5"/>
     <w:multiLevelType w:val="hybridMultilevel"/>
     <w:tmpl w:val="C0C6F912"/>
@@ -7533,7 +11491,7 @@
       </w:rPr>
     </w:lvl>
   </w:abstractNum>
-  <w:abstractNum w:abstractNumId="24" w15:restartNumberingAfterBreak="0">
+  <w:abstractNum w:abstractNumId="25" w15:restartNumberingAfterBreak="0">
     <w:nsid w:val="4AAC6B21"/>
     <w:multiLevelType w:val="hybridMultilevel"/>
     <w:tmpl w:val="4F443FA2"/>
@@ -7646,7 +11604,7 @@
       </w:rPr>
     </w:lvl>
   </w:abstractNum>
-  <w:abstractNum w:abstractNumId="25" w15:restartNumberingAfterBreak="0">
+  <w:abstractNum w:abstractNumId="26" w15:restartNumberingAfterBreak="0">
     <w:nsid w:val="4B2A4098"/>
     <w:multiLevelType w:val="hybridMultilevel"/>
     <w:tmpl w:val="72AA5CD2"/>
@@ -7732,7 +11690,7 @@
       </w:pPr>
     </w:lvl>
   </w:abstractNum>
-  <w:abstractNum w:abstractNumId="26" w15:restartNumberingAfterBreak="0">
+  <w:abstractNum w:abstractNumId="27" w15:restartNumberingAfterBreak="0">
     <w:nsid w:val="4B6056DE"/>
     <w:multiLevelType w:val="hybridMultilevel"/>
     <w:tmpl w:val="3190BFCE"/>
@@ -7821,7 +11779,7 @@
       </w:pPr>
     </w:lvl>
   </w:abstractNum>
-  <w:abstractNum w:abstractNumId="27" w15:restartNumberingAfterBreak="0">
+  <w:abstractNum w:abstractNumId="28" w15:restartNumberingAfterBreak="0">
     <w:nsid w:val="4B984F01"/>
     <w:multiLevelType w:val="hybridMultilevel"/>
     <w:tmpl w:val="45B45912"/>
@@ -7934,7 +11892,7 @@
       </w:rPr>
     </w:lvl>
   </w:abstractNum>
-  <w:abstractNum w:abstractNumId="28" w15:restartNumberingAfterBreak="0">
+  <w:abstractNum w:abstractNumId="29" w15:restartNumberingAfterBreak="0">
     <w:nsid w:val="4D8E7401"/>
     <w:multiLevelType w:val="hybridMultilevel"/>
     <w:tmpl w:val="2C52D4F2"/>
@@ -8047,7 +12005,7 @@
       </w:rPr>
     </w:lvl>
   </w:abstractNum>
-  <w:abstractNum w:abstractNumId="29" w15:restartNumberingAfterBreak="0">
+  <w:abstractNum w:abstractNumId="30" w15:restartNumberingAfterBreak="0">
     <w:nsid w:val="5B5100A8"/>
     <w:multiLevelType w:val="hybridMultilevel"/>
     <w:tmpl w:val="A0AED2D6"/>
@@ -8160,7 +12118,7 @@
       </w:rPr>
     </w:lvl>
   </w:abstractNum>
-  <w:abstractNum w:abstractNumId="30" w15:restartNumberingAfterBreak="0">
+  <w:abstractNum w:abstractNumId="31" w15:restartNumberingAfterBreak="0">
     <w:nsid w:val="5BB14D6A"/>
     <w:multiLevelType w:val="hybridMultilevel"/>
     <w:tmpl w:val="2736A10E"/>
@@ -8273,7 +12231,7 @@
       </w:rPr>
     </w:lvl>
   </w:abstractNum>
-  <w:abstractNum w:abstractNumId="31" w15:restartNumberingAfterBreak="0">
+  <w:abstractNum w:abstractNumId="32" w15:restartNumberingAfterBreak="0">
     <w:nsid w:val="5C962C11"/>
     <w:multiLevelType w:val="hybridMultilevel"/>
     <w:tmpl w:val="724AF5A2"/>
@@ -8386,7 +12344,7 @@
       </w:rPr>
     </w:lvl>
   </w:abstractNum>
-  <w:abstractNum w:abstractNumId="32" w15:restartNumberingAfterBreak="0">
+  <w:abstractNum w:abstractNumId="33" w15:restartNumberingAfterBreak="0">
     <w:nsid w:val="61C16BDC"/>
     <w:multiLevelType w:val="hybridMultilevel"/>
     <w:tmpl w:val="ACC6AD58"/>
@@ -8475,7 +12433,7 @@
       </w:pPr>
     </w:lvl>
   </w:abstractNum>
-  <w:abstractNum w:abstractNumId="33" w15:restartNumberingAfterBreak="0">
+  <w:abstractNum w:abstractNumId="34" w15:restartNumberingAfterBreak="0">
     <w:nsid w:val="67BA0992"/>
     <w:multiLevelType w:val="hybridMultilevel"/>
     <w:tmpl w:val="8B4EAE22"/>
@@ -8561,7 +12519,7 @@
       </w:pPr>
     </w:lvl>
   </w:abstractNum>
-  <w:abstractNum w:abstractNumId="34" w15:restartNumberingAfterBreak="0">
+  <w:abstractNum w:abstractNumId="35" w15:restartNumberingAfterBreak="0">
     <w:nsid w:val="6F7953E6"/>
     <w:multiLevelType w:val="hybridMultilevel"/>
     <w:tmpl w:val="D9147F32"/>
@@ -8647,7 +12605,7 @@
       </w:pPr>
     </w:lvl>
   </w:abstractNum>
-  <w:abstractNum w:abstractNumId="35" w15:restartNumberingAfterBreak="0">
+  <w:abstractNum w:abstractNumId="36" w15:restartNumberingAfterBreak="0">
     <w:nsid w:val="76F26C4D"/>
     <w:multiLevelType w:val="hybridMultilevel"/>
     <w:tmpl w:val="0B4A7A56"/>
@@ -8760,7 +12718,7 @@
       </w:rPr>
     </w:lvl>
   </w:abstractNum>
-  <w:abstractNum w:abstractNumId="36" w15:restartNumberingAfterBreak="0">
+  <w:abstractNum w:abstractNumId="37" w15:restartNumberingAfterBreak="0">
     <w:nsid w:val="7C651418"/>
     <w:multiLevelType w:val="hybridMultilevel"/>
     <w:tmpl w:val="CA90B0D8"/>
@@ -8849,7 +12807,7 @@
       </w:pPr>
     </w:lvl>
   </w:abstractNum>
-  <w:abstractNum w:abstractNumId="37" w15:restartNumberingAfterBreak="0">
+  <w:abstractNum w:abstractNumId="38" w15:restartNumberingAfterBreak="0">
     <w:nsid w:val="7D7373D5"/>
     <w:multiLevelType w:val="hybridMultilevel"/>
     <w:tmpl w:val="E3F49756"/>
@@ -8962,7 +12920,7 @@
       </w:rPr>
     </w:lvl>
   </w:abstractNum>
-  <w:abstractNum w:abstractNumId="38" w15:restartNumberingAfterBreak="0">
+  <w:abstractNum w:abstractNumId="39" w15:restartNumberingAfterBreak="0">
     <w:nsid w:val="7DD116BE"/>
     <w:multiLevelType w:val="hybridMultilevel"/>
     <w:tmpl w:val="8242971A"/>
@@ -9075,7 +13033,7 @@
       </w:rPr>
     </w:lvl>
   </w:abstractNum>
-  <w:abstractNum w:abstractNumId="39" w15:restartNumberingAfterBreak="0">
+  <w:abstractNum w:abstractNumId="40" w15:restartNumberingAfterBreak="0">
     <w:nsid w:val="7EA728BF"/>
     <w:multiLevelType w:val="hybridMultilevel"/>
     <w:tmpl w:val="D152F316"/>
@@ -9204,31 +13162,31 @@
     <w:abstractNumId w:val="21"/>
   </w:num>
   <w:num w:numId="6" w16cid:durableId="498736171">
-    <w:abstractNumId w:val="30"/>
+    <w:abstractNumId w:val="31"/>
   </w:num>
   <w:num w:numId="7" w16cid:durableId="656541526">
     <w:abstractNumId w:val="18"/>
   </w:num>
   <w:num w:numId="8" w16cid:durableId="231934271">
-    <w:abstractNumId w:val="34"/>
+    <w:abstractNumId w:val="35"/>
   </w:num>
   <w:num w:numId="9" w16cid:durableId="1313829887">
-    <w:abstractNumId w:val="28"/>
+    <w:abstractNumId w:val="29"/>
   </w:num>
   <w:num w:numId="10" w16cid:durableId="1212882990">
-    <w:abstractNumId w:val="25"/>
+    <w:abstractNumId w:val="26"/>
   </w:num>
   <w:num w:numId="11" w16cid:durableId="475144509">
-    <w:abstractNumId w:val="27"/>
+    <w:abstractNumId w:val="28"/>
   </w:num>
   <w:num w:numId="12" w16cid:durableId="493836430">
     <w:abstractNumId w:val="0"/>
   </w:num>
   <w:num w:numId="13" w16cid:durableId="2120179843">
-    <w:abstractNumId w:val="29"/>
+    <w:abstractNumId w:val="30"/>
   </w:num>
   <w:num w:numId="14" w16cid:durableId="420681604">
-    <w:abstractNumId w:val="24"/>
+    <w:abstractNumId w:val="25"/>
   </w:num>
   <w:num w:numId="15" w16cid:durableId="758647808">
     <w:abstractNumId w:val="5"/>
@@ -9246,10 +13204,10 @@
     <w:abstractNumId w:val="16"/>
   </w:num>
   <w:num w:numId="20" w16cid:durableId="1716157280">
-    <w:abstractNumId w:val="36"/>
+    <w:abstractNumId w:val="37"/>
   </w:num>
   <w:num w:numId="21" w16cid:durableId="1214846575">
-    <w:abstractNumId w:val="26"/>
+    <w:abstractNumId w:val="27"/>
   </w:num>
   <w:num w:numId="22" w16cid:durableId="1250382690">
     <w:abstractNumId w:val="19"/>
@@ -9258,13 +13216,13 @@
     <w:abstractNumId w:val="4"/>
   </w:num>
   <w:num w:numId="24" w16cid:durableId="604768959">
-    <w:abstractNumId w:val="33"/>
+    <w:abstractNumId w:val="34"/>
   </w:num>
   <w:num w:numId="25" w16cid:durableId="1452819112">
-    <w:abstractNumId w:val="31"/>
+    <w:abstractNumId w:val="32"/>
   </w:num>
   <w:num w:numId="26" w16cid:durableId="868301908">
-    <w:abstractNumId w:val="32"/>
+    <w:abstractNumId w:val="33"/>
   </w:num>
   <w:num w:numId="27" w16cid:durableId="805901463">
     <w:abstractNumId w:val="6"/>
@@ -9273,22 +13231,22 @@
     <w:abstractNumId w:val="8"/>
   </w:num>
   <w:num w:numId="29" w16cid:durableId="109477806">
-    <w:abstractNumId w:val="39"/>
+    <w:abstractNumId w:val="40"/>
   </w:num>
   <w:num w:numId="30" w16cid:durableId="852768554">
-    <w:abstractNumId w:val="37"/>
+    <w:abstractNumId w:val="38"/>
   </w:num>
   <w:num w:numId="31" w16cid:durableId="1933540774">
     <w:abstractNumId w:val="17"/>
   </w:num>
   <w:num w:numId="32" w16cid:durableId="636642982">
-    <w:abstractNumId w:val="38"/>
+    <w:abstractNumId w:val="39"/>
   </w:num>
   <w:num w:numId="33" w16cid:durableId="380634630">
     <w:abstractNumId w:val="2"/>
   </w:num>
   <w:num w:numId="34" w16cid:durableId="260728510">
-    <w:abstractNumId w:val="23"/>
+    <w:abstractNumId w:val="24"/>
   </w:num>
   <w:num w:numId="35" w16cid:durableId="1830748487">
     <w:abstractNumId w:val="12"/>
@@ -9303,10 +13261,13 @@
     <w:abstractNumId w:val="7"/>
   </w:num>
   <w:num w:numId="39" w16cid:durableId="1134374624">
-    <w:abstractNumId w:val="35"/>
+    <w:abstractNumId w:val="36"/>
   </w:num>
   <w:num w:numId="40" w16cid:durableId="1868063106">
     <w:abstractNumId w:val="10"/>
+  </w:num>
+  <w:num w:numId="41" w16cid:durableId="891964765">
+    <w:abstractNumId w:val="23"/>
   </w:num>
 </w:numbering>
 </file>

</xml_diff>